<commit_message>
Bổ sung phương thức Tìm kiếm DS KH, NV
</commit_message>
<xml_diff>
--- a/01_Document/[DD] Thiết kế chi tiết chức năng hệ thống/[DD] [C43] Quản lý xe khách.docx
+++ b/01_Document/[DD] Thiết kế chi tiết chức năng hệ thống/[DD] [C43] Quản lý xe khách.docx
@@ -1417,7 +1417,6 @@
       </w:pPr>
       <w:proofErr w:type="spellStart"/>
       <w:r>
-        <w:lastRenderedPageBreak/>
         <w:t>Kiến</w:t>
       </w:r>
       <w:proofErr w:type="spellEnd"/>
@@ -1751,49 +1750,67 @@
         <w:tabs>
           <w:tab w:val="left" w:pos="1530"/>
         </w:tabs>
-        <w:ind w:left="2610"/>
-      </w:pPr>
-      <w:r>
-        <w:object w:dxaOrig="3646" w:dyaOrig="15780">
-          <v:shapetype id="_x0000_t75" coordsize="21600,21600" o:spt="75" o:preferrelative="t" path="m@4@5l@4@11@9@11@9@5xe" filled="f" stroked="f">
-            <v:stroke joinstyle="miter"/>
-            <v:formulas>
-              <v:f eqn="if lineDrawn pixelLineWidth 0"/>
-              <v:f eqn="sum @0 1 0"/>
-              <v:f eqn="sum 0 0 @1"/>
-              <v:f eqn="prod @2 1 2"/>
-              <v:f eqn="prod @3 21600 pixelWidth"/>
-              <v:f eqn="prod @3 21600 pixelHeight"/>
-              <v:f eqn="sum @0 0 1"/>
-              <v:f eqn="prod @6 1 2"/>
-              <v:f eqn="prod @7 21600 pixelWidth"/>
-              <v:f eqn="sum @8 21600 0"/>
-              <v:f eqn="prod @7 21600 pixelHeight"/>
-              <v:f eqn="sum @10 21600 0"/>
-            </v:formulas>
-            <v:path o:extrusionok="f" gradientshapeok="t" o:connecttype="rect"/>
-            <o:lock v:ext="edit" aspectratio="t"/>
-          </v:shapetype>
-          <v:shape id="_x0000_i1046" type="#_x0000_t75" style="width:159.8pt;height:693.1pt" o:ole="">
-            <v:imagedata r:id="rId8" o:title=""/>
-          </v:shape>
-          <o:OLEObject Type="Embed" ProgID="Visio.Drawing.15" ShapeID="_x0000_i1046" DrawAspect="Content" ObjectID="_1571329075" r:id="rId9"/>
-        </w:object>
-      </w:r>
-    </w:p>
-    <w:p>
-      <w:pPr>
-        <w:pStyle w:val="TuNormal"/>
-        <w:rPr>
-          <w:b/>
-        </w:rPr>
-      </w:pPr>
-      <w:proofErr w:type="spellStart"/>
-      <w:r>
-        <w:rPr>
-          <w:b/>
-        </w:rPr>
-        <w:lastRenderedPageBreak/>
+        <w:ind w:left="2520"/>
+      </w:pPr>
+      <w:r>
+        <w:rPr>
+          <w:noProof/>
+        </w:rPr>
+        <w:drawing>
+          <wp:inline distT="0" distB="0" distL="0" distR="0">
+            <wp:extent cx="1961515" cy="8229600"/>
+            <wp:effectExtent l="0" t="0" r="635" b="0"/>
+            <wp:docPr id="5" name="Picture 5"/>
+            <wp:cNvGraphicFramePr>
+              <a:graphicFrameLocks xmlns:a="http://schemas.openxmlformats.org/drawingml/2006/main" noChangeAspect="1"/>
+            </wp:cNvGraphicFramePr>
+            <a:graphic xmlns:a="http://schemas.openxmlformats.org/drawingml/2006/main">
+              <a:graphicData uri="http://schemas.openxmlformats.org/drawingml/2006/picture">
+                <pic:pic xmlns:pic="http://schemas.openxmlformats.org/drawingml/2006/picture">
+                  <pic:nvPicPr>
+                    <pic:cNvPr id="5" name="1412405_SoDoLopChiTiet_NhanVien.png"/>
+                    <pic:cNvPicPr/>
+                  </pic:nvPicPr>
+                  <pic:blipFill>
+                    <a:blip r:embed="rId8">
+                      <a:extLst>
+                        <a:ext uri="{28A0092B-C50C-407E-A947-70E740481C1C}">
+                          <a14:useLocalDpi xmlns:a14="http://schemas.microsoft.com/office/drawing/2010/main" val="0"/>
+                        </a:ext>
+                      </a:extLst>
+                    </a:blip>
+                    <a:stretch>
+                      <a:fillRect/>
+                    </a:stretch>
+                  </pic:blipFill>
+                  <pic:spPr>
+                    <a:xfrm>
+                      <a:off x="0" y="0"/>
+                      <a:ext cx="1961515" cy="8229600"/>
+                    </a:xfrm>
+                    <a:prstGeom prst="rect">
+                      <a:avLst/>
+                    </a:prstGeom>
+                  </pic:spPr>
+                </pic:pic>
+              </a:graphicData>
+            </a:graphic>
+          </wp:inline>
+        </w:drawing>
+      </w:r>
+    </w:p>
+    <w:p>
+      <w:pPr>
+        <w:pStyle w:val="TuNormal"/>
+        <w:rPr>
+          <w:b/>
+        </w:rPr>
+      </w:pPr>
+      <w:proofErr w:type="spellStart"/>
+      <w:r>
+        <w:rPr>
+          <w:b/>
+        </w:rPr>
         <w:t>Quản</w:t>
       </w:r>
       <w:proofErr w:type="spellEnd"/>
@@ -3055,7 +3072,6 @@
         <w:rPr>
           <w:noProof/>
         </w:rPr>
-        <w:lastRenderedPageBreak/>
         <w:drawing>
           <wp:inline distT="0" distB="0" distL="0" distR="0">
             <wp:extent cx="5943600" cy="3621405"/>
@@ -3072,7 +3088,7 @@
                     <pic:cNvPicPr/>
                   </pic:nvPicPr>
                   <pic:blipFill>
-                    <a:blip r:embed="rId10">
+                    <a:blip r:embed="rId9">
                       <a:extLst>
                         <a:ext uri="{28A0092B-C50C-407E-A947-70E740481C1C}">
                           <a14:useLocalDpi xmlns:a14="http://schemas.microsoft.com/office/drawing/2010/main" val="0"/>
@@ -3220,7 +3236,63 @@
       <w:r>
         <w:t>-[CLS_05]</w:t>
       </w:r>
+    </w:p>
+    <w:p>
+      <w:pPr>
+        <w:pStyle w:val="TuNormal"/>
+        <w:numPr>
+          <w:ilvl w:val="0"/>
+          <w:numId w:val="0"/>
+        </w:numPr>
+        <w:ind w:left="2520"/>
+      </w:pPr>
       <w:bookmarkStart w:id="0" w:name="_GoBack"/>
+      <w:r>
+        <w:rPr>
+          <w:noProof/>
+        </w:rPr>
+        <w:drawing>
+          <wp:inline distT="0" distB="0" distL="0" distR="0">
+            <wp:extent cx="1961515" cy="8229600"/>
+            <wp:effectExtent l="0" t="0" r="635" b="0"/>
+            <wp:docPr id="6" name="Picture 6"/>
+            <wp:cNvGraphicFramePr>
+              <a:graphicFrameLocks xmlns:a="http://schemas.openxmlformats.org/drawingml/2006/main" noChangeAspect="1"/>
+            </wp:cNvGraphicFramePr>
+            <a:graphic xmlns:a="http://schemas.openxmlformats.org/drawingml/2006/main">
+              <a:graphicData uri="http://schemas.openxmlformats.org/drawingml/2006/picture">
+                <pic:pic xmlns:pic="http://schemas.openxmlformats.org/drawingml/2006/picture">
+                  <pic:nvPicPr>
+                    <pic:cNvPr id="6" name="1412405_SoDoLopChiTiet_Khachhang.png"/>
+                    <pic:cNvPicPr/>
+                  </pic:nvPicPr>
+                  <pic:blipFill>
+                    <a:blip r:embed="rId10">
+                      <a:extLst>
+                        <a:ext uri="{28A0092B-C50C-407E-A947-70E740481C1C}">
+                          <a14:useLocalDpi xmlns:a14="http://schemas.microsoft.com/office/drawing/2010/main" val="0"/>
+                        </a:ext>
+                      </a:extLst>
+                    </a:blip>
+                    <a:stretch>
+                      <a:fillRect/>
+                    </a:stretch>
+                  </pic:blipFill>
+                  <pic:spPr>
+                    <a:xfrm>
+                      <a:off x="0" y="0"/>
+                      <a:ext cx="1961515" cy="8229600"/>
+                    </a:xfrm>
+                    <a:prstGeom prst="rect">
+                      <a:avLst/>
+                    </a:prstGeom>
+                  </pic:spPr>
+                </pic:pic>
+              </a:graphicData>
+            </a:graphic>
+          </wp:inline>
+        </w:drawing>
+      </w:r>
       <w:bookmarkEnd w:id="0"/>
     </w:p>
     <w:p>
@@ -3230,14 +3302,357 @@
           <w:ilvl w:val="0"/>
           <w:numId w:val="0"/>
         </w:numPr>
-        <w:ind w:left="2520"/>
-      </w:pPr>
-      <w:r>
-        <w:object w:dxaOrig="3691" w:dyaOrig="14461">
-          <v:shape id="_x0000_i1051" type="#_x0000_t75" style="width:165.35pt;height:9in" o:ole="">
+        <w:ind w:left="1296"/>
+      </w:pPr>
+    </w:p>
+    <w:p>
+      <w:pPr>
+        <w:pStyle w:val="TuNormal"/>
+        <w:numPr>
+          <w:ilvl w:val="0"/>
+          <w:numId w:val="0"/>
+        </w:numPr>
+        <w:ind w:left="1296"/>
+      </w:pPr>
+    </w:p>
+    <w:p>
+      <w:pPr>
+        <w:pStyle w:val="TuNormal"/>
+        <w:numPr>
+          <w:ilvl w:val="0"/>
+          <w:numId w:val="0"/>
+        </w:numPr>
+        <w:ind w:left="1296"/>
+      </w:pPr>
+    </w:p>
+    <w:p>
+      <w:pPr>
+        <w:pStyle w:val="TuNormal"/>
+        <w:numPr>
+          <w:ilvl w:val="0"/>
+          <w:numId w:val="0"/>
+        </w:numPr>
+        <w:ind w:left="1296"/>
+      </w:pPr>
+    </w:p>
+    <w:p>
+      <w:pPr>
+        <w:pStyle w:val="TuNormal"/>
+        <w:numPr>
+          <w:ilvl w:val="0"/>
+          <w:numId w:val="0"/>
+        </w:numPr>
+        <w:ind w:left="1296"/>
+      </w:pPr>
+    </w:p>
+    <w:p>
+      <w:pPr>
+        <w:pStyle w:val="TuNormal"/>
+        <w:numPr>
+          <w:ilvl w:val="0"/>
+          <w:numId w:val="0"/>
+        </w:numPr>
+        <w:ind w:left="1296"/>
+      </w:pPr>
+    </w:p>
+    <w:p>
+      <w:pPr>
+        <w:pStyle w:val="TuNormal"/>
+        <w:numPr>
+          <w:ilvl w:val="0"/>
+          <w:numId w:val="0"/>
+        </w:numPr>
+        <w:ind w:left="1296"/>
+      </w:pPr>
+    </w:p>
+    <w:p>
+      <w:pPr>
+        <w:pStyle w:val="TuNormal"/>
+        <w:numPr>
+          <w:ilvl w:val="0"/>
+          <w:numId w:val="0"/>
+        </w:numPr>
+        <w:ind w:left="1296"/>
+      </w:pPr>
+    </w:p>
+    <w:p>
+      <w:pPr>
+        <w:pStyle w:val="TuNormal"/>
+        <w:numPr>
+          <w:ilvl w:val="0"/>
+          <w:numId w:val="0"/>
+        </w:numPr>
+        <w:ind w:left="1296"/>
+      </w:pPr>
+    </w:p>
+    <w:p>
+      <w:pPr>
+        <w:pStyle w:val="TuNormal"/>
+        <w:numPr>
+          <w:ilvl w:val="0"/>
+          <w:numId w:val="0"/>
+        </w:numPr>
+        <w:ind w:left="1296"/>
+      </w:pPr>
+    </w:p>
+    <w:p>
+      <w:pPr>
+        <w:pStyle w:val="TuNormal"/>
+        <w:numPr>
+          <w:ilvl w:val="0"/>
+          <w:numId w:val="0"/>
+        </w:numPr>
+        <w:ind w:left="1296"/>
+      </w:pPr>
+    </w:p>
+    <w:p>
+      <w:pPr>
+        <w:pStyle w:val="TuNormal"/>
+        <w:numPr>
+          <w:ilvl w:val="0"/>
+          <w:numId w:val="0"/>
+        </w:numPr>
+        <w:ind w:left="1296"/>
+      </w:pPr>
+    </w:p>
+    <w:p>
+      <w:pPr>
+        <w:pStyle w:val="TuNormal"/>
+        <w:numPr>
+          <w:ilvl w:val="0"/>
+          <w:numId w:val="0"/>
+        </w:numPr>
+        <w:ind w:left="1296"/>
+      </w:pPr>
+    </w:p>
+    <w:p>
+      <w:pPr>
+        <w:pStyle w:val="TuNormal"/>
+        <w:numPr>
+          <w:ilvl w:val="0"/>
+          <w:numId w:val="0"/>
+        </w:numPr>
+        <w:ind w:left="1296"/>
+      </w:pPr>
+    </w:p>
+    <w:p>
+      <w:pPr>
+        <w:pStyle w:val="TuNormal"/>
+        <w:numPr>
+          <w:ilvl w:val="0"/>
+          <w:numId w:val="0"/>
+        </w:numPr>
+        <w:ind w:left="1296"/>
+      </w:pPr>
+    </w:p>
+    <w:p>
+      <w:pPr>
+        <w:pStyle w:val="TuNormal"/>
+        <w:numPr>
+          <w:ilvl w:val="0"/>
+          <w:numId w:val="0"/>
+        </w:numPr>
+        <w:ind w:left="1296"/>
+      </w:pPr>
+    </w:p>
+    <w:p>
+      <w:pPr>
+        <w:pStyle w:val="TuNormal"/>
+        <w:numPr>
+          <w:ilvl w:val="0"/>
+          <w:numId w:val="0"/>
+        </w:numPr>
+        <w:ind w:left="1296"/>
+      </w:pPr>
+    </w:p>
+    <w:p>
+      <w:pPr>
+        <w:pStyle w:val="TuNormal"/>
+        <w:numPr>
+          <w:ilvl w:val="0"/>
+          <w:numId w:val="0"/>
+        </w:numPr>
+        <w:ind w:left="1296"/>
+      </w:pPr>
+    </w:p>
+    <w:p>
+      <w:pPr>
+        <w:pStyle w:val="TuNormal"/>
+        <w:numPr>
+          <w:ilvl w:val="0"/>
+          <w:numId w:val="0"/>
+        </w:numPr>
+        <w:ind w:left="1296"/>
+      </w:pPr>
+    </w:p>
+    <w:p>
+      <w:pPr>
+        <w:pStyle w:val="TuNormal"/>
+        <w:numPr>
+          <w:ilvl w:val="0"/>
+          <w:numId w:val="0"/>
+        </w:numPr>
+        <w:ind w:left="1296"/>
+      </w:pPr>
+    </w:p>
+    <w:p>
+      <w:pPr>
+        <w:pStyle w:val="TuNormal"/>
+        <w:numPr>
+          <w:ilvl w:val="0"/>
+          <w:numId w:val="0"/>
+        </w:numPr>
+        <w:ind w:left="1296"/>
+      </w:pPr>
+    </w:p>
+    <w:p>
+      <w:pPr>
+        <w:pStyle w:val="TuNormal"/>
+        <w:rPr>
+          <w:b/>
+        </w:rPr>
+      </w:pPr>
+      <w:proofErr w:type="spellStart"/>
+      <w:r>
+        <w:rPr>
+          <w:b/>
+        </w:rPr>
+        <w:t>Quản</w:t>
+      </w:r>
+      <w:proofErr w:type="spellEnd"/>
+      <w:r>
+        <w:rPr>
+          <w:b/>
+        </w:rPr>
+        <w:t xml:space="preserve"> </w:t>
+      </w:r>
+      <w:proofErr w:type="spellStart"/>
+      <w:r>
+        <w:rPr>
+          <w:b/>
+        </w:rPr>
+        <w:t>lý</w:t>
+      </w:r>
+      <w:proofErr w:type="spellEnd"/>
+      <w:r>
+        <w:rPr>
+          <w:b/>
+        </w:rPr>
+        <w:t xml:space="preserve"> </w:t>
+      </w:r>
+      <w:proofErr w:type="spellStart"/>
+      <w:r>
+        <w:rPr>
+          <w:b/>
+        </w:rPr>
+        <w:t>Chuyến</w:t>
+      </w:r>
+      <w:proofErr w:type="spellEnd"/>
+      <w:r>
+        <w:rPr>
+          <w:b/>
+        </w:rPr>
+        <w:t xml:space="preserve"> </w:t>
+      </w:r>
+      <w:proofErr w:type="spellStart"/>
+      <w:r>
+        <w:rPr>
+          <w:b/>
+        </w:rPr>
+        <w:t>xe</w:t>
+      </w:r>
+      <w:proofErr w:type="spellEnd"/>
+    </w:p>
+    <w:p>
+      <w:pPr>
+        <w:pStyle w:val="TuNormal"/>
+        <w:numPr>
+          <w:ilvl w:val="2"/>
+          <w:numId w:val="17"/>
+        </w:numPr>
+      </w:pPr>
+      <w:proofErr w:type="spellStart"/>
+      <w:r>
+        <w:t>Sơ</w:t>
+      </w:r>
+      <w:proofErr w:type="spellEnd"/>
+      <w:r>
+        <w:t xml:space="preserve"> </w:t>
+      </w:r>
+      <w:proofErr w:type="spellStart"/>
+      <w:r>
+        <w:t>đồ</w:t>
+      </w:r>
+      <w:proofErr w:type="spellEnd"/>
+      <w:r>
+        <w:t xml:space="preserve"> </w:t>
+      </w:r>
+      <w:proofErr w:type="spellStart"/>
+      <w:r>
+        <w:t>lớp</w:t>
+      </w:r>
+      <w:proofErr w:type="spellEnd"/>
+      <w:r>
+        <w:t xml:space="preserve"> </w:t>
+      </w:r>
+      <w:proofErr w:type="spellStart"/>
+      <w:r>
+        <w:t>hệ</w:t>
+      </w:r>
+      <w:proofErr w:type="spellEnd"/>
+      <w:r>
+        <w:t xml:space="preserve"> </w:t>
+      </w:r>
+      <w:proofErr w:type="spellStart"/>
+      <w:r>
+        <w:t>thống</w:t>
+      </w:r>
+      <w:proofErr w:type="spellEnd"/>
+    </w:p>
+    <w:p>
+      <w:pPr>
+        <w:pStyle w:val="TuNormal"/>
+        <w:numPr>
+          <w:ilvl w:val="0"/>
+          <w:numId w:val="0"/>
+        </w:numPr>
+        <w:ind w:left="1296"/>
+      </w:pPr>
+    </w:p>
+    <w:p>
+      <w:pPr>
+        <w:pStyle w:val="TuNormal"/>
+        <w:numPr>
+          <w:ilvl w:val="0"/>
+          <w:numId w:val="0"/>
+        </w:numPr>
+        <w:ind w:left="720"/>
+      </w:pPr>
+      <w:r>
+        <w:object w:dxaOrig="11026" w:dyaOrig="7786">
+          <v:shapetype id="_x0000_t75" coordsize="21600,21600" o:spt="75" o:preferrelative="t" path="m@4@5l@4@11@9@11@9@5xe" filled="f" stroked="f">
+            <v:stroke joinstyle="miter"/>
+            <v:formulas>
+              <v:f eqn="if lineDrawn pixelLineWidth 0"/>
+              <v:f eqn="sum @0 1 0"/>
+              <v:f eqn="sum 0 0 @1"/>
+              <v:f eqn="prod @2 1 2"/>
+              <v:f eqn="prod @3 21600 pixelWidth"/>
+              <v:f eqn="prod @3 21600 pixelHeight"/>
+              <v:f eqn="sum @0 0 1"/>
+              <v:f eqn="prod @6 1 2"/>
+              <v:f eqn="prod @7 21600 pixelWidth"/>
+              <v:f eqn="sum @8 21600 0"/>
+              <v:f eqn="prod @7 21600 pixelHeight"/>
+              <v:f eqn="sum @10 21600 0"/>
+            </v:formulas>
+            <v:path o:extrusionok="f" gradientshapeok="t" o:connecttype="rect"/>
+            <o:lock v:ext="edit" aspectratio="t"/>
+          </v:shapetype>
+          <v:shape id="_x0000_i1027" type="#_x0000_t75" style="width:468.6pt;height:331.7pt" o:ole="">
             <v:imagedata r:id="rId11" o:title=""/>
           </v:shape>
-          <o:OLEObject Type="Embed" ProgID="Visio.Drawing.15" ShapeID="_x0000_i1051" DrawAspect="Content" ObjectID="_1571329076" r:id="rId12"/>
+          <o:OLEObject Type="Embed" ProgID="Visio.Drawing.15" ShapeID="_x0000_i1027" DrawAspect="Content" ObjectID="_1571334571" r:id="rId12"/>
         </w:object>
       </w:r>
     </w:p>
@@ -3250,264 +3665,6 @@
         </w:numPr>
         <w:ind w:left="1296"/>
       </w:pPr>
-    </w:p>
-    <w:p>
-      <w:pPr>
-        <w:pStyle w:val="TuNormal"/>
-        <w:numPr>
-          <w:ilvl w:val="0"/>
-          <w:numId w:val="0"/>
-        </w:numPr>
-        <w:ind w:left="1296"/>
-      </w:pPr>
-    </w:p>
-    <w:p>
-      <w:pPr>
-        <w:pStyle w:val="TuNormal"/>
-        <w:numPr>
-          <w:ilvl w:val="0"/>
-          <w:numId w:val="0"/>
-        </w:numPr>
-        <w:ind w:left="1296"/>
-      </w:pPr>
-    </w:p>
-    <w:p>
-      <w:pPr>
-        <w:pStyle w:val="TuNormal"/>
-        <w:numPr>
-          <w:ilvl w:val="0"/>
-          <w:numId w:val="0"/>
-        </w:numPr>
-        <w:ind w:left="1296"/>
-      </w:pPr>
-    </w:p>
-    <w:p>
-      <w:pPr>
-        <w:pStyle w:val="TuNormal"/>
-        <w:numPr>
-          <w:ilvl w:val="0"/>
-          <w:numId w:val="0"/>
-        </w:numPr>
-        <w:ind w:left="1296"/>
-      </w:pPr>
-    </w:p>
-    <w:p>
-      <w:pPr>
-        <w:pStyle w:val="TuNormal"/>
-        <w:numPr>
-          <w:ilvl w:val="0"/>
-          <w:numId w:val="0"/>
-        </w:numPr>
-        <w:ind w:left="1296"/>
-      </w:pPr>
-    </w:p>
-    <w:p>
-      <w:pPr>
-        <w:pStyle w:val="TuNormal"/>
-        <w:numPr>
-          <w:ilvl w:val="0"/>
-          <w:numId w:val="0"/>
-        </w:numPr>
-        <w:ind w:left="1296"/>
-      </w:pPr>
-    </w:p>
-    <w:p>
-      <w:pPr>
-        <w:pStyle w:val="TuNormal"/>
-        <w:numPr>
-          <w:ilvl w:val="0"/>
-          <w:numId w:val="0"/>
-        </w:numPr>
-        <w:ind w:left="1296"/>
-      </w:pPr>
-    </w:p>
-    <w:p>
-      <w:pPr>
-        <w:pStyle w:val="TuNormal"/>
-        <w:numPr>
-          <w:ilvl w:val="0"/>
-          <w:numId w:val="0"/>
-        </w:numPr>
-        <w:ind w:left="1296"/>
-      </w:pPr>
-    </w:p>
-    <w:p>
-      <w:pPr>
-        <w:pStyle w:val="TuNormal"/>
-        <w:numPr>
-          <w:ilvl w:val="0"/>
-          <w:numId w:val="0"/>
-        </w:numPr>
-        <w:ind w:left="1296"/>
-      </w:pPr>
-    </w:p>
-    <w:p>
-      <w:pPr>
-        <w:pStyle w:val="TuNormal"/>
-        <w:numPr>
-          <w:ilvl w:val="0"/>
-          <w:numId w:val="0"/>
-        </w:numPr>
-        <w:ind w:left="1296"/>
-      </w:pPr>
-    </w:p>
-    <w:p>
-      <w:pPr>
-        <w:pStyle w:val="TuNormal"/>
-        <w:numPr>
-          <w:ilvl w:val="0"/>
-          <w:numId w:val="0"/>
-        </w:numPr>
-        <w:ind w:left="1296"/>
-      </w:pPr>
-    </w:p>
-    <w:p>
-      <w:pPr>
-        <w:pStyle w:val="TuNormal"/>
-        <w:numPr>
-          <w:ilvl w:val="0"/>
-          <w:numId w:val="0"/>
-        </w:numPr>
-        <w:ind w:left="1296"/>
-      </w:pPr>
-    </w:p>
-    <w:p>
-      <w:pPr>
-        <w:pStyle w:val="TuNormal"/>
-        <w:numPr>
-          <w:ilvl w:val="0"/>
-          <w:numId w:val="0"/>
-        </w:numPr>
-        <w:ind w:left="1296"/>
-      </w:pPr>
-    </w:p>
-    <w:p>
-      <w:pPr>
-        <w:pStyle w:val="TuNormal"/>
-        <w:numPr>
-          <w:ilvl w:val="0"/>
-          <w:numId w:val="0"/>
-        </w:numPr>
-        <w:ind w:left="1296"/>
-      </w:pPr>
-    </w:p>
-    <w:p>
-      <w:pPr>
-        <w:pStyle w:val="TuNormal"/>
-        <w:numPr>
-          <w:ilvl w:val="0"/>
-          <w:numId w:val="0"/>
-        </w:numPr>
-        <w:ind w:left="1296"/>
-      </w:pPr>
-    </w:p>
-    <w:p>
-      <w:pPr>
-        <w:pStyle w:val="TuNormal"/>
-        <w:numPr>
-          <w:ilvl w:val="0"/>
-          <w:numId w:val="0"/>
-        </w:numPr>
-        <w:ind w:left="1296"/>
-      </w:pPr>
-    </w:p>
-    <w:p>
-      <w:pPr>
-        <w:pStyle w:val="TuNormal"/>
-        <w:numPr>
-          <w:ilvl w:val="0"/>
-          <w:numId w:val="0"/>
-        </w:numPr>
-        <w:ind w:left="1296"/>
-      </w:pPr>
-    </w:p>
-    <w:p>
-      <w:pPr>
-        <w:pStyle w:val="TuNormal"/>
-        <w:numPr>
-          <w:ilvl w:val="0"/>
-          <w:numId w:val="0"/>
-        </w:numPr>
-        <w:ind w:left="1296"/>
-      </w:pPr>
-    </w:p>
-    <w:p>
-      <w:pPr>
-        <w:pStyle w:val="TuNormal"/>
-        <w:numPr>
-          <w:ilvl w:val="0"/>
-          <w:numId w:val="0"/>
-        </w:numPr>
-        <w:ind w:left="1296"/>
-      </w:pPr>
-    </w:p>
-    <w:p>
-      <w:pPr>
-        <w:pStyle w:val="TuNormal"/>
-        <w:numPr>
-          <w:ilvl w:val="0"/>
-          <w:numId w:val="0"/>
-        </w:numPr>
-        <w:ind w:left="1296"/>
-      </w:pPr>
-    </w:p>
-    <w:p>
-      <w:pPr>
-        <w:pStyle w:val="TuNormal"/>
-        <w:rPr>
-          <w:b/>
-        </w:rPr>
-      </w:pPr>
-      <w:proofErr w:type="spellStart"/>
-      <w:r>
-        <w:rPr>
-          <w:b/>
-        </w:rPr>
-        <w:t>Quản</w:t>
-      </w:r>
-      <w:proofErr w:type="spellEnd"/>
-      <w:r>
-        <w:rPr>
-          <w:b/>
-        </w:rPr>
-        <w:t xml:space="preserve"> </w:t>
-      </w:r>
-      <w:proofErr w:type="spellStart"/>
-      <w:r>
-        <w:rPr>
-          <w:b/>
-        </w:rPr>
-        <w:t>lý</w:t>
-      </w:r>
-      <w:proofErr w:type="spellEnd"/>
-      <w:r>
-        <w:rPr>
-          <w:b/>
-        </w:rPr>
-        <w:t xml:space="preserve"> </w:t>
-      </w:r>
-      <w:proofErr w:type="spellStart"/>
-      <w:r>
-        <w:rPr>
-          <w:b/>
-        </w:rPr>
-        <w:t>Chuyến</w:t>
-      </w:r>
-      <w:proofErr w:type="spellEnd"/>
-      <w:r>
-        <w:rPr>
-          <w:b/>
-        </w:rPr>
-        <w:t xml:space="preserve"> </w:t>
-      </w:r>
-      <w:proofErr w:type="spellStart"/>
-      <w:r>
-        <w:rPr>
-          <w:b/>
-        </w:rPr>
-        <w:t>xe</w:t>
-      </w:r>
-      <w:proofErr w:type="spellEnd"/>
     </w:p>
     <w:p>
       <w:pPr>
@@ -3539,47 +3696,117 @@
       </w:r>
       <w:proofErr w:type="spellEnd"/>
       <w:r>
-        <w:t xml:space="preserve"> </w:t>
-      </w:r>
-      <w:proofErr w:type="spellStart"/>
-      <w:r>
-        <w:t>hệ</w:t>
-      </w:r>
-      <w:proofErr w:type="spellEnd"/>
-      <w:r>
-        <w:t xml:space="preserve"> </w:t>
-      </w:r>
-      <w:proofErr w:type="spellStart"/>
-      <w:r>
-        <w:t>thống</w:t>
-      </w:r>
-      <w:proofErr w:type="spellEnd"/>
-    </w:p>
-    <w:p>
-      <w:pPr>
-        <w:pStyle w:val="TuNormal"/>
-        <w:numPr>
-          <w:ilvl w:val="0"/>
-          <w:numId w:val="0"/>
-        </w:numPr>
-        <w:ind w:left="1296"/>
-      </w:pPr>
-    </w:p>
-    <w:p>
-      <w:pPr>
-        <w:pStyle w:val="TuNormal"/>
-        <w:numPr>
-          <w:ilvl w:val="0"/>
-          <w:numId w:val="0"/>
-        </w:numPr>
-        <w:ind w:left="720"/>
-      </w:pPr>
-      <w:r>
-        <w:object w:dxaOrig="11026" w:dyaOrig="7786">
-          <v:shape id="_x0000_i1025" type="#_x0000_t75" style="width:468.4pt;height:331.5pt" o:ole="">
+        <w:t xml:space="preserve"> chi </w:t>
+      </w:r>
+      <w:proofErr w:type="spellStart"/>
+      <w:r>
+        <w:t>tiết</w:t>
+      </w:r>
+      <w:proofErr w:type="spellEnd"/>
+    </w:p>
+    <w:p>
+      <w:pPr>
+        <w:pStyle w:val="TuNormal"/>
+        <w:numPr>
+          <w:ilvl w:val="0"/>
+          <w:numId w:val="0"/>
+        </w:numPr>
+        <w:ind w:left="1296"/>
+        <w:rPr>
+          <w:b/>
+        </w:rPr>
+      </w:pPr>
+      <w:proofErr w:type="spellStart"/>
+      <w:r>
+        <w:t>Mã</w:t>
+      </w:r>
+      <w:proofErr w:type="spellEnd"/>
+      <w:r>
+        <w:t xml:space="preserve"> </w:t>
+      </w:r>
+      <w:proofErr w:type="spellStart"/>
+      <w:r>
+        <w:t>số</w:t>
+      </w:r>
+      <w:proofErr w:type="spellEnd"/>
+      <w:r>
+        <w:t xml:space="preserve">: </w:t>
+      </w:r>
+      <w:proofErr w:type="spellStart"/>
+      <w:r>
+        <w:rPr>
+          <w:b/>
+        </w:rPr>
+        <w:t>D</w:t>
+      </w:r>
+      <w:r>
+        <w:rPr>
+          <w:b/>
+        </w:rPr>
+        <w:t>CLS_</w:t>
+      </w:r>
+      <w:r>
+        <w:rPr>
+          <w:b/>
+        </w:rPr>
+        <w:t>ChuyenXe</w:t>
+      </w:r>
+      <w:proofErr w:type="spellEnd"/>
+    </w:p>
+    <w:p>
+      <w:pPr>
+        <w:pStyle w:val="TuNormal"/>
+        <w:numPr>
+          <w:ilvl w:val="0"/>
+          <w:numId w:val="0"/>
+        </w:numPr>
+        <w:ind w:left="1296"/>
+      </w:pPr>
+      <w:proofErr w:type="spellStart"/>
+      <w:r>
+        <w:t>Tham</w:t>
+      </w:r>
+      <w:proofErr w:type="spellEnd"/>
+      <w:r>
+        <w:t xml:space="preserve"> </w:t>
+      </w:r>
+      <w:proofErr w:type="spellStart"/>
+      <w:r>
+        <w:t>chiếu</w:t>
+      </w:r>
+      <w:proofErr w:type="spellEnd"/>
+      <w:r>
+        <w:t xml:space="preserve">: </w:t>
+      </w:r>
+      <w:r>
+        <w:t>[FR01]-[CLS_06]</w:t>
+      </w:r>
+    </w:p>
+    <w:p>
+      <w:pPr>
+        <w:pStyle w:val="TuNormal"/>
+        <w:numPr>
+          <w:ilvl w:val="0"/>
+          <w:numId w:val="0"/>
+        </w:numPr>
+        <w:ind w:left="1296"/>
+      </w:pPr>
+    </w:p>
+    <w:p>
+      <w:pPr>
+        <w:pStyle w:val="TuNormal"/>
+        <w:numPr>
+          <w:ilvl w:val="0"/>
+          <w:numId w:val="0"/>
+        </w:numPr>
+        <w:ind w:left="2520"/>
+      </w:pPr>
+      <w:r>
+        <w:object w:dxaOrig="3645" w:dyaOrig="13095">
+          <v:shape id="_x0000_i1028" type="#_x0000_t75" style="width:180.6pt;height:9in" o:ole="">
             <v:imagedata r:id="rId13" o:title=""/>
           </v:shape>
-          <o:OLEObject Type="Embed" ProgID="Visio.Drawing.15" ShapeID="_x0000_i1025" DrawAspect="Content" ObjectID="_1571329077" r:id="rId14"/>
+          <o:OLEObject Type="Embed" ProgID="Visio.Drawing.15" ShapeID="_x0000_i1028" DrawAspect="Content" ObjectID="_1571334572" r:id="rId14"/>
         </w:object>
       </w:r>
     </w:p>
@@ -3592,6 +3819,70 @@
         </w:numPr>
         <w:ind w:left="1296"/>
       </w:pPr>
+    </w:p>
+    <w:p>
+      <w:pPr>
+        <w:pStyle w:val="TuNormal"/>
+        <w:rPr>
+          <w:b/>
+        </w:rPr>
+      </w:pPr>
+      <w:proofErr w:type="spellStart"/>
+      <w:r>
+        <w:rPr>
+          <w:b/>
+        </w:rPr>
+        <w:t>Quản</w:t>
+      </w:r>
+      <w:proofErr w:type="spellEnd"/>
+      <w:r>
+        <w:rPr>
+          <w:b/>
+        </w:rPr>
+        <w:t xml:space="preserve"> </w:t>
+      </w:r>
+      <w:proofErr w:type="spellStart"/>
+      <w:r>
+        <w:rPr>
+          <w:b/>
+        </w:rPr>
+        <w:t>lý</w:t>
+      </w:r>
+      <w:proofErr w:type="spellEnd"/>
+      <w:r>
+        <w:rPr>
+          <w:b/>
+        </w:rPr>
+        <w:t xml:space="preserve"> </w:t>
+      </w:r>
+      <w:proofErr w:type="spellStart"/>
+      <w:r>
+        <w:rPr>
+          <w:b/>
+        </w:rPr>
+        <w:t>Tài</w:t>
+      </w:r>
+      <w:proofErr w:type="spellEnd"/>
+      <w:r>
+        <w:rPr>
+          <w:b/>
+        </w:rPr>
+        <w:t xml:space="preserve"> </w:t>
+      </w:r>
+      <w:proofErr w:type="spellStart"/>
+      <w:r>
+        <w:rPr>
+          <w:b/>
+        </w:rPr>
+        <w:t>xê</w:t>
+      </w:r>
+      <w:proofErr w:type="spellEnd"/>
+      <w:r>
+        <w:rPr>
+          <w:b/>
+        </w:rPr>
+        <w:t>́</w:t>
+      </w:r>
     </w:p>
     <w:p>
       <w:pPr>
@@ -3623,117 +3914,47 @@
       </w:r>
       <w:proofErr w:type="spellEnd"/>
       <w:r>
-        <w:t xml:space="preserve"> chi </w:t>
-      </w:r>
-      <w:proofErr w:type="spellStart"/>
-      <w:r>
-        <w:t>tiết</w:t>
-      </w:r>
-      <w:proofErr w:type="spellEnd"/>
-    </w:p>
-    <w:p>
-      <w:pPr>
-        <w:pStyle w:val="TuNormal"/>
-        <w:numPr>
-          <w:ilvl w:val="0"/>
-          <w:numId w:val="0"/>
-        </w:numPr>
-        <w:ind w:left="1296"/>
-        <w:rPr>
-          <w:b/>
-        </w:rPr>
-      </w:pPr>
-      <w:proofErr w:type="spellStart"/>
-      <w:r>
-        <w:t>Mã</w:t>
-      </w:r>
-      <w:proofErr w:type="spellEnd"/>
-      <w:r>
-        <w:t xml:space="preserve"> </w:t>
-      </w:r>
-      <w:proofErr w:type="spellStart"/>
-      <w:r>
-        <w:t>số</w:t>
-      </w:r>
-      <w:proofErr w:type="spellEnd"/>
-      <w:r>
-        <w:t xml:space="preserve">: </w:t>
-      </w:r>
-      <w:proofErr w:type="spellStart"/>
-      <w:r>
-        <w:rPr>
-          <w:b/>
-        </w:rPr>
-        <w:t>D</w:t>
-      </w:r>
-      <w:r>
-        <w:rPr>
-          <w:b/>
-        </w:rPr>
-        <w:t>CLS_</w:t>
-      </w:r>
-      <w:r>
-        <w:rPr>
-          <w:b/>
-        </w:rPr>
-        <w:t>ChuyenXe</w:t>
-      </w:r>
-      <w:proofErr w:type="spellEnd"/>
-    </w:p>
-    <w:p>
-      <w:pPr>
-        <w:pStyle w:val="TuNormal"/>
-        <w:numPr>
-          <w:ilvl w:val="0"/>
-          <w:numId w:val="0"/>
-        </w:numPr>
-        <w:ind w:left="1296"/>
-      </w:pPr>
-      <w:proofErr w:type="spellStart"/>
-      <w:r>
-        <w:t>Tham</w:t>
-      </w:r>
-      <w:proofErr w:type="spellEnd"/>
-      <w:r>
-        <w:t xml:space="preserve"> </w:t>
-      </w:r>
-      <w:proofErr w:type="spellStart"/>
-      <w:r>
-        <w:t>chiếu</w:t>
-      </w:r>
-      <w:proofErr w:type="spellEnd"/>
-      <w:r>
-        <w:t xml:space="preserve">: </w:t>
-      </w:r>
-      <w:r>
-        <w:t>[FR01]-[CLS_06]</w:t>
-      </w:r>
-    </w:p>
-    <w:p>
-      <w:pPr>
-        <w:pStyle w:val="TuNormal"/>
-        <w:numPr>
-          <w:ilvl w:val="0"/>
-          <w:numId w:val="0"/>
-        </w:numPr>
-        <w:ind w:left="1296"/>
-      </w:pPr>
-    </w:p>
-    <w:p>
-      <w:pPr>
-        <w:pStyle w:val="TuNormal"/>
-        <w:numPr>
-          <w:ilvl w:val="0"/>
-          <w:numId w:val="0"/>
-        </w:numPr>
-        <w:ind w:left="2520"/>
-      </w:pPr>
-      <w:r>
-        <w:object w:dxaOrig="3645" w:dyaOrig="13095">
-          <v:shape id="_x0000_i1026" type="#_x0000_t75" style="width:180.4pt;height:9in" o:ole="">
+        <w:t xml:space="preserve"> </w:t>
+      </w:r>
+      <w:proofErr w:type="spellStart"/>
+      <w:r>
+        <w:t>hệ</w:t>
+      </w:r>
+      <w:proofErr w:type="spellEnd"/>
+      <w:r>
+        <w:t xml:space="preserve"> </w:t>
+      </w:r>
+      <w:proofErr w:type="spellStart"/>
+      <w:r>
+        <w:t>thống</w:t>
+      </w:r>
+      <w:proofErr w:type="spellEnd"/>
+    </w:p>
+    <w:p>
+      <w:pPr>
+        <w:pStyle w:val="TuNormal"/>
+        <w:numPr>
+          <w:ilvl w:val="0"/>
+          <w:numId w:val="0"/>
+        </w:numPr>
+        <w:ind w:left="1296"/>
+      </w:pPr>
+    </w:p>
+    <w:p>
+      <w:pPr>
+        <w:pStyle w:val="TuNormal"/>
+        <w:numPr>
+          <w:ilvl w:val="0"/>
+          <w:numId w:val="0"/>
+        </w:numPr>
+        <w:ind w:left="720"/>
+      </w:pPr>
+      <w:r>
+        <w:object w:dxaOrig="11026" w:dyaOrig="7786">
+          <v:shape id="_x0000_i1029" type="#_x0000_t75" style="width:468.6pt;height:331.7pt" o:ole="">
             <v:imagedata r:id="rId15" o:title=""/>
           </v:shape>
-          <o:OLEObject Type="Embed" ProgID="Visio.Drawing.15" ShapeID="_x0000_i1026" DrawAspect="Content" ObjectID="_1571329078" r:id="rId16"/>
+          <o:OLEObject Type="Embed" ProgID="Visio.Drawing.15" ShapeID="_x0000_i1029" DrawAspect="Content" ObjectID="_1571334573" r:id="rId16"/>
         </w:object>
       </w:r>
     </w:p>
@@ -3746,70 +3967,6 @@
         </w:numPr>
         <w:ind w:left="1296"/>
       </w:pPr>
-    </w:p>
-    <w:p>
-      <w:pPr>
-        <w:pStyle w:val="TuNormal"/>
-        <w:rPr>
-          <w:b/>
-        </w:rPr>
-      </w:pPr>
-      <w:proofErr w:type="spellStart"/>
-      <w:r>
-        <w:rPr>
-          <w:b/>
-        </w:rPr>
-        <w:t>Quản</w:t>
-      </w:r>
-      <w:proofErr w:type="spellEnd"/>
-      <w:r>
-        <w:rPr>
-          <w:b/>
-        </w:rPr>
-        <w:t xml:space="preserve"> </w:t>
-      </w:r>
-      <w:proofErr w:type="spellStart"/>
-      <w:r>
-        <w:rPr>
-          <w:b/>
-        </w:rPr>
-        <w:t>lý</w:t>
-      </w:r>
-      <w:proofErr w:type="spellEnd"/>
-      <w:r>
-        <w:rPr>
-          <w:b/>
-        </w:rPr>
-        <w:t xml:space="preserve"> </w:t>
-      </w:r>
-      <w:proofErr w:type="spellStart"/>
-      <w:r>
-        <w:rPr>
-          <w:b/>
-        </w:rPr>
-        <w:t>Tài</w:t>
-      </w:r>
-      <w:proofErr w:type="spellEnd"/>
-      <w:r>
-        <w:rPr>
-          <w:b/>
-        </w:rPr>
-        <w:t xml:space="preserve"> </w:t>
-      </w:r>
-      <w:proofErr w:type="spellStart"/>
-      <w:r>
-        <w:rPr>
-          <w:b/>
-        </w:rPr>
-        <w:t>xê</w:t>
-      </w:r>
-      <w:proofErr w:type="spellEnd"/>
-      <w:r>
-        <w:rPr>
-          <w:b/>
-        </w:rPr>
-        <w:t>́</w:t>
-      </w:r>
     </w:p>
     <w:p>
       <w:pPr>
@@ -3841,47 +3998,121 @@
       </w:r>
       <w:proofErr w:type="spellEnd"/>
       <w:r>
-        <w:t xml:space="preserve"> </w:t>
-      </w:r>
-      <w:proofErr w:type="spellStart"/>
-      <w:r>
-        <w:t>hệ</w:t>
-      </w:r>
-      <w:proofErr w:type="spellEnd"/>
-      <w:r>
-        <w:t xml:space="preserve"> </w:t>
-      </w:r>
-      <w:proofErr w:type="spellStart"/>
-      <w:r>
-        <w:t>thống</w:t>
-      </w:r>
-      <w:proofErr w:type="spellEnd"/>
-    </w:p>
-    <w:p>
-      <w:pPr>
-        <w:pStyle w:val="TuNormal"/>
-        <w:numPr>
-          <w:ilvl w:val="0"/>
-          <w:numId w:val="0"/>
-        </w:numPr>
-        <w:ind w:left="1296"/>
-      </w:pPr>
-    </w:p>
-    <w:p>
-      <w:pPr>
-        <w:pStyle w:val="TuNormal"/>
-        <w:numPr>
-          <w:ilvl w:val="0"/>
-          <w:numId w:val="0"/>
-        </w:numPr>
-        <w:ind w:left="720"/>
-      </w:pPr>
-      <w:r>
-        <w:object w:dxaOrig="11026" w:dyaOrig="7786">
-          <v:shape id="_x0000_i1027" type="#_x0000_t75" style="width:468.4pt;height:331.5pt" o:ole="">
+        <w:t xml:space="preserve"> chi </w:t>
+      </w:r>
+      <w:proofErr w:type="spellStart"/>
+      <w:r>
+        <w:t>tiết</w:t>
+      </w:r>
+      <w:proofErr w:type="spellEnd"/>
+    </w:p>
+    <w:p>
+      <w:pPr>
+        <w:pStyle w:val="TuNormal"/>
+        <w:numPr>
+          <w:ilvl w:val="0"/>
+          <w:numId w:val="0"/>
+        </w:numPr>
+        <w:ind w:left="1296"/>
+        <w:rPr>
+          <w:b/>
+        </w:rPr>
+      </w:pPr>
+      <w:proofErr w:type="spellStart"/>
+      <w:r>
+        <w:t>Mã</w:t>
+      </w:r>
+      <w:proofErr w:type="spellEnd"/>
+      <w:r>
+        <w:t xml:space="preserve"> </w:t>
+      </w:r>
+      <w:proofErr w:type="spellStart"/>
+      <w:r>
+        <w:t>số</w:t>
+      </w:r>
+      <w:proofErr w:type="spellEnd"/>
+      <w:r>
+        <w:t xml:space="preserve">: </w:t>
+      </w:r>
+      <w:proofErr w:type="spellStart"/>
+      <w:r>
+        <w:rPr>
+          <w:b/>
+        </w:rPr>
+        <w:t>D</w:t>
+      </w:r>
+      <w:r>
+        <w:rPr>
+          <w:b/>
+        </w:rPr>
+        <w:t>CLS_</w:t>
+      </w:r>
+      <w:r>
+        <w:rPr>
+          <w:b/>
+        </w:rPr>
+        <w:t>TaiXe</w:t>
+      </w:r>
+      <w:proofErr w:type="spellEnd"/>
+    </w:p>
+    <w:p>
+      <w:pPr>
+        <w:pStyle w:val="TuNormal"/>
+        <w:numPr>
+          <w:ilvl w:val="0"/>
+          <w:numId w:val="0"/>
+        </w:numPr>
+        <w:ind w:left="1296"/>
+      </w:pPr>
+      <w:proofErr w:type="spellStart"/>
+      <w:r>
+        <w:t>Tham</w:t>
+      </w:r>
+      <w:proofErr w:type="spellEnd"/>
+      <w:r>
+        <w:t xml:space="preserve"> </w:t>
+      </w:r>
+      <w:proofErr w:type="spellStart"/>
+      <w:r>
+        <w:t>chiếu</w:t>
+      </w:r>
+      <w:proofErr w:type="spellEnd"/>
+      <w:r>
+        <w:t xml:space="preserve">: </w:t>
+      </w:r>
+      <w:bookmarkStart w:id="1" w:name="OLE_LINK6"/>
+      <w:bookmarkStart w:id="2" w:name="OLE_LINK7"/>
+      <w:r>
+        <w:t>[FR01]-[CLS_01]</w:t>
+      </w:r>
+      <w:bookmarkEnd w:id="1"/>
+      <w:bookmarkEnd w:id="2"/>
+    </w:p>
+    <w:p>
+      <w:pPr>
+        <w:pStyle w:val="TuNormal"/>
+        <w:numPr>
+          <w:ilvl w:val="0"/>
+          <w:numId w:val="0"/>
+        </w:numPr>
+        <w:ind w:left="1296"/>
+      </w:pPr>
+    </w:p>
+    <w:p>
+      <w:pPr>
+        <w:pStyle w:val="TuNormal"/>
+        <w:numPr>
+          <w:ilvl w:val="0"/>
+          <w:numId w:val="0"/>
+        </w:numPr>
+        <w:ind w:left="2520"/>
+      </w:pPr>
+      <w:r>
+        <w:object w:dxaOrig="3645" w:dyaOrig="14535">
+          <v:shape id="_x0000_i1030" type="#_x0000_t75" style="width:165.25pt;height:648.4pt" o:ole="">
             <v:imagedata r:id="rId17" o:title=""/>
           </v:shape>
-          <o:OLEObject Type="Embed" ProgID="Visio.Drawing.15" ShapeID="_x0000_i1027" DrawAspect="Content" ObjectID="_1571329079" r:id="rId18"/>
+          <o:OLEObject Type="Embed" ProgID="Visio.Drawing.15" ShapeID="_x0000_i1030" DrawAspect="Content" ObjectID="_1571334574" r:id="rId18"/>
         </w:object>
       </w:r>
     </w:p>
@@ -3894,6 +4125,50 @@
         </w:numPr>
         <w:ind w:left="1296"/>
       </w:pPr>
+    </w:p>
+    <w:p>
+      <w:pPr>
+        <w:pStyle w:val="TuNormal"/>
+        <w:rPr>
+          <w:b/>
+        </w:rPr>
+      </w:pPr>
+      <w:proofErr w:type="spellStart"/>
+      <w:r>
+        <w:rPr>
+          <w:b/>
+        </w:rPr>
+        <w:t>Quản</w:t>
+      </w:r>
+      <w:proofErr w:type="spellEnd"/>
+      <w:r>
+        <w:rPr>
+          <w:b/>
+        </w:rPr>
+        <w:t xml:space="preserve"> </w:t>
+      </w:r>
+      <w:proofErr w:type="spellStart"/>
+      <w:r>
+        <w:rPr>
+          <w:b/>
+        </w:rPr>
+        <w:t>lý</w:t>
+      </w:r>
+      <w:proofErr w:type="spellEnd"/>
+      <w:r>
+        <w:rPr>
+          <w:b/>
+        </w:rPr>
+        <w:t xml:space="preserve"> </w:t>
+      </w:r>
+      <w:proofErr w:type="spellStart"/>
+      <w:r>
+        <w:rPr>
+          <w:b/>
+        </w:rPr>
+        <w:t>Xe</w:t>
+      </w:r>
+      <w:proofErr w:type="spellEnd"/>
     </w:p>
     <w:p>
       <w:pPr>
@@ -3925,177 +4200,42 @@
       </w:r>
       <w:proofErr w:type="spellEnd"/>
       <w:r>
-        <w:t xml:space="preserve"> chi </w:t>
-      </w:r>
-      <w:proofErr w:type="spellStart"/>
-      <w:r>
-        <w:t>tiết</w:t>
-      </w:r>
-      <w:proofErr w:type="spellEnd"/>
-    </w:p>
-    <w:p>
-      <w:pPr>
-        <w:pStyle w:val="TuNormal"/>
-        <w:numPr>
-          <w:ilvl w:val="0"/>
-          <w:numId w:val="0"/>
-        </w:numPr>
-        <w:ind w:left="1296"/>
-        <w:rPr>
-          <w:b/>
-        </w:rPr>
-      </w:pPr>
-      <w:proofErr w:type="spellStart"/>
-      <w:r>
-        <w:t>Mã</w:t>
-      </w:r>
-      <w:proofErr w:type="spellEnd"/>
-      <w:r>
-        <w:t xml:space="preserve"> </w:t>
-      </w:r>
-      <w:proofErr w:type="spellStart"/>
-      <w:r>
-        <w:t>số</w:t>
-      </w:r>
-      <w:proofErr w:type="spellEnd"/>
-      <w:r>
-        <w:t xml:space="preserve">: </w:t>
-      </w:r>
-      <w:proofErr w:type="spellStart"/>
-      <w:r>
-        <w:rPr>
-          <w:b/>
-        </w:rPr>
-        <w:t>D</w:t>
-      </w:r>
-      <w:r>
-        <w:rPr>
-          <w:b/>
-        </w:rPr>
-        <w:t>CLS_</w:t>
-      </w:r>
-      <w:r>
-        <w:rPr>
-          <w:b/>
-        </w:rPr>
-        <w:t>TaiXe</w:t>
-      </w:r>
-      <w:proofErr w:type="spellEnd"/>
-    </w:p>
-    <w:p>
-      <w:pPr>
-        <w:pStyle w:val="TuNormal"/>
-        <w:numPr>
-          <w:ilvl w:val="0"/>
-          <w:numId w:val="0"/>
-        </w:numPr>
-        <w:ind w:left="1296"/>
-      </w:pPr>
-      <w:proofErr w:type="spellStart"/>
-      <w:r>
-        <w:t>Tham</w:t>
-      </w:r>
-      <w:proofErr w:type="spellEnd"/>
-      <w:r>
-        <w:t xml:space="preserve"> </w:t>
-      </w:r>
-      <w:proofErr w:type="spellStart"/>
-      <w:r>
-        <w:t>chiếu</w:t>
-      </w:r>
-      <w:proofErr w:type="spellEnd"/>
-      <w:r>
-        <w:t xml:space="preserve">: </w:t>
-      </w:r>
-      <w:bookmarkStart w:id="1" w:name="OLE_LINK6"/>
-      <w:bookmarkStart w:id="2" w:name="OLE_LINK7"/>
-      <w:r>
-        <w:t>[FR01]-[CLS_01]</w:t>
-      </w:r>
-      <w:bookmarkEnd w:id="1"/>
-      <w:bookmarkEnd w:id="2"/>
-    </w:p>
-    <w:p>
-      <w:pPr>
-        <w:pStyle w:val="TuNormal"/>
-        <w:numPr>
-          <w:ilvl w:val="0"/>
-          <w:numId w:val="0"/>
-        </w:numPr>
-        <w:ind w:left="1296"/>
-      </w:pPr>
-    </w:p>
-    <w:p>
-      <w:pPr>
-        <w:pStyle w:val="TuNormal"/>
-        <w:numPr>
-          <w:ilvl w:val="0"/>
-          <w:numId w:val="0"/>
-        </w:numPr>
-        <w:ind w:left="2520"/>
-      </w:pPr>
-      <w:r>
-        <w:object w:dxaOrig="3645" w:dyaOrig="14535">
-          <v:shape id="_x0000_i1028" type="#_x0000_t75" style="width:165.35pt;height:9in" o:ole="">
-            <v:imagedata r:id="rId19" o:title=""/>
-          </v:shape>
-          <o:OLEObject Type="Embed" ProgID="Visio.Drawing.15" ShapeID="_x0000_i1028" DrawAspect="Content" ObjectID="_1571329080" r:id="rId20"/>
-        </w:object>
-      </w:r>
-    </w:p>
-    <w:p>
-      <w:pPr>
-        <w:pStyle w:val="TuNormal"/>
-        <w:numPr>
-          <w:ilvl w:val="0"/>
-          <w:numId w:val="0"/>
-        </w:numPr>
-        <w:ind w:left="1296"/>
-      </w:pPr>
-    </w:p>
-    <w:p>
-      <w:pPr>
-        <w:pStyle w:val="TuNormal"/>
-        <w:rPr>
-          <w:b/>
-        </w:rPr>
-      </w:pPr>
-      <w:proofErr w:type="spellStart"/>
-      <w:r>
-        <w:rPr>
-          <w:b/>
-        </w:rPr>
-        <w:t>Quản</w:t>
-      </w:r>
-      <w:proofErr w:type="spellEnd"/>
-      <w:r>
-        <w:rPr>
-          <w:b/>
-        </w:rPr>
-        <w:t xml:space="preserve"> </w:t>
-      </w:r>
-      <w:proofErr w:type="spellStart"/>
-      <w:r>
-        <w:rPr>
-          <w:b/>
-        </w:rPr>
-        <w:t>lý</w:t>
-      </w:r>
-      <w:proofErr w:type="spellEnd"/>
-      <w:r>
-        <w:rPr>
-          <w:b/>
-        </w:rPr>
-        <w:t xml:space="preserve"> </w:t>
-      </w:r>
-      <w:proofErr w:type="spellStart"/>
-      <w:r>
-        <w:rPr>
-          <w:b/>
-        </w:rPr>
-        <w:t>Xe</w:t>
-      </w:r>
-      <w:proofErr w:type="spellEnd"/>
+        <w:t xml:space="preserve"> </w:t>
+      </w:r>
+      <w:proofErr w:type="spellStart"/>
+      <w:r>
+        <w:t>hệ</w:t>
+      </w:r>
+      <w:proofErr w:type="spellEnd"/>
+      <w:r>
+        <w:t xml:space="preserve"> </w:t>
+      </w:r>
+      <w:proofErr w:type="spellStart"/>
+      <w:r>
+        <w:t>thống</w:t>
+      </w:r>
+      <w:proofErr w:type="spellEnd"/>
+    </w:p>
+    <w:p>
+      <w:pPr>
+        <w:pStyle w:val="TuNormal"/>
+        <w:numPr>
+          <w:ilvl w:val="0"/>
+          <w:numId w:val="0"/>
+        </w:numPr>
+        <w:ind w:left="1296"/>
+      </w:pPr>
+      <w:r>
+        <w:t>&lt;&lt;</w:t>
+      </w:r>
+      <w:proofErr w:type="spellStart"/>
+      <w:r>
+        <w:t>Hình</w:t>
+      </w:r>
+      <w:proofErr w:type="spellEnd"/>
+      <w:r>
+        <w:t>&gt;&gt;</w:t>
+      </w:r>
     </w:p>
     <w:p>
       <w:pPr>
@@ -4127,73 +4267,6 @@
       </w:r>
       <w:proofErr w:type="spellEnd"/>
       <w:r>
-        <w:t xml:space="preserve"> </w:t>
-      </w:r>
-      <w:proofErr w:type="spellStart"/>
-      <w:r>
-        <w:t>hệ</w:t>
-      </w:r>
-      <w:proofErr w:type="spellEnd"/>
-      <w:r>
-        <w:t xml:space="preserve"> </w:t>
-      </w:r>
-      <w:proofErr w:type="spellStart"/>
-      <w:r>
-        <w:t>thống</w:t>
-      </w:r>
-      <w:proofErr w:type="spellEnd"/>
-    </w:p>
-    <w:p>
-      <w:pPr>
-        <w:pStyle w:val="TuNormal"/>
-        <w:numPr>
-          <w:ilvl w:val="0"/>
-          <w:numId w:val="0"/>
-        </w:numPr>
-        <w:ind w:left="1296"/>
-      </w:pPr>
-      <w:r>
-        <w:t>&lt;&lt;</w:t>
-      </w:r>
-      <w:proofErr w:type="spellStart"/>
-      <w:r>
-        <w:t>Hình</w:t>
-      </w:r>
-      <w:proofErr w:type="spellEnd"/>
-      <w:r>
-        <w:t>&gt;&gt;</w:t>
-      </w:r>
-    </w:p>
-    <w:p>
-      <w:pPr>
-        <w:pStyle w:val="TuNormal"/>
-        <w:numPr>
-          <w:ilvl w:val="2"/>
-          <w:numId w:val="17"/>
-        </w:numPr>
-      </w:pPr>
-      <w:proofErr w:type="spellStart"/>
-      <w:r>
-        <w:t>Sơ</w:t>
-      </w:r>
-      <w:proofErr w:type="spellEnd"/>
-      <w:r>
-        <w:t xml:space="preserve"> </w:t>
-      </w:r>
-      <w:proofErr w:type="spellStart"/>
-      <w:r>
-        <w:t>đồ</w:t>
-      </w:r>
-      <w:proofErr w:type="spellEnd"/>
-      <w:r>
-        <w:t xml:space="preserve"> </w:t>
-      </w:r>
-      <w:proofErr w:type="spellStart"/>
-      <w:r>
-        <w:t>lớp</w:t>
-      </w:r>
-      <w:proofErr w:type="spellEnd"/>
-      <w:r>
         <w:t xml:space="preserve"> chi </w:t>
       </w:r>
       <w:proofErr w:type="spellStart"/>
@@ -4303,7 +4376,6 @@
           <w:noProof/>
           <w:lang w:eastAsia="zh-CN"/>
         </w:rPr>
-        <w:lastRenderedPageBreak/>
         <w:drawing>
           <wp:inline distT="0" distB="0" distL="0" distR="0">
             <wp:extent cx="2314575" cy="6772275"/>
@@ -4320,7 +4392,7 @@
                     <pic:cNvPicPr/>
                   </pic:nvPicPr>
                   <pic:blipFill>
-                    <a:blip r:embed="rId21">
+                    <a:blip r:embed="rId19">
                       <a:extLst>
                         <a:ext uri="{28A0092B-C50C-407E-A947-70E740481C1C}">
                           <a14:useLocalDpi xmlns:a14="http://schemas.microsoft.com/office/drawing/2010/main" val="0"/>
@@ -4580,7 +4652,6 @@
       </w:pPr>
       <w:proofErr w:type="spellStart"/>
       <w:r>
-        <w:lastRenderedPageBreak/>
         <w:t>Tham</w:t>
       </w:r>
       <w:proofErr w:type="spellEnd"/>
@@ -5769,7 +5840,6 @@
         <w:ind w:left="1296"/>
       </w:pPr>
       <w:r>
-        <w:lastRenderedPageBreak/>
         <w:t>&lt;&lt;</w:t>
       </w:r>
       <w:proofErr w:type="spellStart"/>
@@ -6339,7 +6409,6 @@
           <w:noProof/>
           <w:lang w:eastAsia="zh-CN"/>
         </w:rPr>
-        <w:lastRenderedPageBreak/>
         <w:drawing>
           <wp:inline distT="0" distB="0" distL="0" distR="0">
             <wp:extent cx="2314575" cy="6162675"/>
@@ -6356,7 +6425,7 @@
                     <pic:cNvPicPr/>
                   </pic:nvPicPr>
                   <pic:blipFill>
-                    <a:blip r:embed="rId22">
+                    <a:blip r:embed="rId20">
                       <a:extLst>
                         <a:ext uri="{28A0092B-C50C-407E-A947-70E740481C1C}">
                           <a14:useLocalDpi xmlns:a14="http://schemas.microsoft.com/office/drawing/2010/main" val="0"/>
@@ -8962,6 +9031,7 @@
     <w:lsdException w:name="HTML Sample" w:semiHidden="1" w:unhideWhenUsed="1"/>
     <w:lsdException w:name="HTML Typewriter" w:semiHidden="1" w:unhideWhenUsed="1"/>
     <w:lsdException w:name="HTML Variable" w:semiHidden="1" w:unhideWhenUsed="1"/>
+    <w:lsdException w:name="Normal Table" w:semiHidden="1" w:unhideWhenUsed="1"/>
     <w:lsdException w:name="annotation subject" w:semiHidden="1" w:unhideWhenUsed="1"/>
     <w:lsdException w:name="No List" w:semiHidden="1" w:unhideWhenUsed="1"/>
     <w:lsdException w:name="Outline List 1" w:semiHidden="1" w:unhideWhenUsed="1"/>
@@ -9005,8 +9075,10 @@
     <w:lsdException w:name="Table Elegant" w:semiHidden="1" w:unhideWhenUsed="1"/>
     <w:lsdException w:name="Table Professional" w:semiHidden="1" w:unhideWhenUsed="1"/>
     <w:lsdException w:name="Table Subtle 1" w:semiHidden="1" w:unhideWhenUsed="1"/>
+    <w:lsdException w:name="Table Subtle 2" w:semiHidden="1" w:unhideWhenUsed="1"/>
     <w:lsdException w:name="Table Web 1" w:semiHidden="1" w:unhideWhenUsed="1"/>
     <w:lsdException w:name="Table Web 2" w:semiHidden="1" w:unhideWhenUsed="1"/>
+    <w:lsdException w:name="Table Web 3" w:semiHidden="1" w:unhideWhenUsed="1"/>
     <w:lsdException w:name="Balloon Text" w:semiHidden="1" w:unhideWhenUsed="1"/>
     <w:lsdException w:name="Table Grid" w:uiPriority="59"/>
     <w:lsdException w:name="Table Theme" w:semiHidden="1" w:unhideWhenUsed="1"/>
@@ -10711,7 +10783,7 @@
 </file>
 
 <file path=customXml/itemProps2.xml><?xml version="1.0" encoding="utf-8"?>
-<ds:datastoreItem xmlns:ds="http://schemas.openxmlformats.org/officeDocument/2006/customXml" ds:itemID="{F7C6BE43-86D4-4388-B926-FF5DB0D3C4FF}">
+<ds:datastoreItem xmlns:ds="http://schemas.openxmlformats.org/officeDocument/2006/customXml" ds:itemID="{E866F5D8-3301-44BF-8E01-11F18BC120CD}">
   <ds:schemaRefs>
     <ds:schemaRef ds:uri="http://schemas.openxmlformats.org/officeDocument/2006/bibliography"/>
   </ds:schemaRefs>

</xml_diff>

<commit_message>
update TUYENXE + GIACOBAN
</commit_message>
<xml_diff>
--- a/01_Document/[DD] Thiết kế chi tiết chức năng hệ thống/[DD] [C43] Quản lý xe khách.docx
+++ b/01_Document/[DD] Thiết kế chi tiết chức năng hệ thống/[DD] [C43] Quản lý xe khách.docx
@@ -1928,18 +1928,52 @@
           <w:ilvl w:val="0"/>
           <w:numId w:val="0"/>
         </w:numPr>
-        <w:ind w:left="1296"/>
-      </w:pPr>
-      <w:r>
-        <w:t>&lt;&lt;</w:t>
-      </w:r>
-      <w:proofErr w:type="spellStart"/>
-      <w:r>
-        <w:t>Hình</w:t>
-      </w:r>
-      <w:proofErr w:type="spellEnd"/>
-      <w:r>
-        <w:t>&gt;&gt;</w:t>
+      </w:pPr>
+      <w:r>
+        <w:rPr>
+          <w:noProof/>
+        </w:rPr>
+        <w:drawing>
+          <wp:inline distT="0" distB="0" distL="0" distR="0">
+            <wp:extent cx="5943600" cy="3949700"/>
+            <wp:effectExtent l="0" t="0" r="0" b="0"/>
+            <wp:docPr id="16" name="Picture 16"/>
+            <wp:cNvGraphicFramePr>
+              <a:graphicFrameLocks xmlns:a="http://schemas.openxmlformats.org/drawingml/2006/main" noChangeAspect="1"/>
+            </wp:cNvGraphicFramePr>
+            <a:graphic xmlns:a="http://schemas.openxmlformats.org/drawingml/2006/main">
+              <a:graphicData uri="http://schemas.openxmlformats.org/drawingml/2006/picture">
+                <pic:pic xmlns:pic="http://schemas.openxmlformats.org/drawingml/2006/picture">
+                  <pic:nvPicPr>
+                    <pic:cNvPr id="16" name="1412007_SoDoHeThong_TuyenXe.PNG"/>
+                    <pic:cNvPicPr/>
+                  </pic:nvPicPr>
+                  <pic:blipFill>
+                    <a:blip r:embed="rId9">
+                      <a:extLst>
+                        <a:ext uri="{28A0092B-C50C-407E-A947-70E740481C1C}">
+                          <a14:useLocalDpi xmlns:a14="http://schemas.microsoft.com/office/drawing/2010/main" val="0"/>
+                        </a:ext>
+                      </a:extLst>
+                    </a:blip>
+                    <a:stretch>
+                      <a:fillRect/>
+                    </a:stretch>
+                  </pic:blipFill>
+                  <pic:spPr>
+                    <a:xfrm>
+                      <a:off x="0" y="0"/>
+                      <a:ext cx="5943600" cy="3949700"/>
+                    </a:xfrm>
+                    <a:prstGeom prst="rect">
+                      <a:avLst/>
+                    </a:prstGeom>
+                  </pic:spPr>
+                </pic:pic>
+              </a:graphicData>
+            </a:graphic>
+          </wp:inline>
+        </w:drawing>
       </w:r>
     </w:p>
     <w:p>
@@ -2055,16 +2089,8 @@
         <w:t xml:space="preserve">: [FR-01] </w:t>
       </w:r>
       <w:r>
-        <w:t>UC</w:t>
-      </w:r>
-      <w:r>
-        <w:t xml:space="preserve">CN-, </w:t>
-      </w:r>
-      <w:proofErr w:type="gramStart"/>
-      <w:r>
-        <w:t>…..</w:t>
-      </w:r>
-      <w:proofErr w:type="gramEnd"/>
+        <w:t>– [CLS_02]</w:t>
+      </w:r>
     </w:p>
     <w:p>
       <w:pPr>
@@ -2076,16 +2102,54 @@
         <w:ind w:left="1296"/>
       </w:pPr>
       <w:r>
-        <w:t>&lt;&lt;</w:t>
-      </w:r>
-      <w:proofErr w:type="spellStart"/>
-      <w:r>
-        <w:t>Hình</w:t>
-      </w:r>
-      <w:proofErr w:type="spellEnd"/>
-      <w:r>
-        <w:t>&gt;&gt;</w:t>
-      </w:r>
+        <w:rPr>
+          <w:noProof/>
+        </w:rPr>
+        <w:lastRenderedPageBreak/>
+        <w:drawing>
+          <wp:inline distT="0" distB="0" distL="0" distR="0">
+            <wp:extent cx="1505160" cy="4191585"/>
+            <wp:effectExtent l="0" t="0" r="0" b="0"/>
+            <wp:docPr id="22" name="Picture 22"/>
+            <wp:cNvGraphicFramePr>
+              <a:graphicFrameLocks xmlns:a="http://schemas.openxmlformats.org/drawingml/2006/main" noChangeAspect="1"/>
+            </wp:cNvGraphicFramePr>
+            <a:graphic xmlns:a="http://schemas.openxmlformats.org/drawingml/2006/main">
+              <a:graphicData uri="http://schemas.openxmlformats.org/drawingml/2006/picture">
+                <pic:pic xmlns:pic="http://schemas.openxmlformats.org/drawingml/2006/picture">
+                  <pic:nvPicPr>
+                    <pic:cNvPr id="22" name="Capture1.JPG"/>
+                    <pic:cNvPicPr/>
+                  </pic:nvPicPr>
+                  <pic:blipFill>
+                    <a:blip r:embed="rId10">
+                      <a:extLst>
+                        <a:ext uri="{28A0092B-C50C-407E-A947-70E740481C1C}">
+                          <a14:useLocalDpi xmlns:a14="http://schemas.microsoft.com/office/drawing/2010/main" val="0"/>
+                        </a:ext>
+                      </a:extLst>
+                    </a:blip>
+                    <a:stretch>
+                      <a:fillRect/>
+                    </a:stretch>
+                  </pic:blipFill>
+                  <pic:spPr>
+                    <a:xfrm>
+                      <a:off x="0" y="0"/>
+                      <a:ext cx="1505160" cy="4191585"/>
+                    </a:xfrm>
+                    <a:prstGeom prst="rect">
+                      <a:avLst/>
+                    </a:prstGeom>
+                  </pic:spPr>
+                </pic:pic>
+              </a:graphicData>
+            </a:graphic>
+          </wp:inline>
+        </w:drawing>
+      </w:r>
+      <w:bookmarkStart w:id="0" w:name="_GoBack"/>
+      <w:bookmarkEnd w:id="0"/>
     </w:p>
     <w:p>
       <w:pPr>
@@ -2215,6 +2279,7 @@
         <w:rPr>
           <w:noProof/>
         </w:rPr>
+        <w:lastRenderedPageBreak/>
         <w:drawing>
           <wp:inline distT="0" distB="0" distL="0" distR="0">
             <wp:extent cx="5943600" cy="4673017"/>
@@ -2233,7 +2298,7 @@
                     </pic:cNvPicPr>
                   </pic:nvPicPr>
                   <pic:blipFill>
-                    <a:blip r:embed="rId9">
+                    <a:blip r:embed="rId11">
                       <a:extLst>
                         <a:ext uri="{28A0092B-C50C-407E-A947-70E740481C1C}">
                           <a14:useLocalDpi xmlns:a14="http://schemas.microsoft.com/office/drawing/2010/main" val="0"/>
@@ -2432,7 +2497,7 @@
                     </pic:cNvPicPr>
                   </pic:nvPicPr>
                   <pic:blipFill>
-                    <a:blip r:embed="rId10">
+                    <a:blip r:embed="rId12">
                       <a:extLst>
                         <a:ext uri="{28A0092B-C50C-407E-A947-70E740481C1C}">
                           <a14:useLocalDpi xmlns:a14="http://schemas.microsoft.com/office/drawing/2010/main" val="0"/>
@@ -2891,18 +2956,52 @@
           <w:ilvl w:val="0"/>
           <w:numId w:val="0"/>
         </w:numPr>
-        <w:ind w:left="1296"/>
-      </w:pPr>
-      <w:r>
-        <w:t>&lt;&lt;</w:t>
-      </w:r>
-      <w:proofErr w:type="spellStart"/>
-      <w:r>
-        <w:t>Hình</w:t>
-      </w:r>
-      <w:proofErr w:type="spellEnd"/>
-      <w:r>
-        <w:t>&gt;&gt;</w:t>
+      </w:pPr>
+      <w:r>
+        <w:rPr>
+          <w:noProof/>
+        </w:rPr>
+        <w:drawing>
+          <wp:inline distT="0" distB="0" distL="0" distR="0">
+            <wp:extent cx="5943600" cy="3918585"/>
+            <wp:effectExtent l="0" t="0" r="0" b="5715"/>
+            <wp:docPr id="20" name="Picture 20"/>
+            <wp:cNvGraphicFramePr>
+              <a:graphicFrameLocks xmlns:a="http://schemas.openxmlformats.org/drawingml/2006/main" noChangeAspect="1"/>
+            </wp:cNvGraphicFramePr>
+            <a:graphic xmlns:a="http://schemas.openxmlformats.org/drawingml/2006/main">
+              <a:graphicData uri="http://schemas.openxmlformats.org/drawingml/2006/picture">
+                <pic:pic xmlns:pic="http://schemas.openxmlformats.org/drawingml/2006/picture">
+                  <pic:nvPicPr>
+                    <pic:cNvPr id="20" name="1412007_SoDoHeThong_GiaCoBan.PNG"/>
+                    <pic:cNvPicPr/>
+                  </pic:nvPicPr>
+                  <pic:blipFill>
+                    <a:blip r:embed="rId13">
+                      <a:extLst>
+                        <a:ext uri="{28A0092B-C50C-407E-A947-70E740481C1C}">
+                          <a14:useLocalDpi xmlns:a14="http://schemas.microsoft.com/office/drawing/2010/main" val="0"/>
+                        </a:ext>
+                      </a:extLst>
+                    </a:blip>
+                    <a:stretch>
+                      <a:fillRect/>
+                    </a:stretch>
+                  </pic:blipFill>
+                  <pic:spPr>
+                    <a:xfrm>
+                      <a:off x="0" y="0"/>
+                      <a:ext cx="5943600" cy="3918585"/>
+                    </a:xfrm>
+                    <a:prstGeom prst="rect">
+                      <a:avLst/>
+                    </a:prstGeom>
+                  </pic:spPr>
+                </pic:pic>
+              </a:graphicData>
+            </a:graphic>
+          </wp:inline>
+        </w:drawing>
       </w:r>
     </w:p>
     <w:p>
@@ -3011,23 +3110,15 @@
       </w:r>
       <w:proofErr w:type="spellStart"/>
       <w:r>
-        <w:t>chiếu</w:t>
-      </w:r>
-      <w:proofErr w:type="spellEnd"/>
-      <w:r>
-        <w:t xml:space="preserve">: [FR-01] </w:t>
-      </w:r>
-      <w:r>
-        <w:t>UC</w:t>
-      </w:r>
-      <w:r>
-        <w:t xml:space="preserve">CN-, </w:t>
-      </w:r>
-      <w:proofErr w:type="gramStart"/>
-      <w:r>
-        <w:t>…..</w:t>
-      </w:r>
-      <w:proofErr w:type="gramEnd"/>
+        <w:t>chiế</w:t>
+      </w:r>
+      <w:r>
+        <w:t>u</w:t>
+      </w:r>
+      <w:proofErr w:type="spellEnd"/>
+      <w:r>
+        <w:t>: [FR-01] – [CLS_04]</w:t>
+      </w:r>
     </w:p>
     <w:p>
       <w:pPr>
@@ -3039,15 +3130,51 @@
         <w:ind w:left="1296"/>
       </w:pPr>
       <w:r>
-        <w:t>&lt;&lt;</w:t>
-      </w:r>
-      <w:proofErr w:type="spellStart"/>
-      <w:r>
-        <w:t>Hình</w:t>
-      </w:r>
-      <w:proofErr w:type="spellEnd"/>
-      <w:r>
-        <w:t>&gt;&gt;</w:t>
+        <w:rPr>
+          <w:noProof/>
+        </w:rPr>
+        <w:lastRenderedPageBreak/>
+        <w:drawing>
+          <wp:inline distT="0" distB="0" distL="0" distR="0">
+            <wp:extent cx="1971950" cy="4363059"/>
+            <wp:effectExtent l="0" t="0" r="9525" b="0"/>
+            <wp:docPr id="21" name="Picture 21"/>
+            <wp:cNvGraphicFramePr>
+              <a:graphicFrameLocks xmlns:a="http://schemas.openxmlformats.org/drawingml/2006/main" noChangeAspect="1"/>
+            </wp:cNvGraphicFramePr>
+            <a:graphic xmlns:a="http://schemas.openxmlformats.org/drawingml/2006/main">
+              <a:graphicData uri="http://schemas.openxmlformats.org/drawingml/2006/picture">
+                <pic:pic xmlns:pic="http://schemas.openxmlformats.org/drawingml/2006/picture">
+                  <pic:nvPicPr>
+                    <pic:cNvPr id="21" name="Capture.PNG"/>
+                    <pic:cNvPicPr/>
+                  </pic:nvPicPr>
+                  <pic:blipFill>
+                    <a:blip r:embed="rId14">
+                      <a:extLst>
+                        <a:ext uri="{28A0092B-C50C-407E-A947-70E740481C1C}">
+                          <a14:useLocalDpi xmlns:a14="http://schemas.microsoft.com/office/drawing/2010/main" val="0"/>
+                        </a:ext>
+                      </a:extLst>
+                    </a:blip>
+                    <a:stretch>
+                      <a:fillRect/>
+                    </a:stretch>
+                  </pic:blipFill>
+                  <pic:spPr>
+                    <a:xfrm>
+                      <a:off x="0" y="0"/>
+                      <a:ext cx="1971950" cy="4363059"/>
+                    </a:xfrm>
+                    <a:prstGeom prst="rect">
+                      <a:avLst/>
+                    </a:prstGeom>
+                  </pic:spPr>
+                </pic:pic>
+              </a:graphicData>
+            </a:graphic>
+          </wp:inline>
+        </w:drawing>
       </w:r>
     </w:p>
     <w:p>
@@ -3204,7 +3331,7 @@
                     <pic:cNvPicPr/>
                   </pic:nvPicPr>
                   <pic:blipFill>
-                    <a:blip r:embed="rId11">
+                    <a:blip r:embed="rId15">
                       <a:extLst>
                         <a:ext uri="{28A0092B-C50C-407E-A947-70E740481C1C}">
                           <a14:useLocalDpi xmlns:a14="http://schemas.microsoft.com/office/drawing/2010/main" val="0"/>
@@ -3383,7 +3510,7 @@
                     <pic:cNvPicPr/>
                   </pic:nvPicPr>
                   <pic:blipFill>
-                    <a:blip r:embed="rId12">
+                    <a:blip r:embed="rId16">
                       <a:extLst>
                         <a:ext uri="{28A0092B-C50C-407E-A947-70E740481C1C}">
                           <a14:useLocalDpi xmlns:a14="http://schemas.microsoft.com/office/drawing/2010/main" val="0"/>
@@ -3765,9 +3892,9 @@
             <o:lock v:ext="edit" aspectratio="t"/>
           </v:shapetype>
           <v:shape id="_x0000_i1025" type="#_x0000_t75" style="width:468.75pt;height:332.25pt" o:ole="">
-            <v:imagedata r:id="rId13" o:title=""/>
+            <v:imagedata r:id="rId17" o:title=""/>
           </v:shape>
-          <o:OLEObject Type="Embed" ProgID="Visio.Drawing.15" ShapeID="_x0000_i1025" DrawAspect="Content" ObjectID="_1571389357" r:id="rId14"/>
+          <o:OLEObject Type="Embed" ProgID="Visio.Drawing.15" ShapeID="_x0000_i1025" DrawAspect="Content" ObjectID="_1571393505" r:id="rId18"/>
         </w:object>
       </w:r>
     </w:p>
@@ -3919,9 +4046,9 @@
       <w:r>
         <w:object w:dxaOrig="3645" w:dyaOrig="13095">
           <v:shape id="_x0000_i1026" type="#_x0000_t75" style="width:180.75pt;height:9in" o:ole="">
-            <v:imagedata r:id="rId15" o:title=""/>
+            <v:imagedata r:id="rId19" o:title=""/>
           </v:shape>
-          <o:OLEObject Type="Embed" ProgID="Visio.Drawing.15" ShapeID="_x0000_i1026" DrawAspect="Content" ObjectID="_1571389358" r:id="rId16"/>
+          <o:OLEObject Type="Embed" ProgID="Visio.Drawing.15" ShapeID="_x0000_i1026" DrawAspect="Content" ObjectID="_1571393506" r:id="rId20"/>
         </w:object>
       </w:r>
     </w:p>
@@ -4067,9 +4194,9 @@
       <w:r>
         <w:object w:dxaOrig="11026" w:dyaOrig="7786">
           <v:shape id="_x0000_i1027" type="#_x0000_t75" style="width:468.75pt;height:332.25pt" o:ole="">
-            <v:imagedata r:id="rId17" o:title=""/>
+            <v:imagedata r:id="rId21" o:title=""/>
           </v:shape>
-          <o:OLEObject Type="Embed" ProgID="Visio.Drawing.15" ShapeID="_x0000_i1027" DrawAspect="Content" ObjectID="_1571389359" r:id="rId18"/>
+          <o:OLEObject Type="Embed" ProgID="Visio.Drawing.15" ShapeID="_x0000_i1027" DrawAspect="Content" ObjectID="_1571393507" r:id="rId22"/>
         </w:object>
       </w:r>
     </w:p>
@@ -4195,13 +4322,13 @@
       <w:r>
         <w:t xml:space="preserve">: </w:t>
       </w:r>
-      <w:bookmarkStart w:id="0" w:name="OLE_LINK6"/>
-      <w:bookmarkStart w:id="1" w:name="OLE_LINK7"/>
+      <w:bookmarkStart w:id="1" w:name="OLE_LINK6"/>
+      <w:bookmarkStart w:id="2" w:name="OLE_LINK7"/>
       <w:r>
         <w:t>[FR01]-[CLS_01]</w:t>
       </w:r>
-      <w:bookmarkEnd w:id="0"/>
       <w:bookmarkEnd w:id="1"/>
+      <w:bookmarkEnd w:id="2"/>
     </w:p>
     <w:p>
       <w:pPr>
@@ -4225,9 +4352,9 @@
       <w:r>
         <w:object w:dxaOrig="3645" w:dyaOrig="14535">
           <v:shape id="_x0000_i1028" type="#_x0000_t75" style="width:164.25pt;height:9in" o:ole="">
-            <v:imagedata r:id="rId19" o:title=""/>
+            <v:imagedata r:id="rId23" o:title=""/>
           </v:shape>
-          <o:OLEObject Type="Embed" ProgID="Visio.Drawing.15" ShapeID="_x0000_i1028" DrawAspect="Content" ObjectID="_1571389360" r:id="rId20"/>
+          <o:OLEObject Type="Embed" ProgID="Visio.Drawing.15" ShapeID="_x0000_i1028" DrawAspect="Content" ObjectID="_1571393508" r:id="rId24"/>
         </w:object>
       </w:r>
     </w:p>
@@ -4361,7 +4488,7 @@
                     <pic:cNvPicPr/>
                   </pic:nvPicPr>
                   <pic:blipFill>
-                    <a:blip r:embed="rId21">
+                    <a:blip r:embed="rId25">
                       <a:extLst>
                         <a:ext uri="{28A0092B-C50C-407E-A947-70E740481C1C}">
                           <a14:useLocalDpi xmlns:a14="http://schemas.microsoft.com/office/drawing/2010/main" val="0"/>
@@ -4553,7 +4680,7 @@
                     <pic:cNvPicPr/>
                   </pic:nvPicPr>
                   <pic:blipFill>
-                    <a:blip r:embed="rId22">
+                    <a:blip r:embed="rId26">
                       <a:extLst>
                         <a:ext uri="{28A0092B-C50C-407E-A947-70E740481C1C}">
                           <a14:useLocalDpi xmlns:a14="http://schemas.microsoft.com/office/drawing/2010/main" val="0"/>
@@ -5011,1060 +5138,6 @@
                 <pic:pic xmlns:pic="http://schemas.openxmlformats.org/drawingml/2006/picture">
                   <pic:nvPicPr>
                     <pic:cNvPr id="0" name="Picture 9" descr="C:\Users\admin\Downloads\KhaoSat\DoiTac.png"/>
-                    <pic:cNvPicPr>
-                      <a:picLocks noChangeAspect="1" noChangeArrowheads="1"/>
-                    </pic:cNvPicPr>
-                  </pic:nvPicPr>
-                  <pic:blipFill>
-                    <a:blip r:embed="rId23">
-                      <a:extLst>
-                        <a:ext uri="{28A0092B-C50C-407E-A947-70E740481C1C}">
-                          <a14:useLocalDpi xmlns:a14="http://schemas.microsoft.com/office/drawing/2010/main" val="0"/>
-                        </a:ext>
-                      </a:extLst>
-                    </a:blip>
-                    <a:srcRect/>
-                    <a:stretch>
-                      <a:fillRect/>
-                    </a:stretch>
-                  </pic:blipFill>
-                  <pic:spPr bwMode="auto">
-                    <a:xfrm>
-                      <a:off x="0" y="0"/>
-                      <a:ext cx="5943600" cy="4673017"/>
-                    </a:xfrm>
-                    <a:prstGeom prst="rect">
-                      <a:avLst/>
-                    </a:prstGeom>
-                    <a:noFill/>
-                    <a:ln>
-                      <a:noFill/>
-                    </a:ln>
-                  </pic:spPr>
-                </pic:pic>
-              </a:graphicData>
-            </a:graphic>
-          </wp:inline>
-        </w:drawing>
-      </w:r>
-    </w:p>
-    <w:p>
-      <w:pPr>
-        <w:pStyle w:val="TuNormal"/>
-        <w:numPr>
-          <w:ilvl w:val="0"/>
-          <w:numId w:val="0"/>
-        </w:numPr>
-        <w:ind w:left="1296"/>
-      </w:pPr>
-    </w:p>
-    <w:p>
-      <w:pPr>
-        <w:pStyle w:val="TuNormal"/>
-        <w:numPr>
-          <w:ilvl w:val="2"/>
-          <w:numId w:val="17"/>
-        </w:numPr>
-      </w:pPr>
-      <w:proofErr w:type="spellStart"/>
-      <w:r>
-        <w:t>Sơ</w:t>
-      </w:r>
-      <w:proofErr w:type="spellEnd"/>
-      <w:r>
-        <w:t xml:space="preserve"> </w:t>
-      </w:r>
-      <w:proofErr w:type="spellStart"/>
-      <w:r>
-        <w:t>đồ</w:t>
-      </w:r>
-      <w:proofErr w:type="spellEnd"/>
-      <w:r>
-        <w:t xml:space="preserve"> </w:t>
-      </w:r>
-      <w:proofErr w:type="spellStart"/>
-      <w:r>
-        <w:t>lớp</w:t>
-      </w:r>
-      <w:proofErr w:type="spellEnd"/>
-      <w:r>
-        <w:t xml:space="preserve"> chi </w:t>
-      </w:r>
-      <w:proofErr w:type="spellStart"/>
-      <w:r>
-        <w:t>tiết</w:t>
-      </w:r>
-      <w:proofErr w:type="spellEnd"/>
-    </w:p>
-    <w:p>
-      <w:pPr>
-        <w:pStyle w:val="TuNormal"/>
-        <w:numPr>
-          <w:ilvl w:val="0"/>
-          <w:numId w:val="0"/>
-        </w:numPr>
-        <w:ind w:left="1296"/>
-        <w:rPr>
-          <w:b/>
-        </w:rPr>
-      </w:pPr>
-      <w:proofErr w:type="spellStart"/>
-      <w:r>
-        <w:t>Mã</w:t>
-      </w:r>
-      <w:proofErr w:type="spellEnd"/>
-      <w:r>
-        <w:t xml:space="preserve"> </w:t>
-      </w:r>
-      <w:proofErr w:type="spellStart"/>
-      <w:r>
-        <w:t>số</w:t>
-      </w:r>
-      <w:proofErr w:type="spellEnd"/>
-      <w:r>
-        <w:t xml:space="preserve">: </w:t>
-      </w:r>
-      <w:proofErr w:type="spellStart"/>
-      <w:r>
-        <w:rPr>
-          <w:b/>
-        </w:rPr>
-        <w:t>D</w:t>
-      </w:r>
-      <w:r>
-        <w:rPr>
-          <w:b/>
-        </w:rPr>
-        <w:t>CLS_</w:t>
-      </w:r>
-      <w:r>
-        <w:rPr>
-          <w:b/>
-        </w:rPr>
-        <w:t>DoiTac</w:t>
-      </w:r>
-      <w:proofErr w:type="spellEnd"/>
-    </w:p>
-    <w:p>
-      <w:pPr>
-        <w:pStyle w:val="TuNormal"/>
-        <w:numPr>
-          <w:ilvl w:val="0"/>
-          <w:numId w:val="0"/>
-        </w:numPr>
-        <w:ind w:left="1296"/>
-      </w:pPr>
-      <w:proofErr w:type="spellStart"/>
-      <w:r>
-        <w:t>Tham</w:t>
-      </w:r>
-      <w:proofErr w:type="spellEnd"/>
-      <w:r>
-        <w:t xml:space="preserve"> </w:t>
-      </w:r>
-      <w:proofErr w:type="spellStart"/>
-      <w:r>
-        <w:t>chiếu</w:t>
-      </w:r>
-      <w:proofErr w:type="spellEnd"/>
-      <w:r>
-        <w:t xml:space="preserve">: [FR-01] </w:t>
-      </w:r>
-      <w:r>
-        <w:t>UC</w:t>
-      </w:r>
-      <w:r>
-        <w:t xml:space="preserve">CN-, </w:t>
-      </w:r>
-      <w:proofErr w:type="gramStart"/>
-      <w:r>
-        <w:t>…..</w:t>
-      </w:r>
-      <w:proofErr w:type="gramEnd"/>
-    </w:p>
-    <w:p>
-      <w:pPr>
-        <w:pStyle w:val="TuNormal"/>
-        <w:numPr>
-          <w:ilvl w:val="0"/>
-          <w:numId w:val="0"/>
-        </w:numPr>
-        <w:ind w:left="1296" w:hanging="576"/>
-        <w:jc w:val="center"/>
-      </w:pPr>
-      <w:r>
-        <w:rPr>
-          <w:noProof/>
-        </w:rPr>
-        <w:lastRenderedPageBreak/>
-        <w:drawing>
-          <wp:inline distT="0" distB="0" distL="0" distR="0">
-            <wp:extent cx="2314575" cy="8467725"/>
-            <wp:effectExtent l="0" t="0" r="9525" b="9525"/>
-            <wp:docPr id="11" name="Picture 11" descr="C:\Users\admin\Downloads\KhaoSat\DoiTac2.png"/>
-            <wp:cNvGraphicFramePr>
-              <a:graphicFrameLocks xmlns:a="http://schemas.openxmlformats.org/drawingml/2006/main" noChangeAspect="1"/>
-            </wp:cNvGraphicFramePr>
-            <a:graphic xmlns:a="http://schemas.openxmlformats.org/drawingml/2006/main">
-              <a:graphicData uri="http://schemas.openxmlformats.org/drawingml/2006/picture">
-                <pic:pic xmlns:pic="http://schemas.openxmlformats.org/drawingml/2006/picture">
-                  <pic:nvPicPr>
-                    <pic:cNvPr id="0" name="Picture 10" descr="C:\Users\admin\Downloads\KhaoSat\DoiTac2.png"/>
-                    <pic:cNvPicPr>
-                      <a:picLocks noChangeAspect="1" noChangeArrowheads="1"/>
-                    </pic:cNvPicPr>
-                  </pic:nvPicPr>
-                  <pic:blipFill>
-                    <a:blip r:embed="rId24">
-                      <a:extLst>
-                        <a:ext uri="{28A0092B-C50C-407E-A947-70E740481C1C}">
-                          <a14:useLocalDpi xmlns:a14="http://schemas.microsoft.com/office/drawing/2010/main" val="0"/>
-                        </a:ext>
-                      </a:extLst>
-                    </a:blip>
-                    <a:srcRect/>
-                    <a:stretch>
-                      <a:fillRect/>
-                    </a:stretch>
-                  </pic:blipFill>
-                  <pic:spPr bwMode="auto">
-                    <a:xfrm>
-                      <a:off x="0" y="0"/>
-                      <a:ext cx="2314575" cy="8467725"/>
-                    </a:xfrm>
-                    <a:prstGeom prst="rect">
-                      <a:avLst/>
-                    </a:prstGeom>
-                    <a:noFill/>
-                    <a:ln>
-                      <a:noFill/>
-                    </a:ln>
-                  </pic:spPr>
-                </pic:pic>
-              </a:graphicData>
-            </a:graphic>
-          </wp:inline>
-        </w:drawing>
-      </w:r>
-    </w:p>
-    <w:p>
-      <w:pPr>
-        <w:pStyle w:val="TuNormal"/>
-        <w:numPr>
-          <w:ilvl w:val="0"/>
-          <w:numId w:val="0"/>
-        </w:numPr>
-        <w:ind w:left="1296"/>
-      </w:pPr>
-    </w:p>
-    <w:p>
-      <w:pPr>
-        <w:pStyle w:val="TuNormal"/>
-        <w:numPr>
-          <w:ilvl w:val="0"/>
-          <w:numId w:val="0"/>
-        </w:numPr>
-        <w:ind w:left="1296"/>
-      </w:pPr>
-    </w:p>
-    <w:p>
-      <w:pPr>
-        <w:pStyle w:val="TuNormal"/>
-        <w:rPr>
-          <w:b/>
-        </w:rPr>
-      </w:pPr>
-      <w:proofErr w:type="spellStart"/>
-      <w:r>
-        <w:rPr>
-          <w:b/>
-        </w:rPr>
-        <w:t>Quản</w:t>
-      </w:r>
-      <w:proofErr w:type="spellEnd"/>
-      <w:r>
-        <w:rPr>
-          <w:b/>
-        </w:rPr>
-        <w:t xml:space="preserve"> </w:t>
-      </w:r>
-      <w:proofErr w:type="spellStart"/>
-      <w:r>
-        <w:rPr>
-          <w:b/>
-        </w:rPr>
-        <w:t>lý</w:t>
-      </w:r>
-      <w:proofErr w:type="spellEnd"/>
-      <w:r>
-        <w:rPr>
-          <w:b/>
-        </w:rPr>
-        <w:t xml:space="preserve"> </w:t>
-      </w:r>
-      <w:proofErr w:type="spellStart"/>
-      <w:r>
-        <w:rPr>
-          <w:b/>
-        </w:rPr>
-        <w:t>Trạm</w:t>
-      </w:r>
-      <w:proofErr w:type="spellEnd"/>
-      <w:r>
-        <w:rPr>
-          <w:b/>
-        </w:rPr>
-        <w:t xml:space="preserve"> </w:t>
-      </w:r>
-      <w:proofErr w:type="spellStart"/>
-      <w:r>
-        <w:rPr>
-          <w:b/>
-        </w:rPr>
-        <w:t>xe</w:t>
-      </w:r>
-      <w:proofErr w:type="spellEnd"/>
-    </w:p>
-    <w:p>
-      <w:pPr>
-        <w:pStyle w:val="TuNormal"/>
-        <w:numPr>
-          <w:ilvl w:val="2"/>
-          <w:numId w:val="17"/>
-        </w:numPr>
-      </w:pPr>
-      <w:proofErr w:type="spellStart"/>
-      <w:r>
-        <w:t>Sơ</w:t>
-      </w:r>
-      <w:proofErr w:type="spellEnd"/>
-      <w:r>
-        <w:t xml:space="preserve"> </w:t>
-      </w:r>
-      <w:proofErr w:type="spellStart"/>
-      <w:r>
-        <w:t>đồ</w:t>
-      </w:r>
-      <w:proofErr w:type="spellEnd"/>
-      <w:r>
-        <w:t xml:space="preserve"> </w:t>
-      </w:r>
-      <w:proofErr w:type="spellStart"/>
-      <w:r>
-        <w:t>lớp</w:t>
-      </w:r>
-      <w:proofErr w:type="spellEnd"/>
-      <w:r>
-        <w:t xml:space="preserve"> </w:t>
-      </w:r>
-      <w:proofErr w:type="spellStart"/>
-      <w:r>
-        <w:t>hệ</w:t>
-      </w:r>
-      <w:proofErr w:type="spellEnd"/>
-      <w:r>
-        <w:t xml:space="preserve"> </w:t>
-      </w:r>
-      <w:proofErr w:type="spellStart"/>
-      <w:r>
-        <w:t>thống</w:t>
-      </w:r>
-      <w:proofErr w:type="spellEnd"/>
-    </w:p>
-    <w:p>
-      <w:pPr>
-        <w:pStyle w:val="TuNormal"/>
-        <w:numPr>
-          <w:ilvl w:val="0"/>
-          <w:numId w:val="0"/>
-        </w:numPr>
-        <w:ind w:left="1296" w:hanging="576"/>
-      </w:pPr>
-      <w:r>
-        <w:rPr>
-          <w:noProof/>
-        </w:rPr>
-        <w:drawing>
-          <wp:inline distT="0" distB="0" distL="0" distR="0">
-            <wp:extent cx="5943600" cy="4673017"/>
-            <wp:effectExtent l="0" t="0" r="0" b="0"/>
-            <wp:docPr id="12" name="Picture 12" descr="C:\Users\admin\Downloads\KhaoSat\TramXe.png"/>
-            <wp:cNvGraphicFramePr>
-              <a:graphicFrameLocks xmlns:a="http://schemas.openxmlformats.org/drawingml/2006/main" noChangeAspect="1"/>
-            </wp:cNvGraphicFramePr>
-            <a:graphic xmlns:a="http://schemas.openxmlformats.org/drawingml/2006/main">
-              <a:graphicData uri="http://schemas.openxmlformats.org/drawingml/2006/picture">
-                <pic:pic xmlns:pic="http://schemas.openxmlformats.org/drawingml/2006/picture">
-                  <pic:nvPicPr>
-                    <pic:cNvPr id="0" name="Picture 11" descr="C:\Users\admin\Downloads\KhaoSat\TramXe.png"/>
-                    <pic:cNvPicPr>
-                      <a:picLocks noChangeAspect="1" noChangeArrowheads="1"/>
-                    </pic:cNvPicPr>
-                  </pic:nvPicPr>
-                  <pic:blipFill>
-                    <a:blip r:embed="rId25">
-                      <a:extLst>
-                        <a:ext uri="{28A0092B-C50C-407E-A947-70E740481C1C}">
-                          <a14:useLocalDpi xmlns:a14="http://schemas.microsoft.com/office/drawing/2010/main" val="0"/>
-                        </a:ext>
-                      </a:extLst>
-                    </a:blip>
-                    <a:srcRect/>
-                    <a:stretch>
-                      <a:fillRect/>
-                    </a:stretch>
-                  </pic:blipFill>
-                  <pic:spPr bwMode="auto">
-                    <a:xfrm>
-                      <a:off x="0" y="0"/>
-                      <a:ext cx="5943600" cy="4673017"/>
-                    </a:xfrm>
-                    <a:prstGeom prst="rect">
-                      <a:avLst/>
-                    </a:prstGeom>
-                    <a:noFill/>
-                    <a:ln>
-                      <a:noFill/>
-                    </a:ln>
-                  </pic:spPr>
-                </pic:pic>
-              </a:graphicData>
-            </a:graphic>
-          </wp:inline>
-        </w:drawing>
-      </w:r>
-    </w:p>
-    <w:p>
-      <w:pPr>
-        <w:pStyle w:val="TuNormal"/>
-        <w:numPr>
-          <w:ilvl w:val="0"/>
-          <w:numId w:val="0"/>
-        </w:numPr>
-        <w:ind w:left="1296" w:hanging="576"/>
-      </w:pPr>
-    </w:p>
-    <w:p>
-      <w:pPr>
-        <w:pStyle w:val="TuNormal"/>
-        <w:numPr>
-          <w:ilvl w:val="2"/>
-          <w:numId w:val="17"/>
-        </w:numPr>
-      </w:pPr>
-      <w:proofErr w:type="spellStart"/>
-      <w:r>
-        <w:t>Sơ</w:t>
-      </w:r>
-      <w:proofErr w:type="spellEnd"/>
-      <w:r>
-        <w:t xml:space="preserve"> </w:t>
-      </w:r>
-      <w:proofErr w:type="spellStart"/>
-      <w:r>
-        <w:t>đồ</w:t>
-      </w:r>
-      <w:proofErr w:type="spellEnd"/>
-      <w:r>
-        <w:t xml:space="preserve"> </w:t>
-      </w:r>
-      <w:proofErr w:type="spellStart"/>
-      <w:r>
-        <w:t>lớp</w:t>
-      </w:r>
-      <w:proofErr w:type="spellEnd"/>
-      <w:r>
-        <w:t xml:space="preserve"> chi </w:t>
-      </w:r>
-      <w:proofErr w:type="spellStart"/>
-      <w:r>
-        <w:t>tiết</w:t>
-      </w:r>
-      <w:proofErr w:type="spellEnd"/>
-    </w:p>
-    <w:p>
-      <w:pPr>
-        <w:pStyle w:val="TuNormal"/>
-        <w:numPr>
-          <w:ilvl w:val="0"/>
-          <w:numId w:val="0"/>
-        </w:numPr>
-        <w:ind w:left="1296"/>
-        <w:rPr>
-          <w:b/>
-        </w:rPr>
-      </w:pPr>
-      <w:proofErr w:type="spellStart"/>
-      <w:r>
-        <w:t>Mã</w:t>
-      </w:r>
-      <w:proofErr w:type="spellEnd"/>
-      <w:r>
-        <w:t xml:space="preserve"> </w:t>
-      </w:r>
-      <w:proofErr w:type="spellStart"/>
-      <w:r>
-        <w:t>số</w:t>
-      </w:r>
-      <w:proofErr w:type="spellEnd"/>
-      <w:r>
-        <w:t xml:space="preserve">: </w:t>
-      </w:r>
-      <w:proofErr w:type="spellStart"/>
-      <w:r>
-        <w:rPr>
-          <w:b/>
-        </w:rPr>
-        <w:t>D</w:t>
-      </w:r>
-      <w:r>
-        <w:rPr>
-          <w:b/>
-        </w:rPr>
-        <w:t>CLS_</w:t>
-      </w:r>
-      <w:r>
-        <w:rPr>
-          <w:b/>
-        </w:rPr>
-        <w:t>TramXe</w:t>
-      </w:r>
-      <w:proofErr w:type="spellEnd"/>
-    </w:p>
-    <w:p>
-      <w:pPr>
-        <w:pStyle w:val="TuNormal"/>
-        <w:numPr>
-          <w:ilvl w:val="0"/>
-          <w:numId w:val="0"/>
-        </w:numPr>
-        <w:ind w:left="1296"/>
-      </w:pPr>
-      <w:proofErr w:type="spellStart"/>
-      <w:r>
-        <w:t>Tham</w:t>
-      </w:r>
-      <w:proofErr w:type="spellEnd"/>
-      <w:r>
-        <w:t xml:space="preserve"> </w:t>
-      </w:r>
-      <w:proofErr w:type="spellStart"/>
-      <w:r>
-        <w:t>chiếu</w:t>
-      </w:r>
-      <w:proofErr w:type="spellEnd"/>
-      <w:r>
-        <w:t xml:space="preserve">: [FR-01] </w:t>
-      </w:r>
-      <w:r>
-        <w:t>UC</w:t>
-      </w:r>
-      <w:r>
-        <w:t xml:space="preserve">CN-, </w:t>
-      </w:r>
-      <w:proofErr w:type="gramStart"/>
-      <w:r>
-        <w:t>…..</w:t>
-      </w:r>
-      <w:proofErr w:type="gramEnd"/>
-    </w:p>
-    <w:p>
-      <w:pPr>
-        <w:pStyle w:val="TuNormal"/>
-        <w:numPr>
-          <w:ilvl w:val="0"/>
-          <w:numId w:val="0"/>
-        </w:numPr>
-        <w:ind w:left="1296" w:hanging="576"/>
-        <w:jc w:val="center"/>
-      </w:pPr>
-      <w:r>
-        <w:rPr>
-          <w:noProof/>
-        </w:rPr>
-        <w:lastRenderedPageBreak/>
-        <w:drawing>
-          <wp:inline distT="0" distB="0" distL="0" distR="0">
-            <wp:extent cx="2314575" cy="9296400"/>
-            <wp:effectExtent l="0" t="0" r="9525" b="0"/>
-            <wp:docPr id="13" name="Picture 13" descr="C:\Users\admin\Downloads\KhaoSat\TramXe2.png"/>
-            <wp:cNvGraphicFramePr>
-              <a:graphicFrameLocks xmlns:a="http://schemas.openxmlformats.org/drawingml/2006/main" noChangeAspect="1"/>
-            </wp:cNvGraphicFramePr>
-            <a:graphic xmlns:a="http://schemas.openxmlformats.org/drawingml/2006/main">
-              <a:graphicData uri="http://schemas.openxmlformats.org/drawingml/2006/picture">
-                <pic:pic xmlns:pic="http://schemas.openxmlformats.org/drawingml/2006/picture">
-                  <pic:nvPicPr>
-                    <pic:cNvPr id="0" name="Picture 12" descr="C:\Users\admin\Downloads\KhaoSat\TramXe2.png"/>
-                    <pic:cNvPicPr>
-                      <a:picLocks noChangeAspect="1" noChangeArrowheads="1"/>
-                    </pic:cNvPicPr>
-                  </pic:nvPicPr>
-                  <pic:blipFill>
-                    <a:blip r:embed="rId26">
-                      <a:extLst>
-                        <a:ext uri="{28A0092B-C50C-407E-A947-70E740481C1C}">
-                          <a14:useLocalDpi xmlns:a14="http://schemas.microsoft.com/office/drawing/2010/main" val="0"/>
-                        </a:ext>
-                      </a:extLst>
-                    </a:blip>
-                    <a:srcRect/>
-                    <a:stretch>
-                      <a:fillRect/>
-                    </a:stretch>
-                  </pic:blipFill>
-                  <pic:spPr bwMode="auto">
-                    <a:xfrm>
-                      <a:off x="0" y="0"/>
-                      <a:ext cx="2314575" cy="9296400"/>
-                    </a:xfrm>
-                    <a:prstGeom prst="rect">
-                      <a:avLst/>
-                    </a:prstGeom>
-                    <a:noFill/>
-                    <a:ln>
-                      <a:noFill/>
-                    </a:ln>
-                  </pic:spPr>
-                </pic:pic>
-              </a:graphicData>
-            </a:graphic>
-          </wp:inline>
-        </w:drawing>
-      </w:r>
-    </w:p>
-    <w:p>
-      <w:pPr>
-        <w:pStyle w:val="TuNormal"/>
-        <w:numPr>
-          <w:ilvl w:val="0"/>
-          <w:numId w:val="0"/>
-        </w:numPr>
-        <w:ind w:left="1296"/>
-      </w:pPr>
-    </w:p>
-    <w:p>
-      <w:pPr>
-        <w:pStyle w:val="TuNormal"/>
-        <w:numPr>
-          <w:ilvl w:val="0"/>
-          <w:numId w:val="0"/>
-        </w:numPr>
-        <w:ind w:left="1296"/>
-      </w:pPr>
-    </w:p>
-    <w:p>
-      <w:pPr>
-        <w:pStyle w:val="TuNormal"/>
-        <w:rPr>
-          <w:b/>
-        </w:rPr>
-      </w:pPr>
-      <w:proofErr w:type="spellStart"/>
-      <w:r>
-        <w:rPr>
-          <w:b/>
-        </w:rPr>
-        <w:t>Quản</w:t>
-      </w:r>
-      <w:proofErr w:type="spellEnd"/>
-      <w:r>
-        <w:rPr>
-          <w:b/>
-        </w:rPr>
-        <w:t xml:space="preserve"> </w:t>
-      </w:r>
-      <w:proofErr w:type="spellStart"/>
-      <w:r>
-        <w:rPr>
-          <w:b/>
-        </w:rPr>
-        <w:t>lý</w:t>
-      </w:r>
-      <w:proofErr w:type="spellEnd"/>
-      <w:r>
-        <w:rPr>
-          <w:b/>
-        </w:rPr>
-        <w:t xml:space="preserve"> </w:t>
-      </w:r>
-      <w:proofErr w:type="spellStart"/>
-      <w:r>
-        <w:rPr>
-          <w:b/>
-        </w:rPr>
-        <w:t>Khảo</w:t>
-      </w:r>
-      <w:proofErr w:type="spellEnd"/>
-      <w:r>
-        <w:rPr>
-          <w:b/>
-        </w:rPr>
-        <w:t xml:space="preserve"> </w:t>
-      </w:r>
-      <w:proofErr w:type="spellStart"/>
-      <w:r>
-        <w:rPr>
-          <w:b/>
-        </w:rPr>
-        <w:t>sát</w:t>
-      </w:r>
-      <w:proofErr w:type="spellEnd"/>
-    </w:p>
-    <w:p>
-      <w:pPr>
-        <w:pStyle w:val="TuNormal"/>
-        <w:numPr>
-          <w:ilvl w:val="2"/>
-          <w:numId w:val="17"/>
-        </w:numPr>
-      </w:pPr>
-      <w:proofErr w:type="spellStart"/>
-      <w:r>
-        <w:t>Sơ</w:t>
-      </w:r>
-      <w:proofErr w:type="spellEnd"/>
-      <w:r>
-        <w:t xml:space="preserve"> </w:t>
-      </w:r>
-      <w:proofErr w:type="spellStart"/>
-      <w:r>
-        <w:t>đồ</w:t>
-      </w:r>
-      <w:proofErr w:type="spellEnd"/>
-      <w:r>
-        <w:t xml:space="preserve"> </w:t>
-      </w:r>
-      <w:proofErr w:type="spellStart"/>
-      <w:r>
-        <w:t>lớp</w:t>
-      </w:r>
-      <w:proofErr w:type="spellEnd"/>
-      <w:r>
-        <w:t xml:space="preserve"> </w:t>
-      </w:r>
-      <w:proofErr w:type="spellStart"/>
-      <w:r>
-        <w:t>hệ</w:t>
-      </w:r>
-      <w:proofErr w:type="spellEnd"/>
-      <w:r>
-        <w:t xml:space="preserve"> </w:t>
-      </w:r>
-      <w:proofErr w:type="spellStart"/>
-      <w:r>
-        <w:t>thống</w:t>
-      </w:r>
-      <w:proofErr w:type="spellEnd"/>
-    </w:p>
-    <w:p>
-      <w:pPr>
-        <w:pStyle w:val="TuNormal"/>
-        <w:numPr>
-          <w:ilvl w:val="0"/>
-          <w:numId w:val="0"/>
-        </w:numPr>
-        <w:ind w:left="1296"/>
-      </w:pPr>
-      <w:r>
-        <w:t>&lt;&lt;</w:t>
-      </w:r>
-      <w:proofErr w:type="spellStart"/>
-      <w:r>
-        <w:t>Hình</w:t>
-      </w:r>
-      <w:proofErr w:type="spellEnd"/>
-      <w:r>
-        <w:t>&gt;&gt;</w:t>
-      </w:r>
-    </w:p>
-    <w:p>
-      <w:pPr>
-        <w:pStyle w:val="TuNormal"/>
-        <w:numPr>
-          <w:ilvl w:val="2"/>
-          <w:numId w:val="17"/>
-        </w:numPr>
-      </w:pPr>
-      <w:proofErr w:type="spellStart"/>
-      <w:r>
-        <w:t>Sơ</w:t>
-      </w:r>
-      <w:proofErr w:type="spellEnd"/>
-      <w:r>
-        <w:t xml:space="preserve"> </w:t>
-      </w:r>
-      <w:proofErr w:type="spellStart"/>
-      <w:r>
-        <w:t>đồ</w:t>
-      </w:r>
-      <w:proofErr w:type="spellEnd"/>
-      <w:r>
-        <w:t xml:space="preserve"> </w:t>
-      </w:r>
-      <w:proofErr w:type="spellStart"/>
-      <w:r>
-        <w:t>lớp</w:t>
-      </w:r>
-      <w:proofErr w:type="spellEnd"/>
-      <w:r>
-        <w:t xml:space="preserve"> chi </w:t>
-      </w:r>
-      <w:proofErr w:type="spellStart"/>
-      <w:r>
-        <w:t>tiết</w:t>
-      </w:r>
-      <w:proofErr w:type="spellEnd"/>
-    </w:p>
-    <w:p>
-      <w:pPr>
-        <w:pStyle w:val="TuNormal"/>
-        <w:numPr>
-          <w:ilvl w:val="0"/>
-          <w:numId w:val="0"/>
-        </w:numPr>
-        <w:ind w:left="1296"/>
-        <w:rPr>
-          <w:b/>
-        </w:rPr>
-      </w:pPr>
-      <w:proofErr w:type="spellStart"/>
-      <w:r>
-        <w:t>Mã</w:t>
-      </w:r>
-      <w:proofErr w:type="spellEnd"/>
-      <w:r>
-        <w:t xml:space="preserve"> </w:t>
-      </w:r>
-      <w:proofErr w:type="spellStart"/>
-      <w:r>
-        <w:t>số</w:t>
-      </w:r>
-      <w:proofErr w:type="spellEnd"/>
-      <w:r>
-        <w:t xml:space="preserve">: </w:t>
-      </w:r>
-      <w:proofErr w:type="spellStart"/>
-      <w:r>
-        <w:rPr>
-          <w:b/>
-        </w:rPr>
-        <w:t>D</w:t>
-      </w:r>
-      <w:r>
-        <w:rPr>
-          <w:b/>
-        </w:rPr>
-        <w:t>CLS_</w:t>
-      </w:r>
-      <w:r>
-        <w:rPr>
-          <w:b/>
-        </w:rPr>
-        <w:t>KhaoSat</w:t>
-      </w:r>
-      <w:proofErr w:type="spellEnd"/>
-    </w:p>
-    <w:p>
-      <w:pPr>
-        <w:pStyle w:val="TuNormal"/>
-        <w:numPr>
-          <w:ilvl w:val="0"/>
-          <w:numId w:val="0"/>
-        </w:numPr>
-        <w:ind w:left="1296"/>
-      </w:pPr>
-      <w:proofErr w:type="spellStart"/>
-      <w:r>
-        <w:t>Tham</w:t>
-      </w:r>
-      <w:proofErr w:type="spellEnd"/>
-      <w:r>
-        <w:t xml:space="preserve"> </w:t>
-      </w:r>
-      <w:proofErr w:type="spellStart"/>
-      <w:r>
-        <w:t>chiếu</w:t>
-      </w:r>
-      <w:proofErr w:type="spellEnd"/>
-      <w:r>
-        <w:t xml:space="preserve">: [FR-01] </w:t>
-      </w:r>
-      <w:r>
-        <w:t>UC</w:t>
-      </w:r>
-      <w:r>
-        <w:t xml:space="preserve">CN-, </w:t>
-      </w:r>
-      <w:proofErr w:type="gramStart"/>
-      <w:r>
-        <w:t>…..</w:t>
-      </w:r>
-      <w:proofErr w:type="gramEnd"/>
-    </w:p>
-    <w:p>
-      <w:pPr>
-        <w:pStyle w:val="TuNormal"/>
-        <w:numPr>
-          <w:ilvl w:val="0"/>
-          <w:numId w:val="0"/>
-        </w:numPr>
-        <w:ind w:left="1296"/>
-      </w:pPr>
-      <w:r>
-        <w:t>&lt;&lt;</w:t>
-      </w:r>
-      <w:proofErr w:type="spellStart"/>
-      <w:r>
-        <w:t>Hình</w:t>
-      </w:r>
-      <w:proofErr w:type="spellEnd"/>
-      <w:r>
-        <w:t>&gt;&gt;</w:t>
-      </w:r>
-    </w:p>
-    <w:p>
-      <w:pPr>
-        <w:pStyle w:val="TuNormal"/>
-        <w:numPr>
-          <w:ilvl w:val="0"/>
-          <w:numId w:val="0"/>
-        </w:numPr>
-        <w:ind w:left="1296"/>
-      </w:pPr>
-    </w:p>
-    <w:p>
-      <w:pPr>
-        <w:pStyle w:val="TuNormal"/>
-        <w:numPr>
-          <w:ilvl w:val="0"/>
-          <w:numId w:val="0"/>
-        </w:numPr>
-        <w:ind w:left="1296"/>
-      </w:pPr>
-    </w:p>
-    <w:p>
-      <w:pPr>
-        <w:pStyle w:val="TuNormal"/>
-        <w:rPr>
-          <w:b/>
-        </w:rPr>
-      </w:pPr>
-      <w:proofErr w:type="spellStart"/>
-      <w:r>
-        <w:rPr>
-          <w:b/>
-        </w:rPr>
-        <w:t>Quản</w:t>
-      </w:r>
-      <w:proofErr w:type="spellEnd"/>
-      <w:r>
-        <w:rPr>
-          <w:b/>
-        </w:rPr>
-        <w:t xml:space="preserve"> </w:t>
-      </w:r>
-      <w:proofErr w:type="spellStart"/>
-      <w:r>
-        <w:rPr>
-          <w:b/>
-        </w:rPr>
-        <w:t>lý</w:t>
-      </w:r>
-      <w:proofErr w:type="spellEnd"/>
-      <w:r>
-        <w:rPr>
-          <w:b/>
-        </w:rPr>
-        <w:t xml:space="preserve"> </w:t>
-      </w:r>
-      <w:r>
-        <w:rPr>
-          <w:b/>
-        </w:rPr>
-        <w:t xml:space="preserve">Lộ </w:t>
-      </w:r>
-      <w:proofErr w:type="spellStart"/>
-      <w:r>
-        <w:rPr>
-          <w:b/>
-        </w:rPr>
-        <w:t>trình</w:t>
-      </w:r>
-      <w:proofErr w:type="spellEnd"/>
-    </w:p>
-    <w:p>
-      <w:pPr>
-        <w:pStyle w:val="TuNormal"/>
-        <w:numPr>
-          <w:ilvl w:val="2"/>
-          <w:numId w:val="17"/>
-        </w:numPr>
-      </w:pPr>
-      <w:proofErr w:type="spellStart"/>
-      <w:r>
-        <w:t>Sơ</w:t>
-      </w:r>
-      <w:proofErr w:type="spellEnd"/>
-      <w:r>
-        <w:t xml:space="preserve"> </w:t>
-      </w:r>
-      <w:proofErr w:type="spellStart"/>
-      <w:r>
-        <w:t>đồ</w:t>
-      </w:r>
-      <w:proofErr w:type="spellEnd"/>
-      <w:r>
-        <w:t xml:space="preserve"> </w:t>
-      </w:r>
-      <w:proofErr w:type="spellStart"/>
-      <w:r>
-        <w:t>lớp</w:t>
-      </w:r>
-      <w:proofErr w:type="spellEnd"/>
-      <w:r>
-        <w:t xml:space="preserve"> </w:t>
-      </w:r>
-      <w:proofErr w:type="spellStart"/>
-      <w:r>
-        <w:t>hệ</w:t>
-      </w:r>
-      <w:proofErr w:type="spellEnd"/>
-      <w:r>
-        <w:t xml:space="preserve"> </w:t>
-      </w:r>
-      <w:proofErr w:type="spellStart"/>
-      <w:r>
-        <w:t>thống</w:t>
-      </w:r>
-      <w:proofErr w:type="spellEnd"/>
-    </w:p>
-    <w:p>
-      <w:pPr>
-        <w:pStyle w:val="TuNormal"/>
-        <w:numPr>
-          <w:ilvl w:val="0"/>
-          <w:numId w:val="0"/>
-        </w:numPr>
-        <w:ind w:left="1296" w:hanging="576"/>
-      </w:pPr>
-      <w:r>
-        <w:rPr>
-          <w:noProof/>
-        </w:rPr>
-        <w:drawing>
-          <wp:inline distT="0" distB="0" distL="0" distR="0">
-            <wp:extent cx="5943600" cy="4673017"/>
-            <wp:effectExtent l="0" t="0" r="0" b="0"/>
-            <wp:docPr id="14" name="Picture 14" descr="C:\Users\admin\Downloads\KhaoSat\LoTrinh.png"/>
-            <wp:cNvGraphicFramePr>
-              <a:graphicFrameLocks xmlns:a="http://schemas.openxmlformats.org/drawingml/2006/main" noChangeAspect="1"/>
-            </wp:cNvGraphicFramePr>
-            <a:graphic xmlns:a="http://schemas.openxmlformats.org/drawingml/2006/main">
-              <a:graphicData uri="http://schemas.openxmlformats.org/drawingml/2006/picture">
-                <pic:pic xmlns:pic="http://schemas.openxmlformats.org/drawingml/2006/picture">
-                  <pic:nvPicPr>
-                    <pic:cNvPr id="0" name="Picture 13" descr="C:\Users\admin\Downloads\KhaoSat\LoTrinh.png"/>
                     <pic:cNvPicPr>
                       <a:picLocks noChangeAspect="1" noChangeArrowheads="1"/>
                     </pic:cNvPicPr>
@@ -6195,7 +5268,7 @@
         <w:rPr>
           <w:b/>
         </w:rPr>
-        <w:t>LoTrinh</w:t>
+        <w:t>DoiTac</w:t>
       </w:r>
       <w:proofErr w:type="spellEnd"/>
     </w:p>
@@ -6210,7 +5283,6 @@
       </w:pPr>
       <w:proofErr w:type="spellStart"/>
       <w:r>
-        <w:lastRenderedPageBreak/>
         <w:t>Tham</w:t>
       </w:r>
       <w:proofErr w:type="spellEnd"/>
@@ -6254,9 +5326,9 @@
         <w:lastRenderedPageBreak/>
         <w:drawing>
           <wp:inline distT="0" distB="0" distL="0" distR="0">
-            <wp:extent cx="2314575" cy="9296400"/>
-            <wp:effectExtent l="0" t="0" r="9525" b="0"/>
-            <wp:docPr id="15" name="Picture 15" descr="C:\Users\admin\Downloads\KhaoSat\LoTrinh2.png"/>
+            <wp:extent cx="2314575" cy="8467725"/>
+            <wp:effectExtent l="0" t="0" r="9525" b="9525"/>
+            <wp:docPr id="11" name="Picture 11" descr="C:\Users\admin\Downloads\KhaoSat\DoiTac2.png"/>
             <wp:cNvGraphicFramePr>
               <a:graphicFrameLocks xmlns:a="http://schemas.openxmlformats.org/drawingml/2006/main" noChangeAspect="1"/>
             </wp:cNvGraphicFramePr>
@@ -6264,13 +5336,399 @@
               <a:graphicData uri="http://schemas.openxmlformats.org/drawingml/2006/picture">
                 <pic:pic xmlns:pic="http://schemas.openxmlformats.org/drawingml/2006/picture">
                   <pic:nvPicPr>
-                    <pic:cNvPr id="0" name="Picture 14" descr="C:\Users\admin\Downloads\KhaoSat\LoTrinh2.png"/>
+                    <pic:cNvPr id="0" name="Picture 10" descr="C:\Users\admin\Downloads\KhaoSat\DoiTac2.png"/>
                     <pic:cNvPicPr>
                       <a:picLocks noChangeAspect="1" noChangeArrowheads="1"/>
                     </pic:cNvPicPr>
                   </pic:nvPicPr>
                   <pic:blipFill>
                     <a:blip r:embed="rId28">
+                      <a:extLst>
+                        <a:ext uri="{28A0092B-C50C-407E-A947-70E740481C1C}">
+                          <a14:useLocalDpi xmlns:a14="http://schemas.microsoft.com/office/drawing/2010/main" val="0"/>
+                        </a:ext>
+                      </a:extLst>
+                    </a:blip>
+                    <a:srcRect/>
+                    <a:stretch>
+                      <a:fillRect/>
+                    </a:stretch>
+                  </pic:blipFill>
+                  <pic:spPr bwMode="auto">
+                    <a:xfrm>
+                      <a:off x="0" y="0"/>
+                      <a:ext cx="2314575" cy="8467725"/>
+                    </a:xfrm>
+                    <a:prstGeom prst="rect">
+                      <a:avLst/>
+                    </a:prstGeom>
+                    <a:noFill/>
+                    <a:ln>
+                      <a:noFill/>
+                    </a:ln>
+                  </pic:spPr>
+                </pic:pic>
+              </a:graphicData>
+            </a:graphic>
+          </wp:inline>
+        </w:drawing>
+      </w:r>
+    </w:p>
+    <w:p>
+      <w:pPr>
+        <w:pStyle w:val="TuNormal"/>
+        <w:numPr>
+          <w:ilvl w:val="0"/>
+          <w:numId w:val="0"/>
+        </w:numPr>
+        <w:ind w:left="1296"/>
+      </w:pPr>
+    </w:p>
+    <w:p>
+      <w:pPr>
+        <w:pStyle w:val="TuNormal"/>
+        <w:numPr>
+          <w:ilvl w:val="0"/>
+          <w:numId w:val="0"/>
+        </w:numPr>
+        <w:ind w:left="1296"/>
+      </w:pPr>
+    </w:p>
+    <w:p>
+      <w:pPr>
+        <w:pStyle w:val="TuNormal"/>
+        <w:rPr>
+          <w:b/>
+        </w:rPr>
+      </w:pPr>
+      <w:proofErr w:type="spellStart"/>
+      <w:r>
+        <w:rPr>
+          <w:b/>
+        </w:rPr>
+        <w:t>Quản</w:t>
+      </w:r>
+      <w:proofErr w:type="spellEnd"/>
+      <w:r>
+        <w:rPr>
+          <w:b/>
+        </w:rPr>
+        <w:t xml:space="preserve"> </w:t>
+      </w:r>
+      <w:proofErr w:type="spellStart"/>
+      <w:r>
+        <w:rPr>
+          <w:b/>
+        </w:rPr>
+        <w:t>lý</w:t>
+      </w:r>
+      <w:proofErr w:type="spellEnd"/>
+      <w:r>
+        <w:rPr>
+          <w:b/>
+        </w:rPr>
+        <w:t xml:space="preserve"> </w:t>
+      </w:r>
+      <w:proofErr w:type="spellStart"/>
+      <w:r>
+        <w:rPr>
+          <w:b/>
+        </w:rPr>
+        <w:t>Trạm</w:t>
+      </w:r>
+      <w:proofErr w:type="spellEnd"/>
+      <w:r>
+        <w:rPr>
+          <w:b/>
+        </w:rPr>
+        <w:t xml:space="preserve"> </w:t>
+      </w:r>
+      <w:proofErr w:type="spellStart"/>
+      <w:r>
+        <w:rPr>
+          <w:b/>
+        </w:rPr>
+        <w:t>xe</w:t>
+      </w:r>
+      <w:proofErr w:type="spellEnd"/>
+    </w:p>
+    <w:p>
+      <w:pPr>
+        <w:pStyle w:val="TuNormal"/>
+        <w:numPr>
+          <w:ilvl w:val="2"/>
+          <w:numId w:val="17"/>
+        </w:numPr>
+      </w:pPr>
+      <w:proofErr w:type="spellStart"/>
+      <w:r>
+        <w:t>Sơ</w:t>
+      </w:r>
+      <w:proofErr w:type="spellEnd"/>
+      <w:r>
+        <w:t xml:space="preserve"> </w:t>
+      </w:r>
+      <w:proofErr w:type="spellStart"/>
+      <w:r>
+        <w:t>đồ</w:t>
+      </w:r>
+      <w:proofErr w:type="spellEnd"/>
+      <w:r>
+        <w:t xml:space="preserve"> </w:t>
+      </w:r>
+      <w:proofErr w:type="spellStart"/>
+      <w:r>
+        <w:t>lớp</w:t>
+      </w:r>
+      <w:proofErr w:type="spellEnd"/>
+      <w:r>
+        <w:t xml:space="preserve"> </w:t>
+      </w:r>
+      <w:proofErr w:type="spellStart"/>
+      <w:r>
+        <w:t>hệ</w:t>
+      </w:r>
+      <w:proofErr w:type="spellEnd"/>
+      <w:r>
+        <w:t xml:space="preserve"> </w:t>
+      </w:r>
+      <w:proofErr w:type="spellStart"/>
+      <w:r>
+        <w:t>thống</w:t>
+      </w:r>
+      <w:proofErr w:type="spellEnd"/>
+    </w:p>
+    <w:p>
+      <w:pPr>
+        <w:pStyle w:val="TuNormal"/>
+        <w:numPr>
+          <w:ilvl w:val="0"/>
+          <w:numId w:val="0"/>
+        </w:numPr>
+        <w:ind w:left="1296" w:hanging="576"/>
+      </w:pPr>
+      <w:r>
+        <w:rPr>
+          <w:noProof/>
+        </w:rPr>
+        <w:drawing>
+          <wp:inline distT="0" distB="0" distL="0" distR="0">
+            <wp:extent cx="5943600" cy="4673017"/>
+            <wp:effectExtent l="0" t="0" r="0" b="0"/>
+            <wp:docPr id="12" name="Picture 12" descr="C:\Users\admin\Downloads\KhaoSat\TramXe.png"/>
+            <wp:cNvGraphicFramePr>
+              <a:graphicFrameLocks xmlns:a="http://schemas.openxmlformats.org/drawingml/2006/main" noChangeAspect="1"/>
+            </wp:cNvGraphicFramePr>
+            <a:graphic xmlns:a="http://schemas.openxmlformats.org/drawingml/2006/main">
+              <a:graphicData uri="http://schemas.openxmlformats.org/drawingml/2006/picture">
+                <pic:pic xmlns:pic="http://schemas.openxmlformats.org/drawingml/2006/picture">
+                  <pic:nvPicPr>
+                    <pic:cNvPr id="0" name="Picture 11" descr="C:\Users\admin\Downloads\KhaoSat\TramXe.png"/>
+                    <pic:cNvPicPr>
+                      <a:picLocks noChangeAspect="1" noChangeArrowheads="1"/>
+                    </pic:cNvPicPr>
+                  </pic:nvPicPr>
+                  <pic:blipFill>
+                    <a:blip r:embed="rId29">
+                      <a:extLst>
+                        <a:ext uri="{28A0092B-C50C-407E-A947-70E740481C1C}">
+                          <a14:useLocalDpi xmlns:a14="http://schemas.microsoft.com/office/drawing/2010/main" val="0"/>
+                        </a:ext>
+                      </a:extLst>
+                    </a:blip>
+                    <a:srcRect/>
+                    <a:stretch>
+                      <a:fillRect/>
+                    </a:stretch>
+                  </pic:blipFill>
+                  <pic:spPr bwMode="auto">
+                    <a:xfrm>
+                      <a:off x="0" y="0"/>
+                      <a:ext cx="5943600" cy="4673017"/>
+                    </a:xfrm>
+                    <a:prstGeom prst="rect">
+                      <a:avLst/>
+                    </a:prstGeom>
+                    <a:noFill/>
+                    <a:ln>
+                      <a:noFill/>
+                    </a:ln>
+                  </pic:spPr>
+                </pic:pic>
+              </a:graphicData>
+            </a:graphic>
+          </wp:inline>
+        </w:drawing>
+      </w:r>
+    </w:p>
+    <w:p>
+      <w:pPr>
+        <w:pStyle w:val="TuNormal"/>
+        <w:numPr>
+          <w:ilvl w:val="0"/>
+          <w:numId w:val="0"/>
+        </w:numPr>
+        <w:ind w:left="1296" w:hanging="576"/>
+      </w:pPr>
+    </w:p>
+    <w:p>
+      <w:pPr>
+        <w:pStyle w:val="TuNormal"/>
+        <w:numPr>
+          <w:ilvl w:val="2"/>
+          <w:numId w:val="17"/>
+        </w:numPr>
+      </w:pPr>
+      <w:proofErr w:type="spellStart"/>
+      <w:r>
+        <w:t>Sơ</w:t>
+      </w:r>
+      <w:proofErr w:type="spellEnd"/>
+      <w:r>
+        <w:t xml:space="preserve"> </w:t>
+      </w:r>
+      <w:proofErr w:type="spellStart"/>
+      <w:r>
+        <w:t>đồ</w:t>
+      </w:r>
+      <w:proofErr w:type="spellEnd"/>
+      <w:r>
+        <w:t xml:space="preserve"> </w:t>
+      </w:r>
+      <w:proofErr w:type="spellStart"/>
+      <w:r>
+        <w:t>lớp</w:t>
+      </w:r>
+      <w:proofErr w:type="spellEnd"/>
+      <w:r>
+        <w:t xml:space="preserve"> chi </w:t>
+      </w:r>
+      <w:proofErr w:type="spellStart"/>
+      <w:r>
+        <w:t>tiết</w:t>
+      </w:r>
+      <w:proofErr w:type="spellEnd"/>
+    </w:p>
+    <w:p>
+      <w:pPr>
+        <w:pStyle w:val="TuNormal"/>
+        <w:numPr>
+          <w:ilvl w:val="0"/>
+          <w:numId w:val="0"/>
+        </w:numPr>
+        <w:ind w:left="1296"/>
+        <w:rPr>
+          <w:b/>
+        </w:rPr>
+      </w:pPr>
+      <w:proofErr w:type="spellStart"/>
+      <w:r>
+        <w:t>Mã</w:t>
+      </w:r>
+      <w:proofErr w:type="spellEnd"/>
+      <w:r>
+        <w:t xml:space="preserve"> </w:t>
+      </w:r>
+      <w:proofErr w:type="spellStart"/>
+      <w:r>
+        <w:t>số</w:t>
+      </w:r>
+      <w:proofErr w:type="spellEnd"/>
+      <w:r>
+        <w:t xml:space="preserve">: </w:t>
+      </w:r>
+      <w:proofErr w:type="spellStart"/>
+      <w:r>
+        <w:rPr>
+          <w:b/>
+        </w:rPr>
+        <w:t>D</w:t>
+      </w:r>
+      <w:r>
+        <w:rPr>
+          <w:b/>
+        </w:rPr>
+        <w:t>CLS_</w:t>
+      </w:r>
+      <w:r>
+        <w:rPr>
+          <w:b/>
+        </w:rPr>
+        <w:t>TramXe</w:t>
+      </w:r>
+      <w:proofErr w:type="spellEnd"/>
+    </w:p>
+    <w:p>
+      <w:pPr>
+        <w:pStyle w:val="TuNormal"/>
+        <w:numPr>
+          <w:ilvl w:val="0"/>
+          <w:numId w:val="0"/>
+        </w:numPr>
+        <w:ind w:left="1296"/>
+      </w:pPr>
+      <w:proofErr w:type="spellStart"/>
+      <w:r>
+        <w:t>Tham</w:t>
+      </w:r>
+      <w:proofErr w:type="spellEnd"/>
+      <w:r>
+        <w:t xml:space="preserve"> </w:t>
+      </w:r>
+      <w:proofErr w:type="spellStart"/>
+      <w:r>
+        <w:t>chiếu</w:t>
+      </w:r>
+      <w:proofErr w:type="spellEnd"/>
+      <w:r>
+        <w:t xml:space="preserve">: [FR-01] </w:t>
+      </w:r>
+      <w:r>
+        <w:t>UC</w:t>
+      </w:r>
+      <w:r>
+        <w:t xml:space="preserve">CN-, </w:t>
+      </w:r>
+      <w:proofErr w:type="gramStart"/>
+      <w:r>
+        <w:t>…..</w:t>
+      </w:r>
+      <w:proofErr w:type="gramEnd"/>
+    </w:p>
+    <w:p>
+      <w:pPr>
+        <w:pStyle w:val="TuNormal"/>
+        <w:numPr>
+          <w:ilvl w:val="0"/>
+          <w:numId w:val="0"/>
+        </w:numPr>
+        <w:ind w:left="1296" w:hanging="576"/>
+        <w:jc w:val="center"/>
+      </w:pPr>
+      <w:r>
+        <w:rPr>
+          <w:noProof/>
+        </w:rPr>
+        <w:lastRenderedPageBreak/>
+        <w:drawing>
+          <wp:inline distT="0" distB="0" distL="0" distR="0">
+            <wp:extent cx="2314575" cy="9296400"/>
+            <wp:effectExtent l="0" t="0" r="9525" b="0"/>
+            <wp:docPr id="13" name="Picture 13" descr="C:\Users\admin\Downloads\KhaoSat\TramXe2.png"/>
+            <wp:cNvGraphicFramePr>
+              <a:graphicFrameLocks xmlns:a="http://schemas.openxmlformats.org/drawingml/2006/main" noChangeAspect="1"/>
+            </wp:cNvGraphicFramePr>
+            <a:graphic xmlns:a="http://schemas.openxmlformats.org/drawingml/2006/main">
+              <a:graphicData uri="http://schemas.openxmlformats.org/drawingml/2006/picture">
+                <pic:pic xmlns:pic="http://schemas.openxmlformats.org/drawingml/2006/picture">
+                  <pic:nvPicPr>
+                    <pic:cNvPr id="0" name="Picture 12" descr="C:\Users\admin\Downloads\KhaoSat\TramXe2.png"/>
+                    <pic:cNvPicPr>
+                      <a:picLocks noChangeAspect="1" noChangeArrowheads="1"/>
+                    </pic:cNvPicPr>
+                  </pic:nvPicPr>
+                  <pic:blipFill>
+                    <a:blip r:embed="rId30">
                       <a:extLst>
                         <a:ext uri="{28A0092B-C50C-407E-A947-70E740481C1C}">
                           <a14:useLocalDpi xmlns:a14="http://schemas.microsoft.com/office/drawing/2010/main" val="0"/>
@@ -6362,15 +5820,23 @@
         <w:rPr>
           <w:b/>
         </w:rPr>
-        <w:t>Ve</w:t>
-      </w:r>
-      <w:proofErr w:type="spellEnd"/>
-      <w:r>
-        <w:rPr>
-          <w:b/>
-        </w:rPr>
-        <w:t>́</w:t>
-      </w:r>
+        <w:t>Khảo</w:t>
+      </w:r>
+      <w:proofErr w:type="spellEnd"/>
+      <w:r>
+        <w:rPr>
+          <w:b/>
+        </w:rPr>
+        <w:t xml:space="preserve"> </w:t>
+      </w:r>
+      <w:proofErr w:type="spellStart"/>
+      <w:r>
+        <w:rPr>
+          <w:b/>
+        </w:rPr>
+        <w:t>sát</w:t>
+      </w:r>
+      <w:proofErr w:type="spellEnd"/>
     </w:p>
     <w:p>
       <w:pPr>
@@ -6428,11 +5894,672 @@
         <w:ind w:left="1296"/>
       </w:pPr>
       <w:r>
+        <w:t>&lt;&lt;</w:t>
+      </w:r>
+      <w:proofErr w:type="spellStart"/>
+      <w:r>
+        <w:t>Hình</w:t>
+      </w:r>
+      <w:proofErr w:type="spellEnd"/>
+      <w:r>
+        <w:t>&gt;&gt;</w:t>
+      </w:r>
+    </w:p>
+    <w:p>
+      <w:pPr>
+        <w:pStyle w:val="TuNormal"/>
+        <w:numPr>
+          <w:ilvl w:val="2"/>
+          <w:numId w:val="17"/>
+        </w:numPr>
+      </w:pPr>
+      <w:proofErr w:type="spellStart"/>
+      <w:r>
+        <w:t>Sơ</w:t>
+      </w:r>
+      <w:proofErr w:type="spellEnd"/>
+      <w:r>
+        <w:t xml:space="preserve"> </w:t>
+      </w:r>
+      <w:proofErr w:type="spellStart"/>
+      <w:r>
+        <w:t>đồ</w:t>
+      </w:r>
+      <w:proofErr w:type="spellEnd"/>
+      <w:r>
+        <w:t xml:space="preserve"> </w:t>
+      </w:r>
+      <w:proofErr w:type="spellStart"/>
+      <w:r>
+        <w:t>lớp</w:t>
+      </w:r>
+      <w:proofErr w:type="spellEnd"/>
+      <w:r>
+        <w:t xml:space="preserve"> chi </w:t>
+      </w:r>
+      <w:proofErr w:type="spellStart"/>
+      <w:r>
+        <w:t>tiết</w:t>
+      </w:r>
+      <w:proofErr w:type="spellEnd"/>
+    </w:p>
+    <w:p>
+      <w:pPr>
+        <w:pStyle w:val="TuNormal"/>
+        <w:numPr>
+          <w:ilvl w:val="0"/>
+          <w:numId w:val="0"/>
+        </w:numPr>
+        <w:ind w:left="1296"/>
+        <w:rPr>
+          <w:b/>
+        </w:rPr>
+      </w:pPr>
+      <w:proofErr w:type="spellStart"/>
+      <w:r>
+        <w:t>Mã</w:t>
+      </w:r>
+      <w:proofErr w:type="spellEnd"/>
+      <w:r>
+        <w:t xml:space="preserve"> </w:t>
+      </w:r>
+      <w:proofErr w:type="spellStart"/>
+      <w:r>
+        <w:t>số</w:t>
+      </w:r>
+      <w:proofErr w:type="spellEnd"/>
+      <w:r>
+        <w:t xml:space="preserve">: </w:t>
+      </w:r>
+      <w:proofErr w:type="spellStart"/>
+      <w:r>
+        <w:rPr>
+          <w:b/>
+        </w:rPr>
+        <w:t>D</w:t>
+      </w:r>
+      <w:r>
+        <w:rPr>
+          <w:b/>
+        </w:rPr>
+        <w:t>CLS_</w:t>
+      </w:r>
+      <w:r>
+        <w:rPr>
+          <w:b/>
+        </w:rPr>
+        <w:t>KhaoSat</w:t>
+      </w:r>
+      <w:proofErr w:type="spellEnd"/>
+    </w:p>
+    <w:p>
+      <w:pPr>
+        <w:pStyle w:val="TuNormal"/>
+        <w:numPr>
+          <w:ilvl w:val="0"/>
+          <w:numId w:val="0"/>
+        </w:numPr>
+        <w:ind w:left="1296"/>
+      </w:pPr>
+      <w:proofErr w:type="spellStart"/>
+      <w:r>
+        <w:t>Tham</w:t>
+      </w:r>
+      <w:proofErr w:type="spellEnd"/>
+      <w:r>
+        <w:t xml:space="preserve"> </w:t>
+      </w:r>
+      <w:proofErr w:type="spellStart"/>
+      <w:r>
+        <w:t>chiếu</w:t>
+      </w:r>
+      <w:proofErr w:type="spellEnd"/>
+      <w:r>
+        <w:t xml:space="preserve">: [FR-01] </w:t>
+      </w:r>
+      <w:r>
+        <w:t>UC</w:t>
+      </w:r>
+      <w:r>
+        <w:t xml:space="preserve">CN-, </w:t>
+      </w:r>
+      <w:proofErr w:type="gramStart"/>
+      <w:r>
+        <w:t>…..</w:t>
+      </w:r>
+      <w:proofErr w:type="gramEnd"/>
+    </w:p>
+    <w:p>
+      <w:pPr>
+        <w:pStyle w:val="TuNormal"/>
+        <w:numPr>
+          <w:ilvl w:val="0"/>
+          <w:numId w:val="0"/>
+        </w:numPr>
+        <w:ind w:left="1296"/>
+      </w:pPr>
+      <w:r>
+        <w:t>&lt;&lt;</w:t>
+      </w:r>
+      <w:proofErr w:type="spellStart"/>
+      <w:r>
+        <w:t>Hình</w:t>
+      </w:r>
+      <w:proofErr w:type="spellEnd"/>
+      <w:r>
+        <w:t>&gt;&gt;</w:t>
+      </w:r>
+    </w:p>
+    <w:p>
+      <w:pPr>
+        <w:pStyle w:val="TuNormal"/>
+        <w:numPr>
+          <w:ilvl w:val="0"/>
+          <w:numId w:val="0"/>
+        </w:numPr>
+        <w:ind w:left="1296"/>
+      </w:pPr>
+    </w:p>
+    <w:p>
+      <w:pPr>
+        <w:pStyle w:val="TuNormal"/>
+        <w:numPr>
+          <w:ilvl w:val="0"/>
+          <w:numId w:val="0"/>
+        </w:numPr>
+        <w:ind w:left="1296"/>
+      </w:pPr>
+    </w:p>
+    <w:p>
+      <w:pPr>
+        <w:pStyle w:val="TuNormal"/>
+        <w:rPr>
+          <w:b/>
+        </w:rPr>
+      </w:pPr>
+      <w:proofErr w:type="spellStart"/>
+      <w:r>
+        <w:rPr>
+          <w:b/>
+        </w:rPr>
+        <w:t>Quản</w:t>
+      </w:r>
+      <w:proofErr w:type="spellEnd"/>
+      <w:r>
+        <w:rPr>
+          <w:b/>
+        </w:rPr>
+        <w:t xml:space="preserve"> </w:t>
+      </w:r>
+      <w:proofErr w:type="spellStart"/>
+      <w:r>
+        <w:rPr>
+          <w:b/>
+        </w:rPr>
+        <w:t>lý</w:t>
+      </w:r>
+      <w:proofErr w:type="spellEnd"/>
+      <w:r>
+        <w:rPr>
+          <w:b/>
+        </w:rPr>
+        <w:t xml:space="preserve"> </w:t>
+      </w:r>
+      <w:r>
+        <w:rPr>
+          <w:b/>
+        </w:rPr>
+        <w:t xml:space="preserve">Lộ </w:t>
+      </w:r>
+      <w:proofErr w:type="spellStart"/>
+      <w:r>
+        <w:rPr>
+          <w:b/>
+        </w:rPr>
+        <w:t>trình</w:t>
+      </w:r>
+      <w:proofErr w:type="spellEnd"/>
+    </w:p>
+    <w:p>
+      <w:pPr>
+        <w:pStyle w:val="TuNormal"/>
+        <w:numPr>
+          <w:ilvl w:val="2"/>
+          <w:numId w:val="17"/>
+        </w:numPr>
+      </w:pPr>
+      <w:proofErr w:type="spellStart"/>
+      <w:r>
+        <w:t>Sơ</w:t>
+      </w:r>
+      <w:proofErr w:type="spellEnd"/>
+      <w:r>
+        <w:t xml:space="preserve"> </w:t>
+      </w:r>
+      <w:proofErr w:type="spellStart"/>
+      <w:r>
+        <w:t>đồ</w:t>
+      </w:r>
+      <w:proofErr w:type="spellEnd"/>
+      <w:r>
+        <w:t xml:space="preserve"> </w:t>
+      </w:r>
+      <w:proofErr w:type="spellStart"/>
+      <w:r>
+        <w:t>lớp</w:t>
+      </w:r>
+      <w:proofErr w:type="spellEnd"/>
+      <w:r>
+        <w:t xml:space="preserve"> </w:t>
+      </w:r>
+      <w:proofErr w:type="spellStart"/>
+      <w:r>
+        <w:t>hệ</w:t>
+      </w:r>
+      <w:proofErr w:type="spellEnd"/>
+      <w:r>
+        <w:t xml:space="preserve"> </w:t>
+      </w:r>
+      <w:proofErr w:type="spellStart"/>
+      <w:r>
+        <w:t>thống</w:t>
+      </w:r>
+      <w:proofErr w:type="spellEnd"/>
+    </w:p>
+    <w:p>
+      <w:pPr>
+        <w:pStyle w:val="TuNormal"/>
+        <w:numPr>
+          <w:ilvl w:val="0"/>
+          <w:numId w:val="0"/>
+        </w:numPr>
+        <w:ind w:left="1296" w:hanging="576"/>
+      </w:pPr>
+      <w:r>
+        <w:rPr>
+          <w:noProof/>
+        </w:rPr>
+        <w:drawing>
+          <wp:inline distT="0" distB="0" distL="0" distR="0">
+            <wp:extent cx="5943600" cy="4673017"/>
+            <wp:effectExtent l="0" t="0" r="0" b="0"/>
+            <wp:docPr id="14" name="Picture 14" descr="C:\Users\admin\Downloads\KhaoSat\LoTrinh.png"/>
+            <wp:cNvGraphicFramePr>
+              <a:graphicFrameLocks xmlns:a="http://schemas.openxmlformats.org/drawingml/2006/main" noChangeAspect="1"/>
+            </wp:cNvGraphicFramePr>
+            <a:graphic xmlns:a="http://schemas.openxmlformats.org/drawingml/2006/main">
+              <a:graphicData uri="http://schemas.openxmlformats.org/drawingml/2006/picture">
+                <pic:pic xmlns:pic="http://schemas.openxmlformats.org/drawingml/2006/picture">
+                  <pic:nvPicPr>
+                    <pic:cNvPr id="0" name="Picture 13" descr="C:\Users\admin\Downloads\KhaoSat\LoTrinh.png"/>
+                    <pic:cNvPicPr>
+                      <a:picLocks noChangeAspect="1" noChangeArrowheads="1"/>
+                    </pic:cNvPicPr>
+                  </pic:nvPicPr>
+                  <pic:blipFill>
+                    <a:blip r:embed="rId31">
+                      <a:extLst>
+                        <a:ext uri="{28A0092B-C50C-407E-A947-70E740481C1C}">
+                          <a14:useLocalDpi xmlns:a14="http://schemas.microsoft.com/office/drawing/2010/main" val="0"/>
+                        </a:ext>
+                      </a:extLst>
+                    </a:blip>
+                    <a:srcRect/>
+                    <a:stretch>
+                      <a:fillRect/>
+                    </a:stretch>
+                  </pic:blipFill>
+                  <pic:spPr bwMode="auto">
+                    <a:xfrm>
+                      <a:off x="0" y="0"/>
+                      <a:ext cx="5943600" cy="4673017"/>
+                    </a:xfrm>
+                    <a:prstGeom prst="rect">
+                      <a:avLst/>
+                    </a:prstGeom>
+                    <a:noFill/>
+                    <a:ln>
+                      <a:noFill/>
+                    </a:ln>
+                  </pic:spPr>
+                </pic:pic>
+              </a:graphicData>
+            </a:graphic>
+          </wp:inline>
+        </w:drawing>
+      </w:r>
+    </w:p>
+    <w:p>
+      <w:pPr>
+        <w:pStyle w:val="TuNormal"/>
+        <w:numPr>
+          <w:ilvl w:val="0"/>
+          <w:numId w:val="0"/>
+        </w:numPr>
+        <w:ind w:left="1296"/>
+      </w:pPr>
+    </w:p>
+    <w:p>
+      <w:pPr>
+        <w:pStyle w:val="TuNormal"/>
+        <w:numPr>
+          <w:ilvl w:val="2"/>
+          <w:numId w:val="17"/>
+        </w:numPr>
+      </w:pPr>
+      <w:proofErr w:type="spellStart"/>
+      <w:r>
+        <w:t>Sơ</w:t>
+      </w:r>
+      <w:proofErr w:type="spellEnd"/>
+      <w:r>
+        <w:t xml:space="preserve"> </w:t>
+      </w:r>
+      <w:proofErr w:type="spellStart"/>
+      <w:r>
+        <w:t>đồ</w:t>
+      </w:r>
+      <w:proofErr w:type="spellEnd"/>
+      <w:r>
+        <w:t xml:space="preserve"> </w:t>
+      </w:r>
+      <w:proofErr w:type="spellStart"/>
+      <w:r>
+        <w:t>lớp</w:t>
+      </w:r>
+      <w:proofErr w:type="spellEnd"/>
+      <w:r>
+        <w:t xml:space="preserve"> chi </w:t>
+      </w:r>
+      <w:proofErr w:type="spellStart"/>
+      <w:r>
+        <w:t>tiết</w:t>
+      </w:r>
+      <w:proofErr w:type="spellEnd"/>
+    </w:p>
+    <w:p>
+      <w:pPr>
+        <w:pStyle w:val="TuNormal"/>
+        <w:numPr>
+          <w:ilvl w:val="0"/>
+          <w:numId w:val="0"/>
+        </w:numPr>
+        <w:ind w:left="1296"/>
+        <w:rPr>
+          <w:b/>
+        </w:rPr>
+      </w:pPr>
+      <w:proofErr w:type="spellStart"/>
+      <w:r>
+        <w:t>Mã</w:t>
+      </w:r>
+      <w:proofErr w:type="spellEnd"/>
+      <w:r>
+        <w:t xml:space="preserve"> </w:t>
+      </w:r>
+      <w:proofErr w:type="spellStart"/>
+      <w:r>
+        <w:t>số</w:t>
+      </w:r>
+      <w:proofErr w:type="spellEnd"/>
+      <w:r>
+        <w:t xml:space="preserve">: </w:t>
+      </w:r>
+      <w:proofErr w:type="spellStart"/>
+      <w:r>
+        <w:rPr>
+          <w:b/>
+        </w:rPr>
+        <w:t>D</w:t>
+      </w:r>
+      <w:r>
+        <w:rPr>
+          <w:b/>
+        </w:rPr>
+        <w:t>CLS_</w:t>
+      </w:r>
+      <w:r>
+        <w:rPr>
+          <w:b/>
+        </w:rPr>
+        <w:t>LoTrinh</w:t>
+      </w:r>
+      <w:proofErr w:type="spellEnd"/>
+    </w:p>
+    <w:p>
+      <w:pPr>
+        <w:pStyle w:val="TuNormal"/>
+        <w:numPr>
+          <w:ilvl w:val="0"/>
+          <w:numId w:val="0"/>
+        </w:numPr>
+        <w:ind w:left="1296"/>
+      </w:pPr>
+      <w:proofErr w:type="spellStart"/>
+      <w:r>
+        <w:lastRenderedPageBreak/>
+        <w:t>Tham</w:t>
+      </w:r>
+      <w:proofErr w:type="spellEnd"/>
+      <w:r>
+        <w:t xml:space="preserve"> </w:t>
+      </w:r>
+      <w:proofErr w:type="spellStart"/>
+      <w:r>
+        <w:t>chiếu</w:t>
+      </w:r>
+      <w:proofErr w:type="spellEnd"/>
+      <w:r>
+        <w:t xml:space="preserve">: [FR-01] </w:t>
+      </w:r>
+      <w:r>
+        <w:t>UC</w:t>
+      </w:r>
+      <w:r>
+        <w:t xml:space="preserve">CN-, </w:t>
+      </w:r>
+      <w:proofErr w:type="gramStart"/>
+      <w:r>
+        <w:t>…..</w:t>
+      </w:r>
+      <w:proofErr w:type="gramEnd"/>
+    </w:p>
+    <w:p>
+      <w:pPr>
+        <w:pStyle w:val="TuNormal"/>
+        <w:numPr>
+          <w:ilvl w:val="0"/>
+          <w:numId w:val="0"/>
+        </w:numPr>
+        <w:ind w:left="1296" w:hanging="576"/>
+        <w:jc w:val="center"/>
+      </w:pPr>
+      <w:r>
+        <w:rPr>
+          <w:noProof/>
+        </w:rPr>
+        <w:lastRenderedPageBreak/>
+        <w:drawing>
+          <wp:inline distT="0" distB="0" distL="0" distR="0">
+            <wp:extent cx="2314575" cy="9296400"/>
+            <wp:effectExtent l="0" t="0" r="9525" b="0"/>
+            <wp:docPr id="15" name="Picture 15" descr="C:\Users\admin\Downloads\KhaoSat\LoTrinh2.png"/>
+            <wp:cNvGraphicFramePr>
+              <a:graphicFrameLocks xmlns:a="http://schemas.openxmlformats.org/drawingml/2006/main" noChangeAspect="1"/>
+            </wp:cNvGraphicFramePr>
+            <a:graphic xmlns:a="http://schemas.openxmlformats.org/drawingml/2006/main">
+              <a:graphicData uri="http://schemas.openxmlformats.org/drawingml/2006/picture">
+                <pic:pic xmlns:pic="http://schemas.openxmlformats.org/drawingml/2006/picture">
+                  <pic:nvPicPr>
+                    <pic:cNvPr id="0" name="Picture 14" descr="C:\Users\admin\Downloads\KhaoSat\LoTrinh2.png"/>
+                    <pic:cNvPicPr>
+                      <a:picLocks noChangeAspect="1" noChangeArrowheads="1"/>
+                    </pic:cNvPicPr>
+                  </pic:nvPicPr>
+                  <pic:blipFill>
+                    <a:blip r:embed="rId32">
+                      <a:extLst>
+                        <a:ext uri="{28A0092B-C50C-407E-A947-70E740481C1C}">
+                          <a14:useLocalDpi xmlns:a14="http://schemas.microsoft.com/office/drawing/2010/main" val="0"/>
+                        </a:ext>
+                      </a:extLst>
+                    </a:blip>
+                    <a:srcRect/>
+                    <a:stretch>
+                      <a:fillRect/>
+                    </a:stretch>
+                  </pic:blipFill>
+                  <pic:spPr bwMode="auto">
+                    <a:xfrm>
+                      <a:off x="0" y="0"/>
+                      <a:ext cx="2314575" cy="9296400"/>
+                    </a:xfrm>
+                    <a:prstGeom prst="rect">
+                      <a:avLst/>
+                    </a:prstGeom>
+                    <a:noFill/>
+                    <a:ln>
+                      <a:noFill/>
+                    </a:ln>
+                  </pic:spPr>
+                </pic:pic>
+              </a:graphicData>
+            </a:graphic>
+          </wp:inline>
+        </w:drawing>
+      </w:r>
+    </w:p>
+    <w:p>
+      <w:pPr>
+        <w:pStyle w:val="TuNormal"/>
+        <w:numPr>
+          <w:ilvl w:val="0"/>
+          <w:numId w:val="0"/>
+        </w:numPr>
+        <w:ind w:left="1296"/>
+      </w:pPr>
+    </w:p>
+    <w:p>
+      <w:pPr>
+        <w:pStyle w:val="TuNormal"/>
+        <w:numPr>
+          <w:ilvl w:val="0"/>
+          <w:numId w:val="0"/>
+        </w:numPr>
+        <w:ind w:left="1296"/>
+      </w:pPr>
+    </w:p>
+    <w:p>
+      <w:pPr>
+        <w:pStyle w:val="TuNormal"/>
+        <w:rPr>
+          <w:b/>
+        </w:rPr>
+      </w:pPr>
+      <w:proofErr w:type="spellStart"/>
+      <w:r>
+        <w:rPr>
+          <w:b/>
+        </w:rPr>
+        <w:t>Quản</w:t>
+      </w:r>
+      <w:proofErr w:type="spellEnd"/>
+      <w:r>
+        <w:rPr>
+          <w:b/>
+        </w:rPr>
+        <w:t xml:space="preserve"> </w:t>
+      </w:r>
+      <w:proofErr w:type="spellStart"/>
+      <w:r>
+        <w:rPr>
+          <w:b/>
+        </w:rPr>
+        <w:t>lý</w:t>
+      </w:r>
+      <w:proofErr w:type="spellEnd"/>
+      <w:r>
+        <w:rPr>
+          <w:b/>
+        </w:rPr>
+        <w:t xml:space="preserve"> </w:t>
+      </w:r>
+      <w:proofErr w:type="spellStart"/>
+      <w:r>
+        <w:rPr>
+          <w:b/>
+        </w:rPr>
+        <w:t>Ve</w:t>
+      </w:r>
+      <w:proofErr w:type="spellEnd"/>
+      <w:r>
+        <w:rPr>
+          <w:b/>
+        </w:rPr>
+        <w:t>́</w:t>
+      </w:r>
+    </w:p>
+    <w:p>
+      <w:pPr>
+        <w:pStyle w:val="TuNormal"/>
+        <w:numPr>
+          <w:ilvl w:val="2"/>
+          <w:numId w:val="17"/>
+        </w:numPr>
+      </w:pPr>
+      <w:proofErr w:type="spellStart"/>
+      <w:r>
+        <w:t>Sơ</w:t>
+      </w:r>
+      <w:proofErr w:type="spellEnd"/>
+      <w:r>
+        <w:t xml:space="preserve"> </w:t>
+      </w:r>
+      <w:proofErr w:type="spellStart"/>
+      <w:r>
+        <w:t>đồ</w:t>
+      </w:r>
+      <w:proofErr w:type="spellEnd"/>
+      <w:r>
+        <w:t xml:space="preserve"> </w:t>
+      </w:r>
+      <w:proofErr w:type="spellStart"/>
+      <w:r>
+        <w:t>lớp</w:t>
+      </w:r>
+      <w:proofErr w:type="spellEnd"/>
+      <w:r>
+        <w:t xml:space="preserve"> </w:t>
+      </w:r>
+      <w:proofErr w:type="spellStart"/>
+      <w:r>
+        <w:t>hệ</w:t>
+      </w:r>
+      <w:proofErr w:type="spellEnd"/>
+      <w:r>
+        <w:t xml:space="preserve"> </w:t>
+      </w:r>
+      <w:proofErr w:type="spellStart"/>
+      <w:r>
+        <w:t>thống</w:t>
+      </w:r>
+      <w:proofErr w:type="spellEnd"/>
+    </w:p>
+    <w:p>
+      <w:pPr>
+        <w:pStyle w:val="TuNormal"/>
+        <w:numPr>
+          <w:ilvl w:val="0"/>
+          <w:numId w:val="0"/>
+        </w:numPr>
+        <w:ind w:left="1296"/>
+      </w:pPr>
+      <w:r>
         <w:object w:dxaOrig="11026" w:dyaOrig="7786">
           <v:shape id="_x0000_i1029" type="#_x0000_t75" style="width:467.25pt;height:330pt" o:ole="">
-            <v:imagedata r:id="rId29" o:title=""/>
+            <v:imagedata r:id="rId33" o:title=""/>
           </v:shape>
-          <o:OLEObject Type="Embed" ProgID="Visio.Drawing.15" ShapeID="_x0000_i1029" DrawAspect="Content" ObjectID="_1571389361" r:id="rId30"/>
+          <o:OLEObject Type="Embed" ProgID="Visio.Drawing.15" ShapeID="_x0000_i1029" DrawAspect="Content" ObjectID="_1571393509" r:id="rId34"/>
         </w:object>
       </w:r>
     </w:p>
@@ -6521,8 +6648,6 @@
         </w:rPr>
         <w:t>Ve</w:t>
       </w:r>
-      <w:bookmarkStart w:id="2" w:name="_GoBack"/>
-      <w:bookmarkEnd w:id="2"/>
       <w:proofErr w:type="spellEnd"/>
     </w:p>
     <w:p>
@@ -6551,10 +6676,7 @@
       </w:r>
       <w:proofErr w:type="spellEnd"/>
       <w:r>
-        <w:t xml:space="preserve">: </w:t>
-      </w:r>
-      <w:r>
-        <w:t>[FR01]-[CLS_09]</w:t>
+        <w:t>: [FR01]-[CLS_09]</w:t>
       </w:r>
     </w:p>
     <w:p>
@@ -6569,9 +6691,9 @@
       <w:r>
         <w:object w:dxaOrig="3645" w:dyaOrig="15016">
           <v:shape id="_x0000_i1030" type="#_x0000_t75" style="width:156.75pt;height:9in" o:ole="">
-            <v:imagedata r:id="rId31" o:title=""/>
+            <v:imagedata r:id="rId35" o:title=""/>
           </v:shape>
-          <o:OLEObject Type="Embed" ProgID="Visio.Drawing.15" ShapeID="_x0000_i1030" DrawAspect="Content" ObjectID="_1571389362" r:id="rId32"/>
+          <o:OLEObject Type="Embed" ProgID="Visio.Drawing.15" ShapeID="_x0000_i1030" DrawAspect="Content" ObjectID="_1571393510" r:id="rId36"/>
         </w:object>
       </w:r>
     </w:p>
@@ -6866,7 +6988,7 @@
                     <pic:cNvPicPr/>
                   </pic:nvPicPr>
                   <pic:blipFill>
-                    <a:blip r:embed="rId33">
+                    <a:blip r:embed="rId37">
                       <a:extLst>
                         <a:ext uri="{28A0092B-C50C-407E-A947-70E740481C1C}">
                           <a14:useLocalDpi xmlns:a14="http://schemas.microsoft.com/office/drawing/2010/main" val="0"/>
@@ -9562,6 +9684,7 @@
     <w:lsdException w:name="HTML Sample" w:semiHidden="1" w:unhideWhenUsed="1"/>
     <w:lsdException w:name="HTML Typewriter" w:semiHidden="1" w:unhideWhenUsed="1"/>
     <w:lsdException w:name="HTML Variable" w:semiHidden="1" w:unhideWhenUsed="1"/>
+    <w:lsdException w:name="Normal Table" w:semiHidden="1" w:unhideWhenUsed="1"/>
     <w:lsdException w:name="annotation subject" w:semiHidden="1" w:unhideWhenUsed="1"/>
     <w:lsdException w:name="No List" w:semiHidden="1" w:unhideWhenUsed="1"/>
     <w:lsdException w:name="Outline List 1" w:semiHidden="1" w:unhideWhenUsed="1"/>
@@ -9605,8 +9728,10 @@
     <w:lsdException w:name="Table Elegant" w:semiHidden="1" w:unhideWhenUsed="1"/>
     <w:lsdException w:name="Table Professional" w:semiHidden="1" w:unhideWhenUsed="1"/>
     <w:lsdException w:name="Table Subtle 1" w:semiHidden="1" w:unhideWhenUsed="1"/>
+    <w:lsdException w:name="Table Subtle 2" w:semiHidden="1" w:unhideWhenUsed="1"/>
     <w:lsdException w:name="Table Web 1" w:semiHidden="1" w:unhideWhenUsed="1"/>
     <w:lsdException w:name="Table Web 2" w:semiHidden="1" w:unhideWhenUsed="1"/>
+    <w:lsdException w:name="Table Web 3" w:semiHidden="1" w:unhideWhenUsed="1"/>
     <w:lsdException w:name="Balloon Text" w:semiHidden="1" w:unhideWhenUsed="1"/>
     <w:lsdException w:name="Table Grid" w:uiPriority="59"/>
     <w:lsdException w:name="Table Theme" w:semiHidden="1" w:unhideWhenUsed="1"/>
@@ -11311,7 +11436,7 @@
 </file>
 
 <file path=customXml/itemProps2.xml><?xml version="1.0" encoding="utf-8"?>
-<ds:datastoreItem xmlns:ds="http://schemas.openxmlformats.org/officeDocument/2006/customXml" ds:itemID="{82CC1A7F-915E-467C-AA23-EB08D5053E28}">
+<ds:datastoreItem xmlns:ds="http://schemas.openxmlformats.org/officeDocument/2006/customXml" ds:itemID="{0774A8E5-D3CD-40B5-9989-1220744029CE}">
   <ds:schemaRefs>
     <ds:schemaRef ds:uri="http://schemas.openxmlformats.org/officeDocument/2006/bibliography"/>
   </ds:schemaRefs>

</xml_diff>

<commit_message>
thêm màn hình qly xe
</commit_message>
<xml_diff>
--- a/01_Document/[DD] Thiết kế chi tiết chức năng hệ thống/[DD] [C43] Quản lý xe khách.docx
+++ b/01_Document/[DD] Thiết kế chi tiết chức năng hệ thống/[DD] [C43] Quản lý xe khách.docx
@@ -110,7 +110,6 @@
                 <w:dataBinding w:prefixMappings="xmlns:ns0='http://schemas.openxmlformats.org/package/2006/metadata/core-properties' xmlns:ns1='http://purl.org/dc/elements/1.1/'" w:xpath="/ns0:coreProperties[1]/ns1:title[1]" w:storeItemID="{6C3C8BC8-F283-45AE-878A-BAB7291924A1}"/>
                 <w:text/>
               </w:sdtPr>
-              <w:sdtEndPr/>
               <w:sdtContent>
                 <w:tc>
                   <w:tcPr>
@@ -177,7 +176,6 @@
                 <w:dataBinding w:prefixMappings="xmlns:ns0='http://schemas.openxmlformats.org/package/2006/metadata/core-properties' xmlns:ns1='http://purl.org/dc/elements/1.1/'" w:xpath="/ns0:coreProperties[1]/ns1:subject[1]" w:storeItemID="{6C3C8BC8-F283-45AE-878A-BAB7291924A1}"/>
                 <w:text/>
               </w:sdtPr>
-              <w:sdtEndPr/>
               <w:sdtContent>
                 <w:tc>
                   <w:tcPr>
@@ -247,7 +245,6 @@
                 <w:dataBinding w:prefixMappings="xmlns:ns0='http://schemas.openxmlformats.org/package/2006/metadata/core-properties' xmlns:ns1='http://purl.org/dc/elements/1.1/'" w:xpath="/ns0:coreProperties[1]/ns1:creator[1]" w:storeItemID="{6C3C8BC8-F283-45AE-878A-BAB7291924A1}"/>
                 <w:text/>
               </w:sdtPr>
-              <w:sdtEndPr/>
               <w:sdtContent>
                 <w:tc>
                   <w:tcPr>
@@ -300,7 +297,6 @@
                   <w:calendar w:val="gregorian"/>
                 </w:date>
               </w:sdtPr>
-              <w:sdtEndPr/>
               <w:sdtContent>
                 <w:tc>
                   <w:tcPr>
@@ -2355,10 +2351,10 @@
             <v:path o:extrusionok="f" gradientshapeok="t" o:connecttype="rect"/>
             <o:lock v:ext="edit" aspectratio="t"/>
           </v:shapetype>
-          <v:shape id="_x0000_i1025" type="#_x0000_t75" style="width:468pt;height:331.5pt" o:ole="">
+          <v:shape id="_x0000_i1025" type="#_x0000_t75" style="width:468pt;height:331.45pt" o:ole="">
             <v:imagedata r:id="rId19" o:title=""/>
           </v:shape>
-          <o:OLEObject Type="Embed" ProgID="Visio.Drawing.15" ShapeID="_x0000_i1025" DrawAspect="Content" ObjectID="_1572714193" r:id="rId20"/>
+          <o:OLEObject Type="Embed" ProgID="Visio.Drawing.15" ShapeID="_x0000_i1025" DrawAspect="Content" ObjectID="_1572768236" r:id="rId20"/>
         </w:object>
       </w:r>
     </w:p>
@@ -2458,7 +2454,7 @@
           <v:shape id="_x0000_i1026" type="#_x0000_t75" style="width:180pt;height:9in" o:ole="">
             <v:imagedata r:id="rId21" o:title=""/>
           </v:shape>
-          <o:OLEObject Type="Embed" ProgID="Visio.Drawing.15" ShapeID="_x0000_i1026" DrawAspect="Content" ObjectID="_1572714194" r:id="rId22"/>
+          <o:OLEObject Type="Embed" ProgID="Visio.Drawing.15" ShapeID="_x0000_i1026" DrawAspect="Content" ObjectID="_1572768237" r:id="rId22"/>
         </w:object>
       </w:r>
     </w:p>
@@ -2525,10 +2521,10 @@
       </w:pPr>
       <w:r>
         <w:object w:dxaOrig="11026" w:dyaOrig="7786">
-          <v:shape id="_x0000_i1027" type="#_x0000_t75" style="width:468pt;height:331.5pt" o:ole="">
+          <v:shape id="_x0000_i1027" type="#_x0000_t75" style="width:468pt;height:331.45pt" o:ole="">
             <v:imagedata r:id="rId23" o:title=""/>
           </v:shape>
-          <o:OLEObject Type="Embed" ProgID="Visio.Drawing.15" ShapeID="_x0000_i1027" DrawAspect="Content" ObjectID="_1572714195" r:id="rId24"/>
+          <o:OLEObject Type="Embed" ProgID="Visio.Drawing.15" ShapeID="_x0000_i1027" DrawAspect="Content" ObjectID="_1572768238" r:id="rId24"/>
         </w:object>
       </w:r>
     </w:p>
@@ -2629,10 +2625,10 @@
       </w:pPr>
       <w:r>
         <w:object w:dxaOrig="3645" w:dyaOrig="14535">
-          <v:shape id="_x0000_i1028" type="#_x0000_t75" style="width:165pt;height:9in" o:ole="">
+          <v:shape id="_x0000_i1028" type="#_x0000_t75" style="width:165.05pt;height:9in" o:ole="">
             <v:imagedata r:id="rId25" o:title=""/>
           </v:shape>
-          <o:OLEObject Type="Embed" ProgID="Visio.Drawing.15" ShapeID="_x0000_i1028" DrawAspect="Content" ObjectID="_1572714196" r:id="rId26"/>
+          <o:OLEObject Type="Embed" ProgID="Visio.Drawing.15" ShapeID="_x0000_i1028" DrawAspect="Content" ObjectID="_1572768239" r:id="rId26"/>
         </w:object>
       </w:r>
     </w:p>
@@ -4151,10 +4147,10 @@
       </w:pPr>
       <w:r>
         <w:object w:dxaOrig="11026" w:dyaOrig="7786">
-          <v:shape id="_x0000_i1029" type="#_x0000_t75" style="width:468pt;height:330pt" o:ole="">
+          <v:shape id="_x0000_i1029" type="#_x0000_t75" style="width:468pt;height:330.1pt" o:ole="">
             <v:imagedata r:id="rId39" o:title=""/>
           </v:shape>
-          <o:OLEObject Type="Embed" ProgID="Visio.Drawing.15" ShapeID="_x0000_i1029" DrawAspect="Content" ObjectID="_1572714197" r:id="rId40"/>
+          <o:OLEObject Type="Embed" ProgID="Visio.Drawing.15" ShapeID="_x0000_i1029" DrawAspect="Content" ObjectID="_1572768240" r:id="rId40"/>
         </w:object>
       </w:r>
     </w:p>
@@ -4231,10 +4227,10 @@
       </w:pPr>
       <w:r>
         <w:object w:dxaOrig="3645" w:dyaOrig="15016">
-          <v:shape id="_x0000_i1030" type="#_x0000_t75" style="width:157.5pt;height:9in" o:ole="">
+          <v:shape id="_x0000_i1030" type="#_x0000_t75" style="width:157.6pt;height:9in" o:ole="">
             <v:imagedata r:id="rId41" o:title=""/>
           </v:shape>
-          <o:OLEObject Type="Embed" ProgID="Visio.Drawing.15" ShapeID="_x0000_i1030" DrawAspect="Content" ObjectID="_1572714198" r:id="rId42"/>
+          <o:OLEObject Type="Embed" ProgID="Visio.Drawing.15" ShapeID="_x0000_i1030" DrawAspect="Content" ObjectID="_1572768241" r:id="rId42"/>
         </w:object>
       </w:r>
     </w:p>
@@ -9520,7 +9516,22 @@
           <w:ilvl w:val="0"/>
           <w:numId w:val="0"/>
         </w:numPr>
-        <w:ind w:left="1350" w:hanging="1440"/>
+        <w:ind w:left="1260" w:hanging="1440"/>
+        <w:rPr>
+          <w:b/>
+          <w:noProof/>
+          <w:lang w:eastAsia="zh-CN"/>
+        </w:rPr>
+      </w:pPr>
+    </w:p>
+    <w:p>
+      <w:pPr>
+        <w:pStyle w:val="TuNormal"/>
+        <w:numPr>
+          <w:ilvl w:val="0"/>
+          <w:numId w:val="0"/>
+        </w:numPr>
+        <w:ind w:left="1260" w:hanging="1440"/>
         <w:rPr>
           <w:b/>
         </w:rPr>
@@ -9574,6 +9585,32 @@
           </wp:inline>
         </w:drawing>
       </w:r>
+    </w:p>
+    <w:p>
+      <w:pPr>
+        <w:pStyle w:val="TuNormal"/>
+        <w:numPr>
+          <w:ilvl w:val="0"/>
+          <w:numId w:val="0"/>
+        </w:numPr>
+        <w:ind w:left="1260" w:hanging="1440"/>
+        <w:rPr>
+          <w:b/>
+        </w:rPr>
+      </w:pPr>
+    </w:p>
+    <w:p>
+      <w:pPr>
+        <w:pStyle w:val="TuNormal"/>
+        <w:numPr>
+          <w:ilvl w:val="0"/>
+          <w:numId w:val="0"/>
+        </w:numPr>
+        <w:ind w:left="1260"/>
+        <w:rPr>
+          <w:b/>
+        </w:rPr>
+      </w:pPr>
       <w:r>
         <w:rPr>
           <w:b/>
@@ -9795,8 +9832,9 @@
             <w:r>
               <w:t>Button thao tác thêm xóa sửa</w:t>
             </w:r>
-            <w:bookmarkStart w:id="2" w:name="_GoBack"/>
-            <w:bookmarkEnd w:id="2"/>
+            <w:r>
+              <w:t xml:space="preserve"> mở ra một dialog chi tiết</w:t>
+            </w:r>
           </w:p>
         </w:tc>
       </w:tr>
@@ -9818,20 +9856,77 @@
     </w:p>
     <w:p>
       <w:pPr>
-        <w:pStyle w:val="SubTitle1"/>
-        <w:numPr>
-          <w:ilvl w:val="0"/>
-          <w:numId w:val="0"/>
-        </w:numPr>
-        <w:ind w:left="1296"/>
-      </w:pPr>
-      <w:r>
-        <w:rPr>
+        <w:pStyle w:val="TuNormal"/>
+        <w:numPr>
+          <w:ilvl w:val="0"/>
+          <w:numId w:val="0"/>
+        </w:numPr>
+        <w:ind w:left="90"/>
+        <w:rPr>
+          <w:b/>
+        </w:rPr>
+      </w:pPr>
+      <w:r>
+        <w:rPr>
+          <w:b/>
           <w:noProof/>
           <w:lang w:eastAsia="zh-CN"/>
         </w:rPr>
-        <w:t>&lt;&lt;hình&gt;&gt;</w:t>
-      </w:r>
+        <w:drawing>
+          <wp:inline distT="0" distB="0" distL="0" distR="0">
+            <wp:extent cx="5943600" cy="3145790"/>
+            <wp:effectExtent l="0" t="0" r="0" b="0"/>
+            <wp:docPr id="21" name="Picture 21"/>
+            <wp:cNvGraphicFramePr>
+              <a:graphicFrameLocks xmlns:a="http://schemas.openxmlformats.org/drawingml/2006/main" noChangeAspect="1"/>
+            </wp:cNvGraphicFramePr>
+            <a:graphic xmlns:a="http://schemas.openxmlformats.org/drawingml/2006/main">
+              <a:graphicData uri="http://schemas.openxmlformats.org/drawingml/2006/picture">
+                <pic:pic xmlns:pic="http://schemas.openxmlformats.org/drawingml/2006/picture">
+                  <pic:nvPicPr>
+                    <pic:cNvPr id="21" name="Screenshot (35).png"/>
+                    <pic:cNvPicPr/>
+                  </pic:nvPicPr>
+                  <pic:blipFill>
+                    <a:blip r:embed="rId47">
+                      <a:extLst>
+                        <a:ext uri="{28A0092B-C50C-407E-A947-70E740481C1C}">
+                          <a14:useLocalDpi xmlns:a14="http://schemas.microsoft.com/office/drawing/2010/main" val="0"/>
+                        </a:ext>
+                      </a:extLst>
+                    </a:blip>
+                    <a:stretch>
+                      <a:fillRect/>
+                    </a:stretch>
+                  </pic:blipFill>
+                  <pic:spPr>
+                    <a:xfrm>
+                      <a:off x="0" y="0"/>
+                      <a:ext cx="5943600" cy="3145790"/>
+                    </a:xfrm>
+                    <a:prstGeom prst="rect">
+                      <a:avLst/>
+                    </a:prstGeom>
+                  </pic:spPr>
+                </pic:pic>
+              </a:graphicData>
+            </a:graphic>
+          </wp:inline>
+        </w:drawing>
+      </w:r>
+    </w:p>
+    <w:p>
+      <w:pPr>
+        <w:pStyle w:val="TuNormal"/>
+        <w:numPr>
+          <w:ilvl w:val="0"/>
+          <w:numId w:val="0"/>
+        </w:numPr>
+        <w:ind w:left="1296"/>
+        <w:rPr>
+          <w:b/>
+        </w:rPr>
+      </w:pPr>
     </w:p>
     <w:p>
       <w:pPr>
@@ -9914,6 +10009,9 @@
             <w:pPr>
               <w:pStyle w:val="MyTable1"/>
             </w:pPr>
+            <w:r>
+              <w:t>1</w:t>
+            </w:r>
           </w:p>
         </w:tc>
         <w:tc>
@@ -9924,6 +10022,9 @@
             <w:pPr>
               <w:pStyle w:val="MyTable1"/>
             </w:pPr>
+            <w:r>
+              <w:t>1</w:t>
+            </w:r>
           </w:p>
         </w:tc>
         <w:tc>
@@ -9934,6 +10035,173 @@
             <w:pPr>
               <w:pStyle w:val="MyTable1"/>
             </w:pPr>
+            <w:r>
+              <w:t>Dropdown để chọn loại xe</w:t>
+            </w:r>
+          </w:p>
+        </w:tc>
+      </w:tr>
+      <w:tr>
+        <w:tc>
+          <w:tcPr>
+            <w:tcW w:w="763" w:type="dxa"/>
+          </w:tcPr>
+          <w:p>
+            <w:pPr>
+              <w:pStyle w:val="MyTable1"/>
+            </w:pPr>
+            <w:r>
+              <w:t>2</w:t>
+            </w:r>
+          </w:p>
+        </w:tc>
+        <w:tc>
+          <w:tcPr>
+            <w:tcW w:w="1676" w:type="dxa"/>
+          </w:tcPr>
+          <w:p>
+            <w:pPr>
+              <w:pStyle w:val="MyTable1"/>
+            </w:pPr>
+            <w:r>
+              <w:t>2</w:t>
+            </w:r>
+          </w:p>
+        </w:tc>
+        <w:tc>
+          <w:tcPr>
+            <w:tcW w:w="5728" w:type="dxa"/>
+          </w:tcPr>
+          <w:p>
+            <w:pPr>
+              <w:pStyle w:val="MyTable1"/>
+            </w:pPr>
+            <w:r>
+              <w:t>Input để nhập biển số xe</w:t>
+            </w:r>
+          </w:p>
+        </w:tc>
+      </w:tr>
+      <w:tr>
+        <w:tc>
+          <w:tcPr>
+            <w:tcW w:w="763" w:type="dxa"/>
+          </w:tcPr>
+          <w:p>
+            <w:pPr>
+              <w:pStyle w:val="MyTable1"/>
+            </w:pPr>
+            <w:r>
+              <w:t>3</w:t>
+            </w:r>
+          </w:p>
+        </w:tc>
+        <w:tc>
+          <w:tcPr>
+            <w:tcW w:w="1676" w:type="dxa"/>
+          </w:tcPr>
+          <w:p>
+            <w:pPr>
+              <w:pStyle w:val="MyTable1"/>
+            </w:pPr>
+            <w:r>
+              <w:t>3</w:t>
+            </w:r>
+          </w:p>
+        </w:tc>
+        <w:tc>
+          <w:tcPr>
+            <w:tcW w:w="5728" w:type="dxa"/>
+          </w:tcPr>
+          <w:p>
+            <w:pPr>
+              <w:pStyle w:val="MyTable1"/>
+            </w:pPr>
+            <w:r>
+              <w:t>Input để nhập hãng xe</w:t>
+            </w:r>
+          </w:p>
+        </w:tc>
+      </w:tr>
+      <w:tr>
+        <w:tc>
+          <w:tcPr>
+            <w:tcW w:w="763" w:type="dxa"/>
+          </w:tcPr>
+          <w:p>
+            <w:pPr>
+              <w:pStyle w:val="MyTable1"/>
+            </w:pPr>
+            <w:r>
+              <w:t>4</w:t>
+            </w:r>
+          </w:p>
+        </w:tc>
+        <w:tc>
+          <w:tcPr>
+            <w:tcW w:w="1676" w:type="dxa"/>
+          </w:tcPr>
+          <w:p>
+            <w:pPr>
+              <w:pStyle w:val="MyTable1"/>
+            </w:pPr>
+            <w:r>
+              <w:t>4</w:t>
+            </w:r>
+          </w:p>
+        </w:tc>
+        <w:tc>
+          <w:tcPr>
+            <w:tcW w:w="5728" w:type="dxa"/>
+          </w:tcPr>
+          <w:p>
+            <w:pPr>
+              <w:pStyle w:val="MyTable1"/>
+            </w:pPr>
+            <w:r>
+              <w:t>Button thêm thực hiện thao tác thêm mới xe vừa nhập</w:t>
+            </w:r>
+          </w:p>
+        </w:tc>
+      </w:tr>
+      <w:tr>
+        <w:tc>
+          <w:tcPr>
+            <w:tcW w:w="763" w:type="dxa"/>
+          </w:tcPr>
+          <w:p>
+            <w:pPr>
+              <w:pStyle w:val="MyTable1"/>
+            </w:pPr>
+            <w:r>
+              <w:t>5</w:t>
+            </w:r>
+          </w:p>
+        </w:tc>
+        <w:tc>
+          <w:tcPr>
+            <w:tcW w:w="1676" w:type="dxa"/>
+          </w:tcPr>
+          <w:p>
+            <w:pPr>
+              <w:pStyle w:val="MyTable1"/>
+            </w:pPr>
+            <w:r>
+              <w:t>5</w:t>
+            </w:r>
+          </w:p>
+        </w:tc>
+        <w:tc>
+          <w:tcPr>
+            <w:tcW w:w="5728" w:type="dxa"/>
+          </w:tcPr>
+          <w:p>
+            <w:pPr>
+              <w:pStyle w:val="MyTable1"/>
+            </w:pPr>
+            <w:r>
+              <w:t>Button hủy thực hiện trở lại màn hình danh sách xe và không thêm mới xe</w:t>
+            </w:r>
           </w:p>
         </w:tc>
       </w:tr>
@@ -9955,20 +10223,76 @@
     </w:p>
     <w:p>
       <w:pPr>
-        <w:pStyle w:val="SubTitle1"/>
-        <w:numPr>
-          <w:ilvl w:val="0"/>
-          <w:numId w:val="0"/>
-        </w:numPr>
-        <w:ind w:left="1296"/>
-      </w:pPr>
-      <w:r>
-        <w:rPr>
+        <w:pStyle w:val="TuNormal"/>
+        <w:numPr>
+          <w:ilvl w:val="0"/>
+          <w:numId w:val="0"/>
+        </w:numPr>
+        <w:rPr>
+          <w:b/>
+        </w:rPr>
+      </w:pPr>
+      <w:r>
+        <w:rPr>
+          <w:b/>
           <w:noProof/>
           <w:lang w:eastAsia="zh-CN"/>
         </w:rPr>
-        <w:t>&lt;&lt;hình&gt;&gt;</w:t>
-      </w:r>
+        <w:drawing>
+          <wp:inline distT="0" distB="0" distL="0" distR="0">
+            <wp:extent cx="5943600" cy="3121660"/>
+            <wp:effectExtent l="0" t="0" r="0" b="2540"/>
+            <wp:docPr id="24" name="Picture 24"/>
+            <wp:cNvGraphicFramePr>
+              <a:graphicFrameLocks xmlns:a="http://schemas.openxmlformats.org/drawingml/2006/main" noChangeAspect="1"/>
+            </wp:cNvGraphicFramePr>
+            <a:graphic xmlns:a="http://schemas.openxmlformats.org/drawingml/2006/main">
+              <a:graphicData uri="http://schemas.openxmlformats.org/drawingml/2006/picture">
+                <pic:pic xmlns:pic="http://schemas.openxmlformats.org/drawingml/2006/picture">
+                  <pic:nvPicPr>
+                    <pic:cNvPr id="24" name="Screenshot (37).png"/>
+                    <pic:cNvPicPr/>
+                  </pic:nvPicPr>
+                  <pic:blipFill>
+                    <a:blip r:embed="rId48">
+                      <a:extLst>
+                        <a:ext uri="{28A0092B-C50C-407E-A947-70E740481C1C}">
+                          <a14:useLocalDpi xmlns:a14="http://schemas.microsoft.com/office/drawing/2010/main" val="0"/>
+                        </a:ext>
+                      </a:extLst>
+                    </a:blip>
+                    <a:stretch>
+                      <a:fillRect/>
+                    </a:stretch>
+                  </pic:blipFill>
+                  <pic:spPr>
+                    <a:xfrm>
+                      <a:off x="0" y="0"/>
+                      <a:ext cx="5943600" cy="3121660"/>
+                    </a:xfrm>
+                    <a:prstGeom prst="rect">
+                      <a:avLst/>
+                    </a:prstGeom>
+                  </pic:spPr>
+                </pic:pic>
+              </a:graphicData>
+            </a:graphic>
+          </wp:inline>
+        </w:drawing>
+      </w:r>
+    </w:p>
+    <w:p>
+      <w:pPr>
+        <w:pStyle w:val="TuNormal"/>
+        <w:numPr>
+          <w:ilvl w:val="0"/>
+          <w:numId w:val="0"/>
+        </w:numPr>
+        <w:ind w:left="1296"/>
+        <w:rPr>
+          <w:b/>
+        </w:rPr>
+      </w:pPr>
     </w:p>
     <w:p>
       <w:pPr>
@@ -10051,6 +10375,9 @@
             <w:pPr>
               <w:pStyle w:val="MyTable1"/>
             </w:pPr>
+            <w:r>
+              <w:t>1</w:t>
+            </w:r>
           </w:p>
         </w:tc>
         <w:tc>
@@ -10061,6 +10388,9 @@
             <w:pPr>
               <w:pStyle w:val="MyTable1"/>
             </w:pPr>
+            <w:r>
+              <w:t>1</w:t>
+            </w:r>
           </w:p>
         </w:tc>
         <w:tc>
@@ -10071,6 +10401,174 @@
             <w:pPr>
               <w:pStyle w:val="MyTable1"/>
             </w:pPr>
+            <w:r>
+              <w:t>Dropdown để chọn loại xe</w:t>
+            </w:r>
+          </w:p>
+        </w:tc>
+      </w:tr>
+      <w:tr>
+        <w:tc>
+          <w:tcPr>
+            <w:tcW w:w="763" w:type="dxa"/>
+          </w:tcPr>
+          <w:p>
+            <w:pPr>
+              <w:pStyle w:val="MyTable1"/>
+            </w:pPr>
+            <w:r>
+              <w:t>2</w:t>
+            </w:r>
+          </w:p>
+        </w:tc>
+        <w:tc>
+          <w:tcPr>
+            <w:tcW w:w="1676" w:type="dxa"/>
+          </w:tcPr>
+          <w:p>
+            <w:pPr>
+              <w:pStyle w:val="MyTable1"/>
+            </w:pPr>
+            <w:r>
+              <w:t>2</w:t>
+            </w:r>
+          </w:p>
+        </w:tc>
+        <w:tc>
+          <w:tcPr>
+            <w:tcW w:w="5728" w:type="dxa"/>
+          </w:tcPr>
+          <w:p>
+            <w:pPr>
+              <w:pStyle w:val="MyTable1"/>
+            </w:pPr>
+            <w:r>
+              <w:t>Input để nhập biển số xe</w:t>
+            </w:r>
+          </w:p>
+        </w:tc>
+      </w:tr>
+      <w:tr>
+        <w:tc>
+          <w:tcPr>
+            <w:tcW w:w="763" w:type="dxa"/>
+          </w:tcPr>
+          <w:p>
+            <w:pPr>
+              <w:pStyle w:val="MyTable1"/>
+            </w:pPr>
+            <w:r>
+              <w:lastRenderedPageBreak/>
+              <w:t>3</w:t>
+            </w:r>
+          </w:p>
+        </w:tc>
+        <w:tc>
+          <w:tcPr>
+            <w:tcW w:w="1676" w:type="dxa"/>
+          </w:tcPr>
+          <w:p>
+            <w:pPr>
+              <w:pStyle w:val="MyTable1"/>
+            </w:pPr>
+            <w:r>
+              <w:t>3</w:t>
+            </w:r>
+          </w:p>
+        </w:tc>
+        <w:tc>
+          <w:tcPr>
+            <w:tcW w:w="5728" w:type="dxa"/>
+          </w:tcPr>
+          <w:p>
+            <w:pPr>
+              <w:pStyle w:val="MyTable1"/>
+            </w:pPr>
+            <w:r>
+              <w:t>Input để nhập hãng xe</w:t>
+            </w:r>
+          </w:p>
+        </w:tc>
+      </w:tr>
+      <w:tr>
+        <w:tc>
+          <w:tcPr>
+            <w:tcW w:w="763" w:type="dxa"/>
+          </w:tcPr>
+          <w:p>
+            <w:pPr>
+              <w:pStyle w:val="MyTable1"/>
+            </w:pPr>
+            <w:r>
+              <w:t>4</w:t>
+            </w:r>
+          </w:p>
+        </w:tc>
+        <w:tc>
+          <w:tcPr>
+            <w:tcW w:w="1676" w:type="dxa"/>
+          </w:tcPr>
+          <w:p>
+            <w:pPr>
+              <w:pStyle w:val="MyTable1"/>
+            </w:pPr>
+            <w:r>
+              <w:t>4</w:t>
+            </w:r>
+          </w:p>
+        </w:tc>
+        <w:tc>
+          <w:tcPr>
+            <w:tcW w:w="5728" w:type="dxa"/>
+          </w:tcPr>
+          <w:p>
+            <w:pPr>
+              <w:pStyle w:val="MyTable1"/>
+            </w:pPr>
+            <w:r>
+              <w:t>Button thêm thực hiện thao tác sửa thông tin xe được chọn</w:t>
+            </w:r>
+          </w:p>
+        </w:tc>
+      </w:tr>
+      <w:tr>
+        <w:tc>
+          <w:tcPr>
+            <w:tcW w:w="763" w:type="dxa"/>
+          </w:tcPr>
+          <w:p>
+            <w:pPr>
+              <w:pStyle w:val="MyTable1"/>
+            </w:pPr>
+            <w:r>
+              <w:t>5</w:t>
+            </w:r>
+          </w:p>
+        </w:tc>
+        <w:tc>
+          <w:tcPr>
+            <w:tcW w:w="1676" w:type="dxa"/>
+          </w:tcPr>
+          <w:p>
+            <w:pPr>
+              <w:pStyle w:val="MyTable1"/>
+            </w:pPr>
+            <w:r>
+              <w:t>5</w:t>
+            </w:r>
+          </w:p>
+        </w:tc>
+        <w:tc>
+          <w:tcPr>
+            <w:tcW w:w="5728" w:type="dxa"/>
+          </w:tcPr>
+          <w:p>
+            <w:pPr>
+              <w:pStyle w:val="MyTable1"/>
+            </w:pPr>
+            <w:r>
+              <w:t>Button hủy thực hiện trở lại màn hình danh sách xe và không sửa thông tin xe</w:t>
+            </w:r>
           </w:p>
         </w:tc>
       </w:tr>
@@ -10084,7 +10582,6 @@
         </w:numPr>
       </w:pPr>
       <w:r>
-        <w:lastRenderedPageBreak/>
         <w:t xml:space="preserve">Màn hình xác nhận xóa </w:t>
       </w:r>
       <w:r>
@@ -10093,20 +10590,77 @@
     </w:p>
     <w:p>
       <w:pPr>
-        <w:pStyle w:val="SubTitle1"/>
-        <w:numPr>
-          <w:ilvl w:val="0"/>
-          <w:numId w:val="0"/>
-        </w:numPr>
-        <w:ind w:left="1296"/>
-      </w:pPr>
-      <w:r>
-        <w:rPr>
+        <w:pStyle w:val="TuNormal"/>
+        <w:numPr>
+          <w:ilvl w:val="0"/>
+          <w:numId w:val="0"/>
+        </w:numPr>
+        <w:ind w:left="-90"/>
+        <w:rPr>
+          <w:b/>
+        </w:rPr>
+      </w:pPr>
+      <w:r>
+        <w:rPr>
+          <w:b/>
           <w:noProof/>
           <w:lang w:eastAsia="zh-CN"/>
         </w:rPr>
-        <w:t>&lt;&lt;hình&gt;&gt;</w:t>
-      </w:r>
+        <w:drawing>
+          <wp:inline distT="0" distB="0" distL="0" distR="0">
+            <wp:extent cx="5487166" cy="2305372"/>
+            <wp:effectExtent l="0" t="0" r="0" b="0"/>
+            <wp:docPr id="25" name="Picture 25"/>
+            <wp:cNvGraphicFramePr>
+              <a:graphicFrameLocks xmlns:a="http://schemas.openxmlformats.org/drawingml/2006/main" noChangeAspect="1"/>
+            </wp:cNvGraphicFramePr>
+            <a:graphic xmlns:a="http://schemas.openxmlformats.org/drawingml/2006/main">
+              <a:graphicData uri="http://schemas.openxmlformats.org/drawingml/2006/picture">
+                <pic:pic xmlns:pic="http://schemas.openxmlformats.org/drawingml/2006/picture">
+                  <pic:nvPicPr>
+                    <pic:cNvPr id="25" name="Screenshot (38).png"/>
+                    <pic:cNvPicPr/>
+                  </pic:nvPicPr>
+                  <pic:blipFill>
+                    <a:blip r:embed="rId49">
+                      <a:extLst>
+                        <a:ext uri="{28A0092B-C50C-407E-A947-70E740481C1C}">
+                          <a14:useLocalDpi xmlns:a14="http://schemas.microsoft.com/office/drawing/2010/main" val="0"/>
+                        </a:ext>
+                      </a:extLst>
+                    </a:blip>
+                    <a:stretch>
+                      <a:fillRect/>
+                    </a:stretch>
+                  </pic:blipFill>
+                  <pic:spPr>
+                    <a:xfrm>
+                      <a:off x="0" y="0"/>
+                      <a:ext cx="5487166" cy="2305372"/>
+                    </a:xfrm>
+                    <a:prstGeom prst="rect">
+                      <a:avLst/>
+                    </a:prstGeom>
+                  </pic:spPr>
+                </pic:pic>
+              </a:graphicData>
+            </a:graphic>
+          </wp:inline>
+        </w:drawing>
+      </w:r>
+    </w:p>
+    <w:p>
+      <w:pPr>
+        <w:pStyle w:val="TuNormal"/>
+        <w:numPr>
+          <w:ilvl w:val="0"/>
+          <w:numId w:val="0"/>
+        </w:numPr>
+        <w:ind w:left="1296"/>
+        <w:rPr>
+          <w:b/>
+        </w:rPr>
+      </w:pPr>
     </w:p>
     <w:p>
       <w:pPr>
@@ -10189,6 +10743,9 @@
             <w:pPr>
               <w:pStyle w:val="MyTable1"/>
             </w:pPr>
+            <w:r>
+              <w:t>1</w:t>
+            </w:r>
           </w:p>
         </w:tc>
         <w:tc>
@@ -10199,6 +10756,9 @@
             <w:pPr>
               <w:pStyle w:val="MyTable1"/>
             </w:pPr>
+            <w:r>
+              <w:t>1</w:t>
+            </w:r>
           </w:p>
         </w:tc>
         <w:tc>
@@ -10209,6 +10769,61 @@
             <w:pPr>
               <w:pStyle w:val="MyTable1"/>
             </w:pPr>
+            <w:r>
+              <w:t xml:space="preserve">Button xác nhận đồng ý </w:t>
+            </w:r>
+            <w:r>
+              <w:t>xóa</w:t>
+            </w:r>
+            <w:r>
+              <w:t xml:space="preserve"> xe được chọn</w:t>
+            </w:r>
+          </w:p>
+        </w:tc>
+      </w:tr>
+      <w:tr>
+        <w:tc>
+          <w:tcPr>
+            <w:tcW w:w="763" w:type="dxa"/>
+          </w:tcPr>
+          <w:p>
+            <w:pPr>
+              <w:pStyle w:val="MyTable1"/>
+            </w:pPr>
+            <w:r>
+              <w:t>2</w:t>
+            </w:r>
+          </w:p>
+        </w:tc>
+        <w:tc>
+          <w:tcPr>
+            <w:tcW w:w="1676" w:type="dxa"/>
+          </w:tcPr>
+          <w:p>
+            <w:pPr>
+              <w:pStyle w:val="MyTable1"/>
+            </w:pPr>
+            <w:r>
+              <w:t>2</w:t>
+            </w:r>
+          </w:p>
+        </w:tc>
+        <w:tc>
+          <w:tcPr>
+            <w:tcW w:w="5728" w:type="dxa"/>
+          </w:tcPr>
+          <w:p>
+            <w:pPr>
+              <w:pStyle w:val="MyTable1"/>
+            </w:pPr>
+            <w:r>
+              <w:t>Button xác n</w:t>
+            </w:r>
+            <w:r>
+              <w:t>hận hủy việc xóa xe được chọn</w:t>
+            </w:r>
+            <w:bookmarkStart w:id="2" w:name="_GoBack"/>
+            <w:bookmarkEnd w:id="2"/>
           </w:p>
         </w:tc>
       </w:tr>
@@ -10401,6 +11016,7 @@
         </w:numPr>
       </w:pPr>
       <w:r>
+        <w:lastRenderedPageBreak/>
         <w:t xml:space="preserve">Màn hình thêm </w:t>
       </w:r>
       <w:r>
@@ -10695,7 +11311,6 @@
           <w:noProof/>
           <w:lang w:eastAsia="zh-CN"/>
         </w:rPr>
-        <w:lastRenderedPageBreak/>
         <w:t>&lt;&lt;hình&gt;&gt;</w:t>
       </w:r>
     </w:p>
@@ -11015,6 +11630,7 @@
           <w:noProof/>
           <w:lang w:eastAsia="zh-CN"/>
         </w:rPr>
+        <w:lastRenderedPageBreak/>
         <w:t>&lt;&lt;hình&gt;&gt;</w:t>
       </w:r>
     </w:p>
@@ -11333,7 +11949,6 @@
               <w:pStyle w:val="MyTable1"/>
             </w:pPr>
             <w:r>
-              <w:lastRenderedPageBreak/>
               <w:t>STT</w:t>
             </w:r>
           </w:p>
@@ -11650,6 +12265,7 @@
               <w:pStyle w:val="MyTable1"/>
             </w:pPr>
             <w:r>
+              <w:lastRenderedPageBreak/>
               <w:t>STT</w:t>
             </w:r>
           </w:p>
@@ -12912,6 +13528,7 @@
         </w:numPr>
       </w:pPr>
       <w:r>
+        <w:lastRenderedPageBreak/>
         <w:t xml:space="preserve">Màn hình </w:t>
       </w:r>
       <w:r>
@@ -13214,7 +13831,6 @@
         <w:rPr>
           <w:b/>
         </w:rPr>
-        <w:lastRenderedPageBreak/>
         <w:t>Tham chiếu</w:t>
       </w:r>
       <w:r>
@@ -13529,6 +14145,7 @@
           <w:noProof/>
           <w:lang w:eastAsia="zh-CN"/>
         </w:rPr>
+        <w:lastRenderedPageBreak/>
         <w:t>&lt;&lt;hình&gt;&gt;</w:t>
       </w:r>
     </w:p>
@@ -13851,7 +14468,6 @@
         <w:ind w:left="1296"/>
       </w:pPr>
       <w:r>
-        <w:lastRenderedPageBreak/>
         <w:t>&lt;&lt;hình&gt;&gt;</w:t>
       </w:r>
     </w:p>
@@ -14170,6 +14786,7 @@
               <w:pStyle w:val="MyTable1"/>
             </w:pPr>
             <w:r>
+              <w:lastRenderedPageBreak/>
               <w:t>STT</w:t>
             </w:r>
           </w:p>
@@ -14492,7 +15109,6 @@
               <w:pStyle w:val="MyTable1"/>
             </w:pPr>
             <w:r>
-              <w:lastRenderedPageBreak/>
               <w:t>STT</w:t>
             </w:r>
           </w:p>
@@ -15106,7 +15722,6 @@
               <w:pStyle w:val="MyTable"/>
             </w:pPr>
             <w:r>
-              <w:lastRenderedPageBreak/>
               <w:t>Mô tả</w:t>
             </w:r>
           </w:p>
@@ -15150,10 +15765,10 @@
             </w:pPr>
             <w:r>
               <w:object w:dxaOrig="12630" w:dyaOrig="7215">
-                <v:shape id="_x0000_i1031" type="#_x0000_t75" style="width:416.25pt;height:237.75pt" o:ole="">
-                  <v:imagedata r:id="rId47" o:title=""/>
+                <v:shape id="_x0000_i1031" type="#_x0000_t75" style="width:416.4pt;height:237.75pt" o:ole="">
+                  <v:imagedata r:id="rId50" o:title=""/>
                 </v:shape>
-                <o:OLEObject Type="Embed" ProgID="PBrush" ShapeID="_x0000_i1031" DrawAspect="Content" ObjectID="_1572714199" r:id="rId48"/>
+                <o:OLEObject Type="Embed" ProgID="PBrush" ShapeID="_x0000_i1031" DrawAspect="Content" ObjectID="_1572768242" r:id="rId51"/>
               </w:object>
             </w:r>
           </w:p>
@@ -15175,6 +15790,7 @@
         <w:pStyle w:val="TuStyle-Title1"/>
       </w:pPr>
       <w:r>
+        <w:lastRenderedPageBreak/>
         <w:t>Thành phần Service</w:t>
       </w:r>
     </w:p>
@@ -15443,10 +16059,10 @@
             </w:pPr>
             <w:r>
               <w:object w:dxaOrig="8161" w:dyaOrig="10666">
-                <v:shape id="_x0000_i1032" type="#_x0000_t75" style="width:349.5pt;height:457.5pt" o:ole="">
-                  <v:imagedata r:id="rId49" o:title=""/>
+                <v:shape id="_x0000_i1032" type="#_x0000_t75" style="width:349.8pt;height:457.8pt" o:ole="">
+                  <v:imagedata r:id="rId52" o:title=""/>
                 </v:shape>
-                <o:OLEObject Type="Embed" ProgID="Visio.Drawing.15" ShapeID="_x0000_i1032" DrawAspect="Content" ObjectID="_1572714200" r:id="rId50"/>
+                <o:OLEObject Type="Embed" ProgID="Visio.Drawing.15" ShapeID="_x0000_i1032" DrawAspect="Content" ObjectID="_1572768243" r:id="rId53"/>
               </w:object>
             </w:r>
           </w:p>
@@ -19938,7 +20554,7 @@
 </file>
 
 <file path=customXml/itemProps2.xml><?xml version="1.0" encoding="utf-8"?>
-<ds:datastoreItem xmlns:ds="http://schemas.openxmlformats.org/officeDocument/2006/customXml" ds:itemID="{9F07AE3B-DDAA-4D2E-94A6-DAA6A1007FF4}">
+<ds:datastoreItem xmlns:ds="http://schemas.openxmlformats.org/officeDocument/2006/customXml" ds:itemID="{4DFF3ADB-2270-4FE0-9C8B-7F00BF379AED}">
   <ds:schemaRefs>
     <ds:schemaRef ds:uri="http://schemas.openxmlformats.org/officeDocument/2006/bibliography"/>
   </ds:schemaRefs>

</xml_diff>

<commit_message>
Cập nhật lại sơ đồ lớp chi tiết KH, NV
</commit_message>
<xml_diff>
--- a/01_Document/[DD] Thiết kế chi tiết chức năng hệ thống/[DD] [C43] Quản lý xe khách.docx
+++ b/01_Document/[DD] Thiết kế chi tiết chức năng hệ thống/[DD] [C43] Quản lý xe khách.docx
@@ -1,6 +1,6 @@
 
 <file path=word/document.xml><?xml version="1.0" encoding="utf-8"?>
-<w:document xmlns:wpc="http://schemas.microsoft.com/office/word/2010/wordprocessingCanvas" xmlns:mc="http://schemas.openxmlformats.org/markup-compatibility/2006" xmlns:o="urn:schemas-microsoft-com:office:office" xmlns:r="http://schemas.openxmlformats.org/officeDocument/2006/relationships" xmlns:m="http://schemas.openxmlformats.org/officeDocument/2006/math" xmlns:v="urn:schemas-microsoft-com:vml" xmlns:wp14="http://schemas.microsoft.com/office/word/2010/wordprocessingDrawing" xmlns:wp="http://schemas.openxmlformats.org/drawingml/2006/wordprocessingDrawing" xmlns:w10="urn:schemas-microsoft-com:office:word" xmlns:w="http://schemas.openxmlformats.org/wordprocessingml/2006/main" xmlns:w14="http://schemas.microsoft.com/office/word/2010/wordml" xmlns:w15="http://schemas.microsoft.com/office/word/2012/wordml" xmlns:wpg="http://schemas.microsoft.com/office/word/2010/wordprocessingGroup" xmlns:wpi="http://schemas.microsoft.com/office/word/2010/wordprocessingInk" xmlns:wne="http://schemas.microsoft.com/office/word/2006/wordml" xmlns:wps="http://schemas.microsoft.com/office/word/2010/wordprocessingShape" mc:Ignorable="w14 w15 wp14">
+<w:document xmlns:wpc="http://schemas.microsoft.com/office/word/2010/wordprocessingCanvas" xmlns:cx="http://schemas.microsoft.com/office/drawing/2014/chartex" xmlns:cx1="http://schemas.microsoft.com/office/drawing/2015/9/8/chartex" xmlns:cx2="http://schemas.microsoft.com/office/drawing/2015/10/21/chartex" xmlns:cx3="http://schemas.microsoft.com/office/drawing/2016/5/9/chartex" xmlns:cx4="http://schemas.microsoft.com/office/drawing/2016/5/10/chartex" xmlns:cx5="http://schemas.microsoft.com/office/drawing/2016/5/11/chartex" xmlns:cx6="http://schemas.microsoft.com/office/drawing/2016/5/12/chartex" xmlns:cx7="http://schemas.microsoft.com/office/drawing/2016/5/13/chartex" xmlns:cx8="http://schemas.microsoft.com/office/drawing/2016/5/14/chartex" xmlns:mc="http://schemas.openxmlformats.org/markup-compatibility/2006" xmlns:aink="http://schemas.microsoft.com/office/drawing/2016/ink" xmlns:am3d="http://schemas.microsoft.com/office/drawing/2017/model3d" xmlns:o="urn:schemas-microsoft-com:office:office" xmlns:r="http://schemas.openxmlformats.org/officeDocument/2006/relationships" xmlns:m="http://schemas.openxmlformats.org/officeDocument/2006/math" xmlns:v="urn:schemas-microsoft-com:vml" xmlns:wp14="http://schemas.microsoft.com/office/word/2010/wordprocessingDrawing" xmlns:wp="http://schemas.openxmlformats.org/drawingml/2006/wordprocessingDrawing" xmlns:w10="urn:schemas-microsoft-com:office:word" xmlns:w="http://schemas.openxmlformats.org/wordprocessingml/2006/main" xmlns:w14="http://schemas.microsoft.com/office/word/2010/wordml" xmlns:w15="http://schemas.microsoft.com/office/word/2012/wordml" xmlns:w16se="http://schemas.microsoft.com/office/word/2015/wordml/symex" xmlns:wpg="http://schemas.microsoft.com/office/word/2010/wordprocessingGroup" xmlns:wpi="http://schemas.microsoft.com/office/word/2010/wordprocessingInk" xmlns:wne="http://schemas.microsoft.com/office/word/2006/wordml" xmlns:wps="http://schemas.microsoft.com/office/word/2010/wordprocessingShape" mc:Ignorable="w14 w15 w16se wp14">
   <w:body>
     <w:sdt>
       <w:sdtPr>
@@ -110,6 +110,7 @@
                 <w:dataBinding w:prefixMappings="xmlns:ns0='http://schemas.openxmlformats.org/package/2006/metadata/core-properties' xmlns:ns1='http://purl.org/dc/elements/1.1/'" w:xpath="/ns0:coreProperties[1]/ns1:title[1]" w:storeItemID="{6C3C8BC8-F283-45AE-878A-BAB7291924A1}"/>
                 <w:text/>
               </w:sdtPr>
+              <w:sdtEndPr/>
               <w:sdtContent>
                 <w:tc>
                   <w:tcPr>
@@ -176,6 +177,7 @@
                 <w:dataBinding w:prefixMappings="xmlns:ns0='http://schemas.openxmlformats.org/package/2006/metadata/core-properties' xmlns:ns1='http://purl.org/dc/elements/1.1/'" w:xpath="/ns0:coreProperties[1]/ns1:subject[1]" w:storeItemID="{6C3C8BC8-F283-45AE-878A-BAB7291924A1}"/>
                 <w:text/>
               </w:sdtPr>
+              <w:sdtEndPr/>
               <w:sdtContent>
                 <w:tc>
                   <w:tcPr>
@@ -245,6 +247,7 @@
                 <w:dataBinding w:prefixMappings="xmlns:ns0='http://schemas.openxmlformats.org/package/2006/metadata/core-properties' xmlns:ns1='http://purl.org/dc/elements/1.1/'" w:xpath="/ns0:coreProperties[1]/ns1:creator[1]" w:storeItemID="{6C3C8BC8-F283-45AE-878A-BAB7291924A1}"/>
                 <w:text/>
               </w:sdtPr>
+              <w:sdtEndPr/>
               <w:sdtContent>
                 <w:tc>
                   <w:tcPr>
@@ -297,6 +300,7 @@
                   <w:calendar w:val="gregorian"/>
                 </w:date>
               </w:sdtPr>
+              <w:sdtEndPr/>
               <w:sdtContent>
                 <w:tc>
                   <w:tcPr>
@@ -867,7 +871,6 @@
         <w:pStyle w:val="TuStyle-Title1"/>
       </w:pPr>
       <w:r>
-        <w:lastRenderedPageBreak/>
         <w:t>Kiến trúc hệ thống</w:t>
       </w:r>
     </w:p>
@@ -1063,66 +1066,46 @@
         <w:ind w:left="2520"/>
       </w:pPr>
       <w:r>
-        <w:rPr>
-          <w:noProof/>
-          <w:lang w:eastAsia="zh-CN"/>
-        </w:rPr>
-        <w:lastRenderedPageBreak/>
-        <w:drawing>
-          <wp:inline distT="0" distB="0" distL="0" distR="0">
-            <wp:extent cx="1929130" cy="8229600"/>
-            <wp:effectExtent l="0" t="0" r="0" b="0"/>
-            <wp:docPr id="9" name="Picture 9"/>
-            <wp:cNvGraphicFramePr>
-              <a:graphicFrameLocks xmlns:a="http://schemas.openxmlformats.org/drawingml/2006/main" noChangeAspect="1"/>
-            </wp:cNvGraphicFramePr>
-            <a:graphic xmlns:a="http://schemas.openxmlformats.org/drawingml/2006/main">
-              <a:graphicData uri="http://schemas.openxmlformats.org/drawingml/2006/picture">
-                <pic:pic xmlns:pic="http://schemas.openxmlformats.org/drawingml/2006/picture">
-                  <pic:nvPicPr>
-                    <pic:cNvPr id="9" name="1412405_SoDoLopChiTiet_NhanVien.png"/>
-                    <pic:cNvPicPr/>
-                  </pic:nvPicPr>
-                  <pic:blipFill>
-                    <a:blip r:embed="rId8">
-                      <a:extLst>
-                        <a:ext uri="{28A0092B-C50C-407E-A947-70E740481C1C}">
-                          <a14:useLocalDpi xmlns:a14="http://schemas.microsoft.com/office/drawing/2010/main" val="0"/>
-                        </a:ext>
-                      </a:extLst>
-                    </a:blip>
-                    <a:stretch>
-                      <a:fillRect/>
-                    </a:stretch>
-                  </pic:blipFill>
-                  <pic:spPr>
-                    <a:xfrm>
-                      <a:off x="0" y="0"/>
-                      <a:ext cx="1929130" cy="8229600"/>
-                    </a:xfrm>
-                    <a:prstGeom prst="rect">
-                      <a:avLst/>
-                    </a:prstGeom>
-                  </pic:spPr>
-                </pic:pic>
-              </a:graphicData>
-            </a:graphic>
-          </wp:inline>
-        </w:drawing>
-      </w:r>
-    </w:p>
-    <w:p>
-      <w:pPr>
-        <w:pStyle w:val="TuNormal"/>
-        <w:rPr>
-          <w:b/>
-        </w:rPr>
-      </w:pPr>
-      <w:r>
-        <w:rPr>
-          <w:b/>
-        </w:rPr>
-        <w:lastRenderedPageBreak/>
+        <w:object w:dxaOrig="3646" w:dyaOrig="15780">
+          <v:shapetype id="_x0000_t75" coordsize="21600,21600" o:spt="75" o:preferrelative="t" path="m@4@5l@4@11@9@11@9@5xe" filled="f" stroked="f">
+            <v:stroke joinstyle="miter"/>
+            <v:formulas>
+              <v:f eqn="if lineDrawn pixelLineWidth 0"/>
+              <v:f eqn="sum @0 1 0"/>
+              <v:f eqn="sum 0 0 @1"/>
+              <v:f eqn="prod @2 1 2"/>
+              <v:f eqn="prod @3 21600 pixelWidth"/>
+              <v:f eqn="prod @3 21600 pixelHeight"/>
+              <v:f eqn="sum @0 0 1"/>
+              <v:f eqn="prod @6 1 2"/>
+              <v:f eqn="prod @7 21600 pixelWidth"/>
+              <v:f eqn="sum @8 21600 0"/>
+              <v:f eqn="prod @7 21600 pixelHeight"/>
+              <v:f eqn="sum @10 21600 0"/>
+            </v:formulas>
+            <v:path o:extrusionok="f" gradientshapeok="t" o:connecttype="rect"/>
+            <o:lock v:ext="edit" aspectratio="t"/>
+          </v:shapetype>
+          <v:shape id="_x0000_i1034" type="#_x0000_t75" style="width:149.45pt;height:9in" o:ole="">
+            <v:imagedata r:id="rId8" o:title=""/>
+          </v:shape>
+          <o:OLEObject Type="Embed" ProgID="Visio.Drawing.15" ShapeID="_x0000_i1034" DrawAspect="Content" ObjectID="_1572979307" r:id="rId9"/>
+        </w:object>
+      </w:r>
+      <w:bookmarkStart w:id="0" w:name="_GoBack"/>
+      <w:bookmarkEnd w:id="0"/>
+    </w:p>
+    <w:p>
+      <w:pPr>
+        <w:pStyle w:val="TuNormal"/>
+        <w:rPr>
+          <w:b/>
+        </w:rPr>
+      </w:pPr>
+      <w:r>
+        <w:rPr>
+          <w:b/>
+        </w:rPr>
         <w:t xml:space="preserve">Quản lý </w:t>
       </w:r>
       <w:r>
@@ -1173,7 +1156,7 @@
                     <pic:cNvPicPr/>
                   </pic:nvPicPr>
                   <pic:blipFill>
-                    <a:blip r:embed="rId9">
+                    <a:blip r:embed="rId10">
                       <a:extLst>
                         <a:ext uri="{28A0092B-C50C-407E-A947-70E740481C1C}">
                           <a14:useLocalDpi xmlns:a14="http://schemas.microsoft.com/office/drawing/2010/main" val="0"/>
@@ -1276,7 +1259,6 @@
           <w:noProof/>
           <w:lang w:eastAsia="zh-CN"/>
         </w:rPr>
-        <w:lastRenderedPageBreak/>
         <w:drawing>
           <wp:inline distT="0" distB="0" distL="0" distR="0">
             <wp:extent cx="5943600" cy="4407345"/>
@@ -1295,7 +1277,7 @@
                     </pic:cNvPicPr>
                   </pic:nvPicPr>
                   <pic:blipFill>
-                    <a:blip r:embed="rId10">
+                    <a:blip r:embed="rId11">
                       <a:extLst>
                         <a:ext uri="{28A0092B-C50C-407E-A947-70E740481C1C}">
                           <a14:useLocalDpi xmlns:a14="http://schemas.microsoft.com/office/drawing/2010/main" val="0"/>
@@ -1384,7 +1366,6 @@
           <w:noProof/>
           <w:lang w:eastAsia="zh-CN"/>
         </w:rPr>
-        <w:lastRenderedPageBreak/>
         <w:drawing>
           <wp:inline distT="0" distB="0" distL="0" distR="0">
             <wp:extent cx="5943600" cy="4673017"/>
@@ -1403,7 +1384,7 @@
                     </pic:cNvPicPr>
                   </pic:nvPicPr>
                   <pic:blipFill>
-                    <a:blip r:embed="rId11">
+                    <a:blip r:embed="rId12">
                       <a:extLst>
                         <a:ext uri="{28A0092B-C50C-407E-A947-70E740481C1C}">
                           <a14:useLocalDpi xmlns:a14="http://schemas.microsoft.com/office/drawing/2010/main" val="0"/>
@@ -1507,8 +1488,13 @@
         <w:t>UC</w:t>
       </w:r>
       <w:r>
-        <w:t>CN-, …..</w:t>
-      </w:r>
+        <w:t xml:space="preserve">CN-, </w:t>
+      </w:r>
+      <w:proofErr w:type="gramStart"/>
+      <w:r>
+        <w:t>…..</w:t>
+      </w:r>
+      <w:proofErr w:type="gramEnd"/>
     </w:p>
     <w:p>
       <w:pPr>
@@ -1525,7 +1511,6 @@
           <w:noProof/>
           <w:lang w:eastAsia="zh-CN"/>
         </w:rPr>
-        <w:lastRenderedPageBreak/>
         <w:drawing>
           <wp:inline distT="0" distB="0" distL="0" distR="0">
             <wp:extent cx="2314575" cy="8486775"/>
@@ -1544,7 +1529,7 @@
                     </pic:cNvPicPr>
                   </pic:nvPicPr>
                   <pic:blipFill>
-                    <a:blip r:embed="rId12">
+                    <a:blip r:embed="rId13">
                       <a:extLst>
                         <a:ext uri="{28A0092B-C50C-407E-A947-70E740481C1C}">
                           <a14:useLocalDpi xmlns:a14="http://schemas.microsoft.com/office/drawing/2010/main" val="0"/>
@@ -1658,7 +1643,7 @@
                     <pic:cNvPicPr/>
                   </pic:nvPicPr>
                   <pic:blipFill>
-                    <a:blip r:embed="rId13"/>
+                    <a:blip r:embed="rId14"/>
                     <a:stretch>
                       <a:fillRect/>
                     </a:stretch>
@@ -1741,8 +1726,13 @@
         <w:t>UC</w:t>
       </w:r>
       <w:r>
-        <w:t>CN-, …..</w:t>
-      </w:r>
+        <w:t xml:space="preserve">CN-, </w:t>
+      </w:r>
+      <w:proofErr w:type="gramStart"/>
+      <w:r>
+        <w:t>…..</w:t>
+      </w:r>
+      <w:proofErr w:type="gramEnd"/>
     </w:p>
     <w:p>
       <w:pPr>
@@ -1758,7 +1748,6 @@
           <w:noProof/>
           <w:lang w:eastAsia="zh-CN"/>
         </w:rPr>
-        <w:lastRenderedPageBreak/>
         <w:drawing>
           <wp:inline distT="0" distB="0" distL="0" distR="0" wp14:anchorId="148BC1AD" wp14:editId="654B2C08">
             <wp:extent cx="2286000" cy="5057775"/>
@@ -1775,7 +1764,7 @@
                     <pic:cNvPicPr/>
                   </pic:nvPicPr>
                   <pic:blipFill>
-                    <a:blip r:embed="rId14"/>
+                    <a:blip r:embed="rId15"/>
                     <a:stretch>
                       <a:fillRect/>
                     </a:stretch>
@@ -1861,7 +1850,6 @@
           <w:noProof/>
           <w:lang w:eastAsia="zh-CN"/>
         </w:rPr>
-        <w:lastRenderedPageBreak/>
         <w:drawing>
           <wp:inline distT="0" distB="0" distL="0" distR="0">
             <wp:extent cx="5943600" cy="3918585"/>
@@ -1878,7 +1866,7 @@
                     <pic:cNvPicPr/>
                   </pic:nvPicPr>
                   <pic:blipFill>
-                    <a:blip r:embed="rId15">
+                    <a:blip r:embed="rId16">
                       <a:extLst>
                         <a:ext uri="{28A0092B-C50C-407E-A947-70E740481C1C}">
                           <a14:useLocalDpi xmlns:a14="http://schemas.microsoft.com/office/drawing/2010/main" val="0"/>
@@ -1991,7 +1979,6 @@
           <w:noProof/>
           <w:lang w:eastAsia="zh-CN"/>
         </w:rPr>
-        <w:lastRenderedPageBreak/>
         <w:drawing>
           <wp:inline distT="0" distB="0" distL="0" distR="0">
             <wp:extent cx="5943600" cy="4600512"/>
@@ -2010,7 +1997,7 @@
                     </pic:cNvPicPr>
                   </pic:nvPicPr>
                   <pic:blipFill>
-                    <a:blip r:embed="rId16">
+                    <a:blip r:embed="rId17">
                       <a:extLst>
                         <a:ext uri="{28A0092B-C50C-407E-A947-70E740481C1C}">
                           <a14:useLocalDpi xmlns:a14="http://schemas.microsoft.com/office/drawing/2010/main" val="0"/>
@@ -2108,7 +2095,6 @@
           <w:noProof/>
           <w:lang w:eastAsia="zh-CN"/>
         </w:rPr>
-        <w:lastRenderedPageBreak/>
         <w:drawing>
           <wp:inline distT="0" distB="0" distL="0" distR="0">
             <wp:extent cx="5943600" cy="3669030"/>
@@ -2125,7 +2111,7 @@
                     <pic:cNvPicPr/>
                   </pic:nvPicPr>
                   <pic:blipFill>
-                    <a:blip r:embed="rId17">
+                    <a:blip r:embed="rId18">
                       <a:extLst>
                         <a:ext uri="{28A0092B-C50C-407E-A947-70E740481C1C}">
                           <a14:useLocalDpi xmlns:a14="http://schemas.microsoft.com/office/drawing/2010/main" val="0"/>
@@ -2230,66 +2216,25 @@
         <w:ind w:left="2520"/>
       </w:pPr>
       <w:r>
-        <w:rPr>
-          <w:noProof/>
-          <w:lang w:eastAsia="zh-CN"/>
-        </w:rPr>
-        <w:lastRenderedPageBreak/>
-        <w:drawing>
-          <wp:inline distT="0" distB="0" distL="0" distR="0" wp14:anchorId="750B8943" wp14:editId="569DCAD2">
-            <wp:extent cx="2108835" cy="8229600"/>
-            <wp:effectExtent l="0" t="0" r="5715" b="0"/>
-            <wp:docPr id="7" name="Picture 7"/>
-            <wp:cNvGraphicFramePr>
-              <a:graphicFrameLocks xmlns:a="http://schemas.openxmlformats.org/drawingml/2006/main" noChangeAspect="1"/>
-            </wp:cNvGraphicFramePr>
-            <a:graphic xmlns:a="http://schemas.openxmlformats.org/drawingml/2006/main">
-              <a:graphicData uri="http://schemas.openxmlformats.org/drawingml/2006/picture">
-                <pic:pic xmlns:pic="http://schemas.openxmlformats.org/drawingml/2006/picture">
-                  <pic:nvPicPr>
-                    <pic:cNvPr id="7" name="1412405_SoDoLopChiTiet.png"/>
-                    <pic:cNvPicPr/>
-                  </pic:nvPicPr>
-                  <pic:blipFill>
-                    <a:blip r:embed="rId18">
-                      <a:extLst>
-                        <a:ext uri="{28A0092B-C50C-407E-A947-70E740481C1C}">
-                          <a14:useLocalDpi xmlns:a14="http://schemas.microsoft.com/office/drawing/2010/main" val="0"/>
-                        </a:ext>
-                      </a:extLst>
-                    </a:blip>
-                    <a:stretch>
-                      <a:fillRect/>
-                    </a:stretch>
-                  </pic:blipFill>
-                  <pic:spPr>
-                    <a:xfrm>
-                      <a:off x="0" y="0"/>
-                      <a:ext cx="2108835" cy="8229600"/>
-                    </a:xfrm>
-                    <a:prstGeom prst="rect">
-                      <a:avLst/>
-                    </a:prstGeom>
-                  </pic:spPr>
-                </pic:pic>
-              </a:graphicData>
-            </a:graphic>
-          </wp:inline>
-        </w:drawing>
-      </w:r>
-    </w:p>
-    <w:p>
-      <w:pPr>
-        <w:pStyle w:val="TuNormal"/>
-        <w:rPr>
-          <w:b/>
-        </w:rPr>
-      </w:pPr>
-      <w:r>
-        <w:rPr>
-          <w:b/>
-        </w:rPr>
-        <w:lastRenderedPageBreak/>
+        <w:object w:dxaOrig="3691" w:dyaOrig="14461">
+          <v:shape id="_x0000_i1032" type="#_x0000_t75" style="width:165.05pt;height:9in" o:ole="">
+            <v:imagedata r:id="rId19" o:title=""/>
+          </v:shape>
+          <o:OLEObject Type="Embed" ProgID="Visio.Drawing.15" ShapeID="_x0000_i1032" DrawAspect="Content" ObjectID="_1572979308" r:id="rId20"/>
+        </w:object>
+      </w:r>
+    </w:p>
+    <w:p>
+      <w:pPr>
+        <w:pStyle w:val="TuNormal"/>
+        <w:rPr>
+          <w:b/>
+        </w:rPr>
+      </w:pPr>
+      <w:r>
+        <w:rPr>
+          <w:b/>
+        </w:rPr>
         <w:t xml:space="preserve">Quản lý </w:t>
       </w:r>
       <w:r>
@@ -2332,29 +2277,10 @@
       </w:pPr>
       <w:r>
         <w:object w:dxaOrig="11026" w:dyaOrig="7786">
-          <v:shapetype id="_x0000_t75" coordsize="21600,21600" o:spt="75" o:preferrelative="t" path="m@4@5l@4@11@9@11@9@5xe" filled="f" stroked="f">
-            <v:stroke joinstyle="miter"/>
-            <v:formulas>
-              <v:f eqn="if lineDrawn pixelLineWidth 0"/>
-              <v:f eqn="sum @0 1 0"/>
-              <v:f eqn="sum 0 0 @1"/>
-              <v:f eqn="prod @2 1 2"/>
-              <v:f eqn="prod @3 21600 pixelWidth"/>
-              <v:f eqn="prod @3 21600 pixelHeight"/>
-              <v:f eqn="sum @0 0 1"/>
-              <v:f eqn="prod @6 1 2"/>
-              <v:f eqn="prod @7 21600 pixelWidth"/>
-              <v:f eqn="sum @8 21600 0"/>
-              <v:f eqn="prod @7 21600 pixelHeight"/>
-              <v:f eqn="sum @10 21600 0"/>
-            </v:formulas>
-            <v:path o:extrusionok="f" gradientshapeok="t" o:connecttype="rect"/>
-            <o:lock v:ext="edit" aspectratio="t"/>
-          </v:shapetype>
-          <v:shape id="_x0000_i1025" type="#_x0000_t75" style="width:468pt;height:331.5pt" o:ole="">
-            <v:imagedata r:id="rId19" o:title=""/>
+          <v:shape id="_x0000_i1025" type="#_x0000_t75" style="width:468pt;height:331.45pt" o:ole="">
+            <v:imagedata r:id="rId21" o:title=""/>
           </v:shape>
-          <o:OLEObject Type="Embed" ProgID="Visio.Drawing.15" ShapeID="_x0000_i1025" DrawAspect="Content" ObjectID="_1572939380" r:id="rId20"/>
+          <o:OLEObject Type="Embed" ProgID="Visio.Drawing.15" ShapeID="_x0000_i1025" DrawAspect="Content" ObjectID="_1572979309" r:id="rId22"/>
         </w:object>
       </w:r>
     </w:p>
@@ -2452,9 +2378,9 @@
       <w:r>
         <w:object w:dxaOrig="3645" w:dyaOrig="13095">
           <v:shape id="_x0000_i1026" type="#_x0000_t75" style="width:180pt;height:9in" o:ole="">
-            <v:imagedata r:id="rId21" o:title=""/>
+            <v:imagedata r:id="rId23" o:title=""/>
           </v:shape>
-          <o:OLEObject Type="Embed" ProgID="Visio.Drawing.15" ShapeID="_x0000_i1026" DrawAspect="Content" ObjectID="_1572939381" r:id="rId22"/>
+          <o:OLEObject Type="Embed" ProgID="Visio.Drawing.15" ShapeID="_x0000_i1026" DrawAspect="Content" ObjectID="_1572979310" r:id="rId24"/>
         </w:object>
       </w:r>
     </w:p>
@@ -2521,10 +2447,10 @@
       </w:pPr>
       <w:r>
         <w:object w:dxaOrig="11026" w:dyaOrig="7786">
-          <v:shape id="_x0000_i1027" type="#_x0000_t75" style="width:468pt;height:331.5pt" o:ole="">
-            <v:imagedata r:id="rId23" o:title=""/>
+          <v:shape id="_x0000_i1027" type="#_x0000_t75" style="width:468pt;height:331.45pt" o:ole="">
+            <v:imagedata r:id="rId25" o:title=""/>
           </v:shape>
-          <o:OLEObject Type="Embed" ProgID="Visio.Drawing.15" ShapeID="_x0000_i1027" DrawAspect="Content" ObjectID="_1572939382" r:id="rId24"/>
+          <o:OLEObject Type="Embed" ProgID="Visio.Drawing.15" ShapeID="_x0000_i1027" DrawAspect="Content" ObjectID="_1572979311" r:id="rId26"/>
         </w:object>
       </w:r>
     </w:p>
@@ -2596,13 +2522,13 @@
       <w:r>
         <w:t xml:space="preserve">Tham chiếu: </w:t>
       </w:r>
-      <w:bookmarkStart w:id="0" w:name="OLE_LINK6"/>
-      <w:bookmarkStart w:id="1" w:name="OLE_LINK7"/>
+      <w:bookmarkStart w:id="1" w:name="OLE_LINK6"/>
+      <w:bookmarkStart w:id="2" w:name="OLE_LINK7"/>
       <w:r>
         <w:t>[FR01]-[CLS_01]</w:t>
       </w:r>
-      <w:bookmarkEnd w:id="0"/>
       <w:bookmarkEnd w:id="1"/>
+      <w:bookmarkEnd w:id="2"/>
     </w:p>
     <w:p>
       <w:pPr>
@@ -2625,10 +2551,10 @@
       </w:pPr>
       <w:r>
         <w:object w:dxaOrig="3645" w:dyaOrig="14535">
-          <v:shape id="_x0000_i1028" type="#_x0000_t75" style="width:165pt;height:9in" o:ole="">
-            <v:imagedata r:id="rId25" o:title=""/>
+          <v:shape id="_x0000_i1028" type="#_x0000_t75" style="width:165.05pt;height:9in" o:ole="">
+            <v:imagedata r:id="rId27" o:title=""/>
           </v:shape>
-          <o:OLEObject Type="Embed" ProgID="Visio.Drawing.15" ShapeID="_x0000_i1028" DrawAspect="Content" ObjectID="_1572939383" r:id="rId26"/>
+          <o:OLEObject Type="Embed" ProgID="Visio.Drawing.15" ShapeID="_x0000_i1028" DrawAspect="Content" ObjectID="_1572979312" r:id="rId28"/>
         </w:object>
       </w:r>
     </w:p>
@@ -2705,7 +2631,7 @@
                     <pic:cNvPicPr/>
                   </pic:nvPicPr>
                   <pic:blipFill>
-                    <a:blip r:embed="rId27">
+                    <a:blip r:embed="rId29">
                       <a:extLst>
                         <a:ext uri="{28A0092B-C50C-407E-A947-70E740481C1C}">
                           <a14:useLocalDpi xmlns:a14="http://schemas.microsoft.com/office/drawing/2010/main" val="0"/>
@@ -2804,8 +2730,13 @@
         <w:t>UC</w:t>
       </w:r>
       <w:r>
-        <w:t>CN-, …..</w:t>
-      </w:r>
+        <w:t xml:space="preserve">CN-, </w:t>
+      </w:r>
+      <w:proofErr w:type="gramStart"/>
+      <w:r>
+        <w:t>…..</w:t>
+      </w:r>
+      <w:proofErr w:type="gramEnd"/>
     </w:p>
     <w:p>
       <w:pPr>
@@ -2822,7 +2753,6 @@
           <w:noProof/>
           <w:lang w:eastAsia="zh-CN"/>
         </w:rPr>
-        <w:lastRenderedPageBreak/>
         <w:drawing>
           <wp:inline distT="0" distB="0" distL="0" distR="0">
             <wp:extent cx="2314575" cy="6772275"/>
@@ -2839,7 +2769,7 @@
                     <pic:cNvPicPr/>
                   </pic:nvPicPr>
                   <pic:blipFill>
-                    <a:blip r:embed="rId28">
+                    <a:blip r:embed="rId30">
                       <a:extLst>
                         <a:ext uri="{28A0092B-C50C-407E-A947-70E740481C1C}">
                           <a14:useLocalDpi xmlns:a14="http://schemas.microsoft.com/office/drawing/2010/main" val="0"/>
@@ -2922,7 +2852,6 @@
           <w:noProof/>
           <w:lang w:eastAsia="zh-CN"/>
         </w:rPr>
-        <w:lastRenderedPageBreak/>
         <w:drawing>
           <wp:inline distT="0" distB="0" distL="0" distR="0">
             <wp:extent cx="5943600" cy="4674235"/>
@@ -2939,7 +2868,7 @@
                     <pic:cNvPicPr/>
                   </pic:nvPicPr>
                   <pic:blipFill>
-                    <a:blip r:embed="rId29">
+                    <a:blip r:embed="rId31">
                       <a:extLst>
                         <a:ext uri="{28A0092B-C50C-407E-A947-70E740481C1C}">
                           <a14:useLocalDpi xmlns:a14="http://schemas.microsoft.com/office/drawing/2010/main" val="0"/>
@@ -3028,8 +2957,13 @@
         <w:t>UC</w:t>
       </w:r>
       <w:r>
-        <w:t>CN-, …..</w:t>
-      </w:r>
+        <w:t xml:space="preserve">CN-, </w:t>
+      </w:r>
+      <w:proofErr w:type="gramStart"/>
+      <w:r>
+        <w:t>…..</w:t>
+      </w:r>
+      <w:proofErr w:type="gramEnd"/>
     </w:p>
     <w:p>
       <w:pPr>
@@ -3045,7 +2979,6 @@
           <w:noProof/>
           <w:lang w:eastAsia="zh-CN"/>
         </w:rPr>
-        <w:lastRenderedPageBreak/>
         <w:drawing>
           <wp:inline distT="0" distB="0" distL="0" distR="0">
             <wp:extent cx="2289175" cy="8229600"/>
@@ -3062,7 +2995,7 @@
                     <pic:cNvPicPr/>
                   </pic:nvPicPr>
                   <pic:blipFill>
-                    <a:blip r:embed="rId30">
+                    <a:blip r:embed="rId32">
                       <a:extLst>
                         <a:ext uri="{28A0092B-C50C-407E-A947-70E740481C1C}">
                           <a14:useLocalDpi xmlns:a14="http://schemas.microsoft.com/office/drawing/2010/main" val="0"/>
@@ -3158,263 +3091,6 @@
                 <pic:pic xmlns:pic="http://schemas.openxmlformats.org/drawingml/2006/picture">
                   <pic:nvPicPr>
                     <pic:cNvPr id="0" name="Picture 9" descr="C:\Users\admin\Downloads\KhaoSat\DoiTac.png"/>
-                    <pic:cNvPicPr>
-                      <a:picLocks noChangeAspect="1" noChangeArrowheads="1"/>
-                    </pic:cNvPicPr>
-                  </pic:nvPicPr>
-                  <pic:blipFill>
-                    <a:blip r:embed="rId31">
-                      <a:extLst>
-                        <a:ext uri="{28A0092B-C50C-407E-A947-70E740481C1C}">
-                          <a14:useLocalDpi xmlns:a14="http://schemas.microsoft.com/office/drawing/2010/main" val="0"/>
-                        </a:ext>
-                      </a:extLst>
-                    </a:blip>
-                    <a:srcRect/>
-                    <a:stretch>
-                      <a:fillRect/>
-                    </a:stretch>
-                  </pic:blipFill>
-                  <pic:spPr bwMode="auto">
-                    <a:xfrm>
-                      <a:off x="0" y="0"/>
-                      <a:ext cx="5943600" cy="4673017"/>
-                    </a:xfrm>
-                    <a:prstGeom prst="rect">
-                      <a:avLst/>
-                    </a:prstGeom>
-                    <a:noFill/>
-                    <a:ln>
-                      <a:noFill/>
-                    </a:ln>
-                  </pic:spPr>
-                </pic:pic>
-              </a:graphicData>
-            </a:graphic>
-          </wp:inline>
-        </w:drawing>
-      </w:r>
-    </w:p>
-    <w:p>
-      <w:pPr>
-        <w:pStyle w:val="TuNormal"/>
-        <w:numPr>
-          <w:ilvl w:val="0"/>
-          <w:numId w:val="0"/>
-        </w:numPr>
-        <w:ind w:left="1296"/>
-      </w:pPr>
-    </w:p>
-    <w:p>
-      <w:pPr>
-        <w:pStyle w:val="TuNormal"/>
-        <w:numPr>
-          <w:ilvl w:val="2"/>
-          <w:numId w:val="17"/>
-        </w:numPr>
-      </w:pPr>
-      <w:r>
-        <w:t>Sơ đồ lớp chi tiết</w:t>
-      </w:r>
-    </w:p>
-    <w:p>
-      <w:pPr>
-        <w:pStyle w:val="TuNormal"/>
-        <w:numPr>
-          <w:ilvl w:val="0"/>
-          <w:numId w:val="0"/>
-        </w:numPr>
-        <w:ind w:left="1296"/>
-        <w:rPr>
-          <w:b/>
-        </w:rPr>
-      </w:pPr>
-      <w:r>
-        <w:t xml:space="preserve">Mã số: </w:t>
-      </w:r>
-      <w:r>
-        <w:rPr>
-          <w:b/>
-        </w:rPr>
-        <w:t>D</w:t>
-      </w:r>
-      <w:r>
-        <w:rPr>
-          <w:b/>
-        </w:rPr>
-        <w:t>CLS_</w:t>
-      </w:r>
-      <w:r>
-        <w:rPr>
-          <w:b/>
-        </w:rPr>
-        <w:t>DoiTac</w:t>
-      </w:r>
-    </w:p>
-    <w:p>
-      <w:pPr>
-        <w:pStyle w:val="TuNormal"/>
-        <w:numPr>
-          <w:ilvl w:val="0"/>
-          <w:numId w:val="0"/>
-        </w:numPr>
-        <w:ind w:left="1296"/>
-      </w:pPr>
-      <w:r>
-        <w:t xml:space="preserve">Tham chiếu: [FR-01] </w:t>
-      </w:r>
-      <w:r>
-        <w:t>UC</w:t>
-      </w:r>
-      <w:r>
-        <w:t>CN-, …..</w:t>
-      </w:r>
-    </w:p>
-    <w:p>
-      <w:pPr>
-        <w:pStyle w:val="TuNormal"/>
-        <w:numPr>
-          <w:ilvl w:val="0"/>
-          <w:numId w:val="0"/>
-        </w:numPr>
-        <w:ind w:left="1296" w:hanging="576"/>
-        <w:jc w:val="center"/>
-      </w:pPr>
-      <w:r>
-        <w:rPr>
-          <w:noProof/>
-          <w:lang w:eastAsia="zh-CN"/>
-        </w:rPr>
-        <w:lastRenderedPageBreak/>
-        <w:drawing>
-          <wp:inline distT="0" distB="0" distL="0" distR="0">
-            <wp:extent cx="2314575" cy="8467725"/>
-            <wp:effectExtent l="0" t="0" r="9525" b="9525"/>
-            <wp:docPr id="11" name="Picture 11" descr="C:\Users\admin\Downloads\KhaoSat\DoiTac2.png"/>
-            <wp:cNvGraphicFramePr>
-              <a:graphicFrameLocks xmlns:a="http://schemas.openxmlformats.org/drawingml/2006/main" noChangeAspect="1"/>
-            </wp:cNvGraphicFramePr>
-            <a:graphic xmlns:a="http://schemas.openxmlformats.org/drawingml/2006/main">
-              <a:graphicData uri="http://schemas.openxmlformats.org/drawingml/2006/picture">
-                <pic:pic xmlns:pic="http://schemas.openxmlformats.org/drawingml/2006/picture">
-                  <pic:nvPicPr>
-                    <pic:cNvPr id="0" name="Picture 10" descr="C:\Users\admin\Downloads\KhaoSat\DoiTac2.png"/>
-                    <pic:cNvPicPr>
-                      <a:picLocks noChangeAspect="1" noChangeArrowheads="1"/>
-                    </pic:cNvPicPr>
-                  </pic:nvPicPr>
-                  <pic:blipFill>
-                    <a:blip r:embed="rId32">
-                      <a:extLst>
-                        <a:ext uri="{28A0092B-C50C-407E-A947-70E740481C1C}">
-                          <a14:useLocalDpi xmlns:a14="http://schemas.microsoft.com/office/drawing/2010/main" val="0"/>
-                        </a:ext>
-                      </a:extLst>
-                    </a:blip>
-                    <a:srcRect/>
-                    <a:stretch>
-                      <a:fillRect/>
-                    </a:stretch>
-                  </pic:blipFill>
-                  <pic:spPr bwMode="auto">
-                    <a:xfrm>
-                      <a:off x="0" y="0"/>
-                      <a:ext cx="2314575" cy="8467725"/>
-                    </a:xfrm>
-                    <a:prstGeom prst="rect">
-                      <a:avLst/>
-                    </a:prstGeom>
-                    <a:noFill/>
-                    <a:ln>
-                      <a:noFill/>
-                    </a:ln>
-                  </pic:spPr>
-                </pic:pic>
-              </a:graphicData>
-            </a:graphic>
-          </wp:inline>
-        </w:drawing>
-      </w:r>
-    </w:p>
-    <w:p>
-      <w:pPr>
-        <w:pStyle w:val="TuNormal"/>
-        <w:numPr>
-          <w:ilvl w:val="0"/>
-          <w:numId w:val="0"/>
-        </w:numPr>
-        <w:ind w:left="1296"/>
-      </w:pPr>
-    </w:p>
-    <w:p>
-      <w:pPr>
-        <w:pStyle w:val="TuNormal"/>
-        <w:numPr>
-          <w:ilvl w:val="0"/>
-          <w:numId w:val="0"/>
-        </w:numPr>
-        <w:ind w:left="1296"/>
-      </w:pPr>
-    </w:p>
-    <w:p>
-      <w:pPr>
-        <w:pStyle w:val="TuNormal"/>
-        <w:rPr>
-          <w:b/>
-        </w:rPr>
-      </w:pPr>
-      <w:r>
-        <w:rPr>
-          <w:b/>
-        </w:rPr>
-        <w:t xml:space="preserve">Quản lý </w:t>
-      </w:r>
-      <w:r>
-        <w:rPr>
-          <w:b/>
-        </w:rPr>
-        <w:t>Trạm xe</w:t>
-      </w:r>
-    </w:p>
-    <w:p>
-      <w:pPr>
-        <w:pStyle w:val="TuNormal"/>
-        <w:numPr>
-          <w:ilvl w:val="2"/>
-          <w:numId w:val="17"/>
-        </w:numPr>
-      </w:pPr>
-      <w:r>
-        <w:t>Sơ đồ lớp hệ thống</w:t>
-      </w:r>
-    </w:p>
-    <w:p>
-      <w:pPr>
-        <w:pStyle w:val="TuNormal"/>
-        <w:numPr>
-          <w:ilvl w:val="0"/>
-          <w:numId w:val="0"/>
-        </w:numPr>
-        <w:ind w:left="1296" w:hanging="576"/>
-      </w:pPr>
-      <w:r>
-        <w:rPr>
-          <w:noProof/>
-          <w:lang w:eastAsia="zh-CN"/>
-        </w:rPr>
-        <w:drawing>
-          <wp:inline distT="0" distB="0" distL="0" distR="0">
-            <wp:extent cx="5943600" cy="4673017"/>
-            <wp:effectExtent l="0" t="0" r="0" b="0"/>
-            <wp:docPr id="12" name="Picture 12" descr="C:\Users\admin\Downloads\KhaoSat\TramXe.png"/>
-            <wp:cNvGraphicFramePr>
-              <a:graphicFrameLocks xmlns:a="http://schemas.openxmlformats.org/drawingml/2006/main" noChangeAspect="1"/>
-            </wp:cNvGraphicFramePr>
-            <a:graphic xmlns:a="http://schemas.openxmlformats.org/drawingml/2006/main">
-              <a:graphicData uri="http://schemas.openxmlformats.org/drawingml/2006/picture">
-                <pic:pic xmlns:pic="http://schemas.openxmlformats.org/drawingml/2006/picture">
-                  <pic:nvPicPr>
-                    <pic:cNvPr id="0" name="Picture 11" descr="C:\Users\admin\Downloads\KhaoSat\TramXe.png"/>
                     <pic:cNvPicPr>
                       <a:picLocks noChangeAspect="1" noChangeArrowheads="1"/>
                     </pic:cNvPicPr>
@@ -3459,7 +3135,7 @@
           <w:ilvl w:val="0"/>
           <w:numId w:val="0"/>
         </w:numPr>
-        <w:ind w:left="1296" w:hanging="576"/>
+        <w:ind w:left="1296"/>
       </w:pPr>
     </w:p>
     <w:p>
@@ -3505,7 +3181,7 @@
         <w:rPr>
           <w:b/>
         </w:rPr>
-        <w:t>TramXe</w:t>
+        <w:t>DoiTac</w:t>
       </w:r>
     </w:p>
     <w:p>
@@ -3524,8 +3200,13 @@
         <w:t>UC</w:t>
       </w:r>
       <w:r>
-        <w:t>CN-, …..</w:t>
-      </w:r>
+        <w:t xml:space="preserve">CN-, </w:t>
+      </w:r>
+      <w:proofErr w:type="gramStart"/>
+      <w:r>
+        <w:t>…..</w:t>
+      </w:r>
+      <w:proofErr w:type="gramEnd"/>
     </w:p>
     <w:p>
       <w:pPr>
@@ -3542,7 +3223,267 @@
           <w:noProof/>
           <w:lang w:eastAsia="zh-CN"/>
         </w:rPr>
-        <w:lastRenderedPageBreak/>
+        <w:drawing>
+          <wp:inline distT="0" distB="0" distL="0" distR="0">
+            <wp:extent cx="2314575" cy="8467725"/>
+            <wp:effectExtent l="0" t="0" r="9525" b="9525"/>
+            <wp:docPr id="11" name="Picture 11" descr="C:\Users\admin\Downloads\KhaoSat\DoiTac2.png"/>
+            <wp:cNvGraphicFramePr>
+              <a:graphicFrameLocks xmlns:a="http://schemas.openxmlformats.org/drawingml/2006/main" noChangeAspect="1"/>
+            </wp:cNvGraphicFramePr>
+            <a:graphic xmlns:a="http://schemas.openxmlformats.org/drawingml/2006/main">
+              <a:graphicData uri="http://schemas.openxmlformats.org/drawingml/2006/picture">
+                <pic:pic xmlns:pic="http://schemas.openxmlformats.org/drawingml/2006/picture">
+                  <pic:nvPicPr>
+                    <pic:cNvPr id="0" name="Picture 10" descr="C:\Users\admin\Downloads\KhaoSat\DoiTac2.png"/>
+                    <pic:cNvPicPr>
+                      <a:picLocks noChangeAspect="1" noChangeArrowheads="1"/>
+                    </pic:cNvPicPr>
+                  </pic:nvPicPr>
+                  <pic:blipFill>
+                    <a:blip r:embed="rId34">
+                      <a:extLst>
+                        <a:ext uri="{28A0092B-C50C-407E-A947-70E740481C1C}">
+                          <a14:useLocalDpi xmlns:a14="http://schemas.microsoft.com/office/drawing/2010/main" val="0"/>
+                        </a:ext>
+                      </a:extLst>
+                    </a:blip>
+                    <a:srcRect/>
+                    <a:stretch>
+                      <a:fillRect/>
+                    </a:stretch>
+                  </pic:blipFill>
+                  <pic:spPr bwMode="auto">
+                    <a:xfrm>
+                      <a:off x="0" y="0"/>
+                      <a:ext cx="2314575" cy="8467725"/>
+                    </a:xfrm>
+                    <a:prstGeom prst="rect">
+                      <a:avLst/>
+                    </a:prstGeom>
+                    <a:noFill/>
+                    <a:ln>
+                      <a:noFill/>
+                    </a:ln>
+                  </pic:spPr>
+                </pic:pic>
+              </a:graphicData>
+            </a:graphic>
+          </wp:inline>
+        </w:drawing>
+      </w:r>
+    </w:p>
+    <w:p>
+      <w:pPr>
+        <w:pStyle w:val="TuNormal"/>
+        <w:numPr>
+          <w:ilvl w:val="0"/>
+          <w:numId w:val="0"/>
+        </w:numPr>
+        <w:ind w:left="1296"/>
+      </w:pPr>
+    </w:p>
+    <w:p>
+      <w:pPr>
+        <w:pStyle w:val="TuNormal"/>
+        <w:numPr>
+          <w:ilvl w:val="0"/>
+          <w:numId w:val="0"/>
+        </w:numPr>
+        <w:ind w:left="1296"/>
+      </w:pPr>
+    </w:p>
+    <w:p>
+      <w:pPr>
+        <w:pStyle w:val="TuNormal"/>
+        <w:rPr>
+          <w:b/>
+        </w:rPr>
+      </w:pPr>
+      <w:r>
+        <w:rPr>
+          <w:b/>
+        </w:rPr>
+        <w:t xml:space="preserve">Quản lý </w:t>
+      </w:r>
+      <w:r>
+        <w:rPr>
+          <w:b/>
+        </w:rPr>
+        <w:t>Trạm xe</w:t>
+      </w:r>
+    </w:p>
+    <w:p>
+      <w:pPr>
+        <w:pStyle w:val="TuNormal"/>
+        <w:numPr>
+          <w:ilvl w:val="2"/>
+          <w:numId w:val="17"/>
+        </w:numPr>
+      </w:pPr>
+      <w:r>
+        <w:t>Sơ đồ lớp hệ thống</w:t>
+      </w:r>
+    </w:p>
+    <w:p>
+      <w:pPr>
+        <w:pStyle w:val="TuNormal"/>
+        <w:numPr>
+          <w:ilvl w:val="0"/>
+          <w:numId w:val="0"/>
+        </w:numPr>
+        <w:ind w:left="1296" w:hanging="576"/>
+      </w:pPr>
+      <w:r>
+        <w:rPr>
+          <w:noProof/>
+          <w:lang w:eastAsia="zh-CN"/>
+        </w:rPr>
+        <w:drawing>
+          <wp:inline distT="0" distB="0" distL="0" distR="0">
+            <wp:extent cx="5943600" cy="4673017"/>
+            <wp:effectExtent l="0" t="0" r="0" b="0"/>
+            <wp:docPr id="12" name="Picture 12" descr="C:\Users\admin\Downloads\KhaoSat\TramXe.png"/>
+            <wp:cNvGraphicFramePr>
+              <a:graphicFrameLocks xmlns:a="http://schemas.openxmlformats.org/drawingml/2006/main" noChangeAspect="1"/>
+            </wp:cNvGraphicFramePr>
+            <a:graphic xmlns:a="http://schemas.openxmlformats.org/drawingml/2006/main">
+              <a:graphicData uri="http://schemas.openxmlformats.org/drawingml/2006/picture">
+                <pic:pic xmlns:pic="http://schemas.openxmlformats.org/drawingml/2006/picture">
+                  <pic:nvPicPr>
+                    <pic:cNvPr id="0" name="Picture 11" descr="C:\Users\admin\Downloads\KhaoSat\TramXe.png"/>
+                    <pic:cNvPicPr>
+                      <a:picLocks noChangeAspect="1" noChangeArrowheads="1"/>
+                    </pic:cNvPicPr>
+                  </pic:nvPicPr>
+                  <pic:blipFill>
+                    <a:blip r:embed="rId35">
+                      <a:extLst>
+                        <a:ext uri="{28A0092B-C50C-407E-A947-70E740481C1C}">
+                          <a14:useLocalDpi xmlns:a14="http://schemas.microsoft.com/office/drawing/2010/main" val="0"/>
+                        </a:ext>
+                      </a:extLst>
+                    </a:blip>
+                    <a:srcRect/>
+                    <a:stretch>
+                      <a:fillRect/>
+                    </a:stretch>
+                  </pic:blipFill>
+                  <pic:spPr bwMode="auto">
+                    <a:xfrm>
+                      <a:off x="0" y="0"/>
+                      <a:ext cx="5943600" cy="4673017"/>
+                    </a:xfrm>
+                    <a:prstGeom prst="rect">
+                      <a:avLst/>
+                    </a:prstGeom>
+                    <a:noFill/>
+                    <a:ln>
+                      <a:noFill/>
+                    </a:ln>
+                  </pic:spPr>
+                </pic:pic>
+              </a:graphicData>
+            </a:graphic>
+          </wp:inline>
+        </w:drawing>
+      </w:r>
+    </w:p>
+    <w:p>
+      <w:pPr>
+        <w:pStyle w:val="TuNormal"/>
+        <w:numPr>
+          <w:ilvl w:val="0"/>
+          <w:numId w:val="0"/>
+        </w:numPr>
+        <w:ind w:left="1296" w:hanging="576"/>
+      </w:pPr>
+    </w:p>
+    <w:p>
+      <w:pPr>
+        <w:pStyle w:val="TuNormal"/>
+        <w:numPr>
+          <w:ilvl w:val="2"/>
+          <w:numId w:val="17"/>
+        </w:numPr>
+      </w:pPr>
+      <w:r>
+        <w:t>Sơ đồ lớp chi tiết</w:t>
+      </w:r>
+    </w:p>
+    <w:p>
+      <w:pPr>
+        <w:pStyle w:val="TuNormal"/>
+        <w:numPr>
+          <w:ilvl w:val="0"/>
+          <w:numId w:val="0"/>
+        </w:numPr>
+        <w:ind w:left="1296"/>
+        <w:rPr>
+          <w:b/>
+        </w:rPr>
+      </w:pPr>
+      <w:r>
+        <w:t xml:space="preserve">Mã số: </w:t>
+      </w:r>
+      <w:r>
+        <w:rPr>
+          <w:b/>
+        </w:rPr>
+        <w:t>D</w:t>
+      </w:r>
+      <w:r>
+        <w:rPr>
+          <w:b/>
+        </w:rPr>
+        <w:t>CLS_</w:t>
+      </w:r>
+      <w:r>
+        <w:rPr>
+          <w:b/>
+        </w:rPr>
+        <w:t>TramXe</w:t>
+      </w:r>
+    </w:p>
+    <w:p>
+      <w:pPr>
+        <w:pStyle w:val="TuNormal"/>
+        <w:numPr>
+          <w:ilvl w:val="0"/>
+          <w:numId w:val="0"/>
+        </w:numPr>
+        <w:ind w:left="1296"/>
+      </w:pPr>
+      <w:r>
+        <w:t xml:space="preserve">Tham chiếu: [FR-01] </w:t>
+      </w:r>
+      <w:r>
+        <w:t>UC</w:t>
+      </w:r>
+      <w:r>
+        <w:t xml:space="preserve">CN-, </w:t>
+      </w:r>
+      <w:proofErr w:type="gramStart"/>
+      <w:r>
+        <w:t>…..</w:t>
+      </w:r>
+      <w:proofErr w:type="gramEnd"/>
+    </w:p>
+    <w:p>
+      <w:pPr>
+        <w:pStyle w:val="TuNormal"/>
+        <w:numPr>
+          <w:ilvl w:val="0"/>
+          <w:numId w:val="0"/>
+        </w:numPr>
+        <w:ind w:left="1296" w:hanging="576"/>
+        <w:jc w:val="center"/>
+      </w:pPr>
+      <w:r>
+        <w:rPr>
+          <w:noProof/>
+          <w:lang w:eastAsia="zh-CN"/>
+        </w:rPr>
         <w:drawing>
           <wp:inline distT="0" distB="0" distL="0" distR="0">
             <wp:extent cx="2314575" cy="9296400"/>
@@ -3561,7 +3502,7 @@
                     </pic:cNvPicPr>
                   </pic:nvPicPr>
                   <pic:blipFill>
-                    <a:blip r:embed="rId34">
+                    <a:blip r:embed="rId36">
                       <a:extLst>
                         <a:ext uri="{28A0092B-C50C-407E-A947-70E740481C1C}">
                           <a14:useLocalDpi xmlns:a14="http://schemas.microsoft.com/office/drawing/2010/main" val="0"/>
@@ -3675,7 +3616,7 @@
                     <pic:cNvPicPr/>
                   </pic:nvPicPr>
                   <pic:blipFill>
-                    <a:blip r:embed="rId35"/>
+                    <a:blip r:embed="rId37"/>
                     <a:stretch>
                       <a:fillRect/>
                     </a:stretch>
@@ -3758,8 +3699,13 @@
         <w:t>UC</w:t>
       </w:r>
       <w:r>
-        <w:t>CN-, …..</w:t>
-      </w:r>
+        <w:t xml:space="preserve">CN-, </w:t>
+      </w:r>
+      <w:proofErr w:type="gramStart"/>
+      <w:r>
+        <w:t>…..</w:t>
+      </w:r>
+      <w:proofErr w:type="gramEnd"/>
     </w:p>
     <w:p>
       <w:pPr>
@@ -3775,7 +3721,6 @@
           <w:noProof/>
           <w:lang w:eastAsia="zh-CN"/>
         </w:rPr>
-        <w:lastRenderedPageBreak/>
         <w:drawing>
           <wp:inline distT="0" distB="0" distL="0" distR="0">
             <wp:extent cx="2232660" cy="6555105"/>
@@ -3794,7 +3739,7 @@
                     </pic:cNvPicPr>
                   </pic:nvPicPr>
                   <pic:blipFill>
-                    <a:blip r:embed="rId36">
+                    <a:blip r:embed="rId38">
                       <a:extLst>
                         <a:ext uri="{28A0092B-C50C-407E-A947-70E740481C1C}">
                           <a14:useLocalDpi xmlns:a14="http://schemas.microsoft.com/office/drawing/2010/main" val="0"/>
@@ -3892,7 +3837,6 @@
           <w:noProof/>
           <w:lang w:eastAsia="zh-CN"/>
         </w:rPr>
-        <w:lastRenderedPageBreak/>
         <w:drawing>
           <wp:inline distT="0" distB="0" distL="0" distR="0">
             <wp:extent cx="5943600" cy="4673017"/>
@@ -3911,7 +3855,7 @@
                     </pic:cNvPicPr>
                   </pic:nvPicPr>
                   <pic:blipFill>
-                    <a:blip r:embed="rId37">
+                    <a:blip r:embed="rId39">
                       <a:extLst>
                         <a:ext uri="{28A0092B-C50C-407E-A947-70E740481C1C}">
                           <a14:useLocalDpi xmlns:a14="http://schemas.microsoft.com/office/drawing/2010/main" val="0"/>
@@ -4015,8 +3959,13 @@
         <w:t>UC</w:t>
       </w:r>
       <w:r>
-        <w:t>CN-, …..</w:t>
-      </w:r>
+        <w:t xml:space="preserve">CN-, </w:t>
+      </w:r>
+      <w:proofErr w:type="gramStart"/>
+      <w:r>
+        <w:t>…..</w:t>
+      </w:r>
+      <w:proofErr w:type="gramEnd"/>
     </w:p>
     <w:p>
       <w:pPr>
@@ -4033,7 +3982,6 @@
           <w:noProof/>
           <w:lang w:eastAsia="zh-CN"/>
         </w:rPr>
-        <w:lastRenderedPageBreak/>
         <w:drawing>
           <wp:inline distT="0" distB="0" distL="0" distR="0">
             <wp:extent cx="2314575" cy="9296400"/>
@@ -4052,7 +4000,7 @@
                     </pic:cNvPicPr>
                   </pic:nvPicPr>
                   <pic:blipFill>
-                    <a:blip r:embed="rId38">
+                    <a:blip r:embed="rId40">
                       <a:extLst>
                         <a:ext uri="{28A0092B-C50C-407E-A947-70E740481C1C}">
                           <a14:useLocalDpi xmlns:a14="http://schemas.microsoft.com/office/drawing/2010/main" val="0"/>
@@ -4147,10 +4095,10 @@
       </w:pPr>
       <w:r>
         <w:object w:dxaOrig="11026" w:dyaOrig="7786">
-          <v:shape id="_x0000_i1029" type="#_x0000_t75" style="width:468pt;height:330pt" o:ole="">
-            <v:imagedata r:id="rId39" o:title=""/>
+          <v:shape id="_x0000_i1029" type="#_x0000_t75" style="width:468pt;height:330.1pt" o:ole="">
+            <v:imagedata r:id="rId41" o:title=""/>
           </v:shape>
-          <o:OLEObject Type="Embed" ProgID="Visio.Drawing.15" ShapeID="_x0000_i1029" DrawAspect="Content" ObjectID="_1572939384" r:id="rId40"/>
+          <o:OLEObject Type="Embed" ProgID="Visio.Drawing.15" ShapeID="_x0000_i1029" DrawAspect="Content" ObjectID="_1572979313" r:id="rId42"/>
         </w:object>
       </w:r>
     </w:p>
@@ -4227,10 +4175,10 @@
       </w:pPr>
       <w:r>
         <w:object w:dxaOrig="3645" w:dyaOrig="15016">
-          <v:shape id="_x0000_i1030" type="#_x0000_t75" style="width:157.5pt;height:9in" o:ole="">
-            <v:imagedata r:id="rId41" o:title=""/>
+          <v:shape id="_x0000_i1030" type="#_x0000_t75" style="width:157.6pt;height:9in" o:ole="">
+            <v:imagedata r:id="rId43" o:title=""/>
           </v:shape>
-          <o:OLEObject Type="Embed" ProgID="Visio.Drawing.15" ShapeID="_x0000_i1030" DrawAspect="Content" ObjectID="_1572939385" r:id="rId42"/>
+          <o:OLEObject Type="Embed" ProgID="Visio.Drawing.15" ShapeID="_x0000_i1030" DrawAspect="Content" ObjectID="_1572979314" r:id="rId44"/>
         </w:object>
       </w:r>
     </w:p>
@@ -4315,7 +4263,7 @@
                     <pic:cNvPicPr/>
                   </pic:nvPicPr>
                   <pic:blipFill>
-                    <a:blip r:embed="rId43">
+                    <a:blip r:embed="rId45">
                       <a:extLst>
                         <a:ext uri="{28A0092B-C50C-407E-A947-70E740481C1C}">
                           <a14:useLocalDpi xmlns:a14="http://schemas.microsoft.com/office/drawing/2010/main" val="0"/>
@@ -4404,8 +4352,13 @@
         <w:t>UC</w:t>
       </w:r>
       <w:r>
-        <w:t>CN-, …..</w:t>
-      </w:r>
+        <w:t xml:space="preserve">CN-, </w:t>
+      </w:r>
+      <w:proofErr w:type="gramStart"/>
+      <w:r>
+        <w:t>…..</w:t>
+      </w:r>
+      <w:proofErr w:type="gramEnd"/>
     </w:p>
     <w:p>
       <w:pPr>
@@ -4422,7 +4375,6 @@
           <w:noProof/>
           <w:lang w:eastAsia="zh-CN"/>
         </w:rPr>
-        <w:lastRenderedPageBreak/>
         <w:drawing>
           <wp:inline distT="0" distB="0" distL="0" distR="0">
             <wp:extent cx="1892105" cy="5037826"/>
@@ -4439,7 +4391,7 @@
                     <pic:cNvPicPr/>
                   </pic:nvPicPr>
                   <pic:blipFill>
-                    <a:blip r:embed="rId44">
+                    <a:blip r:embed="rId46">
                       <a:extLst>
                         <a:ext uri="{28A0092B-C50C-407E-A947-70E740481C1C}">
                           <a14:useLocalDpi xmlns:a14="http://schemas.microsoft.com/office/drawing/2010/main" val="0"/>
@@ -4522,7 +4474,6 @@
           <w:noProof/>
           <w:lang w:eastAsia="zh-CN"/>
         </w:rPr>
-        <w:lastRenderedPageBreak/>
         <w:drawing>
           <wp:inline distT="0" distB="0" distL="0" distR="0">
             <wp:extent cx="5943600" cy="4674235"/>
@@ -4539,7 +4490,7 @@
                     <pic:cNvPicPr/>
                   </pic:nvPicPr>
                   <pic:blipFill>
-                    <a:blip r:embed="rId45">
+                    <a:blip r:embed="rId47">
                       <a:extLst>
                         <a:ext uri="{28A0092B-C50C-407E-A947-70E740481C1C}">
                           <a14:useLocalDpi xmlns:a14="http://schemas.microsoft.com/office/drawing/2010/main" val="0"/>
@@ -4628,8 +4579,13 @@
         <w:t>UC</w:t>
       </w:r>
       <w:r>
-        <w:t>CN-, …..</w:t>
-      </w:r>
+        <w:t xml:space="preserve">CN-, </w:t>
+      </w:r>
+      <w:proofErr w:type="gramStart"/>
+      <w:r>
+        <w:t>…..</w:t>
+      </w:r>
+      <w:proofErr w:type="gramEnd"/>
     </w:p>
     <w:p>
       <w:pPr>
@@ -4645,7 +4601,6 @@
           <w:noProof/>
           <w:lang w:eastAsia="zh-CN"/>
         </w:rPr>
-        <w:lastRenderedPageBreak/>
         <w:drawing>
           <wp:inline distT="0" distB="0" distL="0" distR="0">
             <wp:extent cx="2316480" cy="5295900"/>
@@ -4662,7 +4617,7 @@
                     <pic:cNvPicPr/>
                   </pic:nvPicPr>
                   <pic:blipFill>
-                    <a:blip r:embed="rId46">
+                    <a:blip r:embed="rId48">
                       <a:extLst>
                         <a:ext uri="{28A0092B-C50C-407E-A947-70E740481C1C}">
                           <a14:useLocalDpi xmlns:a14="http://schemas.microsoft.com/office/drawing/2010/main" val="0"/>
@@ -4743,8 +4698,15 @@
         <w:pStyle w:val="TuStyle-Title1"/>
       </w:pPr>
       <w:r>
-        <w:lastRenderedPageBreak/>
-        <w:t>Thành phần giao diện  - View</w:t>
+        <w:t xml:space="preserve">Thành phần giao </w:t>
+      </w:r>
+      <w:proofErr w:type="gramStart"/>
+      <w:r>
+        <w:t>diện  -</w:t>
+      </w:r>
+      <w:proofErr w:type="gramEnd"/>
+      <w:r>
+        <w:t xml:space="preserve"> View</w:t>
       </w:r>
     </w:p>
     <w:p>
@@ -5346,7 +5308,6 @@
         <w:pStyle w:val="TuNormal"/>
       </w:pPr>
       <w:r>
-        <w:lastRenderedPageBreak/>
         <w:t>Quản lý tuyến xe</w:t>
       </w:r>
     </w:p>
@@ -5978,7 +5939,6 @@
         </w:numPr>
       </w:pPr>
       <w:r>
-        <w:lastRenderedPageBreak/>
         <w:t xml:space="preserve">Màn hình danh sách </w:t>
       </w:r>
       <w:r>
@@ -6611,7 +6571,6 @@
         <w:rPr>
           <w:b/>
         </w:rPr>
-        <w:lastRenderedPageBreak/>
         <w:t>Diễn giải</w:t>
       </w:r>
     </w:p>
@@ -7234,7 +7193,6 @@
               <w:pStyle w:val="MyTable1"/>
             </w:pPr>
             <w:r>
-              <w:lastRenderedPageBreak/>
               <w:t>STT</w:t>
             </w:r>
           </w:p>
@@ -8495,7 +8453,6 @@
         </w:numPr>
       </w:pPr>
       <w:r>
-        <w:lastRenderedPageBreak/>
         <w:t xml:space="preserve">Màn hình thêm </w:t>
       </w:r>
       <w:r>
@@ -9109,7 +9066,6 @@
           <w:noProof/>
           <w:lang w:eastAsia="zh-CN"/>
         </w:rPr>
-        <w:lastRenderedPageBreak/>
         <w:t>&lt;&lt;hình&gt;&gt;</w:t>
       </w:r>
     </w:p>
@@ -9586,7 +9542,6 @@
           <w:noProof/>
           <w:lang w:eastAsia="zh-CN"/>
         </w:rPr>
-        <w:lastRenderedPageBreak/>
         <w:drawing>
           <wp:inline distT="0" distB="0" distL="0" distR="0">
             <wp:extent cx="5943600" cy="2344420"/>
@@ -9603,7 +9558,7 @@
                     <pic:cNvPicPr/>
                   </pic:nvPicPr>
                   <pic:blipFill>
-                    <a:blip r:embed="rId47">
+                    <a:blip r:embed="rId49">
                       <a:extLst>
                         <a:ext uri="{28A0092B-C50C-407E-A947-70E740481C1C}">
                           <a14:useLocalDpi xmlns:a14="http://schemas.microsoft.com/office/drawing/2010/main" val="0"/>
@@ -9932,7 +9887,7 @@
                     <pic:cNvPicPr/>
                   </pic:nvPicPr>
                   <pic:blipFill>
-                    <a:blip r:embed="rId48">
+                    <a:blip r:embed="rId50">
                       <a:extLst>
                         <a:ext uri="{28A0092B-C50C-407E-A947-70E740481C1C}">
                           <a14:useLocalDpi xmlns:a14="http://schemas.microsoft.com/office/drawing/2010/main" val="0"/>
@@ -10298,7 +10253,7 @@
                     <pic:cNvPicPr/>
                   </pic:nvPicPr>
                   <pic:blipFill>
-                    <a:blip r:embed="rId49">
+                    <a:blip r:embed="rId51">
                       <a:extLst>
                         <a:ext uri="{28A0092B-C50C-407E-A947-70E740481C1C}">
                           <a14:useLocalDpi xmlns:a14="http://schemas.microsoft.com/office/drawing/2010/main" val="0"/>
@@ -10502,7 +10457,6 @@
               <w:pStyle w:val="MyTable1"/>
             </w:pPr>
             <w:r>
-              <w:lastRenderedPageBreak/>
               <w:t>3</w:t>
             </w:r>
           </w:p>
@@ -10666,7 +10620,7 @@
                     <pic:cNvPicPr/>
                   </pic:nvPicPr>
                   <pic:blipFill>
-                    <a:blip r:embed="rId50">
+                    <a:blip r:embed="rId52">
                       <a:extLst>
                         <a:ext uri="{28A0092B-C50C-407E-A947-70E740481C1C}">
                           <a14:useLocalDpi xmlns:a14="http://schemas.microsoft.com/office/drawing/2010/main" val="0"/>
@@ -11058,7 +11012,6 @@
         </w:numPr>
       </w:pPr>
       <w:r>
-        <w:lastRenderedPageBreak/>
         <w:t xml:space="preserve">Màn hình thêm </w:t>
       </w:r>
       <w:r>
@@ -11672,7 +11625,6 @@
           <w:noProof/>
           <w:lang w:eastAsia="zh-CN"/>
         </w:rPr>
-        <w:lastRenderedPageBreak/>
         <w:t>&lt;&lt;hình&gt;&gt;</w:t>
       </w:r>
     </w:p>
@@ -12307,7 +12259,6 @@
               <w:pStyle w:val="MyTable1"/>
             </w:pPr>
             <w:r>
-              <w:lastRenderedPageBreak/>
               <w:t>STT</w:t>
             </w:r>
           </w:p>
@@ -13570,7 +13521,6 @@
         </w:numPr>
       </w:pPr>
       <w:r>
-        <w:lastRenderedPageBreak/>
         <w:t xml:space="preserve">Màn hình </w:t>
       </w:r>
       <w:r>
@@ -14187,7 +14137,6 @@
           <w:noProof/>
           <w:lang w:eastAsia="zh-CN"/>
         </w:rPr>
-        <w:lastRenderedPageBreak/>
         <w:t>&lt;&lt;hình&gt;&gt;</w:t>
       </w:r>
     </w:p>
@@ -14534,7 +14483,7 @@
                     <pic:cNvPicPr/>
                   </pic:nvPicPr>
                   <pic:blipFill>
-                    <a:blip r:embed="rId51">
+                    <a:blip r:embed="rId53">
                       <a:extLst>
                         <a:ext uri="{28A0092B-C50C-407E-A947-70E740481C1C}">
                           <a14:useLocalDpi xmlns:a14="http://schemas.microsoft.com/office/drawing/2010/main" val="0"/>
@@ -14699,7 +14648,6 @@
           <w:noProof/>
           <w:lang w:eastAsia="zh-CN"/>
         </w:rPr>
-        <w:lastRenderedPageBreak/>
         <w:drawing>
           <wp:inline distT="0" distB="0" distL="0" distR="0">
             <wp:extent cx="5943600" cy="2453640"/>
@@ -14716,7 +14664,7 @@
                     <pic:cNvPicPr/>
                   </pic:nvPicPr>
                   <pic:blipFill>
-                    <a:blip r:embed="rId52">
+                    <a:blip r:embed="rId54">
                       <a:extLst>
                         <a:ext uri="{28A0092B-C50C-407E-A947-70E740481C1C}">
                           <a14:useLocalDpi xmlns:a14="http://schemas.microsoft.com/office/drawing/2010/main" val="0"/>
@@ -15196,7 +15144,6 @@
         </w:numPr>
       </w:pPr>
       <w:r>
-        <w:lastRenderedPageBreak/>
         <w:t xml:space="preserve">Màn hình danh sách </w:t>
       </w:r>
       <w:r>
@@ -15806,7 +15753,6 @@
               <w:pStyle w:val="MyTable"/>
             </w:pPr>
             <w:r>
-              <w:lastRenderedPageBreak/>
               <w:t>Tham chiếu</w:t>
             </w:r>
           </w:p>
@@ -15884,7 +15830,15 @@
               <w:pStyle w:val="MyTable"/>
             </w:pPr>
             <w:r>
-              <w:t>Chức năng thêm thông tin phòng mới , mô hình thể hiện tương tác với các thành phần khác trong hệ thống.</w:t>
+              <w:t xml:space="preserve">Chức năng thêm thông tin phòng </w:t>
+            </w:r>
+            <w:proofErr w:type="gramStart"/>
+            <w:r>
+              <w:t>mới ,</w:t>
+            </w:r>
+            <w:proofErr w:type="gramEnd"/>
+            <w:r>
+              <w:t xml:space="preserve"> mô hình thể hiện tương tác với các thành phần khác trong hệ thống.</w:t>
             </w:r>
           </w:p>
         </w:tc>
@@ -15914,10 +15868,10 @@
             </w:pPr>
             <w:r>
               <w:object w:dxaOrig="12630" w:dyaOrig="7215">
-                <v:shape id="_x0000_i1031" type="#_x0000_t75" style="width:416.25pt;height:237.75pt" o:ole="">
-                  <v:imagedata r:id="rId53" o:title=""/>
+                <v:shape id="_x0000_i1031" type="#_x0000_t75" style="width:416.4pt;height:237.75pt" o:ole="">
+                  <v:imagedata r:id="rId55" o:title=""/>
                 </v:shape>
-                <o:OLEObject Type="Embed" ProgID="PBrush" ShapeID="_x0000_i1031" DrawAspect="Content" ObjectID="_1572939386" r:id="rId54"/>
+                <o:OLEObject Type="Embed" ProgID="PBrush" ShapeID="_x0000_i1031" DrawAspect="Content" ObjectID="_1572979315" r:id="rId56"/>
               </w:object>
             </w:r>
           </w:p>
@@ -16099,7 +16053,6 @@
               <w:pStyle w:val="MyTable"/>
             </w:pPr>
             <w:r>
-              <w:lastRenderedPageBreak/>
               <w:t>Mô tả</w:t>
             </w:r>
           </w:p>
@@ -16477,7 +16430,6 @@
         <w:pStyle w:val="TuNormal"/>
       </w:pPr>
       <w:r>
-        <w:lastRenderedPageBreak/>
         <w:t>Lớp KhachHangService</w:t>
       </w:r>
     </w:p>
@@ -16798,7 +16750,7 @@
                           <pic:cNvPicPr/>
                         </pic:nvPicPr>
                         <pic:blipFill>
-                          <a:blip r:embed="rId55">
+                          <a:blip r:embed="rId57">
                             <a:extLst>
                               <a:ext uri="{28A0092B-C50C-407E-A947-70E740481C1C}">
                                 <a14:useLocalDpi xmlns:a14="http://schemas.microsoft.com/office/drawing/2010/main" val="0"/>
@@ -16837,8 +16789,6 @@
         </w:numPr>
         <w:ind w:left="2016"/>
       </w:pPr>
-      <w:bookmarkStart w:id="2" w:name="_GoBack"/>
-      <w:bookmarkEnd w:id="2"/>
     </w:p>
     <w:p>
       <w:pPr>
@@ -16897,7 +16847,6 @@
         <w:pStyle w:val="TuNormal"/>
       </w:pPr>
       <w:r>
-        <w:lastRenderedPageBreak/>
         <w:t>Lớp TramXeService</w:t>
       </w:r>
     </w:p>
@@ -17123,7 +17072,7 @@
 </file>
 
 <file path=word/numbering.xml><?xml version="1.0" encoding="utf-8"?>
-<w:numbering xmlns:wpc="http://schemas.microsoft.com/office/word/2010/wordprocessingCanvas" xmlns:mc="http://schemas.openxmlformats.org/markup-compatibility/2006" xmlns:o="urn:schemas-microsoft-com:office:office" xmlns:r="http://schemas.openxmlformats.org/officeDocument/2006/relationships" xmlns:m="http://schemas.openxmlformats.org/officeDocument/2006/math" xmlns:v="urn:schemas-microsoft-com:vml" xmlns:wp14="http://schemas.microsoft.com/office/word/2010/wordprocessingDrawing" xmlns:wp="http://schemas.openxmlformats.org/drawingml/2006/wordprocessingDrawing" xmlns:w10="urn:schemas-microsoft-com:office:word" xmlns:w="http://schemas.openxmlformats.org/wordprocessingml/2006/main" xmlns:w14="http://schemas.microsoft.com/office/word/2010/wordml" xmlns:w15="http://schemas.microsoft.com/office/word/2012/wordml" xmlns:wpg="http://schemas.microsoft.com/office/word/2010/wordprocessingGroup" xmlns:wpi="http://schemas.microsoft.com/office/word/2010/wordprocessingInk" xmlns:wne="http://schemas.microsoft.com/office/word/2006/wordml" xmlns:wps="http://schemas.microsoft.com/office/word/2010/wordprocessingShape" mc:Ignorable="w14 w15 wp14">
+<w:numbering xmlns:wpc="http://schemas.microsoft.com/office/word/2010/wordprocessingCanvas" xmlns:cx="http://schemas.microsoft.com/office/drawing/2014/chartex" xmlns:cx1="http://schemas.microsoft.com/office/drawing/2015/9/8/chartex" xmlns:cx2="http://schemas.microsoft.com/office/drawing/2015/10/21/chartex" xmlns:cx3="http://schemas.microsoft.com/office/drawing/2016/5/9/chartex" xmlns:cx4="http://schemas.microsoft.com/office/drawing/2016/5/10/chartex" xmlns:cx5="http://schemas.microsoft.com/office/drawing/2016/5/11/chartex" xmlns:cx6="http://schemas.microsoft.com/office/drawing/2016/5/12/chartex" xmlns:cx7="http://schemas.microsoft.com/office/drawing/2016/5/13/chartex" xmlns:cx8="http://schemas.microsoft.com/office/drawing/2016/5/14/chartex" xmlns:mc="http://schemas.openxmlformats.org/markup-compatibility/2006" xmlns:aink="http://schemas.microsoft.com/office/drawing/2016/ink" xmlns:am3d="http://schemas.microsoft.com/office/drawing/2017/model3d" xmlns:o="urn:schemas-microsoft-com:office:office" xmlns:r="http://schemas.openxmlformats.org/officeDocument/2006/relationships" xmlns:m="http://schemas.openxmlformats.org/officeDocument/2006/math" xmlns:v="urn:schemas-microsoft-com:vml" xmlns:wp14="http://schemas.microsoft.com/office/word/2010/wordprocessingDrawing" xmlns:wp="http://schemas.openxmlformats.org/drawingml/2006/wordprocessingDrawing" xmlns:w10="urn:schemas-microsoft-com:office:word" xmlns:w="http://schemas.openxmlformats.org/wordprocessingml/2006/main" xmlns:w14="http://schemas.microsoft.com/office/word/2010/wordml" xmlns:w15="http://schemas.microsoft.com/office/word/2012/wordml" xmlns:w16se="http://schemas.microsoft.com/office/word/2015/wordml/symex" xmlns:wpg="http://schemas.microsoft.com/office/word/2010/wordprocessingGroup" xmlns:wpi="http://schemas.microsoft.com/office/word/2010/wordprocessingInk" xmlns:wne="http://schemas.microsoft.com/office/word/2006/wordml" xmlns:wps="http://schemas.microsoft.com/office/word/2010/wordprocessingShape" mc:Ignorable="w14 w15 w16se wp14">
   <w:abstractNum w:abstractNumId="0" w15:restartNumberingAfterBreak="0">
     <w:nsid w:val="03A213BE"/>
     <w:multiLevelType w:val="hybridMultilevel"/>
@@ -19542,7 +19491,7 @@
 </file>
 
 <file path=word/styles.xml><?xml version="1.0" encoding="utf-8"?>
-<w:styles xmlns:mc="http://schemas.openxmlformats.org/markup-compatibility/2006" xmlns:r="http://schemas.openxmlformats.org/officeDocument/2006/relationships" xmlns:w="http://schemas.openxmlformats.org/wordprocessingml/2006/main" xmlns:w14="http://schemas.microsoft.com/office/word/2010/wordml" xmlns:w15="http://schemas.microsoft.com/office/word/2012/wordml" mc:Ignorable="w14 w15">
+<w:styles xmlns:mc="http://schemas.openxmlformats.org/markup-compatibility/2006" xmlns:r="http://schemas.openxmlformats.org/officeDocument/2006/relationships" xmlns:w="http://schemas.openxmlformats.org/wordprocessingml/2006/main" xmlns:w14="http://schemas.microsoft.com/office/word/2010/wordml" xmlns:w15="http://schemas.microsoft.com/office/word/2012/wordml" xmlns:w16se="http://schemas.microsoft.com/office/word/2015/wordml/symex" mc:Ignorable="w14 w15 w16se">
   <w:docDefaults>
     <w:rPrDefault>
       <w:rPr>
@@ -19559,7 +19508,7 @@
       </w:pPr>
     </w:pPrDefault>
   </w:docDefaults>
-  <w:latentStyles w:defLockedState="0" w:defUIPriority="99" w:defSemiHidden="0" w:defUnhideWhenUsed="0" w:defQFormat="0" w:count="371">
+  <w:latentStyles w:defLockedState="0" w:defUIPriority="99" w:defSemiHidden="0" w:defUnhideWhenUsed="0" w:defQFormat="0" w:count="375">
     <w:lsdException w:name="Normal" w:uiPriority="0" w:qFormat="1"/>
     <w:lsdException w:name="heading 1" w:uiPriority="9" w:qFormat="1"/>
     <w:lsdException w:name="heading 2" w:semiHidden="1" w:uiPriority="9" w:unhideWhenUsed="1" w:qFormat="1"/>
@@ -19665,7 +19614,6 @@
     <w:lsdException w:name="HTML Sample" w:semiHidden="1" w:unhideWhenUsed="1"/>
     <w:lsdException w:name="HTML Typewriter" w:semiHidden="1" w:unhideWhenUsed="1"/>
     <w:lsdException w:name="HTML Variable" w:semiHidden="1" w:unhideWhenUsed="1"/>
-    <w:lsdException w:name="Normal Table" w:semiHidden="1" w:unhideWhenUsed="1"/>
     <w:lsdException w:name="annotation subject" w:semiHidden="1" w:unhideWhenUsed="1"/>
     <w:lsdException w:name="No List" w:semiHidden="1" w:unhideWhenUsed="1"/>
     <w:lsdException w:name="Outline List 1" w:semiHidden="1" w:unhideWhenUsed="1"/>
@@ -19709,10 +19657,8 @@
     <w:lsdException w:name="Table Elegant" w:semiHidden="1" w:unhideWhenUsed="1"/>
     <w:lsdException w:name="Table Professional" w:semiHidden="1" w:unhideWhenUsed="1"/>
     <w:lsdException w:name="Table Subtle 1" w:semiHidden="1" w:unhideWhenUsed="1"/>
-    <w:lsdException w:name="Table Subtle 2" w:semiHidden="1" w:unhideWhenUsed="1"/>
     <w:lsdException w:name="Table Web 1" w:semiHidden="1" w:unhideWhenUsed="1"/>
     <w:lsdException w:name="Table Web 2" w:semiHidden="1" w:unhideWhenUsed="1"/>
-    <w:lsdException w:name="Table Web 3" w:semiHidden="1" w:unhideWhenUsed="1"/>
     <w:lsdException w:name="Balloon Text" w:semiHidden="1" w:unhideWhenUsed="1"/>
     <w:lsdException w:name="Table Grid" w:uiPriority="59"/>
     <w:lsdException w:name="Table Theme" w:semiHidden="1" w:unhideWhenUsed="1"/>
@@ -19931,6 +19877,10 @@
     <w:lsdException w:name="List Table 5 Dark Accent 6" w:uiPriority="50"/>
     <w:lsdException w:name="List Table 6 Colorful Accent 6" w:uiPriority="51"/>
     <w:lsdException w:name="List Table 7 Colorful Accent 6" w:uiPriority="52"/>
+    <w:lsdException w:name="Mention" w:semiHidden="1" w:unhideWhenUsed="1"/>
+    <w:lsdException w:name="Smart Hyperlink" w:semiHidden="1" w:unhideWhenUsed="1"/>
+    <w:lsdException w:name="Hashtag" w:semiHidden="1" w:unhideWhenUsed="1"/>
+    <w:lsdException w:name="Unresolved Mention" w:semiHidden="1" w:unhideWhenUsed="1"/>
   </w:latentStyles>
   <w:style w:type="paragraph" w:default="1" w:styleId="Normal">
     <w:name w:val="Normal"/>
@@ -21413,7 +21363,7 @@
 </file>
 
 <file path=customXml/itemProps2.xml><?xml version="1.0" encoding="utf-8"?>
-<ds:datastoreItem xmlns:ds="http://schemas.openxmlformats.org/officeDocument/2006/customXml" ds:itemID="{95A93280-8453-4860-BB6E-F5FF4A588265}">
+<ds:datastoreItem xmlns:ds="http://schemas.openxmlformats.org/officeDocument/2006/customXml" ds:itemID="{73B3C197-29B6-4AED-ACC8-D7DDCB348B52}">
   <ds:schemaRefs>
     <ds:schemaRef ds:uri="http://schemas.openxmlformats.org/officeDocument/2006/bibliography"/>
   </ds:schemaRefs>

</xml_diff>

<commit_message>
Thêm màn hình liên quan Khách Hàng, Nhân Viên
</commit_message>
<xml_diff>
--- a/01_Document/[DD] Thiết kế chi tiết chức năng hệ thống/[DD] [C43] Quản lý xe khách.docx
+++ b/01_Document/[DD] Thiết kế chi tiết chức năng hệ thống/[DD] [C43] Quản lý xe khách.docx
@@ -1,6 +1,6 @@
 
 <file path=word/document.xml><?xml version="1.0" encoding="utf-8"?>
-<w:document xmlns:wpc="http://schemas.microsoft.com/office/word/2010/wordprocessingCanvas" xmlns:mc="http://schemas.openxmlformats.org/markup-compatibility/2006" xmlns:o="urn:schemas-microsoft-com:office:office" xmlns:r="http://schemas.openxmlformats.org/officeDocument/2006/relationships" xmlns:m="http://schemas.openxmlformats.org/officeDocument/2006/math" xmlns:v="urn:schemas-microsoft-com:vml" xmlns:wp14="http://schemas.microsoft.com/office/word/2010/wordprocessingDrawing" xmlns:wp="http://schemas.openxmlformats.org/drawingml/2006/wordprocessingDrawing" xmlns:w10="urn:schemas-microsoft-com:office:word" xmlns:w="http://schemas.openxmlformats.org/wordprocessingml/2006/main" xmlns:w14="http://schemas.microsoft.com/office/word/2010/wordml" xmlns:w15="http://schemas.microsoft.com/office/word/2012/wordml" xmlns:wpg="http://schemas.microsoft.com/office/word/2010/wordprocessingGroup" xmlns:wpi="http://schemas.microsoft.com/office/word/2010/wordprocessingInk" xmlns:wne="http://schemas.microsoft.com/office/word/2006/wordml" xmlns:wps="http://schemas.microsoft.com/office/word/2010/wordprocessingShape" mc:Ignorable="w14 w15 wp14">
+<w:document xmlns:wpc="http://schemas.microsoft.com/office/word/2010/wordprocessingCanvas" xmlns:cx="http://schemas.microsoft.com/office/drawing/2014/chartex" xmlns:cx1="http://schemas.microsoft.com/office/drawing/2015/9/8/chartex" xmlns:cx2="http://schemas.microsoft.com/office/drawing/2015/10/21/chartex" xmlns:cx3="http://schemas.microsoft.com/office/drawing/2016/5/9/chartex" xmlns:cx4="http://schemas.microsoft.com/office/drawing/2016/5/10/chartex" xmlns:cx5="http://schemas.microsoft.com/office/drawing/2016/5/11/chartex" xmlns:cx6="http://schemas.microsoft.com/office/drawing/2016/5/12/chartex" xmlns:cx7="http://schemas.microsoft.com/office/drawing/2016/5/13/chartex" xmlns:cx8="http://schemas.microsoft.com/office/drawing/2016/5/14/chartex" xmlns:mc="http://schemas.openxmlformats.org/markup-compatibility/2006" xmlns:aink="http://schemas.microsoft.com/office/drawing/2016/ink" xmlns:am3d="http://schemas.microsoft.com/office/drawing/2017/model3d" xmlns:o="urn:schemas-microsoft-com:office:office" xmlns:r="http://schemas.openxmlformats.org/officeDocument/2006/relationships" xmlns:m="http://schemas.openxmlformats.org/officeDocument/2006/math" xmlns:v="urn:schemas-microsoft-com:vml" xmlns:wp14="http://schemas.microsoft.com/office/word/2010/wordprocessingDrawing" xmlns:wp="http://schemas.openxmlformats.org/drawingml/2006/wordprocessingDrawing" xmlns:w10="urn:schemas-microsoft-com:office:word" xmlns:w="http://schemas.openxmlformats.org/wordprocessingml/2006/main" xmlns:w14="http://schemas.microsoft.com/office/word/2010/wordml" xmlns:w15="http://schemas.microsoft.com/office/word/2012/wordml" xmlns:w16se="http://schemas.microsoft.com/office/word/2015/wordml/symex" xmlns:wpg="http://schemas.microsoft.com/office/word/2010/wordprocessingGroup" xmlns:wpi="http://schemas.microsoft.com/office/word/2010/wordprocessingInk" xmlns:wne="http://schemas.microsoft.com/office/word/2006/wordml" xmlns:wps="http://schemas.microsoft.com/office/word/2010/wordprocessingShape" mc:Ignorable="w14 w15 w16se wp14">
   <w:body>
     <w:sdt>
       <w:sdtPr>
@@ -871,7 +871,6 @@
         <w:pStyle w:val="TuStyle-Title1"/>
       </w:pPr>
       <w:r>
-        <w:lastRenderedPageBreak/>
         <w:t>Kiến trúc hệ thống</w:t>
       </w:r>
     </w:p>
@@ -1087,10 +1086,10 @@
             <v:path o:extrusionok="f" gradientshapeok="t" o:connecttype="rect"/>
             <o:lock v:ext="edit" aspectratio="t"/>
           </v:shapetype>
-          <v:shape id="_x0000_i1025" type="#_x0000_t75" style="width:149.25pt;height:9in" o:ole="">
+          <v:shape id="_x0000_i1039" type="#_x0000_t75" style="width:149.85pt;height:9in" o:ole="">
             <v:imagedata r:id="rId8" o:title=""/>
           </v:shape>
-          <o:OLEObject Type="Embed" ProgID="Visio.Drawing.15" ShapeID="_x0000_i1025" DrawAspect="Content" ObjectID="_1572981048" r:id="rId9"/>
+          <o:OLEObject Type="Embed" ProgID="Visio.Drawing.15" ShapeID="_x0000_i1039" DrawAspect="Content" ObjectID="_1572986705" r:id="rId9"/>
         </w:object>
       </w:r>
     </w:p>
@@ -1105,7 +1104,6 @@
         <w:rPr>
           <w:b/>
         </w:rPr>
-        <w:lastRenderedPageBreak/>
         <w:t xml:space="preserve">Quản lý </w:t>
       </w:r>
       <w:r>
@@ -1259,7 +1257,6 @@
           <w:noProof/>
           <w:lang w:eastAsia="zh-CN"/>
         </w:rPr>
-        <w:lastRenderedPageBreak/>
         <w:drawing>
           <wp:inline distT="0" distB="0" distL="0" distR="0">
             <wp:extent cx="5943600" cy="4407345"/>
@@ -1367,7 +1364,6 @@
           <w:noProof/>
           <w:lang w:eastAsia="zh-CN"/>
         </w:rPr>
-        <w:lastRenderedPageBreak/>
         <w:drawing>
           <wp:inline distT="0" distB="0" distL="0" distR="0">
             <wp:extent cx="5943600" cy="4673017"/>
@@ -1490,8 +1486,13 @@
         <w:t>UC</w:t>
       </w:r>
       <w:r>
-        <w:t>CN-, …..</w:t>
-      </w:r>
+        <w:t xml:space="preserve">CN-, </w:t>
+      </w:r>
+      <w:proofErr w:type="gramStart"/>
+      <w:r>
+        <w:t>…..</w:t>
+      </w:r>
+      <w:proofErr w:type="gramEnd"/>
     </w:p>
     <w:p>
       <w:pPr>
@@ -1508,7 +1509,6 @@
           <w:noProof/>
           <w:lang w:eastAsia="zh-CN"/>
         </w:rPr>
-        <w:lastRenderedPageBreak/>
         <w:drawing>
           <wp:inline distT="0" distB="0" distL="0" distR="0">
             <wp:extent cx="2314575" cy="8486775"/>
@@ -1724,8 +1724,13 @@
         <w:t>UC</w:t>
       </w:r>
       <w:r>
-        <w:t>CN-, …..</w:t>
-      </w:r>
+        <w:t xml:space="preserve">CN-, </w:t>
+      </w:r>
+      <w:proofErr w:type="gramStart"/>
+      <w:r>
+        <w:t>…..</w:t>
+      </w:r>
+      <w:proofErr w:type="gramEnd"/>
     </w:p>
     <w:p>
       <w:pPr>
@@ -1741,7 +1746,6 @@
           <w:noProof/>
           <w:lang w:eastAsia="zh-CN"/>
         </w:rPr>
-        <w:lastRenderedPageBreak/>
         <w:drawing>
           <wp:inline distT="0" distB="0" distL="0" distR="0" wp14:anchorId="148BC1AD" wp14:editId="654B2C08">
             <wp:extent cx="2286000" cy="5057775"/>
@@ -1844,7 +1848,6 @@
           <w:noProof/>
           <w:lang w:eastAsia="zh-CN"/>
         </w:rPr>
-        <w:lastRenderedPageBreak/>
         <w:drawing>
           <wp:inline distT="0" distB="0" distL="0" distR="0">
             <wp:extent cx="5943600" cy="3918585"/>
@@ -1974,7 +1977,6 @@
           <w:noProof/>
           <w:lang w:eastAsia="zh-CN"/>
         </w:rPr>
-        <w:lastRenderedPageBreak/>
         <w:drawing>
           <wp:inline distT="0" distB="0" distL="0" distR="0">
             <wp:extent cx="5943600" cy="4600512"/>
@@ -2091,7 +2093,6 @@
           <w:noProof/>
           <w:lang w:eastAsia="zh-CN"/>
         </w:rPr>
-        <w:lastRenderedPageBreak/>
         <w:drawing>
           <wp:inline distT="0" distB="0" distL="0" distR="0">
             <wp:extent cx="5943600" cy="3669030"/>
@@ -2214,10 +2215,10 @@
       </w:pPr>
       <w:r>
         <w:object w:dxaOrig="3691" w:dyaOrig="14461">
-          <v:shape id="_x0000_i1026" type="#_x0000_t75" style="width:165pt;height:9in" o:ole="">
+          <v:shape id="_x0000_i1041" type="#_x0000_t75" style="width:164.95pt;height:9in" o:ole="">
             <v:imagedata r:id="rId19" o:title=""/>
           </v:shape>
-          <o:OLEObject Type="Embed" ProgID="Visio.Drawing.15" ShapeID="_x0000_i1026" DrawAspect="Content" ObjectID="_1572981049" r:id="rId20"/>
+          <o:OLEObject Type="Embed" ProgID="Visio.Drawing.15" ShapeID="_x0000_i1041" DrawAspect="Content" ObjectID="_1572986706" r:id="rId20"/>
         </w:object>
       </w:r>
     </w:p>
@@ -2232,7 +2233,6 @@
         <w:rPr>
           <w:b/>
         </w:rPr>
-        <w:lastRenderedPageBreak/>
         <w:t xml:space="preserve">Quản lý </w:t>
       </w:r>
       <w:r>
@@ -2275,10 +2275,10 @@
       </w:pPr>
       <w:r>
         <w:object w:dxaOrig="11026" w:dyaOrig="7786">
-          <v:shape id="_x0000_i1027" type="#_x0000_t75" style="width:468pt;height:331.5pt" o:ole="">
+          <v:shape id="_x0000_i1027" type="#_x0000_t75" style="width:468pt;height:331.55pt" o:ole="">
             <v:imagedata r:id="rId21" o:title=""/>
           </v:shape>
-          <o:OLEObject Type="Embed" ProgID="Visio.Drawing.15" ShapeID="_x0000_i1027" DrawAspect="Content" ObjectID="_1572981050" r:id="rId22"/>
+          <o:OLEObject Type="Embed" ProgID="Visio.Drawing.15" ShapeID="_x0000_i1027" DrawAspect="Content" ObjectID="_1572986707" r:id="rId22"/>
         </w:object>
       </w:r>
     </w:p>
@@ -2378,7 +2378,7 @@
           <v:shape id="_x0000_i1028" type="#_x0000_t75" style="width:180pt;height:9in" o:ole="">
             <v:imagedata r:id="rId23" o:title=""/>
           </v:shape>
-          <o:OLEObject Type="Embed" ProgID="Visio.Drawing.15" ShapeID="_x0000_i1028" DrawAspect="Content" ObjectID="_1572981051" r:id="rId24"/>
+          <o:OLEObject Type="Embed" ProgID="Visio.Drawing.15" ShapeID="_x0000_i1028" DrawAspect="Content" ObjectID="_1572986708" r:id="rId24"/>
         </w:object>
       </w:r>
     </w:p>
@@ -2445,10 +2445,10 @@
       </w:pPr>
       <w:r>
         <w:object w:dxaOrig="11026" w:dyaOrig="7786">
-          <v:shape id="_x0000_i1029" type="#_x0000_t75" style="width:468pt;height:331.5pt" o:ole="">
+          <v:shape id="_x0000_i1029" type="#_x0000_t75" style="width:468pt;height:331.55pt" o:ole="">
             <v:imagedata r:id="rId25" o:title=""/>
           </v:shape>
-          <o:OLEObject Type="Embed" ProgID="Visio.Drawing.15" ShapeID="_x0000_i1029" DrawAspect="Content" ObjectID="_1572981052" r:id="rId26"/>
+          <o:OLEObject Type="Embed" ProgID="Visio.Drawing.15" ShapeID="_x0000_i1029" DrawAspect="Content" ObjectID="_1572986709" r:id="rId26"/>
         </w:object>
       </w:r>
     </w:p>
@@ -2549,10 +2549,10 @@
       </w:pPr>
       <w:r>
         <w:object w:dxaOrig="3645" w:dyaOrig="14535">
-          <v:shape id="_x0000_i1030" type="#_x0000_t75" style="width:165pt;height:9in" o:ole="">
+          <v:shape id="_x0000_i1030" type="#_x0000_t75" style="width:164.95pt;height:9in" o:ole="">
             <v:imagedata r:id="rId27" o:title=""/>
           </v:shape>
-          <o:OLEObject Type="Embed" ProgID="Visio.Drawing.15" ShapeID="_x0000_i1030" DrawAspect="Content" ObjectID="_1572981053" r:id="rId28"/>
+          <o:OLEObject Type="Embed" ProgID="Visio.Drawing.15" ShapeID="_x0000_i1030" DrawAspect="Content" ObjectID="_1572986710" r:id="rId28"/>
         </w:object>
       </w:r>
     </w:p>
@@ -2728,8 +2728,13 @@
         <w:t>UC</w:t>
       </w:r>
       <w:r>
-        <w:t>CN-, …..</w:t>
-      </w:r>
+        <w:t xml:space="preserve">CN-, </w:t>
+      </w:r>
+      <w:proofErr w:type="gramStart"/>
+      <w:r>
+        <w:t>…..</w:t>
+      </w:r>
+      <w:proofErr w:type="gramEnd"/>
     </w:p>
     <w:p>
       <w:pPr>
@@ -2746,7 +2751,6 @@
           <w:noProof/>
           <w:lang w:eastAsia="zh-CN"/>
         </w:rPr>
-        <w:lastRenderedPageBreak/>
         <w:drawing>
           <wp:inline distT="0" distB="0" distL="0" distR="0">
             <wp:extent cx="2314575" cy="6772275"/>
@@ -2846,7 +2850,6 @@
           <w:noProof/>
           <w:lang w:eastAsia="zh-CN"/>
         </w:rPr>
-        <w:lastRenderedPageBreak/>
         <w:drawing>
           <wp:inline distT="0" distB="0" distL="0" distR="0">
             <wp:extent cx="5943600" cy="4674235"/>
@@ -2952,8 +2955,13 @@
         <w:t>UC</w:t>
       </w:r>
       <w:r>
-        <w:t>CN-, …..</w:t>
-      </w:r>
+        <w:t xml:space="preserve">CN-, </w:t>
+      </w:r>
+      <w:proofErr w:type="gramStart"/>
+      <w:r>
+        <w:t>…..</w:t>
+      </w:r>
+      <w:proofErr w:type="gramEnd"/>
     </w:p>
     <w:p>
       <w:pPr>
@@ -2969,7 +2977,6 @@
           <w:noProof/>
           <w:lang w:eastAsia="zh-CN"/>
         </w:rPr>
-        <w:lastRenderedPageBreak/>
         <w:drawing>
           <wp:inline distT="0" distB="0" distL="0" distR="0">
             <wp:extent cx="2289175" cy="8229600"/>
@@ -3191,8 +3198,13 @@
         <w:t>UC</w:t>
       </w:r>
       <w:r>
-        <w:t>CN-, …..</w:t>
-      </w:r>
+        <w:t xml:space="preserve">CN-, </w:t>
+      </w:r>
+      <w:proofErr w:type="gramStart"/>
+      <w:r>
+        <w:t>…..</w:t>
+      </w:r>
+      <w:proofErr w:type="gramEnd"/>
     </w:p>
     <w:p>
       <w:pPr>
@@ -3209,7 +3221,6 @@
           <w:noProof/>
           <w:lang w:eastAsia="zh-CN"/>
         </w:rPr>
-        <w:lastRenderedPageBreak/>
         <w:drawing>
           <wp:inline distT="0" distB="0" distL="0" distR="0">
             <wp:extent cx="2314575" cy="8467725"/>
@@ -3448,8 +3459,13 @@
         <w:t>UC</w:t>
       </w:r>
       <w:r>
-        <w:t>CN-, …..</w:t>
-      </w:r>
+        <w:t xml:space="preserve">CN-, </w:t>
+      </w:r>
+      <w:proofErr w:type="gramStart"/>
+      <w:r>
+        <w:t>…..</w:t>
+      </w:r>
+      <w:proofErr w:type="gramEnd"/>
     </w:p>
     <w:p>
       <w:pPr>
@@ -3466,7 +3482,6 @@
           <w:noProof/>
           <w:lang w:eastAsia="zh-CN"/>
         </w:rPr>
-        <w:lastRenderedPageBreak/>
         <w:drawing>
           <wp:inline distT="0" distB="0" distL="0" distR="0">
             <wp:extent cx="2314575" cy="9296400"/>
@@ -3682,8 +3697,13 @@
         <w:t>UC</w:t>
       </w:r>
       <w:r>
-        <w:t>CN-, …..</w:t>
-      </w:r>
+        <w:t xml:space="preserve">CN-, </w:t>
+      </w:r>
+      <w:proofErr w:type="gramStart"/>
+      <w:r>
+        <w:t>…..</w:t>
+      </w:r>
+      <w:proofErr w:type="gramEnd"/>
     </w:p>
     <w:p>
       <w:pPr>
@@ -3699,7 +3719,6 @@
           <w:noProof/>
           <w:lang w:eastAsia="zh-CN"/>
         </w:rPr>
-        <w:lastRenderedPageBreak/>
         <w:drawing>
           <wp:inline distT="0" distB="0" distL="0" distR="0">
             <wp:extent cx="2232660" cy="6555105"/>
@@ -3816,7 +3835,6 @@
           <w:noProof/>
           <w:lang w:eastAsia="zh-CN"/>
         </w:rPr>
-        <w:lastRenderedPageBreak/>
         <w:drawing>
           <wp:inline distT="0" distB="0" distL="0" distR="0">
             <wp:extent cx="5943600" cy="4673017"/>
@@ -3939,8 +3957,13 @@
         <w:t>UC</w:t>
       </w:r>
       <w:r>
-        <w:t>CN-, …..</w:t>
-      </w:r>
+        <w:t xml:space="preserve">CN-, </w:t>
+      </w:r>
+      <w:proofErr w:type="gramStart"/>
+      <w:r>
+        <w:t>…..</w:t>
+      </w:r>
+      <w:proofErr w:type="gramEnd"/>
     </w:p>
     <w:p>
       <w:pPr>
@@ -3957,7 +3980,6 @@
           <w:noProof/>
           <w:lang w:eastAsia="zh-CN"/>
         </w:rPr>
-        <w:lastRenderedPageBreak/>
         <w:drawing>
           <wp:inline distT="0" distB="0" distL="0" distR="0">
             <wp:extent cx="2314575" cy="9296400"/>
@@ -4071,10 +4093,10 @@
       </w:pPr>
       <w:r>
         <w:object w:dxaOrig="11026" w:dyaOrig="7786">
-          <v:shape id="_x0000_i1031" type="#_x0000_t75" style="width:468pt;height:330pt" o:ole="">
+          <v:shape id="_x0000_i1031" type="#_x0000_t75" style="width:468pt;height:329.85pt" o:ole="">
             <v:imagedata r:id="rId41" o:title=""/>
           </v:shape>
-          <o:OLEObject Type="Embed" ProgID="Visio.Drawing.15" ShapeID="_x0000_i1031" DrawAspect="Content" ObjectID="_1572981054" r:id="rId42"/>
+          <o:OLEObject Type="Embed" ProgID="Visio.Drawing.15" ShapeID="_x0000_i1031" DrawAspect="Content" ObjectID="_1572986711" r:id="rId42"/>
         </w:object>
       </w:r>
     </w:p>
@@ -4151,10 +4173,10 @@
       </w:pPr>
       <w:r>
         <w:object w:dxaOrig="3645" w:dyaOrig="15016">
-          <v:shape id="_x0000_i1032" type="#_x0000_t75" style="width:157.5pt;height:9in" o:ole="">
+          <v:shape id="_x0000_i1032" type="#_x0000_t75" style="width:157.4pt;height:9in" o:ole="">
             <v:imagedata r:id="rId43" o:title=""/>
           </v:shape>
-          <o:OLEObject Type="Embed" ProgID="Visio.Drawing.15" ShapeID="_x0000_i1032" DrawAspect="Content" ObjectID="_1572981055" r:id="rId44"/>
+          <o:OLEObject Type="Embed" ProgID="Visio.Drawing.15" ShapeID="_x0000_i1032" DrawAspect="Content" ObjectID="_1572986712" r:id="rId44"/>
         </w:object>
       </w:r>
     </w:p>
@@ -4328,8 +4350,13 @@
         <w:t>UC</w:t>
       </w:r>
       <w:r>
-        <w:t>CN-, …..</w:t>
-      </w:r>
+        <w:t xml:space="preserve">CN-, </w:t>
+      </w:r>
+      <w:proofErr w:type="gramStart"/>
+      <w:r>
+        <w:t>…..</w:t>
+      </w:r>
+      <w:proofErr w:type="gramEnd"/>
     </w:p>
     <w:p>
       <w:pPr>
@@ -4346,7 +4373,6 @@
           <w:noProof/>
           <w:lang w:eastAsia="zh-CN"/>
         </w:rPr>
-        <w:lastRenderedPageBreak/>
         <w:drawing>
           <wp:inline distT="0" distB="0" distL="0" distR="0">
             <wp:extent cx="1892105" cy="5037826"/>
@@ -4446,7 +4472,6 @@
           <w:noProof/>
           <w:lang w:eastAsia="zh-CN"/>
         </w:rPr>
-        <w:lastRenderedPageBreak/>
         <w:drawing>
           <wp:inline distT="0" distB="0" distL="0" distR="0">
             <wp:extent cx="5943600" cy="4674235"/>
@@ -4552,8 +4577,13 @@
         <w:t>UC</w:t>
       </w:r>
       <w:r>
-        <w:t>CN-, …..</w:t>
-      </w:r>
+        <w:t xml:space="preserve">CN-, </w:t>
+      </w:r>
+      <w:proofErr w:type="gramStart"/>
+      <w:r>
+        <w:t>…..</w:t>
+      </w:r>
+      <w:proofErr w:type="gramEnd"/>
     </w:p>
     <w:p>
       <w:pPr>
@@ -4569,7 +4599,6 @@
           <w:noProof/>
           <w:lang w:eastAsia="zh-CN"/>
         </w:rPr>
-        <w:lastRenderedPageBreak/>
         <w:drawing>
           <wp:inline distT="0" distB="0" distL="0" distR="0">
             <wp:extent cx="2316480" cy="5295900"/>
@@ -4667,8 +4696,15 @@
         <w:pStyle w:val="TuStyle-Title1"/>
       </w:pPr>
       <w:r>
-        <w:lastRenderedPageBreak/>
-        <w:t>Thành phần giao diện  - View</w:t>
+        <w:t xml:space="preserve">Thành phần giao </w:t>
+      </w:r>
+      <w:proofErr w:type="gramStart"/>
+      <w:r>
+        <w:t>diện  -</w:t>
+      </w:r>
+      <w:proofErr w:type="gramEnd"/>
+      <w:r>
+        <w:t xml:space="preserve"> View</w:t>
       </w:r>
     </w:p>
     <w:p>
@@ -4713,29 +4749,108 @@
     <w:p>
       <w:pPr>
         <w:pStyle w:val="TuNormal"/>
+      </w:pPr>
+      <w:r>
+        <w:t>Quản lý nhân viên</w:t>
+      </w:r>
+    </w:p>
+    <w:p>
+      <w:pPr>
+        <w:pStyle w:val="TuNormal"/>
+        <w:numPr>
+          <w:ilvl w:val="0"/>
+          <w:numId w:val="0"/>
+        </w:numPr>
+        <w:tabs>
+          <w:tab w:val="left" w:pos="6451"/>
+        </w:tabs>
+        <w:ind w:left="1296"/>
+      </w:pPr>
+      <w:r>
+        <w:rPr>
+          <w:b/>
+        </w:rPr>
+        <w:t>Tham chiếu</w:t>
+      </w:r>
+      <w:r>
+        <w:t>: [FD-01] Tbl</w:t>
+      </w:r>
+      <w:r>
+        <w:t>NhanVien</w:t>
+      </w:r>
+      <w:r>
+        <w:t>_01</w:t>
+      </w:r>
+      <w:r>
+        <w:tab/>
+      </w:r>
+    </w:p>
+    <w:p>
+      <w:pPr>
+        <w:pStyle w:val="TuNormal"/>
         <w:numPr>
           <w:ilvl w:val="2"/>
           <w:numId w:val="17"/>
         </w:numPr>
       </w:pPr>
       <w:r>
-        <w:t xml:space="preserve">Màn hình danh sách </w:t>
-      </w:r>
-      <w:r>
-        <w:t>nhân viên</w:t>
-      </w:r>
-    </w:p>
-    <w:p>
-      <w:pPr>
-        <w:pStyle w:val="TuNormal"/>
-        <w:numPr>
-          <w:ilvl w:val="0"/>
-          <w:numId w:val="0"/>
-        </w:numPr>
-        <w:ind w:left="1296"/>
-      </w:pPr>
-      <w:r>
-        <w:t>&lt;&lt;hình&gt;&gt;</w:t>
+        <w:t>Màn hình danh sách nhân viên</w:t>
+      </w:r>
+    </w:p>
+    <w:p>
+      <w:pPr>
+        <w:pStyle w:val="TuNormal"/>
+        <w:numPr>
+          <w:ilvl w:val="0"/>
+          <w:numId w:val="0"/>
+        </w:numPr>
+        <w:ind w:left="720"/>
+      </w:pPr>
+      <w:r>
+        <w:rPr>
+          <w:noProof/>
+        </w:rPr>
+        <w:drawing>
+          <wp:inline distT="0" distB="0" distL="0" distR="0" wp14:anchorId="76C95300" wp14:editId="2482258E">
+            <wp:extent cx="5943600" cy="2519680"/>
+            <wp:effectExtent l="0" t="0" r="0" b="0"/>
+            <wp:docPr id="7" name="Picture 7"/>
+            <wp:cNvGraphicFramePr>
+              <a:graphicFrameLocks xmlns:a="http://schemas.openxmlformats.org/drawingml/2006/main" noChangeAspect="1"/>
+            </wp:cNvGraphicFramePr>
+            <a:graphic xmlns:a="http://schemas.openxmlformats.org/drawingml/2006/main">
+              <a:graphicData uri="http://schemas.openxmlformats.org/drawingml/2006/picture">
+                <pic:pic xmlns:pic="http://schemas.openxmlformats.org/drawingml/2006/picture">
+                  <pic:nvPicPr>
+                    <pic:cNvPr id="7" name="10.png"/>
+                    <pic:cNvPicPr/>
+                  </pic:nvPicPr>
+                  <pic:blipFill>
+                    <a:blip r:embed="rId49">
+                      <a:extLst>
+                        <a:ext uri="{28A0092B-C50C-407E-A947-70E740481C1C}">
+                          <a14:useLocalDpi xmlns:a14="http://schemas.microsoft.com/office/drawing/2010/main" val="0"/>
+                        </a:ext>
+                      </a:extLst>
+                    </a:blip>
+                    <a:stretch>
+                      <a:fillRect/>
+                    </a:stretch>
+                  </pic:blipFill>
+                  <pic:spPr>
+                    <a:xfrm>
+                      <a:off x="0" y="0"/>
+                      <a:ext cx="5943600" cy="2519680"/>
+                    </a:xfrm>
+                    <a:prstGeom prst="rect">
+                      <a:avLst/>
+                    </a:prstGeom>
+                  </pic:spPr>
+                </pic:pic>
+              </a:graphicData>
+            </a:graphic>
+          </wp:inline>
+        </w:drawing>
       </w:r>
     </w:p>
     <w:p>
@@ -4819,6 +4934,9 @@
             <w:pPr>
               <w:pStyle w:val="MyTable1"/>
             </w:pPr>
+            <w:r>
+              <w:t>1</w:t>
+            </w:r>
           </w:p>
         </w:tc>
         <w:tc>
@@ -4829,6 +4947,9 @@
             <w:pPr>
               <w:pStyle w:val="MyTable1"/>
             </w:pPr>
+            <w:r>
+              <w:t>1</w:t>
+            </w:r>
           </w:p>
         </w:tc>
         <w:tc>
@@ -4839,6 +4960,140 @@
             <w:pPr>
               <w:pStyle w:val="MyTable1"/>
             </w:pPr>
+            <w:r>
+              <w:t>Thanh tìm kiếm nhân viên</w:t>
+            </w:r>
+          </w:p>
+        </w:tc>
+      </w:tr>
+      <w:tr>
+        <w:tc>
+          <w:tcPr>
+            <w:tcW w:w="763" w:type="dxa"/>
+          </w:tcPr>
+          <w:p>
+            <w:pPr>
+              <w:pStyle w:val="MyTable1"/>
+            </w:pPr>
+            <w:r>
+              <w:t>2</w:t>
+            </w:r>
+          </w:p>
+        </w:tc>
+        <w:tc>
+          <w:tcPr>
+            <w:tcW w:w="1676" w:type="dxa"/>
+          </w:tcPr>
+          <w:p>
+            <w:pPr>
+              <w:pStyle w:val="MyTable1"/>
+            </w:pPr>
+            <w:r>
+              <w:t>2</w:t>
+            </w:r>
+          </w:p>
+        </w:tc>
+        <w:tc>
+          <w:tcPr>
+            <w:tcW w:w="5728" w:type="dxa"/>
+          </w:tcPr>
+          <w:p>
+            <w:pPr>
+              <w:pStyle w:val="MyTable1"/>
+            </w:pPr>
+            <w:r>
+              <w:t>List danh sách nhân viên</w:t>
+            </w:r>
+          </w:p>
+        </w:tc>
+      </w:tr>
+      <w:tr>
+        <w:tc>
+          <w:tcPr>
+            <w:tcW w:w="763" w:type="dxa"/>
+          </w:tcPr>
+          <w:p>
+            <w:pPr>
+              <w:pStyle w:val="MyTable1"/>
+            </w:pPr>
+            <w:r>
+              <w:t>3</w:t>
+            </w:r>
+          </w:p>
+        </w:tc>
+        <w:tc>
+          <w:tcPr>
+            <w:tcW w:w="1676" w:type="dxa"/>
+          </w:tcPr>
+          <w:p>
+            <w:pPr>
+              <w:pStyle w:val="MyTable1"/>
+            </w:pPr>
+            <w:r>
+              <w:t>3</w:t>
+            </w:r>
+          </w:p>
+        </w:tc>
+        <w:tc>
+          <w:tcPr>
+            <w:tcW w:w="5728" w:type="dxa"/>
+          </w:tcPr>
+          <w:p>
+            <w:pPr>
+              <w:pStyle w:val="MyTable1"/>
+            </w:pPr>
+            <w:r>
+              <w:t>Thanh phân trang</w:t>
+            </w:r>
+          </w:p>
+        </w:tc>
+      </w:tr>
+      <w:tr>
+        <w:tc>
+          <w:tcPr>
+            <w:tcW w:w="763" w:type="dxa"/>
+          </w:tcPr>
+          <w:p>
+            <w:pPr>
+              <w:pStyle w:val="MyTable1"/>
+            </w:pPr>
+            <w:r>
+              <w:t>4</w:t>
+            </w:r>
+          </w:p>
+        </w:tc>
+        <w:tc>
+          <w:tcPr>
+            <w:tcW w:w="1676" w:type="dxa"/>
+          </w:tcPr>
+          <w:p>
+            <w:pPr>
+              <w:pStyle w:val="MyTable1"/>
+            </w:pPr>
+            <w:r>
+              <w:t>4</w:t>
+            </w:r>
+          </w:p>
+        </w:tc>
+        <w:tc>
+          <w:tcPr>
+            <w:tcW w:w="5728" w:type="dxa"/>
+          </w:tcPr>
+          <w:p>
+            <w:pPr>
+              <w:pStyle w:val="MyTable1"/>
+            </w:pPr>
+            <w:r>
+              <w:t xml:space="preserve">Button thao tác thêm, </w:t>
+            </w:r>
+            <w:proofErr w:type="gramStart"/>
+            <w:r>
+              <w:t>xóa ,sửa</w:t>
+            </w:r>
+            <w:proofErr w:type="gramEnd"/>
+            <w:r>
+              <w:t xml:space="preserve"> mở ra một dialog chi tiết</w:t>
+            </w:r>
           </w:p>
         </w:tc>
       </w:tr>
@@ -4857,19 +5112,58 @@
     </w:p>
     <w:p>
       <w:pPr>
-        <w:pStyle w:val="SubTitle1"/>
-        <w:numPr>
-          <w:ilvl w:val="0"/>
-          <w:numId w:val="0"/>
-        </w:numPr>
-        <w:ind w:left="1296"/>
+        <w:pStyle w:val="TuNormal"/>
+        <w:numPr>
+          <w:ilvl w:val="0"/>
+          <w:numId w:val="0"/>
+        </w:numPr>
+        <w:ind w:left="1440"/>
       </w:pPr>
       <w:r>
         <w:rPr>
           <w:noProof/>
-          <w:lang w:eastAsia="zh-CN"/>
-        </w:rPr>
-        <w:t>&lt;&lt;hình&gt;&gt;</w:t>
+        </w:rPr>
+        <w:drawing>
+          <wp:inline distT="0" distB="0" distL="0" distR="0" wp14:anchorId="2FE78A7C" wp14:editId="60B87EFA">
+            <wp:extent cx="5096586" cy="4820323"/>
+            <wp:effectExtent l="0" t="0" r="8890" b="0"/>
+            <wp:docPr id="9" name="Picture 9"/>
+            <wp:cNvGraphicFramePr>
+              <a:graphicFrameLocks xmlns:a="http://schemas.openxmlformats.org/drawingml/2006/main" noChangeAspect="1"/>
+            </wp:cNvGraphicFramePr>
+            <a:graphic xmlns:a="http://schemas.openxmlformats.org/drawingml/2006/main">
+              <a:graphicData uri="http://schemas.openxmlformats.org/drawingml/2006/picture">
+                <pic:pic xmlns:pic="http://schemas.openxmlformats.org/drawingml/2006/picture">
+                  <pic:nvPicPr>
+                    <pic:cNvPr id="9" name="1412405_ManHinhThemNV.png"/>
+                    <pic:cNvPicPr/>
+                  </pic:nvPicPr>
+                  <pic:blipFill>
+                    <a:blip r:embed="rId50">
+                      <a:extLst>
+                        <a:ext uri="{28A0092B-C50C-407E-A947-70E740481C1C}">
+                          <a14:useLocalDpi xmlns:a14="http://schemas.microsoft.com/office/drawing/2010/main" val="0"/>
+                        </a:ext>
+                      </a:extLst>
+                    </a:blip>
+                    <a:stretch>
+                      <a:fillRect/>
+                    </a:stretch>
+                  </pic:blipFill>
+                  <pic:spPr>
+                    <a:xfrm>
+                      <a:off x="0" y="0"/>
+                      <a:ext cx="5096586" cy="4820323"/>
+                    </a:xfrm>
+                    <a:prstGeom prst="rect">
+                      <a:avLst/>
+                    </a:prstGeom>
+                  </pic:spPr>
+                </pic:pic>
+              </a:graphicData>
+            </a:graphic>
+          </wp:inline>
+        </w:drawing>
       </w:r>
     </w:p>
     <w:p>
@@ -4953,6 +5247,9 @@
             <w:pPr>
               <w:pStyle w:val="MyTable1"/>
             </w:pPr>
+            <w:r>
+              <w:t>1</w:t>
+            </w:r>
           </w:p>
         </w:tc>
         <w:tc>
@@ -4963,6 +5260,9 @@
             <w:pPr>
               <w:pStyle w:val="MyTable1"/>
             </w:pPr>
+            <w:r>
+              <w:t>1</w:t>
+            </w:r>
           </w:p>
         </w:tc>
         <w:tc>
@@ -4973,6 +5273,296 @@
             <w:pPr>
               <w:pStyle w:val="MyTable1"/>
             </w:pPr>
+            <w:r>
+              <w:t>Input để nhập họ tên nhân viên</w:t>
+            </w:r>
+          </w:p>
+        </w:tc>
+      </w:tr>
+      <w:tr>
+        <w:tc>
+          <w:tcPr>
+            <w:tcW w:w="763" w:type="dxa"/>
+          </w:tcPr>
+          <w:p>
+            <w:pPr>
+              <w:pStyle w:val="MyTable1"/>
+            </w:pPr>
+            <w:r>
+              <w:t>2</w:t>
+            </w:r>
+          </w:p>
+        </w:tc>
+        <w:tc>
+          <w:tcPr>
+            <w:tcW w:w="1676" w:type="dxa"/>
+          </w:tcPr>
+          <w:p>
+            <w:pPr>
+              <w:pStyle w:val="MyTable1"/>
+            </w:pPr>
+            <w:r>
+              <w:t>2</w:t>
+            </w:r>
+          </w:p>
+        </w:tc>
+        <w:tc>
+          <w:tcPr>
+            <w:tcW w:w="5728" w:type="dxa"/>
+          </w:tcPr>
+          <w:p>
+            <w:pPr>
+              <w:pStyle w:val="MyTable1"/>
+            </w:pPr>
+            <w:r>
+              <w:t>Input để nhập chứng minh nhân dân của nhân viên</w:t>
+            </w:r>
+          </w:p>
+        </w:tc>
+      </w:tr>
+      <w:tr>
+        <w:tc>
+          <w:tcPr>
+            <w:tcW w:w="763" w:type="dxa"/>
+          </w:tcPr>
+          <w:p>
+            <w:pPr>
+              <w:pStyle w:val="MyTable1"/>
+            </w:pPr>
+            <w:r>
+              <w:t>3</w:t>
+            </w:r>
+          </w:p>
+        </w:tc>
+        <w:tc>
+          <w:tcPr>
+            <w:tcW w:w="1676" w:type="dxa"/>
+          </w:tcPr>
+          <w:p>
+            <w:pPr>
+              <w:pStyle w:val="MyTable1"/>
+            </w:pPr>
+            <w:r>
+              <w:t>3</w:t>
+            </w:r>
+          </w:p>
+        </w:tc>
+        <w:tc>
+          <w:tcPr>
+            <w:tcW w:w="5728" w:type="dxa"/>
+          </w:tcPr>
+          <w:p>
+            <w:pPr>
+              <w:pStyle w:val="MyTable1"/>
+            </w:pPr>
+            <w:r>
+              <w:t>Dropdown để nhập ngày tháng năm sinh của nhân viên</w:t>
+            </w:r>
+          </w:p>
+        </w:tc>
+      </w:tr>
+      <w:tr>
+        <w:tc>
+          <w:tcPr>
+            <w:tcW w:w="763" w:type="dxa"/>
+          </w:tcPr>
+          <w:p>
+            <w:pPr>
+              <w:pStyle w:val="MyTable1"/>
+            </w:pPr>
+            <w:r>
+              <w:t>4</w:t>
+            </w:r>
+          </w:p>
+        </w:tc>
+        <w:tc>
+          <w:tcPr>
+            <w:tcW w:w="1676" w:type="dxa"/>
+          </w:tcPr>
+          <w:p>
+            <w:pPr>
+              <w:pStyle w:val="MyTable1"/>
+            </w:pPr>
+            <w:r>
+              <w:t>4</w:t>
+            </w:r>
+          </w:p>
+        </w:tc>
+        <w:tc>
+          <w:tcPr>
+            <w:tcW w:w="5728" w:type="dxa"/>
+          </w:tcPr>
+          <w:p>
+            <w:pPr>
+              <w:pStyle w:val="MyTable1"/>
+            </w:pPr>
+            <w:r>
+              <w:t>Input để địa chỉ của nhân viên</w:t>
+            </w:r>
+          </w:p>
+        </w:tc>
+      </w:tr>
+      <w:tr>
+        <w:tc>
+          <w:tcPr>
+            <w:tcW w:w="763" w:type="dxa"/>
+          </w:tcPr>
+          <w:p>
+            <w:pPr>
+              <w:pStyle w:val="MyTable1"/>
+            </w:pPr>
+            <w:r>
+              <w:t>5</w:t>
+            </w:r>
+          </w:p>
+        </w:tc>
+        <w:tc>
+          <w:tcPr>
+            <w:tcW w:w="1676" w:type="dxa"/>
+          </w:tcPr>
+          <w:p>
+            <w:pPr>
+              <w:pStyle w:val="MyTable1"/>
+            </w:pPr>
+            <w:r>
+              <w:t>5</w:t>
+            </w:r>
+          </w:p>
+        </w:tc>
+        <w:tc>
+          <w:tcPr>
+            <w:tcW w:w="5728" w:type="dxa"/>
+          </w:tcPr>
+          <w:p>
+            <w:pPr>
+              <w:pStyle w:val="MyTable1"/>
+            </w:pPr>
+            <w:r>
+              <w:t>Input để số điện thoại của nhân viên</w:t>
+            </w:r>
+          </w:p>
+        </w:tc>
+      </w:tr>
+      <w:tr>
+        <w:tc>
+          <w:tcPr>
+            <w:tcW w:w="763" w:type="dxa"/>
+          </w:tcPr>
+          <w:p>
+            <w:pPr>
+              <w:pStyle w:val="MyTable1"/>
+            </w:pPr>
+            <w:r>
+              <w:t>6</w:t>
+            </w:r>
+          </w:p>
+        </w:tc>
+        <w:tc>
+          <w:tcPr>
+            <w:tcW w:w="1676" w:type="dxa"/>
+          </w:tcPr>
+          <w:p>
+            <w:pPr>
+              <w:pStyle w:val="MyTable1"/>
+            </w:pPr>
+            <w:r>
+              <w:t>6</w:t>
+            </w:r>
+          </w:p>
+        </w:tc>
+        <w:tc>
+          <w:tcPr>
+            <w:tcW w:w="5728" w:type="dxa"/>
+          </w:tcPr>
+          <w:p>
+            <w:pPr>
+              <w:pStyle w:val="MyTable1"/>
+            </w:pPr>
+            <w:r>
+              <w:t>Input để nhập email của nhân viên</w:t>
+            </w:r>
+          </w:p>
+        </w:tc>
+      </w:tr>
+      <w:tr>
+        <w:tc>
+          <w:tcPr>
+            <w:tcW w:w="763" w:type="dxa"/>
+          </w:tcPr>
+          <w:p>
+            <w:pPr>
+              <w:pStyle w:val="MyTable1"/>
+            </w:pPr>
+            <w:r>
+              <w:t>7</w:t>
+            </w:r>
+          </w:p>
+        </w:tc>
+        <w:tc>
+          <w:tcPr>
+            <w:tcW w:w="1676" w:type="dxa"/>
+          </w:tcPr>
+          <w:p>
+            <w:pPr>
+              <w:pStyle w:val="MyTable1"/>
+            </w:pPr>
+            <w:r>
+              <w:t>7</w:t>
+            </w:r>
+          </w:p>
+        </w:tc>
+        <w:tc>
+          <w:tcPr>
+            <w:tcW w:w="5728" w:type="dxa"/>
+          </w:tcPr>
+          <w:p>
+            <w:pPr>
+              <w:pStyle w:val="MyTable1"/>
+            </w:pPr>
+            <w:r>
+              <w:t>Button thêm thực hiện thao tác thêm mới nhân viên vừa nhập</w:t>
+            </w:r>
+          </w:p>
+        </w:tc>
+      </w:tr>
+      <w:tr>
+        <w:tc>
+          <w:tcPr>
+            <w:tcW w:w="763" w:type="dxa"/>
+          </w:tcPr>
+          <w:p>
+            <w:pPr>
+              <w:pStyle w:val="MyTable1"/>
+            </w:pPr>
+            <w:r>
+              <w:t>8</w:t>
+            </w:r>
+          </w:p>
+        </w:tc>
+        <w:tc>
+          <w:tcPr>
+            <w:tcW w:w="1676" w:type="dxa"/>
+          </w:tcPr>
+          <w:p>
+            <w:pPr>
+              <w:pStyle w:val="MyTable1"/>
+            </w:pPr>
+            <w:r>
+              <w:t>8</w:t>
+            </w:r>
+          </w:p>
+        </w:tc>
+        <w:tc>
+          <w:tcPr>
+            <w:tcW w:w="5728" w:type="dxa"/>
+          </w:tcPr>
+          <w:p>
+            <w:pPr>
+              <w:pStyle w:val="MyTable1"/>
+            </w:pPr>
+            <w:r>
+              <w:t>Button hủy thực hiện trở lại màn hình danh sách nhân viên và không thêm mới nhân viên</w:t>
+            </w:r>
           </w:p>
         </w:tc>
       </w:tr>
@@ -4991,19 +5581,58 @@
     </w:p>
     <w:p>
       <w:pPr>
-        <w:pStyle w:val="SubTitle1"/>
-        <w:numPr>
-          <w:ilvl w:val="0"/>
-          <w:numId w:val="0"/>
-        </w:numPr>
-        <w:ind w:left="1296"/>
+        <w:pStyle w:val="TuNormal"/>
+        <w:numPr>
+          <w:ilvl w:val="0"/>
+          <w:numId w:val="0"/>
+        </w:numPr>
+        <w:ind w:left="1440"/>
       </w:pPr>
       <w:r>
         <w:rPr>
           <w:noProof/>
-          <w:lang w:eastAsia="zh-CN"/>
-        </w:rPr>
-        <w:t>&lt;&lt;hình&gt;&gt;</w:t>
+        </w:rPr>
+        <w:drawing>
+          <wp:inline distT="0" distB="0" distL="0" distR="0" wp14:anchorId="20EC250C" wp14:editId="1E560A3D">
+            <wp:extent cx="4525006" cy="4315427"/>
+            <wp:effectExtent l="0" t="0" r="9525" b="9525"/>
+            <wp:docPr id="22" name="Picture 22"/>
+            <wp:cNvGraphicFramePr>
+              <a:graphicFrameLocks xmlns:a="http://schemas.openxmlformats.org/drawingml/2006/main" noChangeAspect="1"/>
+            </wp:cNvGraphicFramePr>
+            <a:graphic xmlns:a="http://schemas.openxmlformats.org/drawingml/2006/main">
+              <a:graphicData uri="http://schemas.openxmlformats.org/drawingml/2006/picture">
+                <pic:pic xmlns:pic="http://schemas.openxmlformats.org/drawingml/2006/picture">
+                  <pic:nvPicPr>
+                    <pic:cNvPr id="22" name="1412405_ManHinhCapNhatNV.png"/>
+                    <pic:cNvPicPr/>
+                  </pic:nvPicPr>
+                  <pic:blipFill>
+                    <a:blip r:embed="rId51">
+                      <a:extLst>
+                        <a:ext uri="{28A0092B-C50C-407E-A947-70E740481C1C}">
+                          <a14:useLocalDpi xmlns:a14="http://schemas.microsoft.com/office/drawing/2010/main" val="0"/>
+                        </a:ext>
+                      </a:extLst>
+                    </a:blip>
+                    <a:stretch>
+                      <a:fillRect/>
+                    </a:stretch>
+                  </pic:blipFill>
+                  <pic:spPr>
+                    <a:xfrm>
+                      <a:off x="0" y="0"/>
+                      <a:ext cx="4525006" cy="4315427"/>
+                    </a:xfrm>
+                    <a:prstGeom prst="rect">
+                      <a:avLst/>
+                    </a:prstGeom>
+                  </pic:spPr>
+                </pic:pic>
+              </a:graphicData>
+            </a:graphic>
+          </wp:inline>
+        </w:drawing>
       </w:r>
     </w:p>
     <w:p>
@@ -5087,6 +5716,9 @@
             <w:pPr>
               <w:pStyle w:val="MyTable1"/>
             </w:pPr>
+            <w:r>
+              <w:t>1</w:t>
+            </w:r>
           </w:p>
         </w:tc>
         <w:tc>
@@ -5097,6 +5729,9 @@
             <w:pPr>
               <w:pStyle w:val="MyTable1"/>
             </w:pPr>
+            <w:r>
+              <w:t>1</w:t>
+            </w:r>
           </w:p>
         </w:tc>
         <w:tc>
@@ -5107,6 +5742,296 @@
             <w:pPr>
               <w:pStyle w:val="MyTable1"/>
             </w:pPr>
+            <w:r>
+              <w:t>Input để nhập họ tên nhân viên</w:t>
+            </w:r>
+          </w:p>
+        </w:tc>
+      </w:tr>
+      <w:tr>
+        <w:tc>
+          <w:tcPr>
+            <w:tcW w:w="763" w:type="dxa"/>
+          </w:tcPr>
+          <w:p>
+            <w:pPr>
+              <w:pStyle w:val="MyTable1"/>
+            </w:pPr>
+            <w:r>
+              <w:t>2</w:t>
+            </w:r>
+          </w:p>
+        </w:tc>
+        <w:tc>
+          <w:tcPr>
+            <w:tcW w:w="1676" w:type="dxa"/>
+          </w:tcPr>
+          <w:p>
+            <w:pPr>
+              <w:pStyle w:val="MyTable1"/>
+            </w:pPr>
+            <w:r>
+              <w:t>2</w:t>
+            </w:r>
+          </w:p>
+        </w:tc>
+        <w:tc>
+          <w:tcPr>
+            <w:tcW w:w="5728" w:type="dxa"/>
+          </w:tcPr>
+          <w:p>
+            <w:pPr>
+              <w:pStyle w:val="MyTable1"/>
+            </w:pPr>
+            <w:r>
+              <w:t>Input để nhập chứng minh nhân dân của nhân viên</w:t>
+            </w:r>
+          </w:p>
+        </w:tc>
+      </w:tr>
+      <w:tr>
+        <w:tc>
+          <w:tcPr>
+            <w:tcW w:w="763" w:type="dxa"/>
+          </w:tcPr>
+          <w:p>
+            <w:pPr>
+              <w:pStyle w:val="MyTable1"/>
+            </w:pPr>
+            <w:r>
+              <w:t>3</w:t>
+            </w:r>
+          </w:p>
+        </w:tc>
+        <w:tc>
+          <w:tcPr>
+            <w:tcW w:w="1676" w:type="dxa"/>
+          </w:tcPr>
+          <w:p>
+            <w:pPr>
+              <w:pStyle w:val="MyTable1"/>
+            </w:pPr>
+            <w:r>
+              <w:t>3</w:t>
+            </w:r>
+          </w:p>
+        </w:tc>
+        <w:tc>
+          <w:tcPr>
+            <w:tcW w:w="5728" w:type="dxa"/>
+          </w:tcPr>
+          <w:p>
+            <w:pPr>
+              <w:pStyle w:val="MyTable1"/>
+            </w:pPr>
+            <w:r>
+              <w:t>Dropdown để nhập ngày tháng năm sinh của nhân viên</w:t>
+            </w:r>
+          </w:p>
+        </w:tc>
+      </w:tr>
+      <w:tr>
+        <w:tc>
+          <w:tcPr>
+            <w:tcW w:w="763" w:type="dxa"/>
+          </w:tcPr>
+          <w:p>
+            <w:pPr>
+              <w:pStyle w:val="MyTable1"/>
+            </w:pPr>
+            <w:r>
+              <w:t>4</w:t>
+            </w:r>
+          </w:p>
+        </w:tc>
+        <w:tc>
+          <w:tcPr>
+            <w:tcW w:w="1676" w:type="dxa"/>
+          </w:tcPr>
+          <w:p>
+            <w:pPr>
+              <w:pStyle w:val="MyTable1"/>
+            </w:pPr>
+            <w:r>
+              <w:t>4</w:t>
+            </w:r>
+          </w:p>
+        </w:tc>
+        <w:tc>
+          <w:tcPr>
+            <w:tcW w:w="5728" w:type="dxa"/>
+          </w:tcPr>
+          <w:p>
+            <w:pPr>
+              <w:pStyle w:val="MyTable1"/>
+            </w:pPr>
+            <w:r>
+              <w:t>Input để địa chỉ của nhân viên</w:t>
+            </w:r>
+          </w:p>
+        </w:tc>
+      </w:tr>
+      <w:tr>
+        <w:tc>
+          <w:tcPr>
+            <w:tcW w:w="763" w:type="dxa"/>
+          </w:tcPr>
+          <w:p>
+            <w:pPr>
+              <w:pStyle w:val="MyTable1"/>
+            </w:pPr>
+            <w:r>
+              <w:t>5</w:t>
+            </w:r>
+          </w:p>
+        </w:tc>
+        <w:tc>
+          <w:tcPr>
+            <w:tcW w:w="1676" w:type="dxa"/>
+          </w:tcPr>
+          <w:p>
+            <w:pPr>
+              <w:pStyle w:val="MyTable1"/>
+            </w:pPr>
+            <w:r>
+              <w:t>5</w:t>
+            </w:r>
+          </w:p>
+        </w:tc>
+        <w:tc>
+          <w:tcPr>
+            <w:tcW w:w="5728" w:type="dxa"/>
+          </w:tcPr>
+          <w:p>
+            <w:pPr>
+              <w:pStyle w:val="MyTable1"/>
+            </w:pPr>
+            <w:r>
+              <w:t>Input để số điện thoại của nhân viên</w:t>
+            </w:r>
+          </w:p>
+        </w:tc>
+      </w:tr>
+      <w:tr>
+        <w:tc>
+          <w:tcPr>
+            <w:tcW w:w="763" w:type="dxa"/>
+          </w:tcPr>
+          <w:p>
+            <w:pPr>
+              <w:pStyle w:val="MyTable1"/>
+            </w:pPr>
+            <w:r>
+              <w:t>6</w:t>
+            </w:r>
+          </w:p>
+        </w:tc>
+        <w:tc>
+          <w:tcPr>
+            <w:tcW w:w="1676" w:type="dxa"/>
+          </w:tcPr>
+          <w:p>
+            <w:pPr>
+              <w:pStyle w:val="MyTable1"/>
+            </w:pPr>
+            <w:r>
+              <w:t>6</w:t>
+            </w:r>
+          </w:p>
+        </w:tc>
+        <w:tc>
+          <w:tcPr>
+            <w:tcW w:w="5728" w:type="dxa"/>
+          </w:tcPr>
+          <w:p>
+            <w:pPr>
+              <w:pStyle w:val="MyTable1"/>
+            </w:pPr>
+            <w:r>
+              <w:t>Input để nhập email của nhân viên</w:t>
+            </w:r>
+          </w:p>
+        </w:tc>
+      </w:tr>
+      <w:tr>
+        <w:tc>
+          <w:tcPr>
+            <w:tcW w:w="763" w:type="dxa"/>
+          </w:tcPr>
+          <w:p>
+            <w:pPr>
+              <w:pStyle w:val="MyTable1"/>
+            </w:pPr>
+            <w:r>
+              <w:t>7</w:t>
+            </w:r>
+          </w:p>
+        </w:tc>
+        <w:tc>
+          <w:tcPr>
+            <w:tcW w:w="1676" w:type="dxa"/>
+          </w:tcPr>
+          <w:p>
+            <w:pPr>
+              <w:pStyle w:val="MyTable1"/>
+            </w:pPr>
+            <w:r>
+              <w:t>7</w:t>
+            </w:r>
+          </w:p>
+        </w:tc>
+        <w:tc>
+          <w:tcPr>
+            <w:tcW w:w="5728" w:type="dxa"/>
+          </w:tcPr>
+          <w:p>
+            <w:pPr>
+              <w:pStyle w:val="MyTable1"/>
+            </w:pPr>
+            <w:r>
+              <w:t xml:space="preserve">Button cập nhật thực hiện thao tác sửa thông tin nhân viên </w:t>
+            </w:r>
+          </w:p>
+        </w:tc>
+      </w:tr>
+      <w:tr>
+        <w:tc>
+          <w:tcPr>
+            <w:tcW w:w="763" w:type="dxa"/>
+          </w:tcPr>
+          <w:p>
+            <w:pPr>
+              <w:pStyle w:val="MyTable1"/>
+            </w:pPr>
+            <w:r>
+              <w:t>8</w:t>
+            </w:r>
+          </w:p>
+        </w:tc>
+        <w:tc>
+          <w:tcPr>
+            <w:tcW w:w="1676" w:type="dxa"/>
+          </w:tcPr>
+          <w:p>
+            <w:pPr>
+              <w:pStyle w:val="MyTable1"/>
+            </w:pPr>
+            <w:r>
+              <w:t>8</w:t>
+            </w:r>
+          </w:p>
+        </w:tc>
+        <w:tc>
+          <w:tcPr>
+            <w:tcW w:w="5728" w:type="dxa"/>
+          </w:tcPr>
+          <w:p>
+            <w:pPr>
+              <w:pStyle w:val="MyTable1"/>
+            </w:pPr>
+            <w:r>
+              <w:t>Button hủy thực hiện trở lại màn hình danh sách nhân viên và không sửa thông tin nhân viên</w:t>
+            </w:r>
           </w:p>
         </w:tc>
       </w:tr>
@@ -5125,19 +6050,68 @@
     </w:p>
     <w:p>
       <w:pPr>
-        <w:pStyle w:val="SubTitle1"/>
-        <w:numPr>
-          <w:ilvl w:val="0"/>
-          <w:numId w:val="0"/>
-        </w:numPr>
-        <w:ind w:left="1296"/>
+        <w:pStyle w:val="TuNormal"/>
+        <w:numPr>
+          <w:ilvl w:val="0"/>
+          <w:numId w:val="0"/>
+        </w:numPr>
+        <w:ind w:left="2016"/>
+      </w:pPr>
+    </w:p>
+    <w:p>
+      <w:pPr>
+        <w:pStyle w:val="TuNormal"/>
+        <w:numPr>
+          <w:ilvl w:val="0"/>
+          <w:numId w:val="0"/>
+        </w:numPr>
+        <w:ind w:left="1440"/>
       </w:pPr>
       <w:r>
         <w:rPr>
           <w:noProof/>
-          <w:lang w:eastAsia="zh-CN"/>
-        </w:rPr>
-        <w:t>&lt;&lt;hình&gt;&gt;</w:t>
+        </w:rPr>
+        <w:drawing>
+          <wp:inline distT="0" distB="0" distL="0" distR="0" wp14:anchorId="65D38792" wp14:editId="7F04DBD4">
+            <wp:extent cx="4191585" cy="1857634"/>
+            <wp:effectExtent l="0" t="0" r="0" b="9525"/>
+            <wp:docPr id="34" name="Picture 34"/>
+            <wp:cNvGraphicFramePr>
+              <a:graphicFrameLocks xmlns:a="http://schemas.openxmlformats.org/drawingml/2006/main" noChangeAspect="1"/>
+            </wp:cNvGraphicFramePr>
+            <a:graphic xmlns:a="http://schemas.openxmlformats.org/drawingml/2006/main">
+              <a:graphicData uri="http://schemas.openxmlformats.org/drawingml/2006/picture">
+                <pic:pic xmlns:pic="http://schemas.openxmlformats.org/drawingml/2006/picture">
+                  <pic:nvPicPr>
+                    <pic:cNvPr id="34" name="1412405_ManHinhXacNhanXoaNV.png"/>
+                    <pic:cNvPicPr/>
+                  </pic:nvPicPr>
+                  <pic:blipFill>
+                    <a:blip r:embed="rId52">
+                      <a:extLst>
+                        <a:ext uri="{28A0092B-C50C-407E-A947-70E740481C1C}">
+                          <a14:useLocalDpi xmlns:a14="http://schemas.microsoft.com/office/drawing/2010/main" val="0"/>
+                        </a:ext>
+                      </a:extLst>
+                    </a:blip>
+                    <a:stretch>
+                      <a:fillRect/>
+                    </a:stretch>
+                  </pic:blipFill>
+                  <pic:spPr>
+                    <a:xfrm>
+                      <a:off x="0" y="0"/>
+                      <a:ext cx="4191585" cy="1857634"/>
+                    </a:xfrm>
+                    <a:prstGeom prst="rect">
+                      <a:avLst/>
+                    </a:prstGeom>
+                  </pic:spPr>
+                </pic:pic>
+              </a:graphicData>
+            </a:graphic>
+          </wp:inline>
+        </w:drawing>
       </w:r>
     </w:p>
     <w:p>
@@ -5221,6 +6195,9 @@
             <w:pPr>
               <w:pStyle w:val="MyTable1"/>
             </w:pPr>
+            <w:r>
+              <w:t>1</w:t>
+            </w:r>
           </w:p>
         </w:tc>
         <w:tc>
@@ -5231,6 +6208,9 @@
             <w:pPr>
               <w:pStyle w:val="MyTable1"/>
             </w:pPr>
+            <w:r>
+              <w:t>1</w:t>
+            </w:r>
           </w:p>
         </w:tc>
         <w:tc>
@@ -5241,6 +6221,50 @@
             <w:pPr>
               <w:pStyle w:val="MyTable1"/>
             </w:pPr>
+            <w:r>
+              <w:t>Button xác nhận đồng ý xóa nhân viên được chọn</w:t>
+            </w:r>
+          </w:p>
+        </w:tc>
+      </w:tr>
+      <w:tr>
+        <w:tc>
+          <w:tcPr>
+            <w:tcW w:w="763" w:type="dxa"/>
+          </w:tcPr>
+          <w:p>
+            <w:pPr>
+              <w:pStyle w:val="MyTable1"/>
+            </w:pPr>
+            <w:r>
+              <w:t>2</w:t>
+            </w:r>
+          </w:p>
+        </w:tc>
+        <w:tc>
+          <w:tcPr>
+            <w:tcW w:w="1676" w:type="dxa"/>
+          </w:tcPr>
+          <w:p>
+            <w:pPr>
+              <w:pStyle w:val="MyTable1"/>
+            </w:pPr>
+            <w:r>
+              <w:t>2</w:t>
+            </w:r>
+          </w:p>
+        </w:tc>
+        <w:tc>
+          <w:tcPr>
+            <w:tcW w:w="5728" w:type="dxa"/>
+          </w:tcPr>
+          <w:p>
+            <w:pPr>
+              <w:pStyle w:val="MyTable1"/>
+            </w:pPr>
+            <w:r>
+              <w:t>Button xác nhận hủy việc xóa nhân viên được chọn</w:t>
+            </w:r>
           </w:p>
         </w:tc>
       </w:tr>
@@ -5252,25 +6276,23 @@
           <w:ilvl w:val="0"/>
           <w:numId w:val="0"/>
         </w:numPr>
-        <w:ind w:left="1296"/>
-      </w:pPr>
-    </w:p>
-    <w:p>
-      <w:pPr>
-        <w:pStyle w:val="TuNormal"/>
-        <w:numPr>
-          <w:ilvl w:val="0"/>
-          <w:numId w:val="0"/>
-        </w:numPr>
-        <w:ind w:left="1296"/>
-      </w:pPr>
-    </w:p>
-    <w:p>
-      <w:pPr>
-        <w:pStyle w:val="TuNormal"/>
-      </w:pPr>
-      <w:r>
-        <w:lastRenderedPageBreak/>
+      </w:pPr>
+    </w:p>
+    <w:p>
+      <w:pPr>
+        <w:pStyle w:val="TuNormal"/>
+        <w:numPr>
+          <w:ilvl w:val="0"/>
+          <w:numId w:val="0"/>
+        </w:numPr>
+        <w:ind w:left="1296"/>
+      </w:pPr>
+    </w:p>
+    <w:p>
+      <w:pPr>
+        <w:pStyle w:val="TuNormal"/>
+      </w:pPr>
+      <w:r>
         <w:t>Quản lý tuyến xe</w:t>
       </w:r>
     </w:p>
@@ -5902,7 +6924,6 @@
         </w:numPr>
       </w:pPr>
       <w:r>
-        <w:lastRenderedPageBreak/>
         <w:t xml:space="preserve">Màn hình danh sách </w:t>
       </w:r>
       <w:r>
@@ -6535,7 +7556,6 @@
         <w:rPr>
           <w:b/>
         </w:rPr>
-        <w:lastRenderedPageBreak/>
         <w:t>Diễn giải</w:t>
       </w:r>
     </w:p>
@@ -7158,7 +8178,6 @@
               <w:pStyle w:val="MyTable1"/>
             </w:pPr>
             <w:r>
-              <w:lastRenderedPageBreak/>
               <w:t>STT</w:t>
             </w:r>
           </w:p>
@@ -7686,29 +8705,108 @@
     <w:p>
       <w:pPr>
         <w:pStyle w:val="TuNormal"/>
+      </w:pPr>
+      <w:r>
+        <w:t>Quản lý khách hàng</w:t>
+      </w:r>
+    </w:p>
+    <w:p>
+      <w:pPr>
+        <w:pStyle w:val="TuNormal"/>
+        <w:numPr>
+          <w:ilvl w:val="0"/>
+          <w:numId w:val="0"/>
+        </w:numPr>
+        <w:tabs>
+          <w:tab w:val="left" w:pos="6451"/>
+        </w:tabs>
+        <w:ind w:left="1296"/>
+      </w:pPr>
+      <w:r>
+        <w:rPr>
+          <w:b/>
+        </w:rPr>
+        <w:t>Tham chiếu</w:t>
+      </w:r>
+      <w:r>
+        <w:t>: [FD-01] Tbl</w:t>
+      </w:r>
+      <w:r>
+        <w:t>KhachHang</w:t>
+      </w:r>
+      <w:r>
+        <w:t>_01</w:t>
+      </w:r>
+      <w:r>
+        <w:tab/>
+      </w:r>
+    </w:p>
+    <w:p>
+      <w:pPr>
+        <w:pStyle w:val="TuNormal"/>
         <w:numPr>
           <w:ilvl w:val="2"/>
           <w:numId w:val="17"/>
         </w:numPr>
       </w:pPr>
       <w:r>
-        <w:t xml:space="preserve">Màn hình danh sách </w:t>
-      </w:r>
-      <w:r>
-        <w:t>khách hàng</w:t>
-      </w:r>
-    </w:p>
-    <w:p>
-      <w:pPr>
-        <w:pStyle w:val="TuNormal"/>
-        <w:numPr>
-          <w:ilvl w:val="0"/>
-          <w:numId w:val="0"/>
-        </w:numPr>
-        <w:ind w:left="1296"/>
-      </w:pPr>
-      <w:r>
-        <w:t>&lt;&lt;hình&gt;&gt;</w:t>
+        <w:t>Màn hình danh sách khách hàng</w:t>
+      </w:r>
+    </w:p>
+    <w:p>
+      <w:pPr>
+        <w:pStyle w:val="TuNormal"/>
+        <w:numPr>
+          <w:ilvl w:val="0"/>
+          <w:numId w:val="0"/>
+        </w:numPr>
+        <w:ind w:left="720"/>
+      </w:pPr>
+      <w:r>
+        <w:rPr>
+          <w:noProof/>
+        </w:rPr>
+        <w:drawing>
+          <wp:inline distT="0" distB="0" distL="0" distR="0" wp14:anchorId="7DA7589E" wp14:editId="17FFAC0C">
+            <wp:extent cx="5943600" cy="2519680"/>
+            <wp:effectExtent l="0" t="0" r="0" b="0"/>
+            <wp:docPr id="37" name="Picture 37"/>
+            <wp:cNvGraphicFramePr>
+              <a:graphicFrameLocks xmlns:a="http://schemas.openxmlformats.org/drawingml/2006/main" noChangeAspect="1"/>
+            </wp:cNvGraphicFramePr>
+            <a:graphic xmlns:a="http://schemas.openxmlformats.org/drawingml/2006/main">
+              <a:graphicData uri="http://schemas.openxmlformats.org/drawingml/2006/picture">
+                <pic:pic xmlns:pic="http://schemas.openxmlformats.org/drawingml/2006/picture">
+                  <pic:nvPicPr>
+                    <pic:cNvPr id="37" name="1412405_ManHinhDSNV.png"/>
+                    <pic:cNvPicPr/>
+                  </pic:nvPicPr>
+                  <pic:blipFill>
+                    <a:blip r:embed="rId49">
+                      <a:extLst>
+                        <a:ext uri="{28A0092B-C50C-407E-A947-70E740481C1C}">
+                          <a14:useLocalDpi xmlns:a14="http://schemas.microsoft.com/office/drawing/2010/main" val="0"/>
+                        </a:ext>
+                      </a:extLst>
+                    </a:blip>
+                    <a:stretch>
+                      <a:fillRect/>
+                    </a:stretch>
+                  </pic:blipFill>
+                  <pic:spPr>
+                    <a:xfrm>
+                      <a:off x="0" y="0"/>
+                      <a:ext cx="5943600" cy="2519680"/>
+                    </a:xfrm>
+                    <a:prstGeom prst="rect">
+                      <a:avLst/>
+                    </a:prstGeom>
+                  </pic:spPr>
+                </pic:pic>
+              </a:graphicData>
+            </a:graphic>
+          </wp:inline>
+        </w:drawing>
       </w:r>
     </w:p>
     <w:p>
@@ -7792,6 +8890,9 @@
             <w:pPr>
               <w:pStyle w:val="MyTable1"/>
             </w:pPr>
+            <w:r>
+              <w:t>1</w:t>
+            </w:r>
           </w:p>
         </w:tc>
         <w:tc>
@@ -7802,6 +8903,9 @@
             <w:pPr>
               <w:pStyle w:val="MyTable1"/>
             </w:pPr>
+            <w:r>
+              <w:t>1</w:t>
+            </w:r>
           </w:p>
         </w:tc>
         <w:tc>
@@ -7812,6 +8916,140 @@
             <w:pPr>
               <w:pStyle w:val="MyTable1"/>
             </w:pPr>
+            <w:r>
+              <w:t>Thanh tìm kiếm khách hàng</w:t>
+            </w:r>
+          </w:p>
+        </w:tc>
+      </w:tr>
+      <w:tr>
+        <w:tc>
+          <w:tcPr>
+            <w:tcW w:w="763" w:type="dxa"/>
+          </w:tcPr>
+          <w:p>
+            <w:pPr>
+              <w:pStyle w:val="MyTable1"/>
+            </w:pPr>
+            <w:r>
+              <w:t>2</w:t>
+            </w:r>
+          </w:p>
+        </w:tc>
+        <w:tc>
+          <w:tcPr>
+            <w:tcW w:w="1676" w:type="dxa"/>
+          </w:tcPr>
+          <w:p>
+            <w:pPr>
+              <w:pStyle w:val="MyTable1"/>
+            </w:pPr>
+            <w:r>
+              <w:t>2</w:t>
+            </w:r>
+          </w:p>
+        </w:tc>
+        <w:tc>
+          <w:tcPr>
+            <w:tcW w:w="5728" w:type="dxa"/>
+          </w:tcPr>
+          <w:p>
+            <w:pPr>
+              <w:pStyle w:val="MyTable1"/>
+            </w:pPr>
+            <w:r>
+              <w:t>List danh sách khách hàng</w:t>
+            </w:r>
+          </w:p>
+        </w:tc>
+      </w:tr>
+      <w:tr>
+        <w:tc>
+          <w:tcPr>
+            <w:tcW w:w="763" w:type="dxa"/>
+          </w:tcPr>
+          <w:p>
+            <w:pPr>
+              <w:pStyle w:val="MyTable1"/>
+            </w:pPr>
+            <w:r>
+              <w:t>3</w:t>
+            </w:r>
+          </w:p>
+        </w:tc>
+        <w:tc>
+          <w:tcPr>
+            <w:tcW w:w="1676" w:type="dxa"/>
+          </w:tcPr>
+          <w:p>
+            <w:pPr>
+              <w:pStyle w:val="MyTable1"/>
+            </w:pPr>
+            <w:r>
+              <w:t>3</w:t>
+            </w:r>
+          </w:p>
+        </w:tc>
+        <w:tc>
+          <w:tcPr>
+            <w:tcW w:w="5728" w:type="dxa"/>
+          </w:tcPr>
+          <w:p>
+            <w:pPr>
+              <w:pStyle w:val="MyTable1"/>
+            </w:pPr>
+            <w:r>
+              <w:t>Thanh phân trang</w:t>
+            </w:r>
+          </w:p>
+        </w:tc>
+      </w:tr>
+      <w:tr>
+        <w:tc>
+          <w:tcPr>
+            <w:tcW w:w="763" w:type="dxa"/>
+          </w:tcPr>
+          <w:p>
+            <w:pPr>
+              <w:pStyle w:val="MyTable1"/>
+            </w:pPr>
+            <w:r>
+              <w:t>4</w:t>
+            </w:r>
+          </w:p>
+        </w:tc>
+        <w:tc>
+          <w:tcPr>
+            <w:tcW w:w="1676" w:type="dxa"/>
+          </w:tcPr>
+          <w:p>
+            <w:pPr>
+              <w:pStyle w:val="MyTable1"/>
+            </w:pPr>
+            <w:r>
+              <w:t>4</w:t>
+            </w:r>
+          </w:p>
+        </w:tc>
+        <w:tc>
+          <w:tcPr>
+            <w:tcW w:w="5728" w:type="dxa"/>
+          </w:tcPr>
+          <w:p>
+            <w:pPr>
+              <w:pStyle w:val="MyTable1"/>
+            </w:pPr>
+            <w:r>
+              <w:t xml:space="preserve">Button thao tác thêm, </w:t>
+            </w:r>
+            <w:proofErr w:type="gramStart"/>
+            <w:r>
+              <w:t>xóa ,sửa</w:t>
+            </w:r>
+            <w:proofErr w:type="gramEnd"/>
+            <w:r>
+              <w:t xml:space="preserve"> mở ra một dialog chi tiết</w:t>
+            </w:r>
           </w:p>
         </w:tc>
       </w:tr>
@@ -7825,27 +9063,63 @@
         </w:numPr>
       </w:pPr>
       <w:r>
-        <w:t xml:space="preserve">Màn hình thêm </w:t>
-      </w:r>
-      <w:r>
-        <w:t>khách hàng</w:t>
-      </w:r>
-    </w:p>
-    <w:p>
-      <w:pPr>
-        <w:pStyle w:val="SubTitle1"/>
-        <w:numPr>
-          <w:ilvl w:val="0"/>
-          <w:numId w:val="0"/>
-        </w:numPr>
-        <w:ind w:left="1296"/>
+        <w:t>Màn hình thêm khách hàng</w:t>
+      </w:r>
+    </w:p>
+    <w:p>
+      <w:pPr>
+        <w:pStyle w:val="TuNormal"/>
+        <w:numPr>
+          <w:ilvl w:val="0"/>
+          <w:numId w:val="0"/>
+        </w:numPr>
+        <w:ind w:left="1440"/>
       </w:pPr>
       <w:r>
         <w:rPr>
           <w:noProof/>
-          <w:lang w:eastAsia="zh-CN"/>
-        </w:rPr>
-        <w:t>&lt;&lt;hình&gt;&gt;</w:t>
+        </w:rPr>
+        <w:drawing>
+          <wp:inline distT="0" distB="0" distL="0" distR="0" wp14:anchorId="46780B92" wp14:editId="0660B742">
+            <wp:extent cx="4544059" cy="4315427"/>
+            <wp:effectExtent l="0" t="0" r="9525" b="9525"/>
+            <wp:docPr id="38" name="Picture 38"/>
+            <wp:cNvGraphicFramePr>
+              <a:graphicFrameLocks xmlns:a="http://schemas.openxmlformats.org/drawingml/2006/main" noChangeAspect="1"/>
+            </wp:cNvGraphicFramePr>
+            <a:graphic xmlns:a="http://schemas.openxmlformats.org/drawingml/2006/main">
+              <a:graphicData uri="http://schemas.openxmlformats.org/drawingml/2006/picture">
+                <pic:pic xmlns:pic="http://schemas.openxmlformats.org/drawingml/2006/picture">
+                  <pic:nvPicPr>
+                    <pic:cNvPr id="38" name="1412405_ManHinhThemKH.png"/>
+                    <pic:cNvPicPr/>
+                  </pic:nvPicPr>
+                  <pic:blipFill>
+                    <a:blip r:embed="rId53">
+                      <a:extLst>
+                        <a:ext uri="{28A0092B-C50C-407E-A947-70E740481C1C}">
+                          <a14:useLocalDpi xmlns:a14="http://schemas.microsoft.com/office/drawing/2010/main" val="0"/>
+                        </a:ext>
+                      </a:extLst>
+                    </a:blip>
+                    <a:stretch>
+                      <a:fillRect/>
+                    </a:stretch>
+                  </pic:blipFill>
+                  <pic:spPr>
+                    <a:xfrm>
+                      <a:off x="0" y="0"/>
+                      <a:ext cx="4544059" cy="4315427"/>
+                    </a:xfrm>
+                    <a:prstGeom prst="rect">
+                      <a:avLst/>
+                    </a:prstGeom>
+                  </pic:spPr>
+                </pic:pic>
+              </a:graphicData>
+            </a:graphic>
+          </wp:inline>
+        </w:drawing>
       </w:r>
     </w:p>
     <w:p>
@@ -7929,6 +9203,9 @@
             <w:pPr>
               <w:pStyle w:val="MyTable1"/>
             </w:pPr>
+            <w:r>
+              <w:t>1</w:t>
+            </w:r>
           </w:p>
         </w:tc>
         <w:tc>
@@ -7939,6 +9216,9 @@
             <w:pPr>
               <w:pStyle w:val="MyTable1"/>
             </w:pPr>
+            <w:r>
+              <w:t>1</w:t>
+            </w:r>
           </w:p>
         </w:tc>
         <w:tc>
@@ -7949,6 +9229,296 @@
             <w:pPr>
               <w:pStyle w:val="MyTable1"/>
             </w:pPr>
+            <w:r>
+              <w:t>Input để nhập họ tên khách hàng</w:t>
+            </w:r>
+          </w:p>
+        </w:tc>
+      </w:tr>
+      <w:tr>
+        <w:tc>
+          <w:tcPr>
+            <w:tcW w:w="763" w:type="dxa"/>
+          </w:tcPr>
+          <w:p>
+            <w:pPr>
+              <w:pStyle w:val="MyTable1"/>
+            </w:pPr>
+            <w:r>
+              <w:t>2</w:t>
+            </w:r>
+          </w:p>
+        </w:tc>
+        <w:tc>
+          <w:tcPr>
+            <w:tcW w:w="1676" w:type="dxa"/>
+          </w:tcPr>
+          <w:p>
+            <w:pPr>
+              <w:pStyle w:val="MyTable1"/>
+            </w:pPr>
+            <w:r>
+              <w:t>2</w:t>
+            </w:r>
+          </w:p>
+        </w:tc>
+        <w:tc>
+          <w:tcPr>
+            <w:tcW w:w="5728" w:type="dxa"/>
+          </w:tcPr>
+          <w:p>
+            <w:pPr>
+              <w:pStyle w:val="MyTable1"/>
+            </w:pPr>
+            <w:r>
+              <w:t>Input để nhập chứng minh nhân dân của khách hàng</w:t>
+            </w:r>
+          </w:p>
+        </w:tc>
+      </w:tr>
+      <w:tr>
+        <w:tc>
+          <w:tcPr>
+            <w:tcW w:w="763" w:type="dxa"/>
+          </w:tcPr>
+          <w:p>
+            <w:pPr>
+              <w:pStyle w:val="MyTable1"/>
+            </w:pPr>
+            <w:r>
+              <w:t>3</w:t>
+            </w:r>
+          </w:p>
+        </w:tc>
+        <w:tc>
+          <w:tcPr>
+            <w:tcW w:w="1676" w:type="dxa"/>
+          </w:tcPr>
+          <w:p>
+            <w:pPr>
+              <w:pStyle w:val="MyTable1"/>
+            </w:pPr>
+            <w:r>
+              <w:t>3</w:t>
+            </w:r>
+          </w:p>
+        </w:tc>
+        <w:tc>
+          <w:tcPr>
+            <w:tcW w:w="5728" w:type="dxa"/>
+          </w:tcPr>
+          <w:p>
+            <w:pPr>
+              <w:pStyle w:val="MyTable1"/>
+            </w:pPr>
+            <w:r>
+              <w:t>Dropdown để nhập ngày tháng năm sinh của khách hàng</w:t>
+            </w:r>
+          </w:p>
+        </w:tc>
+      </w:tr>
+      <w:tr>
+        <w:tc>
+          <w:tcPr>
+            <w:tcW w:w="763" w:type="dxa"/>
+          </w:tcPr>
+          <w:p>
+            <w:pPr>
+              <w:pStyle w:val="MyTable1"/>
+            </w:pPr>
+            <w:r>
+              <w:t>4</w:t>
+            </w:r>
+          </w:p>
+        </w:tc>
+        <w:tc>
+          <w:tcPr>
+            <w:tcW w:w="1676" w:type="dxa"/>
+          </w:tcPr>
+          <w:p>
+            <w:pPr>
+              <w:pStyle w:val="MyTable1"/>
+            </w:pPr>
+            <w:r>
+              <w:t>4</w:t>
+            </w:r>
+          </w:p>
+        </w:tc>
+        <w:tc>
+          <w:tcPr>
+            <w:tcW w:w="5728" w:type="dxa"/>
+          </w:tcPr>
+          <w:p>
+            <w:pPr>
+              <w:pStyle w:val="MyTable1"/>
+            </w:pPr>
+            <w:r>
+              <w:t>Input để địa chỉ của khách hàng</w:t>
+            </w:r>
+          </w:p>
+        </w:tc>
+      </w:tr>
+      <w:tr>
+        <w:tc>
+          <w:tcPr>
+            <w:tcW w:w="763" w:type="dxa"/>
+          </w:tcPr>
+          <w:p>
+            <w:pPr>
+              <w:pStyle w:val="MyTable1"/>
+            </w:pPr>
+            <w:r>
+              <w:t>5</w:t>
+            </w:r>
+          </w:p>
+        </w:tc>
+        <w:tc>
+          <w:tcPr>
+            <w:tcW w:w="1676" w:type="dxa"/>
+          </w:tcPr>
+          <w:p>
+            <w:pPr>
+              <w:pStyle w:val="MyTable1"/>
+            </w:pPr>
+            <w:r>
+              <w:t>5</w:t>
+            </w:r>
+          </w:p>
+        </w:tc>
+        <w:tc>
+          <w:tcPr>
+            <w:tcW w:w="5728" w:type="dxa"/>
+          </w:tcPr>
+          <w:p>
+            <w:pPr>
+              <w:pStyle w:val="MyTable1"/>
+            </w:pPr>
+            <w:r>
+              <w:t>Input để số điện thoại của khách hàng</w:t>
+            </w:r>
+          </w:p>
+        </w:tc>
+      </w:tr>
+      <w:tr>
+        <w:tc>
+          <w:tcPr>
+            <w:tcW w:w="763" w:type="dxa"/>
+          </w:tcPr>
+          <w:p>
+            <w:pPr>
+              <w:pStyle w:val="MyTable1"/>
+            </w:pPr>
+            <w:r>
+              <w:t>6</w:t>
+            </w:r>
+          </w:p>
+        </w:tc>
+        <w:tc>
+          <w:tcPr>
+            <w:tcW w:w="1676" w:type="dxa"/>
+          </w:tcPr>
+          <w:p>
+            <w:pPr>
+              <w:pStyle w:val="MyTable1"/>
+            </w:pPr>
+            <w:r>
+              <w:t>6</w:t>
+            </w:r>
+          </w:p>
+        </w:tc>
+        <w:tc>
+          <w:tcPr>
+            <w:tcW w:w="5728" w:type="dxa"/>
+          </w:tcPr>
+          <w:p>
+            <w:pPr>
+              <w:pStyle w:val="MyTable1"/>
+            </w:pPr>
+            <w:r>
+              <w:t>Input để nhập email của khách hàng</w:t>
+            </w:r>
+          </w:p>
+        </w:tc>
+      </w:tr>
+      <w:tr>
+        <w:tc>
+          <w:tcPr>
+            <w:tcW w:w="763" w:type="dxa"/>
+          </w:tcPr>
+          <w:p>
+            <w:pPr>
+              <w:pStyle w:val="MyTable1"/>
+            </w:pPr>
+            <w:r>
+              <w:t>7</w:t>
+            </w:r>
+          </w:p>
+        </w:tc>
+        <w:tc>
+          <w:tcPr>
+            <w:tcW w:w="1676" w:type="dxa"/>
+          </w:tcPr>
+          <w:p>
+            <w:pPr>
+              <w:pStyle w:val="MyTable1"/>
+            </w:pPr>
+            <w:r>
+              <w:t>7</w:t>
+            </w:r>
+          </w:p>
+        </w:tc>
+        <w:tc>
+          <w:tcPr>
+            <w:tcW w:w="5728" w:type="dxa"/>
+          </w:tcPr>
+          <w:p>
+            <w:pPr>
+              <w:pStyle w:val="MyTable1"/>
+            </w:pPr>
+            <w:r>
+              <w:t>Button thêm thực hiện thao tác thêm mới khách hàng vừa nhập</w:t>
+            </w:r>
+          </w:p>
+        </w:tc>
+      </w:tr>
+      <w:tr>
+        <w:tc>
+          <w:tcPr>
+            <w:tcW w:w="763" w:type="dxa"/>
+          </w:tcPr>
+          <w:p>
+            <w:pPr>
+              <w:pStyle w:val="MyTable1"/>
+            </w:pPr>
+            <w:r>
+              <w:t>8</w:t>
+            </w:r>
+          </w:p>
+        </w:tc>
+        <w:tc>
+          <w:tcPr>
+            <w:tcW w:w="1676" w:type="dxa"/>
+          </w:tcPr>
+          <w:p>
+            <w:pPr>
+              <w:pStyle w:val="MyTable1"/>
+            </w:pPr>
+            <w:r>
+              <w:t>8</w:t>
+            </w:r>
+          </w:p>
+        </w:tc>
+        <w:tc>
+          <w:tcPr>
+            <w:tcW w:w="5728" w:type="dxa"/>
+          </w:tcPr>
+          <w:p>
+            <w:pPr>
+              <w:pStyle w:val="MyTable1"/>
+            </w:pPr>
+            <w:r>
+              <w:t>Button hủy thực hiện trở lại màn hình danh khách hàng và không thêm mới khách hàng</w:t>
+            </w:r>
           </w:p>
         </w:tc>
       </w:tr>
@@ -7962,27 +9532,63 @@
         </w:numPr>
       </w:pPr>
       <w:r>
-        <w:t xml:space="preserve">Màn hình sửa thông tin </w:t>
-      </w:r>
-      <w:r>
-        <w:t>khách hàng</w:t>
-      </w:r>
-    </w:p>
-    <w:p>
-      <w:pPr>
-        <w:pStyle w:val="SubTitle1"/>
-        <w:numPr>
-          <w:ilvl w:val="0"/>
-          <w:numId w:val="0"/>
-        </w:numPr>
-        <w:ind w:left="1296"/>
+        <w:t>Màn hình sửa thông tin khách hàng</w:t>
+      </w:r>
+    </w:p>
+    <w:p>
+      <w:pPr>
+        <w:pStyle w:val="TuNormal"/>
+        <w:numPr>
+          <w:ilvl w:val="0"/>
+          <w:numId w:val="0"/>
+        </w:numPr>
+        <w:ind w:left="1440"/>
       </w:pPr>
       <w:r>
         <w:rPr>
           <w:noProof/>
-          <w:lang w:eastAsia="zh-CN"/>
-        </w:rPr>
-        <w:t>&lt;&lt;hình&gt;&gt;</w:t>
+        </w:rPr>
+        <w:drawing>
+          <wp:inline distT="0" distB="0" distL="0" distR="0" wp14:anchorId="476322F0" wp14:editId="4140215C">
+            <wp:extent cx="4544059" cy="4363059"/>
+            <wp:effectExtent l="0" t="0" r="9525" b="0"/>
+            <wp:docPr id="39" name="Picture 39"/>
+            <wp:cNvGraphicFramePr>
+              <a:graphicFrameLocks xmlns:a="http://schemas.openxmlformats.org/drawingml/2006/main" noChangeAspect="1"/>
+            </wp:cNvGraphicFramePr>
+            <a:graphic xmlns:a="http://schemas.openxmlformats.org/drawingml/2006/main">
+              <a:graphicData uri="http://schemas.openxmlformats.org/drawingml/2006/picture">
+                <pic:pic xmlns:pic="http://schemas.openxmlformats.org/drawingml/2006/picture">
+                  <pic:nvPicPr>
+                    <pic:cNvPr id="39" name="1412405_ManHinhCapNhatKH.png"/>
+                    <pic:cNvPicPr/>
+                  </pic:nvPicPr>
+                  <pic:blipFill>
+                    <a:blip r:embed="rId54">
+                      <a:extLst>
+                        <a:ext uri="{28A0092B-C50C-407E-A947-70E740481C1C}">
+                          <a14:useLocalDpi xmlns:a14="http://schemas.microsoft.com/office/drawing/2010/main" val="0"/>
+                        </a:ext>
+                      </a:extLst>
+                    </a:blip>
+                    <a:stretch>
+                      <a:fillRect/>
+                    </a:stretch>
+                  </pic:blipFill>
+                  <pic:spPr>
+                    <a:xfrm>
+                      <a:off x="0" y="0"/>
+                      <a:ext cx="4544059" cy="4363059"/>
+                    </a:xfrm>
+                    <a:prstGeom prst="rect">
+                      <a:avLst/>
+                    </a:prstGeom>
+                  </pic:spPr>
+                </pic:pic>
+              </a:graphicData>
+            </a:graphic>
+          </wp:inline>
+        </w:drawing>
       </w:r>
     </w:p>
     <w:p>
@@ -8066,6 +9672,9 @@
             <w:pPr>
               <w:pStyle w:val="MyTable1"/>
             </w:pPr>
+            <w:r>
+              <w:t>1</w:t>
+            </w:r>
           </w:p>
         </w:tc>
         <w:tc>
@@ -8076,6 +9685,9 @@
             <w:pPr>
               <w:pStyle w:val="MyTable1"/>
             </w:pPr>
+            <w:r>
+              <w:t>1</w:t>
+            </w:r>
           </w:p>
         </w:tc>
         <w:tc>
@@ -8086,6 +9698,296 @@
             <w:pPr>
               <w:pStyle w:val="MyTable1"/>
             </w:pPr>
+            <w:r>
+              <w:t>Input để nhập họ tên khách hàng</w:t>
+            </w:r>
+          </w:p>
+        </w:tc>
+      </w:tr>
+      <w:tr>
+        <w:tc>
+          <w:tcPr>
+            <w:tcW w:w="763" w:type="dxa"/>
+          </w:tcPr>
+          <w:p>
+            <w:pPr>
+              <w:pStyle w:val="MyTable1"/>
+            </w:pPr>
+            <w:r>
+              <w:t>2</w:t>
+            </w:r>
+          </w:p>
+        </w:tc>
+        <w:tc>
+          <w:tcPr>
+            <w:tcW w:w="1676" w:type="dxa"/>
+          </w:tcPr>
+          <w:p>
+            <w:pPr>
+              <w:pStyle w:val="MyTable1"/>
+            </w:pPr>
+            <w:r>
+              <w:t>2</w:t>
+            </w:r>
+          </w:p>
+        </w:tc>
+        <w:tc>
+          <w:tcPr>
+            <w:tcW w:w="5728" w:type="dxa"/>
+          </w:tcPr>
+          <w:p>
+            <w:pPr>
+              <w:pStyle w:val="MyTable1"/>
+            </w:pPr>
+            <w:r>
+              <w:t>Input để nhập chứng minh nhân dân của khách hàng</w:t>
+            </w:r>
+          </w:p>
+        </w:tc>
+      </w:tr>
+      <w:tr>
+        <w:tc>
+          <w:tcPr>
+            <w:tcW w:w="763" w:type="dxa"/>
+          </w:tcPr>
+          <w:p>
+            <w:pPr>
+              <w:pStyle w:val="MyTable1"/>
+            </w:pPr>
+            <w:r>
+              <w:t>3</w:t>
+            </w:r>
+          </w:p>
+        </w:tc>
+        <w:tc>
+          <w:tcPr>
+            <w:tcW w:w="1676" w:type="dxa"/>
+          </w:tcPr>
+          <w:p>
+            <w:pPr>
+              <w:pStyle w:val="MyTable1"/>
+            </w:pPr>
+            <w:r>
+              <w:t>3</w:t>
+            </w:r>
+          </w:p>
+        </w:tc>
+        <w:tc>
+          <w:tcPr>
+            <w:tcW w:w="5728" w:type="dxa"/>
+          </w:tcPr>
+          <w:p>
+            <w:pPr>
+              <w:pStyle w:val="MyTable1"/>
+            </w:pPr>
+            <w:r>
+              <w:t>Dropdown để nhập ngày tháng năm sinh của khách hàng</w:t>
+            </w:r>
+          </w:p>
+        </w:tc>
+      </w:tr>
+      <w:tr>
+        <w:tc>
+          <w:tcPr>
+            <w:tcW w:w="763" w:type="dxa"/>
+          </w:tcPr>
+          <w:p>
+            <w:pPr>
+              <w:pStyle w:val="MyTable1"/>
+            </w:pPr>
+            <w:r>
+              <w:t>4</w:t>
+            </w:r>
+          </w:p>
+        </w:tc>
+        <w:tc>
+          <w:tcPr>
+            <w:tcW w:w="1676" w:type="dxa"/>
+          </w:tcPr>
+          <w:p>
+            <w:pPr>
+              <w:pStyle w:val="MyTable1"/>
+            </w:pPr>
+            <w:r>
+              <w:t>4</w:t>
+            </w:r>
+          </w:p>
+        </w:tc>
+        <w:tc>
+          <w:tcPr>
+            <w:tcW w:w="5728" w:type="dxa"/>
+          </w:tcPr>
+          <w:p>
+            <w:pPr>
+              <w:pStyle w:val="MyTable1"/>
+            </w:pPr>
+            <w:r>
+              <w:t>Input để địa chỉ của khách hàng</w:t>
+            </w:r>
+          </w:p>
+        </w:tc>
+      </w:tr>
+      <w:tr>
+        <w:tc>
+          <w:tcPr>
+            <w:tcW w:w="763" w:type="dxa"/>
+          </w:tcPr>
+          <w:p>
+            <w:pPr>
+              <w:pStyle w:val="MyTable1"/>
+            </w:pPr>
+            <w:r>
+              <w:t>5</w:t>
+            </w:r>
+          </w:p>
+        </w:tc>
+        <w:tc>
+          <w:tcPr>
+            <w:tcW w:w="1676" w:type="dxa"/>
+          </w:tcPr>
+          <w:p>
+            <w:pPr>
+              <w:pStyle w:val="MyTable1"/>
+            </w:pPr>
+            <w:r>
+              <w:t>5</w:t>
+            </w:r>
+          </w:p>
+        </w:tc>
+        <w:tc>
+          <w:tcPr>
+            <w:tcW w:w="5728" w:type="dxa"/>
+          </w:tcPr>
+          <w:p>
+            <w:pPr>
+              <w:pStyle w:val="MyTable1"/>
+            </w:pPr>
+            <w:r>
+              <w:t>Input để số điện thoại của khách hàng</w:t>
+            </w:r>
+          </w:p>
+        </w:tc>
+      </w:tr>
+      <w:tr>
+        <w:tc>
+          <w:tcPr>
+            <w:tcW w:w="763" w:type="dxa"/>
+          </w:tcPr>
+          <w:p>
+            <w:pPr>
+              <w:pStyle w:val="MyTable1"/>
+            </w:pPr>
+            <w:r>
+              <w:t>6</w:t>
+            </w:r>
+          </w:p>
+        </w:tc>
+        <w:tc>
+          <w:tcPr>
+            <w:tcW w:w="1676" w:type="dxa"/>
+          </w:tcPr>
+          <w:p>
+            <w:pPr>
+              <w:pStyle w:val="MyTable1"/>
+            </w:pPr>
+            <w:r>
+              <w:t>6</w:t>
+            </w:r>
+          </w:p>
+        </w:tc>
+        <w:tc>
+          <w:tcPr>
+            <w:tcW w:w="5728" w:type="dxa"/>
+          </w:tcPr>
+          <w:p>
+            <w:pPr>
+              <w:pStyle w:val="MyTable1"/>
+            </w:pPr>
+            <w:r>
+              <w:t>Input để nhập email của khách hàng</w:t>
+            </w:r>
+          </w:p>
+        </w:tc>
+      </w:tr>
+      <w:tr>
+        <w:tc>
+          <w:tcPr>
+            <w:tcW w:w="763" w:type="dxa"/>
+          </w:tcPr>
+          <w:p>
+            <w:pPr>
+              <w:pStyle w:val="MyTable1"/>
+            </w:pPr>
+            <w:r>
+              <w:t>7</w:t>
+            </w:r>
+          </w:p>
+        </w:tc>
+        <w:tc>
+          <w:tcPr>
+            <w:tcW w:w="1676" w:type="dxa"/>
+          </w:tcPr>
+          <w:p>
+            <w:pPr>
+              <w:pStyle w:val="MyTable1"/>
+            </w:pPr>
+            <w:r>
+              <w:t>7</w:t>
+            </w:r>
+          </w:p>
+        </w:tc>
+        <w:tc>
+          <w:tcPr>
+            <w:tcW w:w="5728" w:type="dxa"/>
+          </w:tcPr>
+          <w:p>
+            <w:pPr>
+              <w:pStyle w:val="MyTable1"/>
+            </w:pPr>
+            <w:r>
+              <w:t>Button thêm thực hiện thao tác sửa thông tin khách hàng vừa chọn</w:t>
+            </w:r>
+          </w:p>
+        </w:tc>
+      </w:tr>
+      <w:tr>
+        <w:tc>
+          <w:tcPr>
+            <w:tcW w:w="763" w:type="dxa"/>
+          </w:tcPr>
+          <w:p>
+            <w:pPr>
+              <w:pStyle w:val="MyTable1"/>
+            </w:pPr>
+            <w:r>
+              <w:t>8</w:t>
+            </w:r>
+          </w:p>
+        </w:tc>
+        <w:tc>
+          <w:tcPr>
+            <w:tcW w:w="1676" w:type="dxa"/>
+          </w:tcPr>
+          <w:p>
+            <w:pPr>
+              <w:pStyle w:val="MyTable1"/>
+            </w:pPr>
+            <w:r>
+              <w:t>8</w:t>
+            </w:r>
+          </w:p>
+        </w:tc>
+        <w:tc>
+          <w:tcPr>
+            <w:tcW w:w="5728" w:type="dxa"/>
+          </w:tcPr>
+          <w:p>
+            <w:pPr>
+              <w:pStyle w:val="MyTable1"/>
+            </w:pPr>
+            <w:r>
+              <w:t>Button hủy thực hiện trở lại màn hình danh khách hàng và không sửa thông tin khách hàng</w:t>
+            </w:r>
           </w:p>
         </w:tc>
       </w:tr>
@@ -8099,27 +10001,63 @@
         </w:numPr>
       </w:pPr>
       <w:r>
-        <w:t xml:space="preserve">Màn hình xác nhận xóa </w:t>
-      </w:r>
-      <w:r>
-        <w:t>khách hàng</w:t>
-      </w:r>
-    </w:p>
-    <w:p>
-      <w:pPr>
-        <w:pStyle w:val="SubTitle1"/>
-        <w:numPr>
-          <w:ilvl w:val="0"/>
-          <w:numId w:val="0"/>
-        </w:numPr>
-        <w:ind w:left="1296"/>
+        <w:t>Màn hình xác nhận xóa khách hàng</w:t>
+      </w:r>
+    </w:p>
+    <w:p>
+      <w:pPr>
+        <w:pStyle w:val="TuNormal"/>
+        <w:numPr>
+          <w:ilvl w:val="0"/>
+          <w:numId w:val="0"/>
+        </w:numPr>
+        <w:ind w:left="1440"/>
       </w:pPr>
       <w:r>
         <w:rPr>
           <w:noProof/>
-          <w:lang w:eastAsia="zh-CN"/>
-        </w:rPr>
-        <w:t>&lt;&lt;hình&gt;&gt;</w:t>
+        </w:rPr>
+        <w:drawing>
+          <wp:inline distT="0" distB="0" distL="0" distR="0" wp14:anchorId="544CADE6" wp14:editId="1CB8247A">
+            <wp:extent cx="4191585" cy="1848108"/>
+            <wp:effectExtent l="0" t="0" r="0" b="0"/>
+            <wp:docPr id="40" name="Picture 40"/>
+            <wp:cNvGraphicFramePr>
+              <a:graphicFrameLocks xmlns:a="http://schemas.openxmlformats.org/drawingml/2006/main" noChangeAspect="1"/>
+            </wp:cNvGraphicFramePr>
+            <a:graphic xmlns:a="http://schemas.openxmlformats.org/drawingml/2006/main">
+              <a:graphicData uri="http://schemas.openxmlformats.org/drawingml/2006/picture">
+                <pic:pic xmlns:pic="http://schemas.openxmlformats.org/drawingml/2006/picture">
+                  <pic:nvPicPr>
+                    <pic:cNvPr id="40" name="1412405_ManHinhXacNhanXoaKH.png"/>
+                    <pic:cNvPicPr/>
+                  </pic:nvPicPr>
+                  <pic:blipFill>
+                    <a:blip r:embed="rId55">
+                      <a:extLst>
+                        <a:ext uri="{28A0092B-C50C-407E-A947-70E740481C1C}">
+                          <a14:useLocalDpi xmlns:a14="http://schemas.microsoft.com/office/drawing/2010/main" val="0"/>
+                        </a:ext>
+                      </a:extLst>
+                    </a:blip>
+                    <a:stretch>
+                      <a:fillRect/>
+                    </a:stretch>
+                  </pic:blipFill>
+                  <pic:spPr>
+                    <a:xfrm>
+                      <a:off x="0" y="0"/>
+                      <a:ext cx="4191585" cy="1848108"/>
+                    </a:xfrm>
+                    <a:prstGeom prst="rect">
+                      <a:avLst/>
+                    </a:prstGeom>
+                  </pic:spPr>
+                </pic:pic>
+              </a:graphicData>
+            </a:graphic>
+          </wp:inline>
+        </w:drawing>
       </w:r>
     </w:p>
     <w:p>
@@ -8203,6 +10141,9 @@
             <w:pPr>
               <w:pStyle w:val="MyTable1"/>
             </w:pPr>
+            <w:r>
+              <w:t>1</w:t>
+            </w:r>
           </w:p>
         </w:tc>
         <w:tc>
@@ -8213,6 +10154,9 @@
             <w:pPr>
               <w:pStyle w:val="MyTable1"/>
             </w:pPr>
+            <w:r>
+              <w:t>1</w:t>
+            </w:r>
           </w:p>
         </w:tc>
         <w:tc>
@@ -8223,6 +10167,50 @@
             <w:pPr>
               <w:pStyle w:val="MyTable1"/>
             </w:pPr>
+            <w:r>
+              <w:t>Button xác nhận đồng ý xóa khách hàng được chọn</w:t>
+            </w:r>
+          </w:p>
+        </w:tc>
+      </w:tr>
+      <w:tr>
+        <w:tc>
+          <w:tcPr>
+            <w:tcW w:w="763" w:type="dxa"/>
+          </w:tcPr>
+          <w:p>
+            <w:pPr>
+              <w:pStyle w:val="MyTable1"/>
+            </w:pPr>
+            <w:r>
+              <w:t>2</w:t>
+            </w:r>
+          </w:p>
+        </w:tc>
+        <w:tc>
+          <w:tcPr>
+            <w:tcW w:w="1676" w:type="dxa"/>
+          </w:tcPr>
+          <w:p>
+            <w:pPr>
+              <w:pStyle w:val="MyTable1"/>
+            </w:pPr>
+            <w:r>
+              <w:t>2</w:t>
+            </w:r>
+          </w:p>
+        </w:tc>
+        <w:tc>
+          <w:tcPr>
+            <w:tcW w:w="5728" w:type="dxa"/>
+          </w:tcPr>
+          <w:p>
+            <w:pPr>
+              <w:pStyle w:val="MyTable1"/>
+            </w:pPr>
+            <w:r>
+              <w:t>Button xác nhận hủy việc xóa khách hàng được chọn</w:t>
+            </w:r>
           </w:p>
         </w:tc>
       </w:tr>
@@ -8234,8 +10222,9 @@
           <w:ilvl w:val="0"/>
           <w:numId w:val="0"/>
         </w:numPr>
-        <w:ind w:left="1296"/>
-      </w:pPr>
+      </w:pPr>
+      <w:bookmarkStart w:id="2" w:name="_GoBack"/>
+      <w:bookmarkEnd w:id="2"/>
     </w:p>
     <w:p>
       <w:pPr>
@@ -8419,7 +10408,6 @@
         </w:numPr>
       </w:pPr>
       <w:r>
-        <w:lastRenderedPageBreak/>
         <w:t xml:space="preserve">Màn hình thêm </w:t>
       </w:r>
       <w:r>
@@ -9033,7 +11021,6 @@
           <w:noProof/>
           <w:lang w:eastAsia="zh-CN"/>
         </w:rPr>
-        <w:lastRenderedPageBreak/>
         <w:t>&lt;&lt;hình&gt;&gt;</w:t>
       </w:r>
     </w:p>
@@ -9510,7 +11497,6 @@
           <w:noProof/>
           <w:lang w:eastAsia="zh-CN"/>
         </w:rPr>
-        <w:lastRenderedPageBreak/>
         <w:drawing>
           <wp:inline distT="0" distB="0" distL="0" distR="0">
             <wp:extent cx="5943600" cy="2344420"/>
@@ -9527,7 +11513,7 @@
                     <pic:cNvPicPr/>
                   </pic:nvPicPr>
                   <pic:blipFill>
-                    <a:blip r:embed="rId49">
+                    <a:blip r:embed="rId56">
                       <a:extLst>
                         <a:ext uri="{28A0092B-C50C-407E-A947-70E740481C1C}">
                           <a14:useLocalDpi xmlns:a14="http://schemas.microsoft.com/office/drawing/2010/main" val="0"/>
@@ -9856,7 +11842,7 @@
                     <pic:cNvPicPr/>
                   </pic:nvPicPr>
                   <pic:blipFill>
-                    <a:blip r:embed="rId50">
+                    <a:blip r:embed="rId57">
                       <a:extLst>
                         <a:ext uri="{28A0092B-C50C-407E-A947-70E740481C1C}">
                           <a14:useLocalDpi xmlns:a14="http://schemas.microsoft.com/office/drawing/2010/main" val="0"/>
@@ -10222,7 +12208,7 @@
                     <pic:cNvPicPr/>
                   </pic:nvPicPr>
                   <pic:blipFill>
-                    <a:blip r:embed="rId51">
+                    <a:blip r:embed="rId58">
                       <a:extLst>
                         <a:ext uri="{28A0092B-C50C-407E-A947-70E740481C1C}">
                           <a14:useLocalDpi xmlns:a14="http://schemas.microsoft.com/office/drawing/2010/main" val="0"/>
@@ -10426,7 +12412,6 @@
               <w:pStyle w:val="MyTable1"/>
             </w:pPr>
             <w:r>
-              <w:lastRenderedPageBreak/>
               <w:t>3</w:t>
             </w:r>
           </w:p>
@@ -10590,7 +12575,7 @@
                     <pic:cNvPicPr/>
                   </pic:nvPicPr>
                   <pic:blipFill>
-                    <a:blip r:embed="rId52">
+                    <a:blip r:embed="rId59">
                       <a:extLst>
                         <a:ext uri="{28A0092B-C50C-407E-A947-70E740481C1C}">
                           <a14:useLocalDpi xmlns:a14="http://schemas.microsoft.com/office/drawing/2010/main" val="0"/>
@@ -10982,7 +12967,6 @@
         </w:numPr>
       </w:pPr>
       <w:r>
-        <w:lastRenderedPageBreak/>
         <w:t xml:space="preserve">Màn hình thêm </w:t>
       </w:r>
       <w:r>
@@ -11596,7 +13580,6 @@
           <w:noProof/>
           <w:lang w:eastAsia="zh-CN"/>
         </w:rPr>
-        <w:lastRenderedPageBreak/>
         <w:t>&lt;&lt;hình&gt;&gt;</w:t>
       </w:r>
     </w:p>
@@ -12231,7 +14214,6 @@
               <w:pStyle w:val="MyTable1"/>
             </w:pPr>
             <w:r>
-              <w:lastRenderedPageBreak/>
               <w:t>STT</w:t>
             </w:r>
           </w:p>
@@ -13494,7 +15476,6 @@
         </w:numPr>
       </w:pPr>
       <w:r>
-        <w:lastRenderedPageBreak/>
         <w:t xml:space="preserve">Màn hình </w:t>
       </w:r>
       <w:r>
@@ -14111,7 +16092,6 @@
           <w:noProof/>
           <w:lang w:eastAsia="zh-CN"/>
         </w:rPr>
-        <w:lastRenderedPageBreak/>
         <w:t>&lt;&lt;hình&gt;&gt;</w:t>
       </w:r>
     </w:p>
@@ -14458,7 +16438,7 @@
                     <pic:cNvPicPr/>
                   </pic:nvPicPr>
                   <pic:blipFill>
-                    <a:blip r:embed="rId53">
+                    <a:blip r:embed="rId60">
                       <a:extLst>
                         <a:ext uri="{28A0092B-C50C-407E-A947-70E740481C1C}">
                           <a14:useLocalDpi xmlns:a14="http://schemas.microsoft.com/office/drawing/2010/main" val="0"/>
@@ -14623,7 +16603,6 @@
           <w:noProof/>
           <w:lang w:eastAsia="zh-CN"/>
         </w:rPr>
-        <w:lastRenderedPageBreak/>
         <w:drawing>
           <wp:inline distT="0" distB="0" distL="0" distR="0">
             <wp:extent cx="5943600" cy="2453640"/>
@@ -14640,7 +16619,7 @@
                     <pic:cNvPicPr/>
                   </pic:nvPicPr>
                   <pic:blipFill>
-                    <a:blip r:embed="rId54">
+                    <a:blip r:embed="rId61">
                       <a:extLst>
                         <a:ext uri="{28A0092B-C50C-407E-A947-70E740481C1C}">
                           <a14:useLocalDpi xmlns:a14="http://schemas.microsoft.com/office/drawing/2010/main" val="0"/>
@@ -15120,7 +17099,6 @@
         </w:numPr>
       </w:pPr>
       <w:r>
-        <w:lastRenderedPageBreak/>
         <w:t xml:space="preserve">Màn hình danh sách </w:t>
       </w:r>
       <w:r>
@@ -15730,7 +17708,6 @@
               <w:pStyle w:val="MyTable"/>
             </w:pPr>
             <w:r>
-              <w:lastRenderedPageBreak/>
               <w:t>Tham chiếu</w:t>
             </w:r>
           </w:p>
@@ -15808,7 +17785,15 @@
               <w:t>xe</w:t>
             </w:r>
             <w:r>
-              <w:t xml:space="preserve"> mới , mô hình thể hiện tương tác với các thành phần khác trong hệ thống.</w:t>
+              <w:t xml:space="preserve"> </w:t>
+            </w:r>
+            <w:proofErr w:type="gramStart"/>
+            <w:r>
+              <w:t>mới ,</w:t>
+            </w:r>
+            <w:proofErr w:type="gramEnd"/>
+            <w:r>
+              <w:t xml:space="preserve"> mô hình thể hiện tương tác với các thành phần khác trong hệ thống.</w:t>
             </w:r>
           </w:p>
         </w:tc>
@@ -15857,7 +17842,7 @@
                           <pic:cNvPicPr/>
                         </pic:nvPicPr>
                         <pic:blipFill>
-                          <a:blip r:embed="rId55">
+                          <a:blip r:embed="rId62">
                             <a:extLst>
                               <a:ext uri="{28A0092B-C50C-407E-A947-70E740481C1C}">
                                 <a14:useLocalDpi xmlns:a14="http://schemas.microsoft.com/office/drawing/2010/main" val="0"/>
@@ -15906,8 +17891,6 @@
         </w:numPr>
         <w:ind w:left="1296"/>
       </w:pPr>
-      <w:bookmarkStart w:id="2" w:name="_GoBack"/>
-      <w:bookmarkEnd w:id="2"/>
     </w:p>
     <w:p>
       <w:pPr>
@@ -16103,7 +18086,6 @@
               <w:pStyle w:val="MyTable"/>
             </w:pPr>
             <w:r>
-              <w:lastRenderedPageBreak/>
               <w:t>Tham số</w:t>
             </w:r>
           </w:p>
@@ -16476,7 +18458,6 @@
         <w:pStyle w:val="TuNormal"/>
       </w:pPr>
       <w:r>
-        <w:lastRenderedPageBreak/>
         <w:t>Lớp GiaCoBanService</w:t>
       </w:r>
     </w:p>
@@ -16911,7 +18892,6 @@
         </w:numPr>
       </w:pPr>
       <w:r>
-        <w:lastRenderedPageBreak/>
         <w:t xml:space="preserve">Định nghĩa các thuộc tính như </w:t>
       </w:r>
       <w:r>
@@ -17049,7 +19029,7 @@
 </file>
 
 <file path=word/numbering.xml><?xml version="1.0" encoding="utf-8"?>
-<w:numbering xmlns:wpc="http://schemas.microsoft.com/office/word/2010/wordprocessingCanvas" xmlns:mc="http://schemas.openxmlformats.org/markup-compatibility/2006" xmlns:o="urn:schemas-microsoft-com:office:office" xmlns:r="http://schemas.openxmlformats.org/officeDocument/2006/relationships" xmlns:m="http://schemas.openxmlformats.org/officeDocument/2006/math" xmlns:v="urn:schemas-microsoft-com:vml" xmlns:wp14="http://schemas.microsoft.com/office/word/2010/wordprocessingDrawing" xmlns:wp="http://schemas.openxmlformats.org/drawingml/2006/wordprocessingDrawing" xmlns:w10="urn:schemas-microsoft-com:office:word" xmlns:w="http://schemas.openxmlformats.org/wordprocessingml/2006/main" xmlns:w14="http://schemas.microsoft.com/office/word/2010/wordml" xmlns:w15="http://schemas.microsoft.com/office/word/2012/wordml" xmlns:wpg="http://schemas.microsoft.com/office/word/2010/wordprocessingGroup" xmlns:wpi="http://schemas.microsoft.com/office/word/2010/wordprocessingInk" xmlns:wne="http://schemas.microsoft.com/office/word/2006/wordml" xmlns:wps="http://schemas.microsoft.com/office/word/2010/wordprocessingShape" mc:Ignorable="w14 w15 wp14">
+<w:numbering xmlns:wpc="http://schemas.microsoft.com/office/word/2010/wordprocessingCanvas" xmlns:cx="http://schemas.microsoft.com/office/drawing/2014/chartex" xmlns:cx1="http://schemas.microsoft.com/office/drawing/2015/9/8/chartex" xmlns:cx2="http://schemas.microsoft.com/office/drawing/2015/10/21/chartex" xmlns:cx3="http://schemas.microsoft.com/office/drawing/2016/5/9/chartex" xmlns:cx4="http://schemas.microsoft.com/office/drawing/2016/5/10/chartex" xmlns:cx5="http://schemas.microsoft.com/office/drawing/2016/5/11/chartex" xmlns:cx6="http://schemas.microsoft.com/office/drawing/2016/5/12/chartex" xmlns:cx7="http://schemas.microsoft.com/office/drawing/2016/5/13/chartex" xmlns:cx8="http://schemas.microsoft.com/office/drawing/2016/5/14/chartex" xmlns:mc="http://schemas.openxmlformats.org/markup-compatibility/2006" xmlns:aink="http://schemas.microsoft.com/office/drawing/2016/ink" xmlns:am3d="http://schemas.microsoft.com/office/drawing/2017/model3d" xmlns:o="urn:schemas-microsoft-com:office:office" xmlns:r="http://schemas.openxmlformats.org/officeDocument/2006/relationships" xmlns:m="http://schemas.openxmlformats.org/officeDocument/2006/math" xmlns:v="urn:schemas-microsoft-com:vml" xmlns:wp14="http://schemas.microsoft.com/office/word/2010/wordprocessingDrawing" xmlns:wp="http://schemas.openxmlformats.org/drawingml/2006/wordprocessingDrawing" xmlns:w10="urn:schemas-microsoft-com:office:word" xmlns:w="http://schemas.openxmlformats.org/wordprocessingml/2006/main" xmlns:w14="http://schemas.microsoft.com/office/word/2010/wordml" xmlns:w15="http://schemas.microsoft.com/office/word/2012/wordml" xmlns:w16se="http://schemas.microsoft.com/office/word/2015/wordml/symex" xmlns:wpg="http://schemas.microsoft.com/office/word/2010/wordprocessingGroup" xmlns:wpi="http://schemas.microsoft.com/office/word/2010/wordprocessingInk" xmlns:wne="http://schemas.microsoft.com/office/word/2006/wordml" xmlns:wps="http://schemas.microsoft.com/office/word/2010/wordprocessingShape" mc:Ignorable="w14 w15 w16se wp14">
   <w:abstractNum w:abstractNumId="0" w15:restartNumberingAfterBreak="0">
     <w:nsid w:val="03A213BE"/>
     <w:multiLevelType w:val="hybridMultilevel"/>
@@ -19468,7 +21448,7 @@
 </file>
 
 <file path=word/styles.xml><?xml version="1.0" encoding="utf-8"?>
-<w:styles xmlns:mc="http://schemas.openxmlformats.org/markup-compatibility/2006" xmlns:r="http://schemas.openxmlformats.org/officeDocument/2006/relationships" xmlns:w="http://schemas.openxmlformats.org/wordprocessingml/2006/main" xmlns:w14="http://schemas.microsoft.com/office/word/2010/wordml" xmlns:w15="http://schemas.microsoft.com/office/word/2012/wordml" mc:Ignorable="w14 w15">
+<w:styles xmlns:mc="http://schemas.openxmlformats.org/markup-compatibility/2006" xmlns:r="http://schemas.openxmlformats.org/officeDocument/2006/relationships" xmlns:w="http://schemas.openxmlformats.org/wordprocessingml/2006/main" xmlns:w14="http://schemas.microsoft.com/office/word/2010/wordml" xmlns:w15="http://schemas.microsoft.com/office/word/2012/wordml" xmlns:w16se="http://schemas.microsoft.com/office/word/2015/wordml/symex" mc:Ignorable="w14 w15 w16se">
   <w:docDefaults>
     <w:rPrDefault>
       <w:rPr>
@@ -19485,7 +21465,7 @@
       </w:pPr>
     </w:pPrDefault>
   </w:docDefaults>
-  <w:latentStyles w:defLockedState="0" w:defUIPriority="99" w:defSemiHidden="0" w:defUnhideWhenUsed="0" w:defQFormat="0" w:count="371">
+  <w:latentStyles w:defLockedState="0" w:defUIPriority="99" w:defSemiHidden="0" w:defUnhideWhenUsed="0" w:defQFormat="0" w:count="375">
     <w:lsdException w:name="Normal" w:uiPriority="0" w:qFormat="1"/>
     <w:lsdException w:name="heading 1" w:uiPriority="9" w:qFormat="1"/>
     <w:lsdException w:name="heading 2" w:semiHidden="1" w:uiPriority="9" w:unhideWhenUsed="1" w:qFormat="1"/>
@@ -19591,7 +21571,6 @@
     <w:lsdException w:name="HTML Sample" w:semiHidden="1" w:unhideWhenUsed="1"/>
     <w:lsdException w:name="HTML Typewriter" w:semiHidden="1" w:unhideWhenUsed="1"/>
     <w:lsdException w:name="HTML Variable" w:semiHidden="1" w:unhideWhenUsed="1"/>
-    <w:lsdException w:name="Normal Table" w:semiHidden="1" w:unhideWhenUsed="1"/>
     <w:lsdException w:name="annotation subject" w:semiHidden="1" w:unhideWhenUsed="1"/>
     <w:lsdException w:name="No List" w:semiHidden="1" w:unhideWhenUsed="1"/>
     <w:lsdException w:name="Outline List 1" w:semiHidden="1" w:unhideWhenUsed="1"/>
@@ -19635,10 +21614,8 @@
     <w:lsdException w:name="Table Elegant" w:semiHidden="1" w:unhideWhenUsed="1"/>
     <w:lsdException w:name="Table Professional" w:semiHidden="1" w:unhideWhenUsed="1"/>
     <w:lsdException w:name="Table Subtle 1" w:semiHidden="1" w:unhideWhenUsed="1"/>
-    <w:lsdException w:name="Table Subtle 2" w:semiHidden="1" w:unhideWhenUsed="1"/>
     <w:lsdException w:name="Table Web 1" w:semiHidden="1" w:unhideWhenUsed="1"/>
     <w:lsdException w:name="Table Web 2" w:semiHidden="1" w:unhideWhenUsed="1"/>
-    <w:lsdException w:name="Table Web 3" w:semiHidden="1" w:unhideWhenUsed="1"/>
     <w:lsdException w:name="Balloon Text" w:semiHidden="1" w:unhideWhenUsed="1"/>
     <w:lsdException w:name="Table Grid" w:uiPriority="59"/>
     <w:lsdException w:name="Table Theme" w:semiHidden="1" w:unhideWhenUsed="1"/>
@@ -19857,6 +21834,10 @@
     <w:lsdException w:name="List Table 5 Dark Accent 6" w:uiPriority="50"/>
     <w:lsdException w:name="List Table 6 Colorful Accent 6" w:uiPriority="51"/>
     <w:lsdException w:name="List Table 7 Colorful Accent 6" w:uiPriority="52"/>
+    <w:lsdException w:name="Mention" w:semiHidden="1" w:unhideWhenUsed="1"/>
+    <w:lsdException w:name="Smart Hyperlink" w:semiHidden="1" w:unhideWhenUsed="1"/>
+    <w:lsdException w:name="Hashtag" w:semiHidden="1" w:unhideWhenUsed="1"/>
+    <w:lsdException w:name="Unresolved Mention" w:semiHidden="1" w:unhideWhenUsed="1"/>
   </w:latentStyles>
   <w:style w:type="paragraph" w:default="1" w:styleId="Normal">
     <w:name w:val="Normal"/>
@@ -21339,7 +23320,7 @@
 </file>
 
 <file path=customXml/itemProps2.xml><?xml version="1.0" encoding="utf-8"?>
-<ds:datastoreItem xmlns:ds="http://schemas.openxmlformats.org/officeDocument/2006/customXml" ds:itemID="{412F3F5A-74DA-41C6-B858-518C3CC07349}">
+<ds:datastoreItem xmlns:ds="http://schemas.openxmlformats.org/officeDocument/2006/customXml" ds:itemID="{C2FA76D4-8982-42DA-9BA2-A05D14BF91CA}">
   <ds:schemaRefs>
     <ds:schemaRef ds:uri="http://schemas.openxmlformats.org/officeDocument/2006/bibliography"/>
   </ds:schemaRefs>

</xml_diff>

<commit_message>
Nộp phần luồng xử lí (Chuyến xe + tài xế)
</commit_message>
<xml_diff>
--- a/01_Document/[DD] Thiết kế chi tiết chức năng hệ thống/[DD] [C43] Quản lý xe khách.docx
+++ b/01_Document/[DD] Thiết kế chi tiết chức năng hệ thống/[DD] [C43] Quản lý xe khách.docx
@@ -1,6 +1,6 @@
 
 <file path=word/document.xml><?xml version="1.0" encoding="utf-8"?>
-<w:document xmlns:wpc="http://schemas.microsoft.com/office/word/2010/wordprocessingCanvas" xmlns:cx="http://schemas.microsoft.com/office/drawing/2014/chartex" xmlns:cx1="http://schemas.microsoft.com/office/drawing/2015/9/8/chartex" xmlns:cx2="http://schemas.microsoft.com/office/drawing/2015/10/21/chartex" xmlns:cx3="http://schemas.microsoft.com/office/drawing/2016/5/9/chartex" xmlns:cx4="http://schemas.microsoft.com/office/drawing/2016/5/10/chartex" xmlns:cx5="http://schemas.microsoft.com/office/drawing/2016/5/11/chartex" xmlns:cx6="http://schemas.microsoft.com/office/drawing/2016/5/12/chartex" xmlns:cx7="http://schemas.microsoft.com/office/drawing/2016/5/13/chartex" xmlns:cx8="http://schemas.microsoft.com/office/drawing/2016/5/14/chartex" xmlns:mc="http://schemas.openxmlformats.org/markup-compatibility/2006" xmlns:aink="http://schemas.microsoft.com/office/drawing/2016/ink" xmlns:am3d="http://schemas.microsoft.com/office/drawing/2017/model3d" xmlns:o="urn:schemas-microsoft-com:office:office" xmlns:r="http://schemas.openxmlformats.org/officeDocument/2006/relationships" xmlns:m="http://schemas.openxmlformats.org/officeDocument/2006/math" xmlns:v="urn:schemas-microsoft-com:vml" xmlns:wp14="http://schemas.microsoft.com/office/word/2010/wordprocessingDrawing" xmlns:wp="http://schemas.openxmlformats.org/drawingml/2006/wordprocessingDrawing" xmlns:w10="urn:schemas-microsoft-com:office:word" xmlns:w="http://schemas.openxmlformats.org/wordprocessingml/2006/main" xmlns:w14="http://schemas.microsoft.com/office/word/2010/wordml" xmlns:w15="http://schemas.microsoft.com/office/word/2012/wordml" xmlns:w16se="http://schemas.microsoft.com/office/word/2015/wordml/symex" xmlns:wpg="http://schemas.microsoft.com/office/word/2010/wordprocessingGroup" xmlns:wpi="http://schemas.microsoft.com/office/word/2010/wordprocessingInk" xmlns:wne="http://schemas.microsoft.com/office/word/2006/wordml" xmlns:wps="http://schemas.microsoft.com/office/word/2010/wordprocessingShape" mc:Ignorable="w14 w15 w16se wp14">
+<w:document xmlns:wpc="http://schemas.microsoft.com/office/word/2010/wordprocessingCanvas" xmlns:mc="http://schemas.openxmlformats.org/markup-compatibility/2006" xmlns:o="urn:schemas-microsoft-com:office:office" xmlns:r="http://schemas.openxmlformats.org/officeDocument/2006/relationships" xmlns:m="http://schemas.openxmlformats.org/officeDocument/2006/math" xmlns:v="urn:schemas-microsoft-com:vml" xmlns:wp14="http://schemas.microsoft.com/office/word/2010/wordprocessingDrawing" xmlns:wp="http://schemas.openxmlformats.org/drawingml/2006/wordprocessingDrawing" xmlns:w10="urn:schemas-microsoft-com:office:word" xmlns:w="http://schemas.openxmlformats.org/wordprocessingml/2006/main" xmlns:w14="http://schemas.microsoft.com/office/word/2010/wordml" xmlns:w15="http://schemas.microsoft.com/office/word/2012/wordml" xmlns:wpg="http://schemas.microsoft.com/office/word/2010/wordprocessingGroup" xmlns:wpi="http://schemas.microsoft.com/office/word/2010/wordprocessingInk" xmlns:wne="http://schemas.microsoft.com/office/word/2006/wordml" xmlns:wps="http://schemas.microsoft.com/office/word/2010/wordprocessingShape" mc:Ignorable="w14 w15 wp14">
   <w:body>
     <w:sdt>
       <w:sdtPr>
@@ -871,6 +871,7 @@
         <w:pStyle w:val="TuStyle-Title1"/>
       </w:pPr>
       <w:r>
+        <w:lastRenderedPageBreak/>
         <w:t>Kiến trúc hệ thống</w:t>
       </w:r>
     </w:p>
@@ -928,7 +929,6 @@
       <w:r>
         <w:rPr>
           <w:noProof/>
-          <w:lang w:eastAsia="zh-CN"/>
         </w:rPr>
         <w:drawing>
           <wp:inline distT="0" distB="0" distL="0" distR="0">
@@ -1086,10 +1086,10 @@
             <v:path o:extrusionok="f" gradientshapeok="t" o:connecttype="rect"/>
             <o:lock v:ext="edit" aspectratio="t"/>
           </v:shapetype>
-          <v:shape id="_x0000_i1039" type="#_x0000_t75" style="width:149.85pt;height:9in" o:ole="">
+          <v:shape id="_x0000_i1025" type="#_x0000_t75" style="width:150pt;height:9in" o:ole="">
             <v:imagedata r:id="rId8" o:title=""/>
           </v:shape>
-          <o:OLEObject Type="Embed" ProgID="Visio.Drawing.15" ShapeID="_x0000_i1039" DrawAspect="Content" ObjectID="_1572986705" r:id="rId9"/>
+          <o:OLEObject Type="Embed" ProgID="Visio.Drawing.15" ShapeID="_x0000_i1025" DrawAspect="Content" ObjectID="_1573019629" r:id="rId9"/>
         </w:object>
       </w:r>
     </w:p>
@@ -1104,6 +1104,7 @@
         <w:rPr>
           <w:b/>
         </w:rPr>
+        <w:lastRenderedPageBreak/>
         <w:t xml:space="preserve">Quản lý </w:t>
       </w:r>
       <w:r>
@@ -1136,7 +1137,6 @@
       <w:r>
         <w:rPr>
           <w:noProof/>
-          <w:lang w:eastAsia="zh-CN"/>
         </w:rPr>
         <w:drawing>
           <wp:inline distT="0" distB="0" distL="0" distR="0">
@@ -1255,8 +1255,8 @@
       <w:r>
         <w:rPr>
           <w:noProof/>
-          <w:lang w:eastAsia="zh-CN"/>
-        </w:rPr>
+        </w:rPr>
+        <w:lastRenderedPageBreak/>
         <w:drawing>
           <wp:inline distT="0" distB="0" distL="0" distR="0">
             <wp:extent cx="5943600" cy="4407345"/>
@@ -1362,8 +1362,8 @@
       <w:r>
         <w:rPr>
           <w:noProof/>
-          <w:lang w:eastAsia="zh-CN"/>
-        </w:rPr>
+        </w:rPr>
+        <w:lastRenderedPageBreak/>
         <w:drawing>
           <wp:inline distT="0" distB="0" distL="0" distR="0">
             <wp:extent cx="5943600" cy="4673017"/>
@@ -1486,11 +1486,11 @@
         <w:t>UC</w:t>
       </w:r>
       <w:r>
-        <w:t xml:space="preserve">CN-, </w:t>
+        <w:t>CN</w:t>
       </w:r>
       <w:proofErr w:type="gramStart"/>
       <w:r>
-        <w:t>…..</w:t>
+        <w:t>-, …..</w:t>
       </w:r>
       <w:proofErr w:type="gramEnd"/>
     </w:p>
@@ -1507,8 +1507,8 @@
       <w:r>
         <w:rPr>
           <w:noProof/>
-          <w:lang w:eastAsia="zh-CN"/>
-        </w:rPr>
+        </w:rPr>
+        <w:lastRenderedPageBreak/>
         <w:drawing>
           <wp:inline distT="0" distB="0" distL="0" distR="0">
             <wp:extent cx="2314575" cy="8486775"/>
@@ -1623,7 +1623,6 @@
       <w:r>
         <w:rPr>
           <w:noProof/>
-          <w:lang w:eastAsia="zh-CN"/>
         </w:rPr>
         <w:drawing>
           <wp:inline distT="0" distB="0" distL="0" distR="0" wp14:anchorId="789DF375" wp14:editId="750BE355">
@@ -1724,11 +1723,11 @@
         <w:t>UC</w:t>
       </w:r>
       <w:r>
-        <w:t xml:space="preserve">CN-, </w:t>
+        <w:t>CN</w:t>
       </w:r>
       <w:proofErr w:type="gramStart"/>
       <w:r>
-        <w:t>…..</w:t>
+        <w:t>-, …..</w:t>
       </w:r>
       <w:proofErr w:type="gramEnd"/>
     </w:p>
@@ -1744,8 +1743,8 @@
       <w:r>
         <w:rPr>
           <w:noProof/>
-          <w:lang w:eastAsia="zh-CN"/>
-        </w:rPr>
+        </w:rPr>
+        <w:lastRenderedPageBreak/>
         <w:drawing>
           <wp:inline distT="0" distB="0" distL="0" distR="0" wp14:anchorId="148BC1AD" wp14:editId="654B2C08">
             <wp:extent cx="2286000" cy="5057775"/>
@@ -1846,8 +1845,8 @@
       <w:r>
         <w:rPr>
           <w:noProof/>
-          <w:lang w:eastAsia="zh-CN"/>
-        </w:rPr>
+        </w:rPr>
+        <w:lastRenderedPageBreak/>
         <w:drawing>
           <wp:inline distT="0" distB="0" distL="0" distR="0">
             <wp:extent cx="5943600" cy="3918585"/>
@@ -1975,8 +1974,8 @@
       <w:r>
         <w:rPr>
           <w:noProof/>
-          <w:lang w:eastAsia="zh-CN"/>
-        </w:rPr>
+        </w:rPr>
+        <w:lastRenderedPageBreak/>
         <w:drawing>
           <wp:inline distT="0" distB="0" distL="0" distR="0">
             <wp:extent cx="5943600" cy="4600512"/>
@@ -2091,8 +2090,8 @@
       <w:r>
         <w:rPr>
           <w:noProof/>
-          <w:lang w:eastAsia="zh-CN"/>
-        </w:rPr>
+        </w:rPr>
+        <w:lastRenderedPageBreak/>
         <w:drawing>
           <wp:inline distT="0" distB="0" distL="0" distR="0">
             <wp:extent cx="5943600" cy="3669030"/>
@@ -2215,10 +2214,10 @@
       </w:pPr>
       <w:r>
         <w:object w:dxaOrig="3691" w:dyaOrig="14461">
-          <v:shape id="_x0000_i1041" type="#_x0000_t75" style="width:164.95pt;height:9in" o:ole="">
+          <v:shape id="_x0000_i1026" type="#_x0000_t75" style="width:165pt;height:9in" o:ole="">
             <v:imagedata r:id="rId19" o:title=""/>
           </v:shape>
-          <o:OLEObject Type="Embed" ProgID="Visio.Drawing.15" ShapeID="_x0000_i1041" DrawAspect="Content" ObjectID="_1572986706" r:id="rId20"/>
+          <o:OLEObject Type="Embed" ProgID="Visio.Drawing.15" ShapeID="_x0000_i1026" DrawAspect="Content" ObjectID="_1573019630" r:id="rId20"/>
         </w:object>
       </w:r>
     </w:p>
@@ -2233,6 +2232,7 @@
         <w:rPr>
           <w:b/>
         </w:rPr>
+        <w:lastRenderedPageBreak/>
         <w:t xml:space="preserve">Quản lý </w:t>
       </w:r>
       <w:r>
@@ -2275,10 +2275,10 @@
       </w:pPr>
       <w:r>
         <w:object w:dxaOrig="11026" w:dyaOrig="7786">
-          <v:shape id="_x0000_i1027" type="#_x0000_t75" style="width:468pt;height:331.55pt" o:ole="">
+          <v:shape id="_x0000_i1027" type="#_x0000_t75" style="width:468pt;height:331.5pt" o:ole="">
             <v:imagedata r:id="rId21" o:title=""/>
           </v:shape>
-          <o:OLEObject Type="Embed" ProgID="Visio.Drawing.15" ShapeID="_x0000_i1027" DrawAspect="Content" ObjectID="_1572986707" r:id="rId22"/>
+          <o:OLEObject Type="Embed" ProgID="Visio.Drawing.15" ShapeID="_x0000_i1027" DrawAspect="Content" ObjectID="_1573019631" r:id="rId22"/>
         </w:object>
       </w:r>
     </w:p>
@@ -2378,7 +2378,7 @@
           <v:shape id="_x0000_i1028" type="#_x0000_t75" style="width:180pt;height:9in" o:ole="">
             <v:imagedata r:id="rId23" o:title=""/>
           </v:shape>
-          <o:OLEObject Type="Embed" ProgID="Visio.Drawing.15" ShapeID="_x0000_i1028" DrawAspect="Content" ObjectID="_1572986708" r:id="rId24"/>
+          <o:OLEObject Type="Embed" ProgID="Visio.Drawing.15" ShapeID="_x0000_i1028" DrawAspect="Content" ObjectID="_1573019632" r:id="rId24"/>
         </w:object>
       </w:r>
     </w:p>
@@ -2445,10 +2445,10 @@
       </w:pPr>
       <w:r>
         <w:object w:dxaOrig="11026" w:dyaOrig="7786">
-          <v:shape id="_x0000_i1029" type="#_x0000_t75" style="width:468pt;height:331.55pt" o:ole="">
+          <v:shape id="_x0000_i1029" type="#_x0000_t75" style="width:468pt;height:331.5pt" o:ole="">
             <v:imagedata r:id="rId25" o:title=""/>
           </v:shape>
-          <o:OLEObject Type="Embed" ProgID="Visio.Drawing.15" ShapeID="_x0000_i1029" DrawAspect="Content" ObjectID="_1572986709" r:id="rId26"/>
+          <o:OLEObject Type="Embed" ProgID="Visio.Drawing.15" ShapeID="_x0000_i1029" DrawAspect="Content" ObjectID="_1573019633" r:id="rId26"/>
         </w:object>
       </w:r>
     </w:p>
@@ -2549,10 +2549,10 @@
       </w:pPr>
       <w:r>
         <w:object w:dxaOrig="3645" w:dyaOrig="14535">
-          <v:shape id="_x0000_i1030" type="#_x0000_t75" style="width:164.95pt;height:9in" o:ole="">
+          <v:shape id="_x0000_i1030" type="#_x0000_t75" style="width:165pt;height:9in" o:ole="">
             <v:imagedata r:id="rId27" o:title=""/>
           </v:shape>
-          <o:OLEObject Type="Embed" ProgID="Visio.Drawing.15" ShapeID="_x0000_i1030" DrawAspect="Content" ObjectID="_1572986710" r:id="rId28"/>
+          <o:OLEObject Type="Embed" ProgID="Visio.Drawing.15" ShapeID="_x0000_i1030" DrawAspect="Content" ObjectID="_1573019634" r:id="rId28"/>
         </w:object>
       </w:r>
     </w:p>
@@ -2611,7 +2611,6 @@
       <w:r>
         <w:rPr>
           <w:noProof/>
-          <w:lang w:eastAsia="zh-CN"/>
         </w:rPr>
         <w:drawing>
           <wp:inline distT="0" distB="0" distL="0" distR="0">
@@ -2728,11 +2727,11 @@
         <w:t>UC</w:t>
       </w:r>
       <w:r>
-        <w:t xml:space="preserve">CN-, </w:t>
+        <w:t>CN</w:t>
       </w:r>
       <w:proofErr w:type="gramStart"/>
       <w:r>
-        <w:t>…..</w:t>
+        <w:t>-, …..</w:t>
       </w:r>
       <w:proofErr w:type="gramEnd"/>
     </w:p>
@@ -2749,8 +2748,8 @@
       <w:r>
         <w:rPr>
           <w:noProof/>
-          <w:lang w:eastAsia="zh-CN"/>
-        </w:rPr>
+        </w:rPr>
+        <w:lastRenderedPageBreak/>
         <w:drawing>
           <wp:inline distT="0" distB="0" distL="0" distR="0">
             <wp:extent cx="2314575" cy="6772275"/>
@@ -2848,8 +2847,8 @@
       <w:r>
         <w:rPr>
           <w:noProof/>
-          <w:lang w:eastAsia="zh-CN"/>
-        </w:rPr>
+        </w:rPr>
+        <w:lastRenderedPageBreak/>
         <w:drawing>
           <wp:inline distT="0" distB="0" distL="0" distR="0">
             <wp:extent cx="5943600" cy="4674235"/>
@@ -2955,11 +2954,11 @@
         <w:t>UC</w:t>
       </w:r>
       <w:r>
-        <w:t xml:space="preserve">CN-, </w:t>
+        <w:t>CN</w:t>
       </w:r>
       <w:proofErr w:type="gramStart"/>
       <w:r>
-        <w:t>…..</w:t>
+        <w:t>-, …..</w:t>
       </w:r>
       <w:proofErr w:type="gramEnd"/>
     </w:p>
@@ -2975,8 +2974,8 @@
       <w:r>
         <w:rPr>
           <w:noProof/>
-          <w:lang w:eastAsia="zh-CN"/>
-        </w:rPr>
+        </w:rPr>
+        <w:lastRenderedPageBreak/>
         <w:drawing>
           <wp:inline distT="0" distB="0" distL="0" distR="0">
             <wp:extent cx="2289175" cy="8229600"/>
@@ -3074,7 +3073,6 @@
       <w:r>
         <w:rPr>
           <w:noProof/>
-          <w:lang w:eastAsia="zh-CN"/>
         </w:rPr>
         <w:drawing>
           <wp:inline distT="0" distB="0" distL="0" distR="0">
@@ -3198,11 +3196,11 @@
         <w:t>UC</w:t>
       </w:r>
       <w:r>
-        <w:t xml:space="preserve">CN-, </w:t>
+        <w:t>CN</w:t>
       </w:r>
       <w:proofErr w:type="gramStart"/>
       <w:r>
-        <w:t>…..</w:t>
+        <w:t>-, …..</w:t>
       </w:r>
       <w:proofErr w:type="gramEnd"/>
     </w:p>
@@ -3219,8 +3217,8 @@
       <w:r>
         <w:rPr>
           <w:noProof/>
-          <w:lang w:eastAsia="zh-CN"/>
-        </w:rPr>
+        </w:rPr>
+        <w:lastRenderedPageBreak/>
         <w:drawing>
           <wp:inline distT="0" distB="0" distL="0" distR="0">
             <wp:extent cx="2314575" cy="8467725"/>
@@ -3335,7 +3333,6 @@
       <w:r>
         <w:rPr>
           <w:noProof/>
-          <w:lang w:eastAsia="zh-CN"/>
         </w:rPr>
         <w:drawing>
           <wp:inline distT="0" distB="0" distL="0" distR="0">
@@ -3459,11 +3456,11 @@
         <w:t>UC</w:t>
       </w:r>
       <w:r>
-        <w:t xml:space="preserve">CN-, </w:t>
+        <w:t>CN</w:t>
       </w:r>
       <w:proofErr w:type="gramStart"/>
       <w:r>
-        <w:t>…..</w:t>
+        <w:t>-, …..</w:t>
       </w:r>
       <w:proofErr w:type="gramEnd"/>
     </w:p>
@@ -3480,8 +3477,8 @@
       <w:r>
         <w:rPr>
           <w:noProof/>
-          <w:lang w:eastAsia="zh-CN"/>
-        </w:rPr>
+        </w:rPr>
+        <w:lastRenderedPageBreak/>
         <w:drawing>
           <wp:inline distT="0" distB="0" distL="0" distR="0">
             <wp:extent cx="2314575" cy="9296400"/>
@@ -3596,7 +3593,6 @@
       <w:r>
         <w:rPr>
           <w:noProof/>
-          <w:lang w:eastAsia="zh-CN"/>
         </w:rPr>
         <w:drawing>
           <wp:inline distT="0" distB="0" distL="0" distR="0" wp14:anchorId="6FD6519D" wp14:editId="4BA41913">
@@ -3697,11 +3693,11 @@
         <w:t>UC</w:t>
       </w:r>
       <w:r>
-        <w:t xml:space="preserve">CN-, </w:t>
+        <w:t>CN</w:t>
       </w:r>
       <w:proofErr w:type="gramStart"/>
       <w:r>
-        <w:t>…..</w:t>
+        <w:t>-, …..</w:t>
       </w:r>
       <w:proofErr w:type="gramEnd"/>
     </w:p>
@@ -3717,8 +3713,8 @@
       <w:r>
         <w:rPr>
           <w:noProof/>
-          <w:lang w:eastAsia="zh-CN"/>
-        </w:rPr>
+        </w:rPr>
+        <w:lastRenderedPageBreak/>
         <w:drawing>
           <wp:inline distT="0" distB="0" distL="0" distR="0">
             <wp:extent cx="2232660" cy="6555105"/>
@@ -3833,8 +3829,8 @@
       <w:r>
         <w:rPr>
           <w:noProof/>
-          <w:lang w:eastAsia="zh-CN"/>
-        </w:rPr>
+        </w:rPr>
+        <w:lastRenderedPageBreak/>
         <w:drawing>
           <wp:inline distT="0" distB="0" distL="0" distR="0">
             <wp:extent cx="5943600" cy="4673017"/>
@@ -3957,11 +3953,11 @@
         <w:t>UC</w:t>
       </w:r>
       <w:r>
-        <w:t xml:space="preserve">CN-, </w:t>
+        <w:t>CN</w:t>
       </w:r>
       <w:proofErr w:type="gramStart"/>
       <w:r>
-        <w:t>…..</w:t>
+        <w:t>-, …..</w:t>
       </w:r>
       <w:proofErr w:type="gramEnd"/>
     </w:p>
@@ -3978,8 +3974,8 @@
       <w:r>
         <w:rPr>
           <w:noProof/>
-          <w:lang w:eastAsia="zh-CN"/>
-        </w:rPr>
+        </w:rPr>
+        <w:lastRenderedPageBreak/>
         <w:drawing>
           <wp:inline distT="0" distB="0" distL="0" distR="0">
             <wp:extent cx="2314575" cy="9296400"/>
@@ -4093,10 +4089,10 @@
       </w:pPr>
       <w:r>
         <w:object w:dxaOrig="11026" w:dyaOrig="7786">
-          <v:shape id="_x0000_i1031" type="#_x0000_t75" style="width:468pt;height:329.85pt" o:ole="">
+          <v:shape id="_x0000_i1031" type="#_x0000_t75" style="width:468pt;height:330pt" o:ole="">
             <v:imagedata r:id="rId41" o:title=""/>
           </v:shape>
-          <o:OLEObject Type="Embed" ProgID="Visio.Drawing.15" ShapeID="_x0000_i1031" DrawAspect="Content" ObjectID="_1572986711" r:id="rId42"/>
+          <o:OLEObject Type="Embed" ProgID="Visio.Drawing.15" ShapeID="_x0000_i1031" DrawAspect="Content" ObjectID="_1573019635" r:id="rId42"/>
         </w:object>
       </w:r>
     </w:p>
@@ -4173,10 +4169,10 @@
       </w:pPr>
       <w:r>
         <w:object w:dxaOrig="3645" w:dyaOrig="15016">
-          <v:shape id="_x0000_i1032" type="#_x0000_t75" style="width:157.4pt;height:9in" o:ole="">
+          <v:shape id="_x0000_i1032" type="#_x0000_t75" style="width:157.5pt;height:9in" o:ole="">
             <v:imagedata r:id="rId43" o:title=""/>
           </v:shape>
-          <o:OLEObject Type="Embed" ProgID="Visio.Drawing.15" ShapeID="_x0000_i1032" DrawAspect="Content" ObjectID="_1572986712" r:id="rId44"/>
+          <o:OLEObject Type="Embed" ProgID="Visio.Drawing.15" ShapeID="_x0000_i1032" DrawAspect="Content" ObjectID="_1573019636" r:id="rId44"/>
         </w:object>
       </w:r>
     </w:p>
@@ -4243,7 +4239,6 @@
       <w:r>
         <w:rPr>
           <w:noProof/>
-          <w:lang w:eastAsia="zh-CN"/>
         </w:rPr>
         <w:drawing>
           <wp:inline distT="0" distB="0" distL="0" distR="0">
@@ -4350,11 +4345,11 @@
         <w:t>UC</w:t>
       </w:r>
       <w:r>
-        <w:t xml:space="preserve">CN-, </w:t>
+        <w:t>CN</w:t>
       </w:r>
       <w:proofErr w:type="gramStart"/>
       <w:r>
-        <w:t>…..</w:t>
+        <w:t>-, …..</w:t>
       </w:r>
       <w:proofErr w:type="gramEnd"/>
     </w:p>
@@ -4371,8 +4366,8 @@
       <w:r>
         <w:rPr>
           <w:noProof/>
-          <w:lang w:eastAsia="zh-CN"/>
-        </w:rPr>
+        </w:rPr>
+        <w:lastRenderedPageBreak/>
         <w:drawing>
           <wp:inline distT="0" distB="0" distL="0" distR="0">
             <wp:extent cx="1892105" cy="5037826"/>
@@ -4470,8 +4465,8 @@
       <w:r>
         <w:rPr>
           <w:noProof/>
-          <w:lang w:eastAsia="zh-CN"/>
-        </w:rPr>
+        </w:rPr>
+        <w:lastRenderedPageBreak/>
         <w:drawing>
           <wp:inline distT="0" distB="0" distL="0" distR="0">
             <wp:extent cx="5943600" cy="4674235"/>
@@ -4577,11 +4572,11 @@
         <w:t>UC</w:t>
       </w:r>
       <w:r>
-        <w:t xml:space="preserve">CN-, </w:t>
+        <w:t>CN</w:t>
       </w:r>
       <w:proofErr w:type="gramStart"/>
       <w:r>
-        <w:t>…..</w:t>
+        <w:t>-, …..</w:t>
       </w:r>
       <w:proofErr w:type="gramEnd"/>
     </w:p>
@@ -4597,8 +4592,8 @@
       <w:r>
         <w:rPr>
           <w:noProof/>
-          <w:lang w:eastAsia="zh-CN"/>
-        </w:rPr>
+        </w:rPr>
+        <w:lastRenderedPageBreak/>
         <w:drawing>
           <wp:inline distT="0" distB="0" distL="0" distR="0">
             <wp:extent cx="2316480" cy="5295900"/>
@@ -4696,15 +4691,8 @@
         <w:pStyle w:val="TuStyle-Title1"/>
       </w:pPr>
       <w:r>
-        <w:t xml:space="preserve">Thành phần giao </w:t>
-      </w:r>
-      <w:proofErr w:type="gramStart"/>
-      <w:r>
-        <w:t>diện  -</w:t>
-      </w:r>
-      <w:proofErr w:type="gramEnd"/>
-      <w:r>
-        <w:t xml:space="preserve"> View</w:t>
+        <w:lastRenderedPageBreak/>
+        <w:t>Thành phần giao diện  - View</w:t>
       </w:r>
     </w:p>
     <w:p>
@@ -5084,15 +5072,7 @@
               <w:pStyle w:val="MyTable1"/>
             </w:pPr>
             <w:r>
-              <w:t xml:space="preserve">Button thao tác thêm, </w:t>
-            </w:r>
-            <w:proofErr w:type="gramStart"/>
-            <w:r>
-              <w:t>xóa ,sửa</w:t>
-            </w:r>
-            <w:proofErr w:type="gramEnd"/>
-            <w:r>
-              <w:t xml:space="preserve"> mở ra một dialog chi tiết</w:t>
+              <w:t>Button thao tác thêm, xóa ,sửa mở ra một dialog chi tiết</w:t>
             </w:r>
           </w:p>
         </w:tc>
@@ -5123,6 +5103,7 @@
         <w:rPr>
           <w:noProof/>
         </w:rPr>
+        <w:lastRenderedPageBreak/>
         <w:drawing>
           <wp:inline distT="0" distB="0" distL="0" distR="0" wp14:anchorId="2FE78A7C" wp14:editId="60B87EFA">
             <wp:extent cx="5096586" cy="4820323"/>
@@ -5494,6 +5475,7 @@
               <w:pStyle w:val="MyTable1"/>
             </w:pPr>
             <w:r>
+              <w:lastRenderedPageBreak/>
               <w:t>7</w:t>
             </w:r>
           </w:p>
@@ -5881,6 +5863,7 @@
               <w:pStyle w:val="MyTable1"/>
             </w:pPr>
             <w:r>
+              <w:lastRenderedPageBreak/>
               <w:t>5</w:t>
             </w:r>
           </w:p>
@@ -6466,6 +6449,7 @@
         </w:numPr>
       </w:pPr>
       <w:r>
+        <w:lastRenderedPageBreak/>
         <w:t>Màn hình thêm tuyến xe</w:t>
       </w:r>
     </w:p>
@@ -7077,6 +7061,7 @@
           <w:noProof/>
           <w:lang w:eastAsia="zh-CN"/>
         </w:rPr>
+        <w:lastRenderedPageBreak/>
         <w:t>&lt;&lt;hình&gt;&gt;</w:t>
       </w:r>
     </w:p>
@@ -7718,6 +7703,7 @@
               <w:pStyle w:val="MyTable1"/>
             </w:pPr>
             <w:r>
+              <w:lastRenderedPageBreak/>
               <w:t>STT</w:t>
             </w:r>
           </w:p>
@@ -8850,6 +8836,7 @@
               <w:pStyle w:val="MyTable1"/>
             </w:pPr>
             <w:r>
+              <w:lastRenderedPageBreak/>
               <w:t>STT</w:t>
             </w:r>
           </w:p>
@@ -9040,15 +9027,7 @@
               <w:pStyle w:val="MyTable1"/>
             </w:pPr>
             <w:r>
-              <w:t xml:space="preserve">Button thao tác thêm, </w:t>
-            </w:r>
-            <w:proofErr w:type="gramStart"/>
-            <w:r>
-              <w:t>xóa ,sửa</w:t>
-            </w:r>
-            <w:proofErr w:type="gramEnd"/>
-            <w:r>
-              <w:t xml:space="preserve"> mở ra một dialog chi tiết</w:t>
+              <w:t>Button thao tác thêm, xóa ,sửa mở ra một dialog chi tiết</w:t>
             </w:r>
           </w:p>
         </w:tc>
@@ -9286,6 +9265,7 @@
               <w:pStyle w:val="MyTable1"/>
             </w:pPr>
             <w:r>
+              <w:lastRenderedPageBreak/>
               <w:t>3</w:t>
             </w:r>
           </w:p>
@@ -9673,6 +9653,7 @@
               <w:pStyle w:val="MyTable1"/>
             </w:pPr>
             <w:r>
+              <w:lastRenderedPageBreak/>
               <w:t>1</w:t>
             </w:r>
           </w:p>
@@ -10223,8 +10204,6 @@
           <w:numId w:val="0"/>
         </w:numPr>
       </w:pPr>
-      <w:bookmarkStart w:id="2" w:name="_GoBack"/>
-      <w:bookmarkEnd w:id="2"/>
     </w:p>
     <w:p>
       <w:pPr>
@@ -10310,6 +10289,7 @@
         <w:rPr>
           <w:b/>
         </w:rPr>
+        <w:lastRenderedPageBreak/>
         <w:t>Diễn giải</w:t>
       </w:r>
     </w:p>
@@ -10928,6 +10908,7 @@
               <w:pStyle w:val="MyTable1"/>
             </w:pPr>
             <w:r>
+              <w:lastRenderedPageBreak/>
               <w:t>STT</w:t>
             </w:r>
           </w:p>
@@ -11495,8 +11476,8 @@
         <w:rPr>
           <w:b/>
           <w:noProof/>
-          <w:lang w:eastAsia="zh-CN"/>
-        </w:rPr>
+        </w:rPr>
+        <w:lastRenderedPageBreak/>
         <w:drawing>
           <wp:inline distT="0" distB="0" distL="0" distR="0">
             <wp:extent cx="5943600" cy="2344420"/>
@@ -11824,7 +11805,6 @@
         <w:rPr>
           <w:b/>
           <w:noProof/>
-          <w:lang w:eastAsia="zh-CN"/>
         </w:rPr>
         <w:drawing>
           <wp:inline distT="0" distB="0" distL="0" distR="0">
@@ -12190,7 +12170,6 @@
         <w:rPr>
           <w:b/>
           <w:noProof/>
-          <w:lang w:eastAsia="zh-CN"/>
         </w:rPr>
         <w:drawing>
           <wp:inline distT="0" distB="0" distL="0" distR="0">
@@ -12412,6 +12391,7 @@
               <w:pStyle w:val="MyTable1"/>
             </w:pPr>
             <w:r>
+              <w:lastRenderedPageBreak/>
               <w:t>3</w:t>
             </w:r>
           </w:p>
@@ -12557,7 +12537,6 @@
         <w:rPr>
           <w:b/>
           <w:noProof/>
-          <w:lang w:eastAsia="zh-CN"/>
         </w:rPr>
         <w:drawing>
           <wp:inline distT="0" distB="0" distL="0" distR="0">
@@ -12967,6 +12946,7 @@
         </w:numPr>
       </w:pPr>
       <w:r>
+        <w:lastRenderedPageBreak/>
         <w:t xml:space="preserve">Màn hình thêm </w:t>
       </w:r>
       <w:r>
@@ -13580,6 +13560,7 @@
           <w:noProof/>
           <w:lang w:eastAsia="zh-CN"/>
         </w:rPr>
+        <w:lastRenderedPageBreak/>
         <w:t>&lt;&lt;hình&gt;&gt;</w:t>
       </w:r>
     </w:p>
@@ -14214,6 +14195,7 @@
               <w:pStyle w:val="MyTable1"/>
             </w:pPr>
             <w:r>
+              <w:lastRenderedPageBreak/>
               <w:t>STT</w:t>
             </w:r>
           </w:p>
@@ -15476,6 +15458,7 @@
         </w:numPr>
       </w:pPr>
       <w:r>
+        <w:lastRenderedPageBreak/>
         <w:t xml:space="preserve">Màn hình </w:t>
       </w:r>
       <w:r>
@@ -16092,6 +16075,7 @@
           <w:noProof/>
           <w:lang w:eastAsia="zh-CN"/>
         </w:rPr>
+        <w:lastRenderedPageBreak/>
         <w:t>&lt;&lt;hình&gt;&gt;</w:t>
       </w:r>
     </w:p>
@@ -16420,7 +16404,6 @@
         <w:rPr>
           <w:b/>
           <w:noProof/>
-          <w:lang w:eastAsia="zh-CN"/>
         </w:rPr>
         <w:drawing>
           <wp:inline distT="0" distB="0" distL="0" distR="0">
@@ -16601,8 +16584,8 @@
         <w:rPr>
           <w:b/>
           <w:noProof/>
-          <w:lang w:eastAsia="zh-CN"/>
-        </w:rPr>
+        </w:rPr>
+        <w:lastRenderedPageBreak/>
         <w:drawing>
           <wp:inline distT="0" distB="0" distL="0" distR="0">
             <wp:extent cx="5943600" cy="2453640"/>
@@ -17099,6 +17082,7 @@
         </w:numPr>
       </w:pPr>
       <w:r>
+        <w:lastRenderedPageBreak/>
         <w:t xml:space="preserve">Màn hình danh sách </w:t>
       </w:r>
       <w:r>
@@ -17708,6 +17692,7 @@
               <w:pStyle w:val="MyTable"/>
             </w:pPr>
             <w:r>
+              <w:lastRenderedPageBreak/>
               <w:t>Tham chiếu</w:t>
             </w:r>
           </w:p>
@@ -17824,7 +17809,6 @@
             <w:r>
               <w:rPr>
                 <w:noProof/>
-                <w:lang w:eastAsia="zh-CN"/>
               </w:rPr>
               <w:drawing>
                 <wp:inline distT="0" distB="0" distL="0" distR="0" wp14:anchorId="73020332" wp14:editId="2F41882E">
@@ -17889,14 +17873,2308 @@
           <w:ilvl w:val="0"/>
           <w:numId w:val="0"/>
         </w:numPr>
+        <w:spacing w:after="120" w:line="240" w:lineRule="auto"/>
+        <w:ind w:left="1080"/>
+        <w:contextualSpacing w:val="0"/>
+      </w:pPr>
+      <w:r>
+        <w:t>Phương thức ThemChuyen</w:t>
+      </w:r>
+    </w:p>
+    <w:tbl>
+      <w:tblPr>
+        <w:tblStyle w:val="TableGrid"/>
+        <w:tblW w:w="10471" w:type="dxa"/>
+        <w:tblInd w:w="-5" w:type="dxa"/>
+        <w:tblLook w:val="04A0" w:firstRow="1" w:lastRow="0" w:firstColumn="1" w:lastColumn="0" w:noHBand="0" w:noVBand="1"/>
+      </w:tblPr>
+      <w:tblGrid>
+        <w:gridCol w:w="1705"/>
+        <w:gridCol w:w="8766"/>
+      </w:tblGrid>
+      <w:tr>
+        <w:trPr>
+          <w:trHeight w:val="689"/>
+        </w:trPr>
+        <w:tc>
+          <w:tcPr>
+            <w:tcW w:w="1710" w:type="dxa"/>
+            <w:shd w:val="clear" w:color="auto" w:fill="BFBFBF" w:themeFill="background1" w:themeFillShade="BF"/>
+          </w:tcPr>
+          <w:p>
+            <w:pPr>
+              <w:pStyle w:val="MyTable"/>
+            </w:pPr>
+            <w:bookmarkStart w:id="2" w:name="OLE_LINK5"/>
+            <w:r>
+              <w:t>Tham chiếu</w:t>
+            </w:r>
+          </w:p>
+        </w:tc>
+        <w:tc>
+          <w:tcPr>
+            <w:tcW w:w="8761" w:type="dxa"/>
+          </w:tcPr>
+          <w:p>
+            <w:pPr>
+              <w:pStyle w:val="MyTable"/>
+            </w:pPr>
+            <w:r>
+              <w:t>UC</w:t>
+            </w:r>
+            <w:r>
+              <w:t>CN-24</w:t>
+            </w:r>
+          </w:p>
+        </w:tc>
+      </w:tr>
+      <w:tr>
+        <w:trPr>
+          <w:trHeight w:val="989"/>
+        </w:trPr>
+        <w:tc>
+          <w:tcPr>
+            <w:tcW w:w="1710" w:type="dxa"/>
+            <w:shd w:val="clear" w:color="auto" w:fill="BFBFBF" w:themeFill="background1" w:themeFillShade="BF"/>
+          </w:tcPr>
+          <w:p>
+            <w:pPr>
+              <w:pStyle w:val="MyTable"/>
+            </w:pPr>
+            <w:r>
+              <w:t>Tên phương thức</w:t>
+            </w:r>
+          </w:p>
+        </w:tc>
+        <w:tc>
+          <w:tcPr>
+            <w:tcW w:w="8761" w:type="dxa"/>
+          </w:tcPr>
+          <w:p>
+            <w:pPr>
+              <w:pStyle w:val="MyTable"/>
+            </w:pPr>
+            <w:r>
+              <w:t>ThemChuyen</w:t>
+            </w:r>
+          </w:p>
+        </w:tc>
+      </w:tr>
+      <w:tr>
+        <w:trPr>
+          <w:trHeight w:val="689"/>
+        </w:trPr>
+        <w:tc>
+          <w:tcPr>
+            <w:tcW w:w="1710" w:type="dxa"/>
+            <w:shd w:val="clear" w:color="auto" w:fill="BFBFBF" w:themeFill="background1" w:themeFillShade="BF"/>
+          </w:tcPr>
+          <w:p>
+            <w:pPr>
+              <w:pStyle w:val="MyTable"/>
+            </w:pPr>
+            <w:r>
+              <w:t>Tham số</w:t>
+            </w:r>
+          </w:p>
+        </w:tc>
+        <w:tc>
+          <w:tcPr>
+            <w:tcW w:w="8761" w:type="dxa"/>
+          </w:tcPr>
+          <w:p>
+            <w:pPr>
+              <w:pStyle w:val="MyTable"/>
+            </w:pPr>
+            <w:r>
+              <w:t>Chuyen</w:t>
+            </w:r>
+          </w:p>
+        </w:tc>
+      </w:tr>
+      <w:tr>
+        <w:trPr>
+          <w:trHeight w:val="689"/>
+        </w:trPr>
+        <w:tc>
+          <w:tcPr>
+            <w:tcW w:w="1710" w:type="dxa"/>
+            <w:shd w:val="clear" w:color="auto" w:fill="BFBFBF" w:themeFill="background1" w:themeFillShade="BF"/>
+          </w:tcPr>
+          <w:p>
+            <w:pPr>
+              <w:pStyle w:val="MyTable"/>
+            </w:pPr>
+            <w:r>
+              <w:t>Giá trị trả về</w:t>
+            </w:r>
+          </w:p>
+        </w:tc>
+        <w:tc>
+          <w:tcPr>
+            <w:tcW w:w="8761" w:type="dxa"/>
+          </w:tcPr>
+          <w:p>
+            <w:pPr>
+              <w:pStyle w:val="MyTable"/>
+            </w:pPr>
+            <w:r>
+              <w:t>void</w:t>
+            </w:r>
+          </w:p>
+        </w:tc>
+      </w:tr>
+      <w:tr>
+        <w:trPr>
+          <w:trHeight w:val="2017"/>
+        </w:trPr>
+        <w:tc>
+          <w:tcPr>
+            <w:tcW w:w="1710" w:type="dxa"/>
+            <w:shd w:val="clear" w:color="auto" w:fill="BFBFBF" w:themeFill="background1" w:themeFillShade="BF"/>
+          </w:tcPr>
+          <w:p>
+            <w:pPr>
+              <w:pStyle w:val="MyTable"/>
+            </w:pPr>
+            <w:r>
+              <w:lastRenderedPageBreak/>
+              <w:t>Thuật toán</w:t>
+            </w:r>
+          </w:p>
+        </w:tc>
+        <w:tc>
+          <w:tcPr>
+            <w:tcW w:w="8761" w:type="dxa"/>
+          </w:tcPr>
+          <w:p>
+            <w:pPr>
+              <w:pStyle w:val="MyTable"/>
+            </w:pPr>
+            <w:r>
+              <w:t>B1: Nhận thông tin chuyến xe từ Controller</w:t>
+            </w:r>
+          </w:p>
+          <w:p>
+            <w:pPr>
+              <w:pStyle w:val="MyTable"/>
+            </w:pPr>
+            <w:r>
+              <w:t>B2: Ghi log</w:t>
+            </w:r>
+          </w:p>
+          <w:p>
+            <w:pPr>
+              <w:pStyle w:val="MyTable"/>
+            </w:pPr>
+            <w:r>
+              <w:t>B3: Gọi phương thức thêm thông tin chuyến từ IDataService</w:t>
+            </w:r>
+          </w:p>
+          <w:p>
+            <w:pPr>
+              <w:pStyle w:val="MyTable"/>
+            </w:pPr>
+            <w:r>
+              <w:t>B4: Ghi log</w:t>
+            </w:r>
+          </w:p>
+          <w:p>
+            <w:pPr>
+              <w:pStyle w:val="MyTable"/>
+            </w:pPr>
+            <w:r>
+              <w:t>B5. Kết thúc</w:t>
+            </w:r>
+          </w:p>
+        </w:tc>
+      </w:tr>
+      <w:tr>
+        <w:trPr>
+          <w:trHeight w:val="4875"/>
+        </w:trPr>
+        <w:tc>
+          <w:tcPr>
+            <w:tcW w:w="1710" w:type="dxa"/>
+            <w:shd w:val="clear" w:color="auto" w:fill="BFBFBF" w:themeFill="background1" w:themeFillShade="BF"/>
+          </w:tcPr>
+          <w:p>
+            <w:pPr>
+              <w:pStyle w:val="MyTable"/>
+            </w:pPr>
+            <w:r>
+              <w:t>Luồn xử lý</w:t>
+            </w:r>
+          </w:p>
+        </w:tc>
+        <w:tc>
+          <w:tcPr>
+            <w:tcW w:w="8761" w:type="dxa"/>
+          </w:tcPr>
+          <w:p>
+            <w:pPr>
+              <w:pStyle w:val="MyTable"/>
+            </w:pPr>
+            <w:r>
+              <w:rPr>
+                <w:noProof/>
+              </w:rPr>
+              <w:drawing>
+                <wp:inline distT="0" distB="0" distL="0" distR="0" wp14:anchorId="31E08828" wp14:editId="0DD42387">
+                  <wp:extent cx="5429250" cy="3677598"/>
+                  <wp:effectExtent l="0" t="0" r="0" b="0"/>
+                  <wp:docPr id="41" name="Picture 41"/>
+                  <wp:cNvGraphicFramePr>
+                    <a:graphicFrameLocks xmlns:a="http://schemas.openxmlformats.org/drawingml/2006/main" noChangeAspect="1"/>
+                  </wp:cNvGraphicFramePr>
+                  <a:graphic xmlns:a="http://schemas.openxmlformats.org/drawingml/2006/main">
+                    <a:graphicData uri="http://schemas.openxmlformats.org/drawingml/2006/picture">
+                      <pic:pic xmlns:pic="http://schemas.openxmlformats.org/drawingml/2006/picture">
+                        <pic:nvPicPr>
+                          <pic:cNvPr id="0" name="Picture 139"/>
+                          <pic:cNvPicPr>
+                            <a:picLocks noChangeAspect="1" noChangeArrowheads="1"/>
+                          </pic:cNvPicPr>
+                        </pic:nvPicPr>
+                        <pic:blipFill>
+                          <a:blip r:embed="rId63">
+                            <a:extLst>
+                              <a:ext uri="{28A0092B-C50C-407E-A947-70E740481C1C}">
+                                <a14:useLocalDpi xmlns:a14="http://schemas.microsoft.com/office/drawing/2010/main" val="0"/>
+                              </a:ext>
+                            </a:extLst>
+                          </a:blip>
+                          <a:srcRect/>
+                          <a:stretch>
+                            <a:fillRect/>
+                          </a:stretch>
+                        </pic:blipFill>
+                        <pic:spPr bwMode="auto">
+                          <a:xfrm>
+                            <a:off x="0" y="0"/>
+                            <a:ext cx="5446387" cy="3689206"/>
+                          </a:xfrm>
+                          <a:prstGeom prst="rect">
+                            <a:avLst/>
+                          </a:prstGeom>
+                          <a:noFill/>
+                          <a:ln>
+                            <a:noFill/>
+                          </a:ln>
+                        </pic:spPr>
+                      </pic:pic>
+                    </a:graphicData>
+                  </a:graphic>
+                </wp:inline>
+              </w:drawing>
+            </w:r>
+          </w:p>
+        </w:tc>
+      </w:tr>
+    </w:tbl>
+    <w:bookmarkEnd w:id="2"/>
+    <w:p>
+      <w:pPr>
+        <w:pStyle w:val="TuNormal"/>
+        <w:numPr>
+          <w:ilvl w:val="0"/>
+          <w:numId w:val="0"/>
+        </w:numPr>
+        <w:spacing w:after="120" w:line="240" w:lineRule="auto"/>
+        <w:ind w:left="1080"/>
+        <w:contextualSpacing w:val="0"/>
+      </w:pPr>
+      <w:r>
+        <w:t>Phương thức TimKiem</w:t>
+      </w:r>
+    </w:p>
+    <w:tbl>
+      <w:tblPr>
+        <w:tblStyle w:val="TableGrid"/>
+        <w:tblW w:w="10471" w:type="dxa"/>
+        <w:tblInd w:w="-5" w:type="dxa"/>
+        <w:tblLook w:val="04A0" w:firstRow="1" w:lastRow="0" w:firstColumn="1" w:lastColumn="0" w:noHBand="0" w:noVBand="1"/>
+      </w:tblPr>
+      <w:tblGrid>
+        <w:gridCol w:w="1710"/>
+        <w:gridCol w:w="8761"/>
+      </w:tblGrid>
+      <w:tr>
+        <w:trPr>
+          <w:trHeight w:val="689"/>
+        </w:trPr>
+        <w:tc>
+          <w:tcPr>
+            <w:tcW w:w="1710" w:type="dxa"/>
+            <w:shd w:val="clear" w:color="auto" w:fill="BFBFBF" w:themeFill="background1" w:themeFillShade="BF"/>
+          </w:tcPr>
+          <w:p>
+            <w:pPr>
+              <w:pStyle w:val="MyTable"/>
+            </w:pPr>
+            <w:r>
+              <w:t>Tham chiếu</w:t>
+            </w:r>
+          </w:p>
+        </w:tc>
+        <w:tc>
+          <w:tcPr>
+            <w:tcW w:w="8761" w:type="dxa"/>
+          </w:tcPr>
+          <w:p>
+            <w:pPr>
+              <w:pStyle w:val="MyTable"/>
+            </w:pPr>
+            <w:r>
+              <w:t>UC</w:t>
+            </w:r>
+            <w:r>
+              <w:t>CN-26</w:t>
+            </w:r>
+          </w:p>
+        </w:tc>
+      </w:tr>
+      <w:tr>
+        <w:trPr>
+          <w:trHeight w:val="989"/>
+        </w:trPr>
+        <w:tc>
+          <w:tcPr>
+            <w:tcW w:w="1710" w:type="dxa"/>
+            <w:shd w:val="clear" w:color="auto" w:fill="BFBFBF" w:themeFill="background1" w:themeFillShade="BF"/>
+          </w:tcPr>
+          <w:p>
+            <w:pPr>
+              <w:pStyle w:val="MyTable"/>
+            </w:pPr>
+            <w:r>
+              <w:t>Tên phương thức</w:t>
+            </w:r>
+          </w:p>
+        </w:tc>
+        <w:tc>
+          <w:tcPr>
+            <w:tcW w:w="8761" w:type="dxa"/>
+          </w:tcPr>
+          <w:p>
+            <w:pPr>
+              <w:pStyle w:val="MyTable"/>
+            </w:pPr>
+            <w:r>
+              <w:t>TimKiem</w:t>
+            </w:r>
+          </w:p>
+        </w:tc>
+      </w:tr>
+      <w:tr>
+        <w:trPr>
+          <w:trHeight w:val="689"/>
+        </w:trPr>
+        <w:tc>
+          <w:tcPr>
+            <w:tcW w:w="1710" w:type="dxa"/>
+            <w:shd w:val="clear" w:color="auto" w:fill="BFBFBF" w:themeFill="background1" w:themeFillShade="BF"/>
+          </w:tcPr>
+          <w:p>
+            <w:pPr>
+              <w:pStyle w:val="MyTable"/>
+            </w:pPr>
+            <w:r>
+              <w:t>Tham số</w:t>
+            </w:r>
+          </w:p>
+        </w:tc>
+        <w:tc>
+          <w:tcPr>
+            <w:tcW w:w="8761" w:type="dxa"/>
+          </w:tcPr>
+          <w:p>
+            <w:pPr>
+              <w:pStyle w:val="MyTable"/>
+            </w:pPr>
+            <w:r>
+              <w:t>Ngaykhoihanh</w:t>
+            </w:r>
+          </w:p>
+        </w:tc>
+      </w:tr>
+      <w:tr>
+        <w:trPr>
+          <w:trHeight w:val="689"/>
+        </w:trPr>
+        <w:tc>
+          <w:tcPr>
+            <w:tcW w:w="1710" w:type="dxa"/>
+            <w:shd w:val="clear" w:color="auto" w:fill="BFBFBF" w:themeFill="background1" w:themeFillShade="BF"/>
+          </w:tcPr>
+          <w:p>
+            <w:pPr>
+              <w:pStyle w:val="MyTable"/>
+            </w:pPr>
+            <w:r>
+              <w:t>Giá trị trả về</w:t>
+            </w:r>
+          </w:p>
+        </w:tc>
+        <w:tc>
+          <w:tcPr>
+            <w:tcW w:w="8761" w:type="dxa"/>
+          </w:tcPr>
+          <w:p>
+            <w:pPr>
+              <w:pStyle w:val="MyTable"/>
+            </w:pPr>
+            <w:r>
+              <w:t>void</w:t>
+            </w:r>
+          </w:p>
+        </w:tc>
+      </w:tr>
+      <w:tr>
+        <w:trPr>
+          <w:trHeight w:val="2017"/>
+        </w:trPr>
+        <w:tc>
+          <w:tcPr>
+            <w:tcW w:w="1710" w:type="dxa"/>
+            <w:shd w:val="clear" w:color="auto" w:fill="BFBFBF" w:themeFill="background1" w:themeFillShade="BF"/>
+          </w:tcPr>
+          <w:p>
+            <w:pPr>
+              <w:pStyle w:val="MyTable"/>
+            </w:pPr>
+            <w:r>
+              <w:lastRenderedPageBreak/>
+              <w:t>Thuật toán</w:t>
+            </w:r>
+          </w:p>
+        </w:tc>
+        <w:tc>
+          <w:tcPr>
+            <w:tcW w:w="8761" w:type="dxa"/>
+          </w:tcPr>
+          <w:p>
+            <w:pPr>
+              <w:pStyle w:val="MyTable"/>
+            </w:pPr>
+            <w:r>
+              <w:t>B1: Nhận thông tin chuyến xe từ Controller</w:t>
+            </w:r>
+          </w:p>
+          <w:p>
+            <w:pPr>
+              <w:pStyle w:val="MyTable"/>
+            </w:pPr>
+            <w:r>
+              <w:t>B2: Ghi log</w:t>
+            </w:r>
+          </w:p>
+          <w:p>
+            <w:pPr>
+              <w:pStyle w:val="MyTable"/>
+            </w:pPr>
+            <w:r>
+              <w:t>B3: Gọi phương thức tìm kiếm thông tin chuyến từ IDataService</w:t>
+            </w:r>
+          </w:p>
+          <w:p>
+            <w:pPr>
+              <w:pStyle w:val="MyTable"/>
+            </w:pPr>
+            <w:r>
+              <w:t>B4: Ghi log</w:t>
+            </w:r>
+          </w:p>
+          <w:p>
+            <w:pPr>
+              <w:pStyle w:val="MyTable"/>
+            </w:pPr>
+            <w:r>
+              <w:t>B5. Kết thúc</w:t>
+            </w:r>
+          </w:p>
+        </w:tc>
+      </w:tr>
+      <w:tr>
+        <w:trPr>
+          <w:trHeight w:val="4875"/>
+        </w:trPr>
+        <w:tc>
+          <w:tcPr>
+            <w:tcW w:w="1710" w:type="dxa"/>
+            <w:shd w:val="clear" w:color="auto" w:fill="BFBFBF" w:themeFill="background1" w:themeFillShade="BF"/>
+          </w:tcPr>
+          <w:p>
+            <w:pPr>
+              <w:pStyle w:val="MyTable"/>
+            </w:pPr>
+            <w:r>
+              <w:t>Luồn xử lý</w:t>
+            </w:r>
+          </w:p>
+        </w:tc>
+        <w:tc>
+          <w:tcPr>
+            <w:tcW w:w="8761" w:type="dxa"/>
+          </w:tcPr>
+          <w:p>
+            <w:pPr>
+              <w:pStyle w:val="MyTable"/>
+            </w:pPr>
+            <w:r>
+              <w:rPr>
+                <w:noProof/>
+              </w:rPr>
+              <w:drawing>
+                <wp:inline distT="0" distB="0" distL="0" distR="0" wp14:anchorId="1E639FFA" wp14:editId="6EFCFA8E">
+                  <wp:extent cx="5286375" cy="3580819"/>
+                  <wp:effectExtent l="0" t="0" r="0" b="635"/>
+                  <wp:docPr id="42" name="Picture 42"/>
+                  <wp:cNvGraphicFramePr>
+                    <a:graphicFrameLocks xmlns:a="http://schemas.openxmlformats.org/drawingml/2006/main" noChangeAspect="1"/>
+                  </wp:cNvGraphicFramePr>
+                  <a:graphic xmlns:a="http://schemas.openxmlformats.org/drawingml/2006/main">
+                    <a:graphicData uri="http://schemas.openxmlformats.org/drawingml/2006/picture">
+                      <pic:pic xmlns:pic="http://schemas.openxmlformats.org/drawingml/2006/picture">
+                        <pic:nvPicPr>
+                          <pic:cNvPr id="0" name="Picture 137"/>
+                          <pic:cNvPicPr>
+                            <a:picLocks noChangeAspect="1" noChangeArrowheads="1"/>
+                          </pic:cNvPicPr>
+                        </pic:nvPicPr>
+                        <pic:blipFill>
+                          <a:blip r:embed="rId64">
+                            <a:extLst>
+                              <a:ext uri="{28A0092B-C50C-407E-A947-70E740481C1C}">
+                                <a14:useLocalDpi xmlns:a14="http://schemas.microsoft.com/office/drawing/2010/main" val="0"/>
+                              </a:ext>
+                            </a:extLst>
+                          </a:blip>
+                          <a:srcRect/>
+                          <a:stretch>
+                            <a:fillRect/>
+                          </a:stretch>
+                        </pic:blipFill>
+                        <pic:spPr bwMode="auto">
+                          <a:xfrm>
+                            <a:off x="0" y="0"/>
+                            <a:ext cx="5302550" cy="3591775"/>
+                          </a:xfrm>
+                          <a:prstGeom prst="rect">
+                            <a:avLst/>
+                          </a:prstGeom>
+                          <a:noFill/>
+                          <a:ln>
+                            <a:noFill/>
+                          </a:ln>
+                        </pic:spPr>
+                      </pic:pic>
+                    </a:graphicData>
+                  </a:graphic>
+                </wp:inline>
+              </w:drawing>
+            </w:r>
+          </w:p>
+        </w:tc>
+      </w:tr>
+    </w:tbl>
+    <w:p>
+      <w:pPr>
+        <w:pStyle w:val="TuNormal"/>
+        <w:numPr>
+          <w:ilvl w:val="0"/>
+          <w:numId w:val="0"/>
+        </w:numPr>
+        <w:spacing w:after="120" w:line="240" w:lineRule="auto"/>
+        <w:ind w:left="1080"/>
+        <w:contextualSpacing w:val="0"/>
+      </w:pPr>
+      <w:r>
+        <w:t>Phương thức CapNhatChuyen</w:t>
+      </w:r>
+    </w:p>
+    <w:tbl>
+      <w:tblPr>
+        <w:tblStyle w:val="TableGrid"/>
+        <w:tblW w:w="10471" w:type="dxa"/>
+        <w:tblInd w:w="-5" w:type="dxa"/>
+        <w:tblLook w:val="04A0" w:firstRow="1" w:lastRow="0" w:firstColumn="1" w:lastColumn="0" w:noHBand="0" w:noVBand="1"/>
+      </w:tblPr>
+      <w:tblGrid>
+        <w:gridCol w:w="1710"/>
+        <w:gridCol w:w="8761"/>
+      </w:tblGrid>
+      <w:tr>
+        <w:trPr>
+          <w:trHeight w:val="689"/>
+        </w:trPr>
+        <w:tc>
+          <w:tcPr>
+            <w:tcW w:w="1710" w:type="dxa"/>
+            <w:shd w:val="clear" w:color="auto" w:fill="BFBFBF" w:themeFill="background1" w:themeFillShade="BF"/>
+          </w:tcPr>
+          <w:p>
+            <w:pPr>
+              <w:pStyle w:val="MyTable"/>
+            </w:pPr>
+            <w:bookmarkStart w:id="3" w:name="OLE_LINK9"/>
+            <w:bookmarkStart w:id="4" w:name="OLE_LINK10"/>
+            <w:r>
+              <w:t>Tham chiếu</w:t>
+            </w:r>
+          </w:p>
+        </w:tc>
+        <w:tc>
+          <w:tcPr>
+            <w:tcW w:w="8761" w:type="dxa"/>
+          </w:tcPr>
+          <w:p>
+            <w:pPr>
+              <w:pStyle w:val="MyTable"/>
+            </w:pPr>
+            <w:r>
+              <w:t>UC</w:t>
+            </w:r>
+            <w:r>
+              <w:t>CN-25</w:t>
+            </w:r>
+          </w:p>
+        </w:tc>
+      </w:tr>
+      <w:tr>
+        <w:trPr>
+          <w:trHeight w:val="989"/>
+        </w:trPr>
+        <w:tc>
+          <w:tcPr>
+            <w:tcW w:w="1710" w:type="dxa"/>
+            <w:shd w:val="clear" w:color="auto" w:fill="BFBFBF" w:themeFill="background1" w:themeFillShade="BF"/>
+          </w:tcPr>
+          <w:p>
+            <w:pPr>
+              <w:pStyle w:val="MyTable"/>
+            </w:pPr>
+            <w:r>
+              <w:t>Tên phương thức</w:t>
+            </w:r>
+          </w:p>
+        </w:tc>
+        <w:tc>
+          <w:tcPr>
+            <w:tcW w:w="8761" w:type="dxa"/>
+          </w:tcPr>
+          <w:p>
+            <w:pPr>
+              <w:pStyle w:val="MyTable"/>
+            </w:pPr>
+            <w:r>
+              <w:t>CapNhatChuyen</w:t>
+            </w:r>
+          </w:p>
+        </w:tc>
+      </w:tr>
+      <w:tr>
+        <w:trPr>
+          <w:trHeight w:val="689"/>
+        </w:trPr>
+        <w:tc>
+          <w:tcPr>
+            <w:tcW w:w="1710" w:type="dxa"/>
+            <w:shd w:val="clear" w:color="auto" w:fill="BFBFBF" w:themeFill="background1" w:themeFillShade="BF"/>
+          </w:tcPr>
+          <w:p>
+            <w:pPr>
+              <w:pStyle w:val="MyTable"/>
+            </w:pPr>
+            <w:r>
+              <w:t>Tham số</w:t>
+            </w:r>
+          </w:p>
+        </w:tc>
+        <w:tc>
+          <w:tcPr>
+            <w:tcW w:w="8761" w:type="dxa"/>
+          </w:tcPr>
+          <w:p>
+            <w:pPr>
+              <w:pStyle w:val="MyTable"/>
+            </w:pPr>
+            <w:r>
+              <w:t>Chuyen</w:t>
+            </w:r>
+          </w:p>
+        </w:tc>
+      </w:tr>
+      <w:tr>
+        <w:trPr>
+          <w:trHeight w:val="689"/>
+        </w:trPr>
+        <w:tc>
+          <w:tcPr>
+            <w:tcW w:w="1710" w:type="dxa"/>
+            <w:shd w:val="clear" w:color="auto" w:fill="BFBFBF" w:themeFill="background1" w:themeFillShade="BF"/>
+          </w:tcPr>
+          <w:p>
+            <w:pPr>
+              <w:pStyle w:val="MyTable"/>
+            </w:pPr>
+            <w:r>
+              <w:t>Giá trị trả về</w:t>
+            </w:r>
+          </w:p>
+        </w:tc>
+        <w:tc>
+          <w:tcPr>
+            <w:tcW w:w="8761" w:type="dxa"/>
+          </w:tcPr>
+          <w:p>
+            <w:pPr>
+              <w:pStyle w:val="MyTable"/>
+            </w:pPr>
+            <w:r>
+              <w:t>void</w:t>
+            </w:r>
+          </w:p>
+        </w:tc>
+      </w:tr>
+      <w:tr>
+        <w:trPr>
+          <w:trHeight w:val="2017"/>
+        </w:trPr>
+        <w:tc>
+          <w:tcPr>
+            <w:tcW w:w="1710" w:type="dxa"/>
+            <w:shd w:val="clear" w:color="auto" w:fill="BFBFBF" w:themeFill="background1" w:themeFillShade="BF"/>
+          </w:tcPr>
+          <w:p>
+            <w:pPr>
+              <w:pStyle w:val="MyTable"/>
+            </w:pPr>
+            <w:r>
+              <w:lastRenderedPageBreak/>
+              <w:t>Thuật toán</w:t>
+            </w:r>
+          </w:p>
+        </w:tc>
+        <w:tc>
+          <w:tcPr>
+            <w:tcW w:w="8761" w:type="dxa"/>
+          </w:tcPr>
+          <w:p>
+            <w:pPr>
+              <w:pStyle w:val="MyTable"/>
+            </w:pPr>
+            <w:r>
+              <w:t>B1: Nhận thông tin chuyến xe từ Controller</w:t>
+            </w:r>
+          </w:p>
+          <w:p>
+            <w:pPr>
+              <w:pStyle w:val="MyTable"/>
+            </w:pPr>
+            <w:r>
+              <w:t>B2: Ghi log</w:t>
+            </w:r>
+          </w:p>
+          <w:p>
+            <w:pPr>
+              <w:pStyle w:val="MyTable"/>
+            </w:pPr>
+            <w:r>
+              <w:t>B3: Gọi phương thức cập nhật thông tin chuyến từ IDataService</w:t>
+            </w:r>
+          </w:p>
+          <w:p>
+            <w:pPr>
+              <w:pStyle w:val="MyTable"/>
+            </w:pPr>
+            <w:r>
+              <w:t>B4: Ghi log</w:t>
+            </w:r>
+          </w:p>
+          <w:p>
+            <w:pPr>
+              <w:pStyle w:val="MyTable"/>
+            </w:pPr>
+            <w:r>
+              <w:t>B5. Kết thúc</w:t>
+            </w:r>
+          </w:p>
+        </w:tc>
+      </w:tr>
+      <w:tr>
+        <w:trPr>
+          <w:trHeight w:val="4875"/>
+        </w:trPr>
+        <w:tc>
+          <w:tcPr>
+            <w:tcW w:w="1710" w:type="dxa"/>
+            <w:shd w:val="clear" w:color="auto" w:fill="BFBFBF" w:themeFill="background1" w:themeFillShade="BF"/>
+          </w:tcPr>
+          <w:p>
+            <w:pPr>
+              <w:pStyle w:val="MyTable"/>
+            </w:pPr>
+            <w:r>
+              <w:t>Luồn xử lý</w:t>
+            </w:r>
+          </w:p>
+        </w:tc>
+        <w:tc>
+          <w:tcPr>
+            <w:tcW w:w="8761" w:type="dxa"/>
+          </w:tcPr>
+          <w:p>
+            <w:pPr>
+              <w:pStyle w:val="MyTable"/>
+            </w:pPr>
+            <w:r>
+              <w:rPr>
+                <w:noProof/>
+              </w:rPr>
+              <w:drawing>
+                <wp:inline distT="0" distB="0" distL="0" distR="0" wp14:anchorId="7A251763" wp14:editId="7BFF3044">
+                  <wp:extent cx="5287233" cy="3581400"/>
+                  <wp:effectExtent l="0" t="0" r="8890" b="0"/>
+                  <wp:docPr id="44" name="Picture 44"/>
+                  <wp:cNvGraphicFramePr>
+                    <a:graphicFrameLocks xmlns:a="http://schemas.openxmlformats.org/drawingml/2006/main" noChangeAspect="1"/>
+                  </wp:cNvGraphicFramePr>
+                  <a:graphic xmlns:a="http://schemas.openxmlformats.org/drawingml/2006/main">
+                    <a:graphicData uri="http://schemas.openxmlformats.org/drawingml/2006/picture">
+                      <pic:pic xmlns:pic="http://schemas.openxmlformats.org/drawingml/2006/picture">
+                        <pic:nvPicPr>
+                          <pic:cNvPr id="0" name="Picture 150"/>
+                          <pic:cNvPicPr>
+                            <a:picLocks noChangeAspect="1" noChangeArrowheads="1"/>
+                          </pic:cNvPicPr>
+                        </pic:nvPicPr>
+                        <pic:blipFill>
+                          <a:blip r:embed="rId65">
+                            <a:extLst>
+                              <a:ext uri="{28A0092B-C50C-407E-A947-70E740481C1C}">
+                                <a14:useLocalDpi xmlns:a14="http://schemas.microsoft.com/office/drawing/2010/main" val="0"/>
+                              </a:ext>
+                            </a:extLst>
+                          </a:blip>
+                          <a:srcRect/>
+                          <a:stretch>
+                            <a:fillRect/>
+                          </a:stretch>
+                        </pic:blipFill>
+                        <pic:spPr bwMode="auto">
+                          <a:xfrm>
+                            <a:off x="0" y="0"/>
+                            <a:ext cx="5300439" cy="3590345"/>
+                          </a:xfrm>
+                          <a:prstGeom prst="rect">
+                            <a:avLst/>
+                          </a:prstGeom>
+                          <a:noFill/>
+                          <a:ln>
+                            <a:noFill/>
+                          </a:ln>
+                        </pic:spPr>
+                      </pic:pic>
+                    </a:graphicData>
+                  </a:graphic>
+                </wp:inline>
+              </w:drawing>
+            </w:r>
+          </w:p>
+        </w:tc>
+      </w:tr>
+    </w:tbl>
+    <w:bookmarkEnd w:id="3"/>
+    <w:bookmarkEnd w:id="4"/>
+    <w:p>
+      <w:pPr>
+        <w:pStyle w:val="TuNormal"/>
+        <w:numPr>
+          <w:ilvl w:val="0"/>
+          <w:numId w:val="0"/>
+        </w:numPr>
+        <w:spacing w:after="120" w:line="240" w:lineRule="auto"/>
+        <w:ind w:left="1080"/>
+        <w:contextualSpacing w:val="0"/>
+      </w:pPr>
+      <w:r>
+        <w:t xml:space="preserve">Phương thức </w:t>
+      </w:r>
+      <w:bookmarkStart w:id="5" w:name="OLE_LINK11"/>
+      <w:r>
+        <w:t>ThemTaiXe</w:t>
+      </w:r>
+      <w:bookmarkEnd w:id="5"/>
+    </w:p>
+    <w:tbl>
+      <w:tblPr>
+        <w:tblStyle w:val="TableGrid"/>
+        <w:tblW w:w="10471" w:type="dxa"/>
+        <w:tblInd w:w="-5" w:type="dxa"/>
+        <w:tblLook w:val="04A0" w:firstRow="1" w:lastRow="0" w:firstColumn="1" w:lastColumn="0" w:noHBand="0" w:noVBand="1"/>
+      </w:tblPr>
+      <w:tblGrid>
+        <w:gridCol w:w="1710"/>
+        <w:gridCol w:w="8761"/>
+      </w:tblGrid>
+      <w:tr>
+        <w:trPr>
+          <w:trHeight w:val="689"/>
+        </w:trPr>
+        <w:tc>
+          <w:tcPr>
+            <w:tcW w:w="1710" w:type="dxa"/>
+            <w:shd w:val="clear" w:color="auto" w:fill="BFBFBF" w:themeFill="background1" w:themeFillShade="BF"/>
+          </w:tcPr>
+          <w:p>
+            <w:pPr>
+              <w:pStyle w:val="MyTable"/>
+            </w:pPr>
+            <w:bookmarkStart w:id="6" w:name="OLE_LINK12"/>
+            <w:bookmarkStart w:id="7" w:name="OLE_LINK13"/>
+            <w:r>
+              <w:t>Tham chiếu</w:t>
+            </w:r>
+          </w:p>
+        </w:tc>
+        <w:tc>
+          <w:tcPr>
+            <w:tcW w:w="8761" w:type="dxa"/>
+          </w:tcPr>
+          <w:p>
+            <w:pPr>
+              <w:pStyle w:val="MyTable"/>
+            </w:pPr>
+            <w:r>
+              <w:t>UC</w:t>
+            </w:r>
+            <w:r>
+              <w:t>CN-1</w:t>
+            </w:r>
+          </w:p>
+        </w:tc>
+      </w:tr>
+      <w:tr>
+        <w:trPr>
+          <w:trHeight w:val="989"/>
+        </w:trPr>
+        <w:tc>
+          <w:tcPr>
+            <w:tcW w:w="1710" w:type="dxa"/>
+            <w:shd w:val="clear" w:color="auto" w:fill="BFBFBF" w:themeFill="background1" w:themeFillShade="BF"/>
+          </w:tcPr>
+          <w:p>
+            <w:pPr>
+              <w:pStyle w:val="MyTable"/>
+            </w:pPr>
+            <w:r>
+              <w:t>Tên phương thức</w:t>
+            </w:r>
+          </w:p>
+        </w:tc>
+        <w:tc>
+          <w:tcPr>
+            <w:tcW w:w="8761" w:type="dxa"/>
+          </w:tcPr>
+          <w:p>
+            <w:pPr>
+              <w:pStyle w:val="MyTable"/>
+            </w:pPr>
+            <w:r>
+              <w:t>ThemTaiXe</w:t>
+            </w:r>
+          </w:p>
+        </w:tc>
+      </w:tr>
+      <w:tr>
+        <w:trPr>
+          <w:trHeight w:val="689"/>
+        </w:trPr>
+        <w:tc>
+          <w:tcPr>
+            <w:tcW w:w="1710" w:type="dxa"/>
+            <w:shd w:val="clear" w:color="auto" w:fill="BFBFBF" w:themeFill="background1" w:themeFillShade="BF"/>
+          </w:tcPr>
+          <w:p>
+            <w:pPr>
+              <w:pStyle w:val="MyTable"/>
+            </w:pPr>
+            <w:r>
+              <w:t>Tham số</w:t>
+            </w:r>
+          </w:p>
+        </w:tc>
+        <w:tc>
+          <w:tcPr>
+            <w:tcW w:w="8761" w:type="dxa"/>
+          </w:tcPr>
+          <w:p>
+            <w:pPr>
+              <w:pStyle w:val="MyTable"/>
+            </w:pPr>
+            <w:r>
+              <w:t>TaiXe</w:t>
+            </w:r>
+          </w:p>
+        </w:tc>
+      </w:tr>
+      <w:tr>
+        <w:trPr>
+          <w:trHeight w:val="689"/>
+        </w:trPr>
+        <w:tc>
+          <w:tcPr>
+            <w:tcW w:w="1710" w:type="dxa"/>
+            <w:shd w:val="clear" w:color="auto" w:fill="BFBFBF" w:themeFill="background1" w:themeFillShade="BF"/>
+          </w:tcPr>
+          <w:p>
+            <w:pPr>
+              <w:pStyle w:val="MyTable"/>
+            </w:pPr>
+            <w:r>
+              <w:t>Giá trị trả về</w:t>
+            </w:r>
+          </w:p>
+        </w:tc>
+        <w:tc>
+          <w:tcPr>
+            <w:tcW w:w="8761" w:type="dxa"/>
+          </w:tcPr>
+          <w:p>
+            <w:pPr>
+              <w:pStyle w:val="MyTable"/>
+            </w:pPr>
+            <w:r>
+              <w:t>void</w:t>
+            </w:r>
+          </w:p>
+        </w:tc>
+      </w:tr>
+      <w:tr>
+        <w:trPr>
+          <w:trHeight w:val="2017"/>
+        </w:trPr>
+        <w:tc>
+          <w:tcPr>
+            <w:tcW w:w="1710" w:type="dxa"/>
+            <w:shd w:val="clear" w:color="auto" w:fill="BFBFBF" w:themeFill="background1" w:themeFillShade="BF"/>
+          </w:tcPr>
+          <w:p>
+            <w:pPr>
+              <w:pStyle w:val="MyTable"/>
+            </w:pPr>
+            <w:r>
+              <w:lastRenderedPageBreak/>
+              <w:t>Thuật toán</w:t>
+            </w:r>
+          </w:p>
+        </w:tc>
+        <w:tc>
+          <w:tcPr>
+            <w:tcW w:w="8761" w:type="dxa"/>
+          </w:tcPr>
+          <w:p>
+            <w:pPr>
+              <w:pStyle w:val="MyTable"/>
+            </w:pPr>
+            <w:r>
+              <w:t>B1: Nhận thông tin tài xế từ Controller</w:t>
+            </w:r>
+          </w:p>
+          <w:p>
+            <w:pPr>
+              <w:pStyle w:val="MyTable"/>
+            </w:pPr>
+            <w:r>
+              <w:t>B2: Ghi log</w:t>
+            </w:r>
+          </w:p>
+          <w:p>
+            <w:pPr>
+              <w:pStyle w:val="MyTable"/>
+            </w:pPr>
+            <w:r>
+              <w:t>B3: Gọi phương thức thêm thông tin tài xế từ IDataService</w:t>
+            </w:r>
+          </w:p>
+          <w:p>
+            <w:pPr>
+              <w:pStyle w:val="MyTable"/>
+            </w:pPr>
+            <w:r>
+              <w:t>B4: Ghi log</w:t>
+            </w:r>
+          </w:p>
+          <w:p>
+            <w:pPr>
+              <w:pStyle w:val="MyTable"/>
+            </w:pPr>
+            <w:r>
+              <w:t>B5. Kết thúc</w:t>
+            </w:r>
+          </w:p>
+        </w:tc>
+      </w:tr>
+      <w:tr>
+        <w:trPr>
+          <w:trHeight w:val="4875"/>
+        </w:trPr>
+        <w:tc>
+          <w:tcPr>
+            <w:tcW w:w="1710" w:type="dxa"/>
+            <w:shd w:val="clear" w:color="auto" w:fill="BFBFBF" w:themeFill="background1" w:themeFillShade="BF"/>
+          </w:tcPr>
+          <w:p>
+            <w:pPr>
+              <w:pStyle w:val="MyTable"/>
+            </w:pPr>
+            <w:r>
+              <w:t>Luồn xử lý</w:t>
+            </w:r>
+          </w:p>
+        </w:tc>
+        <w:tc>
+          <w:tcPr>
+            <w:tcW w:w="8761" w:type="dxa"/>
+          </w:tcPr>
+          <w:p>
+            <w:pPr>
+              <w:pStyle w:val="MyTable"/>
+            </w:pPr>
+            <w:r>
+              <w:rPr>
+                <w:noProof/>
+              </w:rPr>
+              <w:drawing>
+                <wp:inline distT="0" distB="0" distL="0" distR="0" wp14:anchorId="07EB91EC" wp14:editId="7349CFE4">
+                  <wp:extent cx="5333273" cy="3612585"/>
+                  <wp:effectExtent l="0" t="0" r="1270" b="6985"/>
+                  <wp:docPr id="45" name="Picture 45"/>
+                  <wp:cNvGraphicFramePr>
+                    <a:graphicFrameLocks xmlns:a="http://schemas.openxmlformats.org/drawingml/2006/main" noChangeAspect="1"/>
+                  </wp:cNvGraphicFramePr>
+                  <a:graphic xmlns:a="http://schemas.openxmlformats.org/drawingml/2006/main">
+                    <a:graphicData uri="http://schemas.openxmlformats.org/drawingml/2006/picture">
+                      <pic:pic xmlns:pic="http://schemas.openxmlformats.org/drawingml/2006/picture">
+                        <pic:nvPicPr>
+                          <pic:cNvPr id="0" name="Picture 143"/>
+                          <pic:cNvPicPr>
+                            <a:picLocks noChangeAspect="1" noChangeArrowheads="1"/>
+                          </pic:cNvPicPr>
+                        </pic:nvPicPr>
+                        <pic:blipFill>
+                          <a:blip r:embed="rId66">
+                            <a:extLst>
+                              <a:ext uri="{28A0092B-C50C-407E-A947-70E740481C1C}">
+                                <a14:useLocalDpi xmlns:a14="http://schemas.microsoft.com/office/drawing/2010/main" val="0"/>
+                              </a:ext>
+                            </a:extLst>
+                          </a:blip>
+                          <a:srcRect/>
+                          <a:stretch>
+                            <a:fillRect/>
+                          </a:stretch>
+                        </pic:blipFill>
+                        <pic:spPr bwMode="auto">
+                          <a:xfrm>
+                            <a:off x="0" y="0"/>
+                            <a:ext cx="5360227" cy="3630843"/>
+                          </a:xfrm>
+                          <a:prstGeom prst="rect">
+                            <a:avLst/>
+                          </a:prstGeom>
+                          <a:noFill/>
+                          <a:ln>
+                            <a:noFill/>
+                          </a:ln>
+                        </pic:spPr>
+                      </pic:pic>
+                    </a:graphicData>
+                  </a:graphic>
+                </wp:inline>
+              </w:drawing>
+            </w:r>
+          </w:p>
+        </w:tc>
+      </w:tr>
+    </w:tbl>
+    <w:bookmarkEnd w:id="6"/>
+    <w:bookmarkEnd w:id="7"/>
+    <w:p>
+      <w:pPr>
+        <w:pStyle w:val="TuNormal"/>
+        <w:numPr>
+          <w:ilvl w:val="0"/>
+          <w:numId w:val="0"/>
+        </w:numPr>
+        <w:spacing w:after="120" w:line="240" w:lineRule="auto"/>
+        <w:ind w:left="1080"/>
+        <w:contextualSpacing w:val="0"/>
+      </w:pPr>
+      <w:r>
+        <w:t>Phương thức TimKiem</w:t>
+      </w:r>
+    </w:p>
+    <w:tbl>
+      <w:tblPr>
+        <w:tblStyle w:val="TableGrid"/>
+        <w:tblW w:w="10471" w:type="dxa"/>
+        <w:tblInd w:w="-5" w:type="dxa"/>
+        <w:tblLook w:val="04A0" w:firstRow="1" w:lastRow="0" w:firstColumn="1" w:lastColumn="0" w:noHBand="0" w:noVBand="1"/>
+      </w:tblPr>
+      <w:tblGrid>
+        <w:gridCol w:w="1710"/>
+        <w:gridCol w:w="8761"/>
+      </w:tblGrid>
+      <w:tr>
+        <w:trPr>
+          <w:trHeight w:val="689"/>
+        </w:trPr>
+        <w:tc>
+          <w:tcPr>
+            <w:tcW w:w="1710" w:type="dxa"/>
+            <w:shd w:val="clear" w:color="auto" w:fill="BFBFBF" w:themeFill="background1" w:themeFillShade="BF"/>
+          </w:tcPr>
+          <w:p>
+            <w:pPr>
+              <w:pStyle w:val="MyTable"/>
+            </w:pPr>
+            <w:bookmarkStart w:id="8" w:name="OLE_LINK14"/>
+            <w:bookmarkStart w:id="9" w:name="OLE_LINK15"/>
+            <w:r>
+              <w:t>Tham chiếu</w:t>
+            </w:r>
+          </w:p>
+        </w:tc>
+        <w:tc>
+          <w:tcPr>
+            <w:tcW w:w="8761" w:type="dxa"/>
+          </w:tcPr>
+          <w:p>
+            <w:pPr>
+              <w:pStyle w:val="MyTable"/>
+            </w:pPr>
+            <w:r>
+              <w:t>UC</w:t>
+            </w:r>
+            <w:r>
+              <w:t>CN-4</w:t>
+            </w:r>
+          </w:p>
+        </w:tc>
+      </w:tr>
+      <w:tr>
+        <w:trPr>
+          <w:trHeight w:val="989"/>
+        </w:trPr>
+        <w:tc>
+          <w:tcPr>
+            <w:tcW w:w="1710" w:type="dxa"/>
+            <w:shd w:val="clear" w:color="auto" w:fill="BFBFBF" w:themeFill="background1" w:themeFillShade="BF"/>
+          </w:tcPr>
+          <w:p>
+            <w:pPr>
+              <w:pStyle w:val="MyTable"/>
+            </w:pPr>
+            <w:r>
+              <w:t>Tên phương thức</w:t>
+            </w:r>
+          </w:p>
+        </w:tc>
+        <w:tc>
+          <w:tcPr>
+            <w:tcW w:w="8761" w:type="dxa"/>
+          </w:tcPr>
+          <w:p>
+            <w:pPr>
+              <w:pStyle w:val="MyTable"/>
+            </w:pPr>
+            <w:r>
+              <w:t>TimKiem</w:t>
+            </w:r>
+          </w:p>
+        </w:tc>
+      </w:tr>
+      <w:tr>
+        <w:trPr>
+          <w:trHeight w:val="689"/>
+        </w:trPr>
+        <w:tc>
+          <w:tcPr>
+            <w:tcW w:w="1710" w:type="dxa"/>
+            <w:shd w:val="clear" w:color="auto" w:fill="BFBFBF" w:themeFill="background1" w:themeFillShade="BF"/>
+          </w:tcPr>
+          <w:p>
+            <w:pPr>
+              <w:pStyle w:val="MyTable"/>
+            </w:pPr>
+            <w:r>
+              <w:t>Tham số</w:t>
+            </w:r>
+          </w:p>
+        </w:tc>
+        <w:tc>
+          <w:tcPr>
+            <w:tcW w:w="8761" w:type="dxa"/>
+          </w:tcPr>
+          <w:p>
+            <w:pPr>
+              <w:pStyle w:val="MyTable"/>
+            </w:pPr>
+            <w:r>
+              <w:t>TaiXe</w:t>
+            </w:r>
+          </w:p>
+        </w:tc>
+      </w:tr>
+      <w:tr>
+        <w:trPr>
+          <w:trHeight w:val="689"/>
+        </w:trPr>
+        <w:tc>
+          <w:tcPr>
+            <w:tcW w:w="1710" w:type="dxa"/>
+            <w:shd w:val="clear" w:color="auto" w:fill="BFBFBF" w:themeFill="background1" w:themeFillShade="BF"/>
+          </w:tcPr>
+          <w:p>
+            <w:pPr>
+              <w:pStyle w:val="MyTable"/>
+            </w:pPr>
+            <w:r>
+              <w:t>Giá trị trả về</w:t>
+            </w:r>
+          </w:p>
+        </w:tc>
+        <w:tc>
+          <w:tcPr>
+            <w:tcW w:w="8761" w:type="dxa"/>
+          </w:tcPr>
+          <w:p>
+            <w:pPr>
+              <w:pStyle w:val="MyTable"/>
+            </w:pPr>
+            <w:r>
+              <w:t>void</w:t>
+            </w:r>
+          </w:p>
+        </w:tc>
+      </w:tr>
+      <w:tr>
+        <w:trPr>
+          <w:trHeight w:val="2017"/>
+        </w:trPr>
+        <w:tc>
+          <w:tcPr>
+            <w:tcW w:w="1710" w:type="dxa"/>
+            <w:shd w:val="clear" w:color="auto" w:fill="BFBFBF" w:themeFill="background1" w:themeFillShade="BF"/>
+          </w:tcPr>
+          <w:p>
+            <w:pPr>
+              <w:pStyle w:val="MyTable"/>
+            </w:pPr>
+            <w:r>
+              <w:lastRenderedPageBreak/>
+              <w:t>Thuật toán</w:t>
+            </w:r>
+          </w:p>
+        </w:tc>
+        <w:tc>
+          <w:tcPr>
+            <w:tcW w:w="8761" w:type="dxa"/>
+          </w:tcPr>
+          <w:p>
+            <w:pPr>
+              <w:pStyle w:val="MyTable"/>
+            </w:pPr>
+            <w:r>
+              <w:t>B1: Nhận thông tin tài xế từ Controller</w:t>
+            </w:r>
+          </w:p>
+          <w:p>
+            <w:pPr>
+              <w:pStyle w:val="MyTable"/>
+            </w:pPr>
+            <w:r>
+              <w:t>B2: Ghi log</w:t>
+            </w:r>
+          </w:p>
+          <w:p>
+            <w:pPr>
+              <w:pStyle w:val="MyTable"/>
+            </w:pPr>
+            <w:r>
+              <w:t>B3: Gọi phương thức tìm kiếm tài xế từ IDataService</w:t>
+            </w:r>
+          </w:p>
+          <w:p>
+            <w:pPr>
+              <w:pStyle w:val="MyTable"/>
+            </w:pPr>
+            <w:r>
+              <w:t>B4: Ghi log</w:t>
+            </w:r>
+          </w:p>
+          <w:p>
+            <w:pPr>
+              <w:pStyle w:val="MyTable"/>
+            </w:pPr>
+            <w:r>
+              <w:t>B5. Kết thúc</w:t>
+            </w:r>
+          </w:p>
+        </w:tc>
+      </w:tr>
+      <w:tr>
+        <w:trPr>
+          <w:trHeight w:val="4875"/>
+        </w:trPr>
+        <w:tc>
+          <w:tcPr>
+            <w:tcW w:w="1710" w:type="dxa"/>
+            <w:shd w:val="clear" w:color="auto" w:fill="BFBFBF" w:themeFill="background1" w:themeFillShade="BF"/>
+          </w:tcPr>
+          <w:p>
+            <w:pPr>
+              <w:pStyle w:val="MyTable"/>
+            </w:pPr>
+            <w:r>
+              <w:t>Luồn xử lý</w:t>
+            </w:r>
+          </w:p>
+        </w:tc>
+        <w:tc>
+          <w:tcPr>
+            <w:tcW w:w="8761" w:type="dxa"/>
+          </w:tcPr>
+          <w:p>
+            <w:pPr>
+              <w:pStyle w:val="MyTable"/>
+            </w:pPr>
+            <w:r>
+              <w:rPr>
+                <w:noProof/>
+              </w:rPr>
+              <w:drawing>
+                <wp:inline distT="0" distB="0" distL="0" distR="0" wp14:anchorId="71B950C4" wp14:editId="6D5C619E">
+                  <wp:extent cx="5357542" cy="3629025"/>
+                  <wp:effectExtent l="0" t="0" r="0" b="0"/>
+                  <wp:docPr id="46" name="Picture 46"/>
+                  <wp:cNvGraphicFramePr>
+                    <a:graphicFrameLocks xmlns:a="http://schemas.openxmlformats.org/drawingml/2006/main" noChangeAspect="1"/>
+                  </wp:cNvGraphicFramePr>
+                  <a:graphic xmlns:a="http://schemas.openxmlformats.org/drawingml/2006/main">
+                    <a:graphicData uri="http://schemas.openxmlformats.org/drawingml/2006/picture">
+                      <pic:pic xmlns:pic="http://schemas.openxmlformats.org/drawingml/2006/picture">
+                        <pic:nvPicPr>
+                          <pic:cNvPr id="0" name="Picture 149"/>
+                          <pic:cNvPicPr>
+                            <a:picLocks noChangeAspect="1" noChangeArrowheads="1"/>
+                          </pic:cNvPicPr>
+                        </pic:nvPicPr>
+                        <pic:blipFill>
+                          <a:blip r:embed="rId67">
+                            <a:extLst>
+                              <a:ext uri="{28A0092B-C50C-407E-A947-70E740481C1C}">
+                                <a14:useLocalDpi xmlns:a14="http://schemas.microsoft.com/office/drawing/2010/main" val="0"/>
+                              </a:ext>
+                            </a:extLst>
+                          </a:blip>
+                          <a:srcRect/>
+                          <a:stretch>
+                            <a:fillRect/>
+                          </a:stretch>
+                        </pic:blipFill>
+                        <pic:spPr bwMode="auto">
+                          <a:xfrm>
+                            <a:off x="0" y="0"/>
+                            <a:ext cx="5371487" cy="3638471"/>
+                          </a:xfrm>
+                          <a:prstGeom prst="rect">
+                            <a:avLst/>
+                          </a:prstGeom>
+                          <a:noFill/>
+                          <a:ln>
+                            <a:noFill/>
+                          </a:ln>
+                        </pic:spPr>
+                      </pic:pic>
+                    </a:graphicData>
+                  </a:graphic>
+                </wp:inline>
+              </w:drawing>
+            </w:r>
+          </w:p>
+        </w:tc>
+      </w:tr>
+    </w:tbl>
+    <w:bookmarkEnd w:id="8"/>
+    <w:bookmarkEnd w:id="9"/>
+    <w:p>
+      <w:pPr>
+        <w:pStyle w:val="TuNormal"/>
+        <w:numPr>
+          <w:ilvl w:val="0"/>
+          <w:numId w:val="0"/>
+        </w:numPr>
+        <w:spacing w:after="120" w:line="240" w:lineRule="auto"/>
+        <w:ind w:left="1080"/>
+        <w:contextualSpacing w:val="0"/>
+      </w:pPr>
+      <w:r>
+        <w:t>Phương thức XoaTaiXe</w:t>
+      </w:r>
+    </w:p>
+    <w:tbl>
+      <w:tblPr>
+        <w:tblStyle w:val="TableGrid"/>
+        <w:tblW w:w="10471" w:type="dxa"/>
+        <w:tblInd w:w="-5" w:type="dxa"/>
+        <w:tblLook w:val="04A0" w:firstRow="1" w:lastRow="0" w:firstColumn="1" w:lastColumn="0" w:noHBand="0" w:noVBand="1"/>
+      </w:tblPr>
+      <w:tblGrid>
+        <w:gridCol w:w="1705"/>
+        <w:gridCol w:w="8766"/>
+      </w:tblGrid>
+      <w:tr>
+        <w:trPr>
+          <w:trHeight w:val="689"/>
+        </w:trPr>
+        <w:tc>
+          <w:tcPr>
+            <w:tcW w:w="1705" w:type="dxa"/>
+            <w:shd w:val="clear" w:color="auto" w:fill="BFBFBF" w:themeFill="background1" w:themeFillShade="BF"/>
+          </w:tcPr>
+          <w:p>
+            <w:pPr>
+              <w:pStyle w:val="MyTable"/>
+            </w:pPr>
+            <w:r>
+              <w:t>Tham chiếu</w:t>
+            </w:r>
+          </w:p>
+        </w:tc>
+        <w:tc>
+          <w:tcPr>
+            <w:tcW w:w="8766" w:type="dxa"/>
+          </w:tcPr>
+          <w:p>
+            <w:pPr>
+              <w:pStyle w:val="MyTable"/>
+            </w:pPr>
+            <w:r>
+              <w:t>UC</w:t>
+            </w:r>
+            <w:r>
+              <w:t>CN-3</w:t>
+            </w:r>
+          </w:p>
+        </w:tc>
+      </w:tr>
+      <w:tr>
+        <w:trPr>
+          <w:trHeight w:val="989"/>
+        </w:trPr>
+        <w:tc>
+          <w:tcPr>
+            <w:tcW w:w="1705" w:type="dxa"/>
+            <w:shd w:val="clear" w:color="auto" w:fill="BFBFBF" w:themeFill="background1" w:themeFillShade="BF"/>
+          </w:tcPr>
+          <w:p>
+            <w:pPr>
+              <w:pStyle w:val="MyTable"/>
+            </w:pPr>
+            <w:r>
+              <w:t>Tên phương thức</w:t>
+            </w:r>
+          </w:p>
+        </w:tc>
+        <w:tc>
+          <w:tcPr>
+            <w:tcW w:w="8766" w:type="dxa"/>
+          </w:tcPr>
+          <w:p>
+            <w:pPr>
+              <w:pStyle w:val="MyTable"/>
+            </w:pPr>
+            <w:r>
+              <w:t>XoaTaiXe</w:t>
+            </w:r>
+          </w:p>
+        </w:tc>
+      </w:tr>
+      <w:tr>
+        <w:trPr>
+          <w:trHeight w:val="689"/>
+        </w:trPr>
+        <w:tc>
+          <w:tcPr>
+            <w:tcW w:w="1705" w:type="dxa"/>
+            <w:shd w:val="clear" w:color="auto" w:fill="BFBFBF" w:themeFill="background1" w:themeFillShade="BF"/>
+          </w:tcPr>
+          <w:p>
+            <w:pPr>
+              <w:pStyle w:val="MyTable"/>
+            </w:pPr>
+            <w:r>
+              <w:t>Tham số</w:t>
+            </w:r>
+          </w:p>
+        </w:tc>
+        <w:tc>
+          <w:tcPr>
+            <w:tcW w:w="8766" w:type="dxa"/>
+          </w:tcPr>
+          <w:p>
+            <w:pPr>
+              <w:pStyle w:val="MyTable"/>
+            </w:pPr>
+            <w:r>
+              <w:t>TaiXe</w:t>
+            </w:r>
+          </w:p>
+        </w:tc>
+      </w:tr>
+      <w:tr>
+        <w:trPr>
+          <w:trHeight w:val="689"/>
+        </w:trPr>
+        <w:tc>
+          <w:tcPr>
+            <w:tcW w:w="1705" w:type="dxa"/>
+            <w:shd w:val="clear" w:color="auto" w:fill="BFBFBF" w:themeFill="background1" w:themeFillShade="BF"/>
+          </w:tcPr>
+          <w:p>
+            <w:pPr>
+              <w:pStyle w:val="MyTable"/>
+            </w:pPr>
+            <w:r>
+              <w:t>Giá trị trả về</w:t>
+            </w:r>
+          </w:p>
+        </w:tc>
+        <w:tc>
+          <w:tcPr>
+            <w:tcW w:w="8766" w:type="dxa"/>
+          </w:tcPr>
+          <w:p>
+            <w:pPr>
+              <w:pStyle w:val="MyTable"/>
+            </w:pPr>
+            <w:r>
+              <w:t>void</w:t>
+            </w:r>
+          </w:p>
+        </w:tc>
+      </w:tr>
+      <w:tr>
+        <w:trPr>
+          <w:trHeight w:val="2017"/>
+        </w:trPr>
+        <w:tc>
+          <w:tcPr>
+            <w:tcW w:w="1705" w:type="dxa"/>
+            <w:shd w:val="clear" w:color="auto" w:fill="BFBFBF" w:themeFill="background1" w:themeFillShade="BF"/>
+          </w:tcPr>
+          <w:p>
+            <w:pPr>
+              <w:pStyle w:val="MyTable"/>
+            </w:pPr>
+            <w:r>
+              <w:lastRenderedPageBreak/>
+              <w:t>Thuật toán</w:t>
+            </w:r>
+          </w:p>
+        </w:tc>
+        <w:tc>
+          <w:tcPr>
+            <w:tcW w:w="8766" w:type="dxa"/>
+          </w:tcPr>
+          <w:p>
+            <w:pPr>
+              <w:pStyle w:val="MyTable"/>
+            </w:pPr>
+            <w:r>
+              <w:t>B1: Nhận thông tin tài xế từ Controller</w:t>
+            </w:r>
+          </w:p>
+          <w:p>
+            <w:pPr>
+              <w:pStyle w:val="MyTable"/>
+            </w:pPr>
+            <w:r>
+              <w:t>B2: Ghi log</w:t>
+            </w:r>
+          </w:p>
+          <w:p>
+            <w:pPr>
+              <w:pStyle w:val="MyTable"/>
+            </w:pPr>
+            <w:r>
+              <w:t>B3: Gọi phương thức xóa thông tin tài xế từ IDataService</w:t>
+            </w:r>
+          </w:p>
+          <w:p>
+            <w:pPr>
+              <w:pStyle w:val="MyTable"/>
+            </w:pPr>
+            <w:r>
+              <w:t>B4: Ghi log</w:t>
+            </w:r>
+          </w:p>
+          <w:p>
+            <w:pPr>
+              <w:pStyle w:val="MyTable"/>
+            </w:pPr>
+            <w:r>
+              <w:t>B5. Kết thúc</w:t>
+            </w:r>
+          </w:p>
+        </w:tc>
+      </w:tr>
+      <w:tr>
+        <w:trPr>
+          <w:trHeight w:val="4875"/>
+        </w:trPr>
+        <w:tc>
+          <w:tcPr>
+            <w:tcW w:w="1705" w:type="dxa"/>
+            <w:shd w:val="clear" w:color="auto" w:fill="BFBFBF" w:themeFill="background1" w:themeFillShade="BF"/>
+          </w:tcPr>
+          <w:p>
+            <w:pPr>
+              <w:pStyle w:val="MyTable"/>
+            </w:pPr>
+            <w:r>
+              <w:t>Luồn xử lý</w:t>
+            </w:r>
+          </w:p>
+        </w:tc>
+        <w:tc>
+          <w:tcPr>
+            <w:tcW w:w="8766" w:type="dxa"/>
+          </w:tcPr>
+          <w:p>
+            <w:pPr>
+              <w:pStyle w:val="MyTable"/>
+            </w:pPr>
+            <w:r>
+              <w:rPr>
+                <w:noProof/>
+              </w:rPr>
+              <w:drawing>
+                <wp:inline distT="0" distB="0" distL="0" distR="0" wp14:anchorId="1AC45C06" wp14:editId="7A0B1935">
+                  <wp:extent cx="5429250" cy="3677598"/>
+                  <wp:effectExtent l="0" t="0" r="0" b="0"/>
+                  <wp:docPr id="47" name="Picture 47"/>
+                  <wp:cNvGraphicFramePr>
+                    <a:graphicFrameLocks xmlns:a="http://schemas.openxmlformats.org/drawingml/2006/main" noChangeAspect="1"/>
+                  </wp:cNvGraphicFramePr>
+                  <a:graphic xmlns:a="http://schemas.openxmlformats.org/drawingml/2006/main">
+                    <a:graphicData uri="http://schemas.openxmlformats.org/drawingml/2006/picture">
+                      <pic:pic xmlns:pic="http://schemas.openxmlformats.org/drawingml/2006/picture">
+                        <pic:nvPicPr>
+                          <pic:cNvPr id="0" name="Picture 147"/>
+                          <pic:cNvPicPr>
+                            <a:picLocks noChangeAspect="1" noChangeArrowheads="1"/>
+                          </pic:cNvPicPr>
+                        </pic:nvPicPr>
+                        <pic:blipFill>
+                          <a:blip r:embed="rId68">
+                            <a:extLst>
+                              <a:ext uri="{28A0092B-C50C-407E-A947-70E740481C1C}">
+                                <a14:useLocalDpi xmlns:a14="http://schemas.microsoft.com/office/drawing/2010/main" val="0"/>
+                              </a:ext>
+                            </a:extLst>
+                          </a:blip>
+                          <a:srcRect/>
+                          <a:stretch>
+                            <a:fillRect/>
+                          </a:stretch>
+                        </pic:blipFill>
+                        <pic:spPr bwMode="auto">
+                          <a:xfrm>
+                            <a:off x="0" y="0"/>
+                            <a:ext cx="5446762" cy="3689460"/>
+                          </a:xfrm>
+                          <a:prstGeom prst="rect">
+                            <a:avLst/>
+                          </a:prstGeom>
+                          <a:noFill/>
+                          <a:ln>
+                            <a:noFill/>
+                          </a:ln>
+                        </pic:spPr>
+                      </pic:pic>
+                    </a:graphicData>
+                  </a:graphic>
+                </wp:inline>
+              </w:drawing>
+            </w:r>
+          </w:p>
+        </w:tc>
+      </w:tr>
+    </w:tbl>
+    <w:p>
+      <w:pPr>
+        <w:pStyle w:val="TuNormal"/>
+        <w:numPr>
+          <w:ilvl w:val="0"/>
+          <w:numId w:val="0"/>
+        </w:numPr>
+        <w:spacing w:after="120" w:line="240" w:lineRule="auto"/>
+        <w:ind w:left="1080"/>
+        <w:contextualSpacing w:val="0"/>
+      </w:pPr>
+      <w:bookmarkStart w:id="10" w:name="OLE_LINK21"/>
+      <w:bookmarkStart w:id="11" w:name="OLE_LINK22"/>
+      <w:r>
+        <w:t xml:space="preserve">Phương thức </w:t>
+      </w:r>
+      <w:bookmarkStart w:id="12" w:name="OLE_LINK16"/>
+      <w:bookmarkStart w:id="13" w:name="OLE_LINK17"/>
+      <w:r>
+        <w:t>CapNhapTaiXe</w:t>
+      </w:r>
+      <w:bookmarkEnd w:id="12"/>
+      <w:bookmarkEnd w:id="13"/>
+    </w:p>
+    <w:tbl>
+      <w:tblPr>
+        <w:tblStyle w:val="TableGrid"/>
+        <w:tblW w:w="10471" w:type="dxa"/>
+        <w:tblInd w:w="-5" w:type="dxa"/>
+        <w:tblLook w:val="04A0" w:firstRow="1" w:lastRow="0" w:firstColumn="1" w:lastColumn="0" w:noHBand="0" w:noVBand="1"/>
+      </w:tblPr>
+      <w:tblGrid>
+        <w:gridCol w:w="1710"/>
+        <w:gridCol w:w="8761"/>
+      </w:tblGrid>
+      <w:tr>
+        <w:trPr>
+          <w:trHeight w:val="689"/>
+        </w:trPr>
+        <w:tc>
+          <w:tcPr>
+            <w:tcW w:w="1710" w:type="dxa"/>
+            <w:shd w:val="clear" w:color="auto" w:fill="BFBFBF" w:themeFill="background1" w:themeFillShade="BF"/>
+          </w:tcPr>
+          <w:p>
+            <w:pPr>
+              <w:pStyle w:val="MyTable"/>
+            </w:pPr>
+            <w:bookmarkStart w:id="14" w:name="OLE_LINK18"/>
+            <w:bookmarkStart w:id="15" w:name="OLE_LINK19"/>
+            <w:bookmarkStart w:id="16" w:name="OLE_LINK24"/>
+            <w:r>
+              <w:t>Tham chiếu</w:t>
+            </w:r>
+          </w:p>
+        </w:tc>
+        <w:tc>
+          <w:tcPr>
+            <w:tcW w:w="8761" w:type="dxa"/>
+          </w:tcPr>
+          <w:p>
+            <w:pPr>
+              <w:pStyle w:val="MyTable"/>
+            </w:pPr>
+            <w:r>
+              <w:t>UC</w:t>
+            </w:r>
+            <w:r>
+              <w:t>CN-2</w:t>
+            </w:r>
+          </w:p>
+        </w:tc>
+      </w:tr>
+      <w:tr>
+        <w:trPr>
+          <w:trHeight w:val="989"/>
+        </w:trPr>
+        <w:tc>
+          <w:tcPr>
+            <w:tcW w:w="1710" w:type="dxa"/>
+            <w:shd w:val="clear" w:color="auto" w:fill="BFBFBF" w:themeFill="background1" w:themeFillShade="BF"/>
+          </w:tcPr>
+          <w:p>
+            <w:pPr>
+              <w:pStyle w:val="MyTable"/>
+            </w:pPr>
+            <w:r>
+              <w:t>Tên phương thức</w:t>
+            </w:r>
+          </w:p>
+        </w:tc>
+        <w:tc>
+          <w:tcPr>
+            <w:tcW w:w="8761" w:type="dxa"/>
+          </w:tcPr>
+          <w:p>
+            <w:pPr>
+              <w:pStyle w:val="MyTable"/>
+            </w:pPr>
+            <w:r>
+              <w:t>CapNhapTaiXe</w:t>
+            </w:r>
+          </w:p>
+        </w:tc>
+      </w:tr>
+      <w:tr>
+        <w:trPr>
+          <w:trHeight w:val="689"/>
+        </w:trPr>
+        <w:tc>
+          <w:tcPr>
+            <w:tcW w:w="1710" w:type="dxa"/>
+            <w:shd w:val="clear" w:color="auto" w:fill="BFBFBF" w:themeFill="background1" w:themeFillShade="BF"/>
+          </w:tcPr>
+          <w:p>
+            <w:pPr>
+              <w:pStyle w:val="MyTable"/>
+            </w:pPr>
+            <w:r>
+              <w:t>Tham số</w:t>
+            </w:r>
+          </w:p>
+        </w:tc>
+        <w:tc>
+          <w:tcPr>
+            <w:tcW w:w="8761" w:type="dxa"/>
+          </w:tcPr>
+          <w:p>
+            <w:pPr>
+              <w:pStyle w:val="MyTable"/>
+            </w:pPr>
+            <w:r>
+              <w:t>TaiXe</w:t>
+            </w:r>
+          </w:p>
+        </w:tc>
+      </w:tr>
+      <w:tr>
+        <w:trPr>
+          <w:trHeight w:val="689"/>
+        </w:trPr>
+        <w:tc>
+          <w:tcPr>
+            <w:tcW w:w="1710" w:type="dxa"/>
+            <w:shd w:val="clear" w:color="auto" w:fill="BFBFBF" w:themeFill="background1" w:themeFillShade="BF"/>
+          </w:tcPr>
+          <w:p>
+            <w:pPr>
+              <w:pStyle w:val="MyTable"/>
+            </w:pPr>
+            <w:r>
+              <w:t>Giá trị trả về</w:t>
+            </w:r>
+          </w:p>
+        </w:tc>
+        <w:tc>
+          <w:tcPr>
+            <w:tcW w:w="8761" w:type="dxa"/>
+          </w:tcPr>
+          <w:p>
+            <w:pPr>
+              <w:pStyle w:val="MyTable"/>
+            </w:pPr>
+            <w:r>
+              <w:t>void</w:t>
+            </w:r>
+          </w:p>
+        </w:tc>
+      </w:tr>
+      <w:tr>
+        <w:trPr>
+          <w:trHeight w:val="2017"/>
+        </w:trPr>
+        <w:tc>
+          <w:tcPr>
+            <w:tcW w:w="1710" w:type="dxa"/>
+            <w:shd w:val="clear" w:color="auto" w:fill="BFBFBF" w:themeFill="background1" w:themeFillShade="BF"/>
+          </w:tcPr>
+          <w:p>
+            <w:pPr>
+              <w:pStyle w:val="MyTable"/>
+            </w:pPr>
+            <w:r>
+              <w:lastRenderedPageBreak/>
+              <w:t>Thuật toán</w:t>
+            </w:r>
+          </w:p>
+        </w:tc>
+        <w:tc>
+          <w:tcPr>
+            <w:tcW w:w="8761" w:type="dxa"/>
+          </w:tcPr>
+          <w:p>
+            <w:pPr>
+              <w:pStyle w:val="MyTable"/>
+            </w:pPr>
+            <w:r>
+              <w:t>B1: Nhận thông tin tài xế từ Controller</w:t>
+            </w:r>
+          </w:p>
+          <w:p>
+            <w:pPr>
+              <w:pStyle w:val="MyTable"/>
+            </w:pPr>
+            <w:r>
+              <w:t>B2: Ghi log</w:t>
+            </w:r>
+          </w:p>
+          <w:p>
+            <w:pPr>
+              <w:pStyle w:val="MyTable"/>
+            </w:pPr>
+            <w:r>
+              <w:t>B3: Gọi phương thức cập nhật thông tin tài xế từ IDataService</w:t>
+            </w:r>
+          </w:p>
+          <w:p>
+            <w:pPr>
+              <w:pStyle w:val="MyTable"/>
+            </w:pPr>
+            <w:r>
+              <w:t>B4: Ghi log</w:t>
+            </w:r>
+          </w:p>
+          <w:p>
+            <w:pPr>
+              <w:pStyle w:val="MyTable"/>
+            </w:pPr>
+            <w:r>
+              <w:t>B5. Kết thúc</w:t>
+            </w:r>
+          </w:p>
+        </w:tc>
+      </w:tr>
+      <w:tr>
+        <w:trPr>
+          <w:trHeight w:val="4875"/>
+        </w:trPr>
+        <w:tc>
+          <w:tcPr>
+            <w:tcW w:w="1710" w:type="dxa"/>
+            <w:shd w:val="clear" w:color="auto" w:fill="BFBFBF" w:themeFill="background1" w:themeFillShade="BF"/>
+          </w:tcPr>
+          <w:p>
+            <w:pPr>
+              <w:pStyle w:val="MyTable"/>
+            </w:pPr>
+            <w:r>
+              <w:t>Luồn xử lý</w:t>
+            </w:r>
+          </w:p>
+        </w:tc>
+        <w:tc>
+          <w:tcPr>
+            <w:tcW w:w="8761" w:type="dxa"/>
+          </w:tcPr>
+          <w:p>
+            <w:pPr>
+              <w:pStyle w:val="MyTable"/>
+            </w:pPr>
+            <w:r>
+              <w:rPr>
+                <w:noProof/>
+              </w:rPr>
+              <w:drawing>
+                <wp:inline distT="0" distB="0" distL="0" distR="0" wp14:anchorId="16D30DF4" wp14:editId="39CAFB52">
+                  <wp:extent cx="5413789" cy="3667125"/>
+                  <wp:effectExtent l="0" t="0" r="0" b="0"/>
+                  <wp:docPr id="48" name="Picture 48"/>
+                  <wp:cNvGraphicFramePr>
+                    <a:graphicFrameLocks xmlns:a="http://schemas.openxmlformats.org/drawingml/2006/main" noChangeAspect="1"/>
+                  </wp:cNvGraphicFramePr>
+                  <a:graphic xmlns:a="http://schemas.openxmlformats.org/drawingml/2006/main">
+                    <a:graphicData uri="http://schemas.openxmlformats.org/drawingml/2006/picture">
+                      <pic:pic xmlns:pic="http://schemas.openxmlformats.org/drawingml/2006/picture">
+                        <pic:nvPicPr>
+                          <pic:cNvPr id="0" name="Picture 145"/>
+                          <pic:cNvPicPr>
+                            <a:picLocks noChangeAspect="1" noChangeArrowheads="1"/>
+                          </pic:cNvPicPr>
+                        </pic:nvPicPr>
+                        <pic:blipFill>
+                          <a:blip r:embed="rId69">
+                            <a:extLst>
+                              <a:ext uri="{28A0092B-C50C-407E-A947-70E740481C1C}">
+                                <a14:useLocalDpi xmlns:a14="http://schemas.microsoft.com/office/drawing/2010/main" val="0"/>
+                              </a:ext>
+                            </a:extLst>
+                          </a:blip>
+                          <a:srcRect/>
+                          <a:stretch>
+                            <a:fillRect/>
+                          </a:stretch>
+                        </pic:blipFill>
+                        <pic:spPr bwMode="auto">
+                          <a:xfrm>
+                            <a:off x="0" y="0"/>
+                            <a:ext cx="5424437" cy="3674337"/>
+                          </a:xfrm>
+                          <a:prstGeom prst="rect">
+                            <a:avLst/>
+                          </a:prstGeom>
+                          <a:noFill/>
+                          <a:ln>
+                            <a:noFill/>
+                          </a:ln>
+                        </pic:spPr>
+                      </pic:pic>
+                    </a:graphicData>
+                  </a:graphic>
+                </wp:inline>
+              </w:drawing>
+            </w:r>
+          </w:p>
+        </w:tc>
+      </w:tr>
+      <w:bookmarkEnd w:id="14"/>
+      <w:bookmarkEnd w:id="15"/>
+      <w:bookmarkEnd w:id="16"/>
+    </w:tbl>
+    <w:p>
+      <w:pPr>
+        <w:pStyle w:val="TuNormal"/>
+        <w:numPr>
+          <w:ilvl w:val="0"/>
+          <w:numId w:val="0"/>
+        </w:numPr>
         <w:ind w:left="1296"/>
       </w:pPr>
     </w:p>
     <w:p>
       <w:pPr>
+        <w:pStyle w:val="TuNormal"/>
+        <w:numPr>
+          <w:ilvl w:val="0"/>
+          <w:numId w:val="0"/>
+        </w:numPr>
+        <w:ind w:left="1296"/>
+      </w:pPr>
+    </w:p>
+    <w:bookmarkEnd w:id="10"/>
+    <w:bookmarkEnd w:id="11"/>
+    <w:p>
+      <w:pPr>
+        <w:pStyle w:val="TuNormal"/>
+        <w:numPr>
+          <w:ilvl w:val="0"/>
+          <w:numId w:val="0"/>
+        </w:numPr>
+        <w:ind w:left="1296"/>
+      </w:pPr>
+    </w:p>
+    <w:p>
+      <w:pPr>
+        <w:pStyle w:val="TuNormal"/>
+        <w:numPr>
+          <w:ilvl w:val="0"/>
+          <w:numId w:val="0"/>
+        </w:numPr>
+        <w:ind w:left="1296"/>
+      </w:pPr>
+    </w:p>
+    <w:p>
+      <w:pPr>
+        <w:pStyle w:val="TuNormal"/>
+        <w:numPr>
+          <w:ilvl w:val="0"/>
+          <w:numId w:val="0"/>
+        </w:numPr>
+        <w:ind w:left="1296"/>
+      </w:pPr>
+    </w:p>
+    <w:p>
+      <w:pPr>
+        <w:pStyle w:val="TuNormal"/>
+        <w:numPr>
+          <w:ilvl w:val="0"/>
+          <w:numId w:val="0"/>
+        </w:numPr>
+        <w:ind w:left="1296"/>
+      </w:pPr>
+    </w:p>
+    <w:p>
+      <w:pPr>
+        <w:pStyle w:val="TuNormal"/>
+        <w:numPr>
+          <w:ilvl w:val="0"/>
+          <w:numId w:val="0"/>
+        </w:numPr>
+        <w:ind w:left="1296"/>
+      </w:pPr>
+    </w:p>
+    <w:p>
+      <w:pPr>
+        <w:pStyle w:val="TuNormal"/>
+        <w:numPr>
+          <w:ilvl w:val="0"/>
+          <w:numId w:val="0"/>
+        </w:numPr>
+        <w:ind w:left="1296"/>
+      </w:pPr>
+    </w:p>
+    <w:p>
+      <w:pPr>
+        <w:pStyle w:val="TuNormal"/>
+        <w:numPr>
+          <w:ilvl w:val="0"/>
+          <w:numId w:val="0"/>
+        </w:numPr>
+        <w:ind w:left="1296"/>
+      </w:pPr>
+    </w:p>
+    <w:p>
+      <w:pPr>
+        <w:pStyle w:val="TuNormal"/>
+        <w:numPr>
+          <w:ilvl w:val="0"/>
+          <w:numId w:val="0"/>
+        </w:numPr>
+        <w:ind w:left="1296"/>
+      </w:pPr>
+    </w:p>
+    <w:p>
+      <w:pPr>
+        <w:pStyle w:val="TuNormal"/>
+        <w:numPr>
+          <w:ilvl w:val="0"/>
+          <w:numId w:val="0"/>
+        </w:numPr>
+        <w:ind w:left="1296"/>
+      </w:pPr>
+    </w:p>
+    <w:p>
+      <w:pPr>
+        <w:pStyle w:val="TuNormal"/>
+        <w:numPr>
+          <w:ilvl w:val="0"/>
+          <w:numId w:val="0"/>
+        </w:numPr>
+        <w:ind w:left="1296"/>
+      </w:pPr>
+      <w:bookmarkStart w:id="17" w:name="_GoBack"/>
+      <w:bookmarkEnd w:id="17"/>
+    </w:p>
+    <w:p>
+      <w:pPr>
+        <w:pStyle w:val="TuNormal"/>
+        <w:numPr>
+          <w:ilvl w:val="0"/>
+          <w:numId w:val="0"/>
+        </w:numPr>
+        <w:ind w:left="1296"/>
+      </w:pPr>
+    </w:p>
+    <w:p>
+      <w:pPr>
         <w:pStyle w:val="TuStyle-Title1"/>
       </w:pPr>
       <w:r>
+        <w:lastRenderedPageBreak/>
         <w:t>Thành phần Service</w:t>
       </w:r>
     </w:p>
@@ -18342,6 +20620,7 @@
               <w:pStyle w:val="MyTable"/>
             </w:pPr>
             <w:r>
+              <w:lastRenderedPageBreak/>
               <w:t>Tham số</w:t>
             </w:r>
           </w:p>
@@ -18780,6 +21059,7 @@
         </w:numPr>
       </w:pPr>
       <w:r>
+        <w:lastRenderedPageBreak/>
         <w:t>Phương thức lấy danh sách Xe</w:t>
       </w:r>
     </w:p>
@@ -19029,8 +21309,8 @@
 </file>
 
 <file path=word/numbering.xml><?xml version="1.0" encoding="utf-8"?>
-<w:numbering xmlns:wpc="http://schemas.microsoft.com/office/word/2010/wordprocessingCanvas" xmlns:cx="http://schemas.microsoft.com/office/drawing/2014/chartex" xmlns:cx1="http://schemas.microsoft.com/office/drawing/2015/9/8/chartex" xmlns:cx2="http://schemas.microsoft.com/office/drawing/2015/10/21/chartex" xmlns:cx3="http://schemas.microsoft.com/office/drawing/2016/5/9/chartex" xmlns:cx4="http://schemas.microsoft.com/office/drawing/2016/5/10/chartex" xmlns:cx5="http://schemas.microsoft.com/office/drawing/2016/5/11/chartex" xmlns:cx6="http://schemas.microsoft.com/office/drawing/2016/5/12/chartex" xmlns:cx7="http://schemas.microsoft.com/office/drawing/2016/5/13/chartex" xmlns:cx8="http://schemas.microsoft.com/office/drawing/2016/5/14/chartex" xmlns:mc="http://schemas.openxmlformats.org/markup-compatibility/2006" xmlns:aink="http://schemas.microsoft.com/office/drawing/2016/ink" xmlns:am3d="http://schemas.microsoft.com/office/drawing/2017/model3d" xmlns:o="urn:schemas-microsoft-com:office:office" xmlns:r="http://schemas.openxmlformats.org/officeDocument/2006/relationships" xmlns:m="http://schemas.openxmlformats.org/officeDocument/2006/math" xmlns:v="urn:schemas-microsoft-com:vml" xmlns:wp14="http://schemas.microsoft.com/office/word/2010/wordprocessingDrawing" xmlns:wp="http://schemas.openxmlformats.org/drawingml/2006/wordprocessingDrawing" xmlns:w10="urn:schemas-microsoft-com:office:word" xmlns:w="http://schemas.openxmlformats.org/wordprocessingml/2006/main" xmlns:w14="http://schemas.microsoft.com/office/word/2010/wordml" xmlns:w15="http://schemas.microsoft.com/office/word/2012/wordml" xmlns:w16se="http://schemas.microsoft.com/office/word/2015/wordml/symex" xmlns:wpg="http://schemas.microsoft.com/office/word/2010/wordprocessingGroup" xmlns:wpi="http://schemas.microsoft.com/office/word/2010/wordprocessingInk" xmlns:wne="http://schemas.microsoft.com/office/word/2006/wordml" xmlns:wps="http://schemas.microsoft.com/office/word/2010/wordprocessingShape" mc:Ignorable="w14 w15 w16se wp14">
-  <w:abstractNum w:abstractNumId="0" w15:restartNumberingAfterBreak="0">
+<w:numbering xmlns:wpc="http://schemas.microsoft.com/office/word/2010/wordprocessingCanvas" xmlns:mc="http://schemas.openxmlformats.org/markup-compatibility/2006" xmlns:o="urn:schemas-microsoft-com:office:office" xmlns:r="http://schemas.openxmlformats.org/officeDocument/2006/relationships" xmlns:m="http://schemas.openxmlformats.org/officeDocument/2006/math" xmlns:v="urn:schemas-microsoft-com:vml" xmlns:wp14="http://schemas.microsoft.com/office/word/2010/wordprocessingDrawing" xmlns:wp="http://schemas.openxmlformats.org/drawingml/2006/wordprocessingDrawing" xmlns:w10="urn:schemas-microsoft-com:office:word" xmlns:w="http://schemas.openxmlformats.org/wordprocessingml/2006/main" xmlns:w14="http://schemas.microsoft.com/office/word/2010/wordml" xmlns:w15="http://schemas.microsoft.com/office/word/2012/wordml" xmlns:wpg="http://schemas.microsoft.com/office/word/2010/wordprocessingGroup" xmlns:wpi="http://schemas.microsoft.com/office/word/2010/wordprocessingInk" xmlns:wne="http://schemas.microsoft.com/office/word/2006/wordml" xmlns:wps="http://schemas.microsoft.com/office/word/2010/wordprocessingShape" mc:Ignorable="w14 w15 wp14">
+  <w:abstractNum w:abstractNumId="0">
     <w:nsid w:val="03A213BE"/>
     <w:multiLevelType w:val="hybridMultilevel"/>
     <w:tmpl w:val="4B6028DC"/>
@@ -19142,7 +21422,7 @@
       </w:rPr>
     </w:lvl>
   </w:abstractNum>
-  <w:abstractNum w:abstractNumId="1" w15:restartNumberingAfterBreak="0">
+  <w:abstractNum w:abstractNumId="1">
     <w:nsid w:val="06257071"/>
     <w:multiLevelType w:val="multilevel"/>
     <w:tmpl w:val="DFCAEAFE"/>
@@ -19238,7 +21518,7 @@
       </w:pPr>
     </w:lvl>
   </w:abstractNum>
-  <w:abstractNum w:abstractNumId="2" w15:restartNumberingAfterBreak="0">
+  <w:abstractNum w:abstractNumId="2">
     <w:nsid w:val="094F5771"/>
     <w:multiLevelType w:val="hybridMultilevel"/>
     <w:tmpl w:val="E0C6C794"/>
@@ -19352,7 +21632,7 @@
       </w:rPr>
     </w:lvl>
   </w:abstractNum>
-  <w:abstractNum w:abstractNumId="3" w15:restartNumberingAfterBreak="0">
+  <w:abstractNum w:abstractNumId="3">
     <w:nsid w:val="196D1671"/>
     <w:multiLevelType w:val="multilevel"/>
     <w:tmpl w:val="42AE90D6"/>
@@ -19467,7 +21747,7 @@
       </w:rPr>
     </w:lvl>
   </w:abstractNum>
-  <w:abstractNum w:abstractNumId="4" w15:restartNumberingAfterBreak="0">
+  <w:abstractNum w:abstractNumId="4">
     <w:nsid w:val="289B7C1E"/>
     <w:multiLevelType w:val="multilevel"/>
     <w:tmpl w:val="AB3807E0"/>
@@ -19558,7 +21838,7 @@
       </w:pPr>
     </w:lvl>
   </w:abstractNum>
-  <w:abstractNum w:abstractNumId="5" w15:restartNumberingAfterBreak="0">
+  <w:abstractNum w:abstractNumId="5">
     <w:nsid w:val="2BAB6EE8"/>
     <w:multiLevelType w:val="multilevel"/>
     <w:tmpl w:val="C7C2FA44"/>
@@ -19676,7 +21956,7 @@
       </w:rPr>
     </w:lvl>
   </w:abstractNum>
-  <w:abstractNum w:abstractNumId="6" w15:restartNumberingAfterBreak="0">
+  <w:abstractNum w:abstractNumId="6">
     <w:nsid w:val="2BC26A9A"/>
     <w:multiLevelType w:val="hybridMultilevel"/>
     <w:tmpl w:val="EA123DB6"/>
@@ -19765,13 +22045,13 @@
       </w:pPr>
     </w:lvl>
   </w:abstractNum>
-  <w:abstractNum w:abstractNumId="7" w15:restartNumberingAfterBreak="0">
+  <w:abstractNum w:abstractNumId="7">
     <w:nsid w:val="40B05AC8"/>
     <w:multiLevelType w:val="multilevel"/>
     <w:tmpl w:val="AB3807E0"/>
     <w:numStyleLink w:val="Style1"/>
   </w:abstractNum>
-  <w:abstractNum w:abstractNumId="8" w15:restartNumberingAfterBreak="0">
+  <w:abstractNum w:abstractNumId="8">
     <w:nsid w:val="42446019"/>
     <w:multiLevelType w:val="multilevel"/>
     <w:tmpl w:val="0409001D"/>
@@ -19857,7 +22137,7 @@
       </w:pPr>
     </w:lvl>
   </w:abstractNum>
-  <w:abstractNum w:abstractNumId="9" w15:restartNumberingAfterBreak="0">
+  <w:abstractNum w:abstractNumId="9">
     <w:nsid w:val="5EED0622"/>
     <w:multiLevelType w:val="multilevel"/>
     <w:tmpl w:val="0409001F"/>
@@ -19943,7 +22223,7 @@
       </w:pPr>
     </w:lvl>
   </w:abstractNum>
-  <w:abstractNum w:abstractNumId="10" w15:restartNumberingAfterBreak="0">
+  <w:abstractNum w:abstractNumId="10">
     <w:nsid w:val="6C6C3D93"/>
     <w:multiLevelType w:val="hybridMultilevel"/>
     <w:tmpl w:val="D608837A"/>
@@ -20029,7 +22309,7 @@
       </w:pPr>
     </w:lvl>
   </w:abstractNum>
-  <w:abstractNum w:abstractNumId="11" w15:restartNumberingAfterBreak="0">
+  <w:abstractNum w:abstractNumId="11">
     <w:nsid w:val="723E09E4"/>
     <w:multiLevelType w:val="hybridMultilevel"/>
     <w:tmpl w:val="65861D20"/>
@@ -20115,7 +22395,7 @@
       </w:pPr>
     </w:lvl>
   </w:abstractNum>
-  <w:abstractNum w:abstractNumId="12" w15:restartNumberingAfterBreak="0">
+  <w:abstractNum w:abstractNumId="12">
     <w:nsid w:val="75EA5132"/>
     <w:multiLevelType w:val="multilevel"/>
     <w:tmpl w:val="750495F2"/>
@@ -20229,7 +22509,7 @@
       </w:rPr>
     </w:lvl>
   </w:abstractNum>
-  <w:abstractNum w:abstractNumId="13" w15:restartNumberingAfterBreak="0">
+  <w:abstractNum w:abstractNumId="13">
     <w:nsid w:val="77071EE0"/>
     <w:multiLevelType w:val="hybridMultilevel"/>
     <w:tmpl w:val="B1440E4C"/>
@@ -20315,7 +22595,7 @@
       </w:pPr>
     </w:lvl>
   </w:abstractNum>
-  <w:abstractNum w:abstractNumId="14" w15:restartNumberingAfterBreak="0">
+  <w:abstractNum w:abstractNumId="14">
     <w:nsid w:val="7CCA2CCB"/>
     <w:multiLevelType w:val="multilevel"/>
     <w:tmpl w:val="AB3807E0"/>
@@ -21448,7 +23728,7 @@
 </file>
 
 <file path=word/styles.xml><?xml version="1.0" encoding="utf-8"?>
-<w:styles xmlns:mc="http://schemas.openxmlformats.org/markup-compatibility/2006" xmlns:r="http://schemas.openxmlformats.org/officeDocument/2006/relationships" xmlns:w="http://schemas.openxmlformats.org/wordprocessingml/2006/main" xmlns:w14="http://schemas.microsoft.com/office/word/2010/wordml" xmlns:w15="http://schemas.microsoft.com/office/word/2012/wordml" xmlns:w16se="http://schemas.microsoft.com/office/word/2015/wordml/symex" mc:Ignorable="w14 w15 w16se">
+<w:styles xmlns:mc="http://schemas.openxmlformats.org/markup-compatibility/2006" xmlns:r="http://schemas.openxmlformats.org/officeDocument/2006/relationships" xmlns:w="http://schemas.openxmlformats.org/wordprocessingml/2006/main" xmlns:w14="http://schemas.microsoft.com/office/word/2010/wordml" xmlns:w15="http://schemas.microsoft.com/office/word/2012/wordml" mc:Ignorable="w14 w15">
   <w:docDefaults>
     <w:rPrDefault>
       <w:rPr>
@@ -21465,7 +23745,7 @@
       </w:pPr>
     </w:pPrDefault>
   </w:docDefaults>
-  <w:latentStyles w:defLockedState="0" w:defUIPriority="99" w:defSemiHidden="0" w:defUnhideWhenUsed="0" w:defQFormat="0" w:count="375">
+  <w:latentStyles w:defLockedState="0" w:defUIPriority="99" w:defSemiHidden="0" w:defUnhideWhenUsed="0" w:defQFormat="0" w:count="371">
     <w:lsdException w:name="Normal" w:uiPriority="0" w:qFormat="1"/>
     <w:lsdException w:name="heading 1" w:uiPriority="9" w:qFormat="1"/>
     <w:lsdException w:name="heading 2" w:semiHidden="1" w:uiPriority="9" w:unhideWhenUsed="1" w:qFormat="1"/>
@@ -21571,6 +23851,7 @@
     <w:lsdException w:name="HTML Sample" w:semiHidden="1" w:unhideWhenUsed="1"/>
     <w:lsdException w:name="HTML Typewriter" w:semiHidden="1" w:unhideWhenUsed="1"/>
     <w:lsdException w:name="HTML Variable" w:semiHidden="1" w:unhideWhenUsed="1"/>
+    <w:lsdException w:name="Normal Table" w:semiHidden="1" w:unhideWhenUsed="1"/>
     <w:lsdException w:name="annotation subject" w:semiHidden="1" w:unhideWhenUsed="1"/>
     <w:lsdException w:name="No List" w:semiHidden="1" w:unhideWhenUsed="1"/>
     <w:lsdException w:name="Outline List 1" w:semiHidden="1" w:unhideWhenUsed="1"/>
@@ -21614,8 +23895,10 @@
     <w:lsdException w:name="Table Elegant" w:semiHidden="1" w:unhideWhenUsed="1"/>
     <w:lsdException w:name="Table Professional" w:semiHidden="1" w:unhideWhenUsed="1"/>
     <w:lsdException w:name="Table Subtle 1" w:semiHidden="1" w:unhideWhenUsed="1"/>
+    <w:lsdException w:name="Table Subtle 2" w:semiHidden="1" w:unhideWhenUsed="1"/>
     <w:lsdException w:name="Table Web 1" w:semiHidden="1" w:unhideWhenUsed="1"/>
     <w:lsdException w:name="Table Web 2" w:semiHidden="1" w:unhideWhenUsed="1"/>
+    <w:lsdException w:name="Table Web 3" w:semiHidden="1" w:unhideWhenUsed="1"/>
     <w:lsdException w:name="Balloon Text" w:semiHidden="1" w:unhideWhenUsed="1"/>
     <w:lsdException w:name="Table Grid" w:uiPriority="59"/>
     <w:lsdException w:name="Table Theme" w:semiHidden="1" w:unhideWhenUsed="1"/>
@@ -21834,10 +24117,6 @@
     <w:lsdException w:name="List Table 5 Dark Accent 6" w:uiPriority="50"/>
     <w:lsdException w:name="List Table 6 Colorful Accent 6" w:uiPriority="51"/>
     <w:lsdException w:name="List Table 7 Colorful Accent 6" w:uiPriority="52"/>
-    <w:lsdException w:name="Mention" w:semiHidden="1" w:unhideWhenUsed="1"/>
-    <w:lsdException w:name="Smart Hyperlink" w:semiHidden="1" w:unhideWhenUsed="1"/>
-    <w:lsdException w:name="Hashtag" w:semiHidden="1" w:unhideWhenUsed="1"/>
-    <w:lsdException w:name="Unresolved Mention" w:semiHidden="1" w:unhideWhenUsed="1"/>
   </w:latentStyles>
   <w:style w:type="paragraph" w:default="1" w:styleId="Normal">
     <w:name w:val="Normal"/>
@@ -22330,6 +24609,7 @@
       <w:spacing w:before="0" w:after="0" w:line="240" w:lineRule="auto"/>
     </w:pPr>
     <w:tblPr>
+      <w:tblInd w:w="0" w:type="dxa"/>
       <w:tblBorders>
         <w:top w:val="single" w:sz="4" w:space="0" w:color="auto"/>
         <w:left w:val="single" w:sz="4" w:space="0" w:color="auto"/>
@@ -22338,6 +24618,12 @@
         <w:insideH w:val="single" w:sz="4" w:space="0" w:color="auto"/>
         <w:insideV w:val="single" w:sz="4" w:space="0" w:color="auto"/>
       </w:tblBorders>
+      <w:tblCellMar>
+        <w:top w:w="0" w:type="dxa"/>
+        <w:left w:w="108" w:type="dxa"/>
+        <w:bottom w:w="0" w:type="dxa"/>
+        <w:right w:w="108" w:type="dxa"/>
+      </w:tblCellMar>
     </w:tblPr>
   </w:style>
   <w:style w:type="character" w:customStyle="1" w:styleId="ParagrapChar">
@@ -22935,6 +25221,7 @@
     <w:tblPr>
       <w:tblStyleRowBandSize w:val="1"/>
       <w:tblStyleColBandSize w:val="1"/>
+      <w:tblInd w:w="0" w:type="dxa"/>
       <w:tblBorders>
         <w:top w:val="single" w:sz="4" w:space="0" w:color="BFBFBF" w:themeColor="background1" w:themeShade="BF"/>
         <w:left w:val="single" w:sz="4" w:space="0" w:color="BFBFBF" w:themeColor="background1" w:themeShade="BF"/>
@@ -22943,6 +25230,12 @@
         <w:insideH w:val="single" w:sz="4" w:space="0" w:color="BFBFBF" w:themeColor="background1" w:themeShade="BF"/>
         <w:insideV w:val="single" w:sz="4" w:space="0" w:color="BFBFBF" w:themeColor="background1" w:themeShade="BF"/>
       </w:tblBorders>
+      <w:tblCellMar>
+        <w:top w:w="0" w:type="dxa"/>
+        <w:left w:w="108" w:type="dxa"/>
+        <w:bottom w:w="0" w:type="dxa"/>
+        <w:right w:w="108" w:type="dxa"/>
+      </w:tblCellMar>
     </w:tblPr>
     <w:tblStylePr w:type="firstRow">
       <w:rPr>
@@ -23320,7 +25613,7 @@
 </file>
 
 <file path=customXml/itemProps2.xml><?xml version="1.0" encoding="utf-8"?>
-<ds:datastoreItem xmlns:ds="http://schemas.openxmlformats.org/officeDocument/2006/customXml" ds:itemID="{C2FA76D4-8982-42DA-9BA2-A05D14BF91CA}">
+<ds:datastoreItem xmlns:ds="http://schemas.openxmlformats.org/officeDocument/2006/customXml" ds:itemID="{729E664A-886C-4DDE-AFF7-2AC7954D52EB}">
   <ds:schemaRefs>
     <ds:schemaRef ds:uri="http://schemas.openxmlformats.org/officeDocument/2006/bibliography"/>
   </ds:schemaRefs>

</xml_diff>

<commit_message>
Bổ sung sequence Nhân viên, Khách hàng
</commit_message>
<xml_diff>
--- a/01_Document/[DD] Thiết kế chi tiết chức năng hệ thống/[DD] [C43] Quản lý xe khách.docx
+++ b/01_Document/[DD] Thiết kế chi tiết chức năng hệ thống/[DD] [C43] Quản lý xe khách.docx
@@ -1,6 +1,6 @@
 
 <file path=word/document.xml><?xml version="1.0" encoding="utf-8"?>
-<w:document xmlns:wpc="http://schemas.microsoft.com/office/word/2010/wordprocessingCanvas" xmlns:mc="http://schemas.openxmlformats.org/markup-compatibility/2006" xmlns:o="urn:schemas-microsoft-com:office:office" xmlns:r="http://schemas.openxmlformats.org/officeDocument/2006/relationships" xmlns:m="http://schemas.openxmlformats.org/officeDocument/2006/math" xmlns:v="urn:schemas-microsoft-com:vml" xmlns:wp14="http://schemas.microsoft.com/office/word/2010/wordprocessingDrawing" xmlns:wp="http://schemas.openxmlformats.org/drawingml/2006/wordprocessingDrawing" xmlns:w10="urn:schemas-microsoft-com:office:word" xmlns:w="http://schemas.openxmlformats.org/wordprocessingml/2006/main" xmlns:w14="http://schemas.microsoft.com/office/word/2010/wordml" xmlns:w15="http://schemas.microsoft.com/office/word/2012/wordml" xmlns:wpg="http://schemas.microsoft.com/office/word/2010/wordprocessingGroup" xmlns:wpi="http://schemas.microsoft.com/office/word/2010/wordprocessingInk" xmlns:wne="http://schemas.microsoft.com/office/word/2006/wordml" xmlns:wps="http://schemas.microsoft.com/office/word/2010/wordprocessingShape" mc:Ignorable="w14 w15 wp14">
+<w:document xmlns:wpc="http://schemas.microsoft.com/office/word/2010/wordprocessingCanvas" xmlns:cx="http://schemas.microsoft.com/office/drawing/2014/chartex" xmlns:cx1="http://schemas.microsoft.com/office/drawing/2015/9/8/chartex" xmlns:cx2="http://schemas.microsoft.com/office/drawing/2015/10/21/chartex" xmlns:cx3="http://schemas.microsoft.com/office/drawing/2016/5/9/chartex" xmlns:cx4="http://schemas.microsoft.com/office/drawing/2016/5/10/chartex" xmlns:cx5="http://schemas.microsoft.com/office/drawing/2016/5/11/chartex" xmlns:cx6="http://schemas.microsoft.com/office/drawing/2016/5/12/chartex" xmlns:cx7="http://schemas.microsoft.com/office/drawing/2016/5/13/chartex" xmlns:cx8="http://schemas.microsoft.com/office/drawing/2016/5/14/chartex" xmlns:mc="http://schemas.openxmlformats.org/markup-compatibility/2006" xmlns:aink="http://schemas.microsoft.com/office/drawing/2016/ink" xmlns:am3d="http://schemas.microsoft.com/office/drawing/2017/model3d" xmlns:o="urn:schemas-microsoft-com:office:office" xmlns:r="http://schemas.openxmlformats.org/officeDocument/2006/relationships" xmlns:m="http://schemas.openxmlformats.org/officeDocument/2006/math" xmlns:v="urn:schemas-microsoft-com:vml" xmlns:wp14="http://schemas.microsoft.com/office/word/2010/wordprocessingDrawing" xmlns:wp="http://schemas.openxmlformats.org/drawingml/2006/wordprocessingDrawing" xmlns:w10="urn:schemas-microsoft-com:office:word" xmlns:w="http://schemas.openxmlformats.org/wordprocessingml/2006/main" xmlns:w14="http://schemas.microsoft.com/office/word/2010/wordml" xmlns:w15="http://schemas.microsoft.com/office/word/2012/wordml" xmlns:w16se="http://schemas.microsoft.com/office/word/2015/wordml/symex" xmlns:wpg="http://schemas.microsoft.com/office/word/2010/wordprocessingGroup" xmlns:wpi="http://schemas.microsoft.com/office/word/2010/wordprocessingInk" xmlns:wne="http://schemas.microsoft.com/office/word/2006/wordml" xmlns:wps="http://schemas.microsoft.com/office/word/2010/wordprocessingShape" mc:Ignorable="w14 w15 w16se wp14">
   <w:body>
     <w:sdt>
       <w:sdtPr>
@@ -110,6 +110,7 @@
                 <w:dataBinding w:prefixMappings="xmlns:ns0='http://schemas.openxmlformats.org/package/2006/metadata/core-properties' xmlns:ns1='http://purl.org/dc/elements/1.1/'" w:xpath="/ns0:coreProperties[1]/ns1:title[1]" w:storeItemID="{6C3C8BC8-F283-45AE-878A-BAB7291924A1}"/>
                 <w:text/>
               </w:sdtPr>
+              <w:sdtEndPr/>
               <w:sdtContent>
                 <w:tc>
                   <w:tcPr>
@@ -176,6 +177,7 @@
                 <w:dataBinding w:prefixMappings="xmlns:ns0='http://schemas.openxmlformats.org/package/2006/metadata/core-properties' xmlns:ns1='http://purl.org/dc/elements/1.1/'" w:xpath="/ns0:coreProperties[1]/ns1:subject[1]" w:storeItemID="{6C3C8BC8-F283-45AE-878A-BAB7291924A1}"/>
                 <w:text/>
               </w:sdtPr>
+              <w:sdtEndPr/>
               <w:sdtContent>
                 <w:tc>
                   <w:tcPr>
@@ -245,6 +247,7 @@
                 <w:dataBinding w:prefixMappings="xmlns:ns0='http://schemas.openxmlformats.org/package/2006/metadata/core-properties' xmlns:ns1='http://purl.org/dc/elements/1.1/'" w:xpath="/ns0:coreProperties[1]/ns1:creator[1]" w:storeItemID="{6C3C8BC8-F283-45AE-878A-BAB7291924A1}"/>
                 <w:text/>
               </w:sdtPr>
+              <w:sdtEndPr/>
               <w:sdtContent>
                 <w:tc>
                   <w:tcPr>
@@ -297,6 +300,7 @@
                   <w:calendar w:val="gregorian"/>
                 </w:date>
               </w:sdtPr>
+              <w:sdtEndPr/>
               <w:sdtContent>
                 <w:tc>
                   <w:tcPr>
@@ -867,7 +871,6 @@
         <w:pStyle w:val="TuStyle-Title1"/>
       </w:pPr>
       <w:r>
-        <w:lastRenderedPageBreak/>
         <w:t>Kiến trúc hệ thống</w:t>
       </w:r>
     </w:p>
@@ -1082,10 +1085,10 @@
             <v:path o:extrusionok="f" gradientshapeok="t" o:connecttype="rect"/>
             <o:lock v:ext="edit" aspectratio="t"/>
           </v:shapetype>
-          <v:shape id="_x0000_i1025" type="#_x0000_t75" style="width:150pt;height:9in" o:ole="">
+          <v:shape id="_x0000_i1025" type="#_x0000_t75" style="width:149.9pt;height:9in" o:ole="">
             <v:imagedata r:id="rId8" o:title=""/>
           </v:shape>
-          <o:OLEObject Type="Embed" ProgID="Visio.Drawing.15" ShapeID="_x0000_i1025" DrawAspect="Content" ObjectID="_1573024273" r:id="rId9"/>
+          <o:OLEObject Type="Embed" ProgID="Visio.Drawing.15" ShapeID="_x0000_i1025" DrawAspect="Content" ObjectID="_1573074535" r:id="rId9"/>
         </w:object>
       </w:r>
     </w:p>
@@ -1100,7 +1103,6 @@
         <w:rPr>
           <w:b/>
         </w:rPr>
-        <w:lastRenderedPageBreak/>
         <w:t xml:space="preserve">Quản lý </w:t>
       </w:r>
       <w:r>
@@ -1252,7 +1254,6 @@
         <w:rPr>
           <w:noProof/>
         </w:rPr>
-        <w:lastRenderedPageBreak/>
         <w:drawing>
           <wp:inline distT="0" distB="0" distL="0" distR="0">
             <wp:extent cx="5943600" cy="4407345"/>
@@ -1359,7 +1360,6 @@
         <w:rPr>
           <w:noProof/>
         </w:rPr>
-        <w:lastRenderedPageBreak/>
         <w:drawing>
           <wp:inline distT="0" distB="0" distL="0" distR="0">
             <wp:extent cx="5943600" cy="4673017"/>
@@ -1482,11 +1482,11 @@
         <w:t>UC</w:t>
       </w:r>
       <w:r>
-        <w:t>CN</w:t>
+        <w:t xml:space="preserve">CN-, </w:t>
       </w:r>
       <w:proofErr w:type="gramStart"/>
       <w:r>
-        <w:t>-, …..</w:t>
+        <w:t>…..</w:t>
       </w:r>
       <w:proofErr w:type="gramEnd"/>
     </w:p>
@@ -1504,7 +1504,6 @@
         <w:rPr>
           <w:noProof/>
         </w:rPr>
-        <w:lastRenderedPageBreak/>
         <w:drawing>
           <wp:inline distT="0" distB="0" distL="0" distR="0">
             <wp:extent cx="2314575" cy="8486775"/>
@@ -1719,11 +1718,11 @@
         <w:t>UC</w:t>
       </w:r>
       <w:r>
-        <w:t>CN</w:t>
+        <w:t xml:space="preserve">CN-, </w:t>
       </w:r>
       <w:proofErr w:type="gramStart"/>
       <w:r>
-        <w:t>-, …..</w:t>
+        <w:t>…..</w:t>
       </w:r>
       <w:proofErr w:type="gramEnd"/>
     </w:p>
@@ -1740,7 +1739,6 @@
         <w:rPr>
           <w:noProof/>
         </w:rPr>
-        <w:lastRenderedPageBreak/>
         <w:drawing>
           <wp:inline distT="0" distB="0" distL="0" distR="0" wp14:anchorId="148BC1AD" wp14:editId="654B2C08">
             <wp:extent cx="2286000" cy="5057775"/>
@@ -1842,7 +1840,6 @@
         <w:rPr>
           <w:noProof/>
         </w:rPr>
-        <w:lastRenderedPageBreak/>
         <w:drawing>
           <wp:inline distT="0" distB="0" distL="0" distR="0">
             <wp:extent cx="5943600" cy="3918585"/>
@@ -1971,7 +1968,6 @@
         <w:rPr>
           <w:noProof/>
         </w:rPr>
-        <w:lastRenderedPageBreak/>
         <w:drawing>
           <wp:inline distT="0" distB="0" distL="0" distR="0">
             <wp:extent cx="5943600" cy="4600512"/>
@@ -2087,7 +2083,6 @@
         <w:rPr>
           <w:noProof/>
         </w:rPr>
-        <w:lastRenderedPageBreak/>
         <w:drawing>
           <wp:inline distT="0" distB="0" distL="0" distR="0">
             <wp:extent cx="5943600" cy="3669030"/>
@@ -2210,10 +2205,10 @@
       </w:pPr>
       <w:r>
         <w:object w:dxaOrig="3691" w:dyaOrig="14461">
-          <v:shape id="_x0000_i1026" type="#_x0000_t75" style="width:165pt;height:9in" o:ole="">
+          <v:shape id="_x0000_i1026" type="#_x0000_t75" style="width:164.95pt;height:9in" o:ole="">
             <v:imagedata r:id="rId19" o:title=""/>
           </v:shape>
-          <o:OLEObject Type="Embed" ProgID="Visio.Drawing.15" ShapeID="_x0000_i1026" DrawAspect="Content" ObjectID="_1573024274" r:id="rId20"/>
+          <o:OLEObject Type="Embed" ProgID="Visio.Drawing.15" ShapeID="_x0000_i1026" DrawAspect="Content" ObjectID="_1573074536" r:id="rId20"/>
         </w:object>
       </w:r>
     </w:p>
@@ -2228,7 +2223,6 @@
         <w:rPr>
           <w:b/>
         </w:rPr>
-        <w:lastRenderedPageBreak/>
         <w:t xml:space="preserve">Quản lý </w:t>
       </w:r>
       <w:r>
@@ -2274,7 +2268,7 @@
           <v:shape id="_x0000_i1027" type="#_x0000_t75" style="width:468pt;height:331.5pt" o:ole="">
             <v:imagedata r:id="rId21" o:title=""/>
           </v:shape>
-          <o:OLEObject Type="Embed" ProgID="Visio.Drawing.15" ShapeID="_x0000_i1027" DrawAspect="Content" ObjectID="_1573024275" r:id="rId22"/>
+          <o:OLEObject Type="Embed" ProgID="Visio.Drawing.15" ShapeID="_x0000_i1027" DrawAspect="Content" ObjectID="_1573074537" r:id="rId22"/>
         </w:object>
       </w:r>
     </w:p>
@@ -2374,7 +2368,7 @@
           <v:shape id="_x0000_i1028" type="#_x0000_t75" style="width:180pt;height:9in" o:ole="">
             <v:imagedata r:id="rId23" o:title=""/>
           </v:shape>
-          <o:OLEObject Type="Embed" ProgID="Visio.Drawing.15" ShapeID="_x0000_i1028" DrawAspect="Content" ObjectID="_1573024276" r:id="rId24"/>
+          <o:OLEObject Type="Embed" ProgID="Visio.Drawing.15" ShapeID="_x0000_i1028" DrawAspect="Content" ObjectID="_1573074538" r:id="rId24"/>
         </w:object>
       </w:r>
     </w:p>
@@ -2444,7 +2438,7 @@
           <v:shape id="_x0000_i1029" type="#_x0000_t75" style="width:468pt;height:331.5pt" o:ole="">
             <v:imagedata r:id="rId25" o:title=""/>
           </v:shape>
-          <o:OLEObject Type="Embed" ProgID="Visio.Drawing.15" ShapeID="_x0000_i1029" DrawAspect="Content" ObjectID="_1573024277" r:id="rId26"/>
+          <o:OLEObject Type="Embed" ProgID="Visio.Drawing.15" ShapeID="_x0000_i1029" DrawAspect="Content" ObjectID="_1573074539" r:id="rId26"/>
         </w:object>
       </w:r>
     </w:p>
@@ -2545,10 +2539,10 @@
       </w:pPr>
       <w:r>
         <w:object w:dxaOrig="3645" w:dyaOrig="14535">
-          <v:shape id="_x0000_i1030" type="#_x0000_t75" style="width:165pt;height:9in" o:ole="">
+          <v:shape id="_x0000_i1030" type="#_x0000_t75" style="width:164.95pt;height:9in" o:ole="">
             <v:imagedata r:id="rId27" o:title=""/>
           </v:shape>
-          <o:OLEObject Type="Embed" ProgID="Visio.Drawing.15" ShapeID="_x0000_i1030" DrawAspect="Content" ObjectID="_1573024278" r:id="rId28"/>
+          <o:OLEObject Type="Embed" ProgID="Visio.Drawing.15" ShapeID="_x0000_i1030" DrawAspect="Content" ObjectID="_1573074540" r:id="rId28"/>
         </w:object>
       </w:r>
     </w:p>
@@ -2723,11 +2717,11 @@
         <w:t>UC</w:t>
       </w:r>
       <w:r>
-        <w:t>CN</w:t>
+        <w:t xml:space="preserve">CN-, </w:t>
       </w:r>
       <w:proofErr w:type="gramStart"/>
       <w:r>
-        <w:t>-, …..</w:t>
+        <w:t>…..</w:t>
       </w:r>
       <w:proofErr w:type="gramEnd"/>
     </w:p>
@@ -2745,7 +2739,6 @@
         <w:rPr>
           <w:noProof/>
         </w:rPr>
-        <w:lastRenderedPageBreak/>
         <w:drawing>
           <wp:inline distT="0" distB="0" distL="0" distR="0">
             <wp:extent cx="2314575" cy="6772275"/>
@@ -2844,7 +2837,6 @@
         <w:rPr>
           <w:noProof/>
         </w:rPr>
-        <w:lastRenderedPageBreak/>
         <w:drawing>
           <wp:inline distT="0" distB="0" distL="0" distR="0">
             <wp:extent cx="5943600" cy="4674235"/>
@@ -2950,11 +2942,11 @@
         <w:t>UC</w:t>
       </w:r>
       <w:r>
-        <w:t>CN</w:t>
+        <w:t xml:space="preserve">CN-, </w:t>
       </w:r>
       <w:proofErr w:type="gramStart"/>
       <w:r>
-        <w:t>-, …..</w:t>
+        <w:t>…..</w:t>
       </w:r>
       <w:proofErr w:type="gramEnd"/>
     </w:p>
@@ -2971,7 +2963,6 @@
         <w:rPr>
           <w:noProof/>
         </w:rPr>
-        <w:lastRenderedPageBreak/>
         <w:drawing>
           <wp:inline distT="0" distB="0" distL="0" distR="0">
             <wp:extent cx="2289175" cy="8229600"/>
@@ -3192,11 +3183,11 @@
         <w:t>UC</w:t>
       </w:r>
       <w:r>
-        <w:t>CN</w:t>
+        <w:t xml:space="preserve">CN-, </w:t>
       </w:r>
       <w:proofErr w:type="gramStart"/>
       <w:r>
-        <w:t>-, …..</w:t>
+        <w:t>…..</w:t>
       </w:r>
       <w:proofErr w:type="gramEnd"/>
     </w:p>
@@ -3214,7 +3205,6 @@
         <w:rPr>
           <w:noProof/>
         </w:rPr>
-        <w:lastRenderedPageBreak/>
         <w:drawing>
           <wp:inline distT="0" distB="0" distL="0" distR="0">
             <wp:extent cx="2314575" cy="8467725"/>
@@ -3452,11 +3442,11 @@
         <w:t>UC</w:t>
       </w:r>
       <w:r>
-        <w:t>CN</w:t>
+        <w:t xml:space="preserve">CN-, </w:t>
       </w:r>
       <w:proofErr w:type="gramStart"/>
       <w:r>
-        <w:t>-, …..</w:t>
+        <w:t>…..</w:t>
       </w:r>
       <w:proofErr w:type="gramEnd"/>
     </w:p>
@@ -3474,7 +3464,6 @@
         <w:rPr>
           <w:noProof/>
         </w:rPr>
-        <w:lastRenderedPageBreak/>
         <w:drawing>
           <wp:inline distT="0" distB="0" distL="0" distR="0">
             <wp:extent cx="2314575" cy="9296400"/>
@@ -3689,11 +3678,11 @@
         <w:t>UC</w:t>
       </w:r>
       <w:r>
-        <w:t>CN</w:t>
+        <w:t xml:space="preserve">CN-, </w:t>
       </w:r>
       <w:proofErr w:type="gramStart"/>
       <w:r>
-        <w:t>-, …..</w:t>
+        <w:t>…..</w:t>
       </w:r>
       <w:proofErr w:type="gramEnd"/>
     </w:p>
@@ -3710,7 +3699,6 @@
         <w:rPr>
           <w:noProof/>
         </w:rPr>
-        <w:lastRenderedPageBreak/>
         <w:drawing>
           <wp:inline distT="0" distB="0" distL="0" distR="0">
             <wp:extent cx="2232660" cy="6555105"/>
@@ -3826,7 +3814,6 @@
         <w:rPr>
           <w:noProof/>
         </w:rPr>
-        <w:lastRenderedPageBreak/>
         <w:drawing>
           <wp:inline distT="0" distB="0" distL="0" distR="0">
             <wp:extent cx="5943600" cy="4673017"/>
@@ -3949,11 +3936,11 @@
         <w:t>UC</w:t>
       </w:r>
       <w:r>
-        <w:t>CN</w:t>
+        <w:t xml:space="preserve">CN-, </w:t>
       </w:r>
       <w:proofErr w:type="gramStart"/>
       <w:r>
-        <w:t>-, …..</w:t>
+        <w:t>…..</w:t>
       </w:r>
       <w:proofErr w:type="gramEnd"/>
     </w:p>
@@ -3971,7 +3958,6 @@
         <w:rPr>
           <w:noProof/>
         </w:rPr>
-        <w:lastRenderedPageBreak/>
         <w:drawing>
           <wp:inline distT="0" distB="0" distL="0" distR="0">
             <wp:extent cx="2314575" cy="9296400"/>
@@ -4085,10 +4071,10 @@
       </w:pPr>
       <w:r>
         <w:object w:dxaOrig="11026" w:dyaOrig="7786">
-          <v:shape id="_x0000_i1031" type="#_x0000_t75" style="width:468pt;height:330pt" o:ole="">
+          <v:shape id="_x0000_i1031" type="#_x0000_t75" style="width:468pt;height:329.9pt" o:ole="">
             <v:imagedata r:id="rId41" o:title=""/>
           </v:shape>
-          <o:OLEObject Type="Embed" ProgID="Visio.Drawing.15" ShapeID="_x0000_i1031" DrawAspect="Content" ObjectID="_1573024279" r:id="rId42"/>
+          <o:OLEObject Type="Embed" ProgID="Visio.Drawing.15" ShapeID="_x0000_i1031" DrawAspect="Content" ObjectID="_1573074541" r:id="rId42"/>
         </w:object>
       </w:r>
     </w:p>
@@ -4165,10 +4151,10 @@
       </w:pPr>
       <w:r>
         <w:object w:dxaOrig="3645" w:dyaOrig="15016">
-          <v:shape id="_x0000_i1032" type="#_x0000_t75" style="width:157.5pt;height:9in" o:ole="">
+          <v:shape id="_x0000_i1032" type="#_x0000_t75" style="width:157.45pt;height:9in" o:ole="">
             <v:imagedata r:id="rId43" o:title=""/>
           </v:shape>
-          <o:OLEObject Type="Embed" ProgID="Visio.Drawing.15" ShapeID="_x0000_i1032" DrawAspect="Content" ObjectID="_1573024280" r:id="rId44"/>
+          <o:OLEObject Type="Embed" ProgID="Visio.Drawing.15" ShapeID="_x0000_i1032" DrawAspect="Content" ObjectID="_1573074542" r:id="rId44"/>
         </w:object>
       </w:r>
     </w:p>
@@ -4341,11 +4327,11 @@
         <w:t>UC</w:t>
       </w:r>
       <w:r>
-        <w:t>CN</w:t>
+        <w:t xml:space="preserve">CN-, </w:t>
       </w:r>
       <w:proofErr w:type="gramStart"/>
       <w:r>
-        <w:t>-, …..</w:t>
+        <w:t>…..</w:t>
       </w:r>
       <w:proofErr w:type="gramEnd"/>
     </w:p>
@@ -4363,7 +4349,6 @@
         <w:rPr>
           <w:noProof/>
         </w:rPr>
-        <w:lastRenderedPageBreak/>
         <w:drawing>
           <wp:inline distT="0" distB="0" distL="0" distR="0">
             <wp:extent cx="1892105" cy="5037826"/>
@@ -4462,7 +4447,6 @@
         <w:rPr>
           <w:noProof/>
         </w:rPr>
-        <w:lastRenderedPageBreak/>
         <w:drawing>
           <wp:inline distT="0" distB="0" distL="0" distR="0">
             <wp:extent cx="5943600" cy="4674235"/>
@@ -4568,11 +4552,11 @@
         <w:t>UC</w:t>
       </w:r>
       <w:r>
-        <w:t>CN</w:t>
+        <w:t xml:space="preserve">CN-, </w:t>
       </w:r>
       <w:proofErr w:type="gramStart"/>
       <w:r>
-        <w:t>-, …..</w:t>
+        <w:t>…..</w:t>
       </w:r>
       <w:proofErr w:type="gramEnd"/>
     </w:p>
@@ -4589,7 +4573,6 @@
         <w:rPr>
           <w:noProof/>
         </w:rPr>
-        <w:lastRenderedPageBreak/>
         <w:drawing>
           <wp:inline distT="0" distB="0" distL="0" distR="0">
             <wp:extent cx="2316480" cy="5295900"/>
@@ -4687,7 +4670,6 @@
         <w:pStyle w:val="TuStyle-Title1"/>
       </w:pPr>
       <w:r>
-        <w:lastRenderedPageBreak/>
         <w:t>Thành phần giao diện  - View</w:t>
       </w:r>
     </w:p>
@@ -5099,7 +5081,6 @@
         <w:rPr>
           <w:noProof/>
         </w:rPr>
-        <w:lastRenderedPageBreak/>
         <w:drawing>
           <wp:inline distT="0" distB="0" distL="0" distR="0" wp14:anchorId="2FE78A7C" wp14:editId="60B87EFA">
             <wp:extent cx="5096586" cy="4820323"/>
@@ -5471,7 +5452,6 @@
               <w:pStyle w:val="MyTable1"/>
             </w:pPr>
             <w:r>
-              <w:lastRenderedPageBreak/>
               <w:t>7</w:t>
             </w:r>
           </w:p>
@@ -5859,7 +5839,6 @@
               <w:pStyle w:val="MyTable1"/>
             </w:pPr>
             <w:r>
-              <w:lastRenderedPageBreak/>
               <w:t>5</w:t>
             </w:r>
           </w:p>
@@ -6445,7 +6424,6 @@
         </w:numPr>
       </w:pPr>
       <w:r>
-        <w:lastRenderedPageBreak/>
         <w:t>Màn hình thêm tuyến xe</w:t>
       </w:r>
     </w:p>
@@ -7057,7 +7035,6 @@
           <w:noProof/>
           <w:lang w:eastAsia="zh-CN"/>
         </w:rPr>
-        <w:lastRenderedPageBreak/>
         <w:t>&lt;&lt;hình&gt;&gt;</w:t>
       </w:r>
     </w:p>
@@ -7699,7 +7676,6 @@
               <w:pStyle w:val="MyTable1"/>
             </w:pPr>
             <w:r>
-              <w:lastRenderedPageBreak/>
               <w:t>STT</w:t>
             </w:r>
           </w:p>
@@ -8832,7 +8808,6 @@
               <w:pStyle w:val="MyTable1"/>
             </w:pPr>
             <w:r>
-              <w:lastRenderedPageBreak/>
               <w:t>STT</w:t>
             </w:r>
           </w:p>
@@ -9261,7 +9236,6 @@
               <w:pStyle w:val="MyTable1"/>
             </w:pPr>
             <w:r>
-              <w:lastRenderedPageBreak/>
               <w:t>3</w:t>
             </w:r>
           </w:p>
@@ -9649,7 +9623,6 @@
               <w:pStyle w:val="MyTable1"/>
             </w:pPr>
             <w:r>
-              <w:lastRenderedPageBreak/>
               <w:t>1</w:t>
             </w:r>
           </w:p>
@@ -10285,7 +10258,6 @@
         <w:rPr>
           <w:b/>
         </w:rPr>
-        <w:lastRenderedPageBreak/>
         <w:t>Diễn giải</w:t>
       </w:r>
     </w:p>
@@ -10904,7 +10876,6 @@
               <w:pStyle w:val="MyTable1"/>
             </w:pPr>
             <w:r>
-              <w:lastRenderedPageBreak/>
               <w:t>STT</w:t>
             </w:r>
           </w:p>
@@ -11473,7 +11444,6 @@
           <w:b/>
           <w:noProof/>
         </w:rPr>
-        <w:lastRenderedPageBreak/>
         <w:drawing>
           <wp:inline distT="0" distB="0" distL="0" distR="0">
             <wp:extent cx="5943600" cy="2344420"/>
@@ -12387,7 +12357,6 @@
               <w:pStyle w:val="MyTable1"/>
             </w:pPr>
             <w:r>
-              <w:lastRenderedPageBreak/>
               <w:t>3</w:t>
             </w:r>
           </w:p>
@@ -12942,7 +12911,6 @@
         </w:numPr>
       </w:pPr>
       <w:r>
-        <w:lastRenderedPageBreak/>
         <w:t xml:space="preserve">Màn hình thêm </w:t>
       </w:r>
       <w:r>
@@ -13556,7 +13524,6 @@
           <w:noProof/>
           <w:lang w:eastAsia="zh-CN"/>
         </w:rPr>
-        <w:lastRenderedPageBreak/>
         <w:t>&lt;&lt;hình&gt;&gt;</w:t>
       </w:r>
     </w:p>
@@ -14191,7 +14158,6 @@
               <w:pStyle w:val="MyTable1"/>
             </w:pPr>
             <w:r>
-              <w:lastRenderedPageBreak/>
               <w:t>STT</w:t>
             </w:r>
           </w:p>
@@ -15454,7 +15420,6 @@
         </w:numPr>
       </w:pPr>
       <w:r>
-        <w:lastRenderedPageBreak/>
         <w:t xml:space="preserve">Màn hình </w:t>
       </w:r>
       <w:r>
@@ -16071,7 +16036,6 @@
           <w:noProof/>
           <w:lang w:eastAsia="zh-CN"/>
         </w:rPr>
-        <w:lastRenderedPageBreak/>
         <w:t>&lt;&lt;hình&gt;&gt;</w:t>
       </w:r>
     </w:p>
@@ -16581,7 +16545,6 @@
           <w:b/>
           <w:noProof/>
         </w:rPr>
-        <w:lastRenderedPageBreak/>
         <w:drawing>
           <wp:inline distT="0" distB="0" distL="0" distR="0">
             <wp:extent cx="5943600" cy="2453640"/>
@@ -17078,7 +17041,6 @@
         </w:numPr>
       </w:pPr>
       <w:r>
-        <w:lastRenderedPageBreak/>
         <w:t xml:space="preserve">Màn hình danh sách </w:t>
       </w:r>
       <w:r>
@@ -17688,7 +17650,6 @@
               <w:pStyle w:val="MyTable"/>
             </w:pPr>
             <w:r>
-              <w:lastRenderedPageBreak/>
               <w:t>Tham chiếu</w:t>
             </w:r>
           </w:p>
@@ -18042,7 +18003,6 @@
               <w:pStyle w:val="MyTable"/>
             </w:pPr>
             <w:r>
-              <w:lastRenderedPageBreak/>
               <w:t>Luồng xử lý</w:t>
             </w:r>
           </w:p>
@@ -18168,13 +18128,42 @@
               <w:rPr>
                 <w:b/>
               </w:rPr>
-              <w:t>SQ</w:t>
-            </w:r>
-            <w:r>
+              <w:t>SQP03</w:t>
+            </w:r>
+          </w:p>
+        </w:tc>
+      </w:tr>
+      <w:tr>
+        <w:tc>
+          <w:tcPr>
+            <w:tcW w:w="1710" w:type="dxa"/>
+            <w:shd w:val="clear" w:color="auto" w:fill="BFBFBF" w:themeFill="background1" w:themeFillShade="BF"/>
+          </w:tcPr>
+          <w:p>
+            <w:pPr>
+              <w:pStyle w:val="MyTable"/>
+            </w:pPr>
+            <w:r>
+              <w:t>Tham chiếu</w:t>
+            </w:r>
+          </w:p>
+        </w:tc>
+        <w:tc>
+          <w:tcPr>
+            <w:tcW w:w="8967" w:type="dxa"/>
+          </w:tcPr>
+          <w:p>
+            <w:pPr>
+              <w:pStyle w:val="MyTable"/>
               <w:rPr>
                 <w:b/>
               </w:rPr>
-              <w:t>P03</w:t>
+            </w:pPr>
+            <w:r>
+              <w:t>UC</w:t>
+            </w:r>
+            <w:r>
+              <w:t>CN-26</w:t>
             </w:r>
           </w:p>
         </w:tc>
@@ -18190,7 +18179,7 @@
               <w:pStyle w:val="MyTable"/>
             </w:pPr>
             <w:r>
-              <w:t>Tham chiếu</w:t>
+              <w:t>Tên chức năng</w:t>
             </w:r>
           </w:p>
         </w:tc>
@@ -18201,15 +18190,9 @@
           <w:p>
             <w:pPr>
               <w:pStyle w:val="MyTable"/>
-              <w:rPr>
-                <w:b/>
-              </w:rPr>
-            </w:pPr>
-            <w:r>
-              <w:t>UC</w:t>
-            </w:r>
-            <w:r>
-              <w:t>CN-26</w:t>
+            </w:pPr>
+            <w:r>
+              <w:t>TimKiem</w:t>
             </w:r>
           </w:p>
         </w:tc>
@@ -18225,7 +18208,7 @@
               <w:pStyle w:val="MyTable"/>
             </w:pPr>
             <w:r>
-              <w:t>Tên chức năng</w:t>
+              <w:t>Mô tả</w:t>
             </w:r>
           </w:p>
         </w:tc>
@@ -18238,10 +18221,15 @@
               <w:pStyle w:val="MyTable"/>
             </w:pPr>
             <w:r>
-              <w:t>T</w:t>
-            </w:r>
-            <w:r>
-              <w:t>imKiem</w:t>
+              <w:t xml:space="preserve">Chức năng tìm kiếm thông tin </w:t>
+            </w:r>
+            <w:proofErr w:type="gramStart"/>
+            <w:r>
+              <w:t>chuyến ,</w:t>
+            </w:r>
+            <w:proofErr w:type="gramEnd"/>
+            <w:r>
+              <w:t xml:space="preserve"> mô hình thể hiện tương tác với các thành phần khác trong hệ thống.</w:t>
             </w:r>
           </w:p>
         </w:tc>
@@ -18257,50 +18245,6 @@
               <w:pStyle w:val="MyTable"/>
             </w:pPr>
             <w:r>
-              <w:t>Mô tả</w:t>
-            </w:r>
-          </w:p>
-        </w:tc>
-        <w:tc>
-          <w:tcPr>
-            <w:tcW w:w="8967" w:type="dxa"/>
-          </w:tcPr>
-          <w:p>
-            <w:pPr>
-              <w:pStyle w:val="MyTable"/>
-            </w:pPr>
-            <w:r>
-              <w:t xml:space="preserve">Chức năng </w:t>
-            </w:r>
-            <w:r>
-              <w:t xml:space="preserve">tìm kiếm thông tin </w:t>
-            </w:r>
-            <w:proofErr w:type="gramStart"/>
-            <w:r>
-              <w:t>chuyến</w:t>
-            </w:r>
-            <w:r>
-              <w:t xml:space="preserve"> ,</w:t>
-            </w:r>
-            <w:proofErr w:type="gramEnd"/>
-            <w:r>
-              <w:t xml:space="preserve"> mô hình thể hiện tương tác với các thành phần khác trong hệ thống.</w:t>
-            </w:r>
-          </w:p>
-        </w:tc>
-      </w:tr>
-      <w:tr>
-        <w:tc>
-          <w:tcPr>
-            <w:tcW w:w="1710" w:type="dxa"/>
-            <w:shd w:val="clear" w:color="auto" w:fill="BFBFBF" w:themeFill="background1" w:themeFillShade="BF"/>
-          </w:tcPr>
-          <w:p>
-            <w:pPr>
-              <w:pStyle w:val="MyTable"/>
-            </w:pPr>
-            <w:r>
-              <w:lastRenderedPageBreak/>
               <w:t>Luồng xử lý</w:t>
             </w:r>
           </w:p>
@@ -18426,13 +18370,42 @@
               <w:rPr>
                 <w:b/>
               </w:rPr>
-              <w:t>SQ</w:t>
-            </w:r>
-            <w:r>
+              <w:t>SQP04</w:t>
+            </w:r>
+          </w:p>
+        </w:tc>
+      </w:tr>
+      <w:tr>
+        <w:tc>
+          <w:tcPr>
+            <w:tcW w:w="1710" w:type="dxa"/>
+            <w:shd w:val="clear" w:color="auto" w:fill="BFBFBF" w:themeFill="background1" w:themeFillShade="BF"/>
+          </w:tcPr>
+          <w:p>
+            <w:pPr>
+              <w:pStyle w:val="MyTable"/>
+            </w:pPr>
+            <w:r>
+              <w:t>Tham chiếu</w:t>
+            </w:r>
+          </w:p>
+        </w:tc>
+        <w:tc>
+          <w:tcPr>
+            <w:tcW w:w="8910" w:type="dxa"/>
+          </w:tcPr>
+          <w:p>
+            <w:pPr>
+              <w:pStyle w:val="MyTable"/>
               <w:rPr>
                 <w:b/>
               </w:rPr>
-              <w:t>P04</w:t>
+            </w:pPr>
+            <w:r>
+              <w:t>UC</w:t>
+            </w:r>
+            <w:r>
+              <w:t>CN-25</w:t>
             </w:r>
           </w:p>
         </w:tc>
@@ -18448,7 +18421,7 @@
               <w:pStyle w:val="MyTable"/>
             </w:pPr>
             <w:r>
-              <w:t>Tham chiếu</w:t>
+              <w:t>Tên chức năng</w:t>
             </w:r>
           </w:p>
         </w:tc>
@@ -18459,15 +18432,9 @@
           <w:p>
             <w:pPr>
               <w:pStyle w:val="MyTable"/>
-              <w:rPr>
-                <w:b/>
-              </w:rPr>
-            </w:pPr>
-            <w:r>
-              <w:t>UC</w:t>
-            </w:r>
-            <w:r>
-              <w:t>CN-25</w:t>
+            </w:pPr>
+            <w:r>
+              <w:t>CapNhatChuyen</w:t>
             </w:r>
           </w:p>
         </w:tc>
@@ -18483,7 +18450,7 @@
               <w:pStyle w:val="MyTable"/>
             </w:pPr>
             <w:r>
-              <w:t>Tên chức năng</w:t>
+              <w:t>Mô tả</w:t>
             </w:r>
           </w:p>
         </w:tc>
@@ -18496,7 +18463,15 @@
               <w:pStyle w:val="MyTable"/>
             </w:pPr>
             <w:r>
-              <w:t>CapNhatChuyen</w:t>
+              <w:t xml:space="preserve">Chức năng cập nhật thông tin </w:t>
+            </w:r>
+            <w:proofErr w:type="gramStart"/>
+            <w:r>
+              <w:t>chuyến ,</w:t>
+            </w:r>
+            <w:proofErr w:type="gramEnd"/>
+            <w:r>
+              <w:t xml:space="preserve"> mô hình thể hiện tương tác với các thành phần khác trong hệ thống.</w:t>
             </w:r>
           </w:p>
         </w:tc>
@@ -18512,50 +18487,6 @@
               <w:pStyle w:val="MyTable"/>
             </w:pPr>
             <w:r>
-              <w:t>Mô tả</w:t>
-            </w:r>
-          </w:p>
-        </w:tc>
-        <w:tc>
-          <w:tcPr>
-            <w:tcW w:w="8910" w:type="dxa"/>
-          </w:tcPr>
-          <w:p>
-            <w:pPr>
-              <w:pStyle w:val="MyTable"/>
-            </w:pPr>
-            <w:r>
-              <w:t xml:space="preserve">Chức năng </w:t>
-            </w:r>
-            <w:r>
-              <w:t>cập nhật</w:t>
-            </w:r>
-            <w:r>
-              <w:t xml:space="preserve"> thông tin </w:t>
-            </w:r>
-            <w:proofErr w:type="gramStart"/>
-            <w:r>
-              <w:t>chuyến ,</w:t>
-            </w:r>
-            <w:proofErr w:type="gramEnd"/>
-            <w:r>
-              <w:t xml:space="preserve"> mô hình thể hiện tương tác với các thành phần khác trong hệ thống.</w:t>
-            </w:r>
-          </w:p>
-        </w:tc>
-      </w:tr>
-      <w:tr>
-        <w:tc>
-          <w:tcPr>
-            <w:tcW w:w="1710" w:type="dxa"/>
-            <w:shd w:val="clear" w:color="auto" w:fill="BFBFBF" w:themeFill="background1" w:themeFillShade="BF"/>
-          </w:tcPr>
-          <w:p>
-            <w:pPr>
-              <w:pStyle w:val="MyTable"/>
-            </w:pPr>
-            <w:r>
-              <w:lastRenderedPageBreak/>
               <w:t>Luồng xử lý</w:t>
             </w:r>
           </w:p>
@@ -18686,13 +18617,42 @@
               <w:rPr>
                 <w:b/>
               </w:rPr>
-              <w:t>SQ</w:t>
-            </w:r>
-            <w:r>
+              <w:t>SQP05</w:t>
+            </w:r>
+          </w:p>
+        </w:tc>
+      </w:tr>
+      <w:tr>
+        <w:tc>
+          <w:tcPr>
+            <w:tcW w:w="1710" w:type="dxa"/>
+            <w:shd w:val="clear" w:color="auto" w:fill="BFBFBF" w:themeFill="background1" w:themeFillShade="BF"/>
+          </w:tcPr>
+          <w:p>
+            <w:pPr>
+              <w:pStyle w:val="MyTable"/>
+            </w:pPr>
+            <w:r>
+              <w:t>Tham chiếu</w:t>
+            </w:r>
+          </w:p>
+        </w:tc>
+        <w:tc>
+          <w:tcPr>
+            <w:tcW w:w="8910" w:type="dxa"/>
+          </w:tcPr>
+          <w:p>
+            <w:pPr>
+              <w:pStyle w:val="MyTable"/>
               <w:rPr>
                 <w:b/>
               </w:rPr>
-              <w:t>P05</w:t>
+            </w:pPr>
+            <w:r>
+              <w:t>UC</w:t>
+            </w:r>
+            <w:r>
+              <w:t>CN-1</w:t>
             </w:r>
           </w:p>
         </w:tc>
@@ -18708,7 +18668,7 @@
               <w:pStyle w:val="MyTable"/>
             </w:pPr>
             <w:r>
-              <w:t>Tham chiếu</w:t>
+              <w:t>Tên chức năng</w:t>
             </w:r>
           </w:p>
         </w:tc>
@@ -18719,15 +18679,9 @@
           <w:p>
             <w:pPr>
               <w:pStyle w:val="MyTable"/>
-              <w:rPr>
-                <w:b/>
-              </w:rPr>
-            </w:pPr>
-            <w:r>
-              <w:t>UC</w:t>
-            </w:r>
-            <w:r>
-              <w:t>CN-1</w:t>
+            </w:pPr>
+            <w:r>
+              <w:t>ThemTaiXe</w:t>
             </w:r>
           </w:p>
         </w:tc>
@@ -18743,7 +18697,7 @@
               <w:pStyle w:val="MyTable"/>
             </w:pPr>
             <w:r>
-              <w:t>Tên chức năng</w:t>
+              <w:t>Mô tả</w:t>
             </w:r>
           </w:p>
         </w:tc>
@@ -18756,7 +18710,15 @@
               <w:pStyle w:val="MyTable"/>
             </w:pPr>
             <w:r>
-              <w:t>ThemTaiXe</w:t>
+              <w:t xml:space="preserve">Chức năng thêm thông tin tài xế </w:t>
+            </w:r>
+            <w:proofErr w:type="gramStart"/>
+            <w:r>
+              <w:t>mới ,</w:t>
+            </w:r>
+            <w:proofErr w:type="gramEnd"/>
+            <w:r>
+              <w:t xml:space="preserve"> mô hình thể hiện tương tác với các thành phần khác trong hệ thống.</w:t>
             </w:r>
           </w:p>
         </w:tc>
@@ -18772,50 +18734,6 @@
               <w:pStyle w:val="MyTable"/>
             </w:pPr>
             <w:r>
-              <w:t>Mô tả</w:t>
-            </w:r>
-          </w:p>
-        </w:tc>
-        <w:tc>
-          <w:tcPr>
-            <w:tcW w:w="8910" w:type="dxa"/>
-          </w:tcPr>
-          <w:p>
-            <w:pPr>
-              <w:pStyle w:val="MyTable"/>
-            </w:pPr>
-            <w:r>
-              <w:t xml:space="preserve">Chức năng </w:t>
-            </w:r>
-            <w:r>
-              <w:t xml:space="preserve">thêm thông tin tài xế </w:t>
-            </w:r>
-            <w:proofErr w:type="gramStart"/>
-            <w:r>
-              <w:t>mới</w:t>
-            </w:r>
-            <w:r>
-              <w:t xml:space="preserve"> ,</w:t>
-            </w:r>
-            <w:proofErr w:type="gramEnd"/>
-            <w:r>
-              <w:t xml:space="preserve"> mô hình thể hiện tương tác với các thành phần khác trong hệ thống.</w:t>
-            </w:r>
-          </w:p>
-        </w:tc>
-      </w:tr>
-      <w:tr>
-        <w:tc>
-          <w:tcPr>
-            <w:tcW w:w="1710" w:type="dxa"/>
-            <w:shd w:val="clear" w:color="auto" w:fill="BFBFBF" w:themeFill="background1" w:themeFillShade="BF"/>
-          </w:tcPr>
-          <w:p>
-            <w:pPr>
-              <w:pStyle w:val="MyTable"/>
-            </w:pPr>
-            <w:r>
-              <w:lastRenderedPageBreak/>
               <w:t>Luồng xử lý</w:t>
             </w:r>
           </w:p>
@@ -18941,13 +18859,42 @@
               <w:rPr>
                 <w:b/>
               </w:rPr>
-              <w:t>SQ</w:t>
-            </w:r>
-            <w:r>
+              <w:t>SQP06</w:t>
+            </w:r>
+          </w:p>
+        </w:tc>
+      </w:tr>
+      <w:tr>
+        <w:tc>
+          <w:tcPr>
+            <w:tcW w:w="1710" w:type="dxa"/>
+            <w:shd w:val="clear" w:color="auto" w:fill="BFBFBF" w:themeFill="background1" w:themeFillShade="BF"/>
+          </w:tcPr>
+          <w:p>
+            <w:pPr>
+              <w:pStyle w:val="MyTable"/>
+            </w:pPr>
+            <w:r>
+              <w:t>Tham chiếu</w:t>
+            </w:r>
+          </w:p>
+        </w:tc>
+        <w:tc>
+          <w:tcPr>
+            <w:tcW w:w="8820" w:type="dxa"/>
+          </w:tcPr>
+          <w:p>
+            <w:pPr>
+              <w:pStyle w:val="MyTable"/>
               <w:rPr>
                 <w:b/>
               </w:rPr>
-              <w:t>P06</w:t>
+            </w:pPr>
+            <w:r>
+              <w:t>UC</w:t>
+            </w:r>
+            <w:r>
+              <w:t>CN-4</w:t>
             </w:r>
           </w:p>
         </w:tc>
@@ -18963,7 +18910,7 @@
               <w:pStyle w:val="MyTable"/>
             </w:pPr>
             <w:r>
-              <w:t>Tham chiếu</w:t>
+              <w:t>Tên chức năng</w:t>
             </w:r>
           </w:p>
         </w:tc>
@@ -18974,15 +18921,9 @@
           <w:p>
             <w:pPr>
               <w:pStyle w:val="MyTable"/>
-              <w:rPr>
-                <w:b/>
-              </w:rPr>
-            </w:pPr>
-            <w:r>
-              <w:t>UC</w:t>
-            </w:r>
-            <w:r>
-              <w:t>CN-4</w:t>
+            </w:pPr>
+            <w:r>
+              <w:t>TimKiem</w:t>
             </w:r>
           </w:p>
         </w:tc>
@@ -18998,7 +18939,7 @@
               <w:pStyle w:val="MyTable"/>
             </w:pPr>
             <w:r>
-              <w:t>Tên chức năng</w:t>
+              <w:t>Mô tả</w:t>
             </w:r>
           </w:p>
         </w:tc>
@@ -19011,10 +18952,15 @@
               <w:pStyle w:val="MyTable"/>
             </w:pPr>
             <w:r>
-              <w:t>T</w:t>
-            </w:r>
-            <w:r>
-              <w:t>imKiem</w:t>
+              <w:t xml:space="preserve">Chức năng tìm kiếm thông tin tài </w:t>
+            </w:r>
+            <w:proofErr w:type="gramStart"/>
+            <w:r>
+              <w:t>xế ,</w:t>
+            </w:r>
+            <w:proofErr w:type="gramEnd"/>
+            <w:r>
+              <w:t xml:space="preserve"> mô hình thể hiện tương tác với các thành phần khác trong hệ thống.</w:t>
             </w:r>
           </w:p>
         </w:tc>
@@ -19030,50 +18976,6 @@
               <w:pStyle w:val="MyTable"/>
             </w:pPr>
             <w:r>
-              <w:t>Mô tả</w:t>
-            </w:r>
-          </w:p>
-        </w:tc>
-        <w:tc>
-          <w:tcPr>
-            <w:tcW w:w="8820" w:type="dxa"/>
-          </w:tcPr>
-          <w:p>
-            <w:pPr>
-              <w:pStyle w:val="MyTable"/>
-            </w:pPr>
-            <w:r>
-              <w:t xml:space="preserve">Chức năng </w:t>
-            </w:r>
-            <w:r>
-              <w:t xml:space="preserve">tìm kiếm thông tin tài </w:t>
-            </w:r>
-            <w:proofErr w:type="gramStart"/>
-            <w:r>
-              <w:t>xế</w:t>
-            </w:r>
-            <w:r>
-              <w:t xml:space="preserve"> ,</w:t>
-            </w:r>
-            <w:proofErr w:type="gramEnd"/>
-            <w:r>
-              <w:t xml:space="preserve"> mô hình thể hiện tương tác với các thành phần khác trong hệ thống.</w:t>
-            </w:r>
-          </w:p>
-        </w:tc>
-      </w:tr>
-      <w:tr>
-        <w:tc>
-          <w:tcPr>
-            <w:tcW w:w="1710" w:type="dxa"/>
-            <w:shd w:val="clear" w:color="auto" w:fill="BFBFBF" w:themeFill="background1" w:themeFillShade="BF"/>
-          </w:tcPr>
-          <w:p>
-            <w:pPr>
-              <w:pStyle w:val="MyTable"/>
-            </w:pPr>
-            <w:r>
-              <w:lastRenderedPageBreak/>
               <w:t>Luồng xử lý</w:t>
             </w:r>
           </w:p>
@@ -19199,13 +19101,42 @@
               <w:rPr>
                 <w:b/>
               </w:rPr>
-              <w:t>SQ</w:t>
-            </w:r>
-            <w:r>
+              <w:t>SQP07</w:t>
+            </w:r>
+          </w:p>
+        </w:tc>
+      </w:tr>
+      <w:tr>
+        <w:tc>
+          <w:tcPr>
+            <w:tcW w:w="1710" w:type="dxa"/>
+            <w:shd w:val="clear" w:color="auto" w:fill="BFBFBF" w:themeFill="background1" w:themeFillShade="BF"/>
+          </w:tcPr>
+          <w:p>
+            <w:pPr>
+              <w:pStyle w:val="MyTable"/>
+            </w:pPr>
+            <w:r>
+              <w:t>Tham chiếu</w:t>
+            </w:r>
+          </w:p>
+        </w:tc>
+        <w:tc>
+          <w:tcPr>
+            <w:tcW w:w="8766" w:type="dxa"/>
+          </w:tcPr>
+          <w:p>
+            <w:pPr>
+              <w:pStyle w:val="MyTable"/>
               <w:rPr>
                 <w:b/>
               </w:rPr>
-              <w:t>P07</w:t>
+            </w:pPr>
+            <w:r>
+              <w:t>UC</w:t>
+            </w:r>
+            <w:r>
+              <w:t>CN-3</w:t>
             </w:r>
           </w:p>
         </w:tc>
@@ -19221,7 +19152,7 @@
               <w:pStyle w:val="MyTable"/>
             </w:pPr>
             <w:r>
-              <w:t>Tham chiếu</w:t>
+              <w:t>Tên chức năng</w:t>
             </w:r>
           </w:p>
         </w:tc>
@@ -19232,15 +19163,9 @@
           <w:p>
             <w:pPr>
               <w:pStyle w:val="MyTable"/>
-              <w:rPr>
-                <w:b/>
-              </w:rPr>
-            </w:pPr>
-            <w:r>
-              <w:t>UC</w:t>
-            </w:r>
-            <w:r>
-              <w:t>CN-3</w:t>
+            </w:pPr>
+            <w:r>
+              <w:t>XoaTaiXe</w:t>
             </w:r>
           </w:p>
         </w:tc>
@@ -19256,7 +19181,7 @@
               <w:pStyle w:val="MyTable"/>
             </w:pPr>
             <w:r>
-              <w:t>Tên chức năng</w:t>
+              <w:t>Mô tả</w:t>
             </w:r>
           </w:p>
         </w:tc>
@@ -19269,7 +19194,15 @@
               <w:pStyle w:val="MyTable"/>
             </w:pPr>
             <w:r>
-              <w:t>XoaTaiXe</w:t>
+              <w:t xml:space="preserve">Chức năng xóa thông tin tài </w:t>
+            </w:r>
+            <w:proofErr w:type="gramStart"/>
+            <w:r>
+              <w:t>xế ,</w:t>
+            </w:r>
+            <w:proofErr w:type="gramEnd"/>
+            <w:r>
+              <w:t xml:space="preserve"> mô hình thể hiện tương tác với các thành phần khác trong hệ thống.</w:t>
             </w:r>
           </w:p>
         </w:tc>
@@ -19285,50 +19218,6 @@
               <w:pStyle w:val="MyTable"/>
             </w:pPr>
             <w:r>
-              <w:t>Mô tả</w:t>
-            </w:r>
-          </w:p>
-        </w:tc>
-        <w:tc>
-          <w:tcPr>
-            <w:tcW w:w="8766" w:type="dxa"/>
-          </w:tcPr>
-          <w:p>
-            <w:pPr>
-              <w:pStyle w:val="MyTable"/>
-            </w:pPr>
-            <w:r>
-              <w:t xml:space="preserve">Chức năng </w:t>
-            </w:r>
-            <w:r>
-              <w:t>xóa</w:t>
-            </w:r>
-            <w:r>
-              <w:t xml:space="preserve"> thông tin tài </w:t>
-            </w:r>
-            <w:proofErr w:type="gramStart"/>
-            <w:r>
-              <w:t>xế ,</w:t>
-            </w:r>
-            <w:proofErr w:type="gramEnd"/>
-            <w:r>
-              <w:t xml:space="preserve"> mô hình thể hiện tương tác với các thành phần khác trong hệ thống.</w:t>
-            </w:r>
-          </w:p>
-        </w:tc>
-      </w:tr>
-      <w:tr>
-        <w:tc>
-          <w:tcPr>
-            <w:tcW w:w="1710" w:type="dxa"/>
-            <w:shd w:val="clear" w:color="auto" w:fill="BFBFBF" w:themeFill="background1" w:themeFillShade="BF"/>
-          </w:tcPr>
-          <w:p>
-            <w:pPr>
-              <w:pStyle w:val="MyTable"/>
-            </w:pPr>
-            <w:r>
-              <w:lastRenderedPageBreak/>
               <w:t>Luồng xử lý</w:t>
             </w:r>
           </w:p>
@@ -19463,13 +19352,42 @@
               <w:rPr>
                 <w:b/>
               </w:rPr>
-              <w:t>SQ</w:t>
-            </w:r>
-            <w:r>
+              <w:t>SQP08</w:t>
+            </w:r>
+          </w:p>
+        </w:tc>
+      </w:tr>
+      <w:tr>
+        <w:tc>
+          <w:tcPr>
+            <w:tcW w:w="1710" w:type="dxa"/>
+            <w:shd w:val="clear" w:color="auto" w:fill="BFBFBF" w:themeFill="background1" w:themeFillShade="BF"/>
+          </w:tcPr>
+          <w:p>
+            <w:pPr>
+              <w:pStyle w:val="MyTable"/>
+            </w:pPr>
+            <w:r>
+              <w:t>Tham chiếu</w:t>
+            </w:r>
+          </w:p>
+        </w:tc>
+        <w:tc>
+          <w:tcPr>
+            <w:tcW w:w="8741" w:type="dxa"/>
+          </w:tcPr>
+          <w:p>
+            <w:pPr>
+              <w:pStyle w:val="MyTable"/>
               <w:rPr>
                 <w:b/>
               </w:rPr>
-              <w:t>P08</w:t>
+            </w:pPr>
+            <w:r>
+              <w:t>UC</w:t>
+            </w:r>
+            <w:r>
+              <w:t>CN-2</w:t>
             </w:r>
           </w:p>
         </w:tc>
@@ -19485,7 +19403,7 @@
               <w:pStyle w:val="MyTable"/>
             </w:pPr>
             <w:r>
-              <w:t>Tham chiếu</w:t>
+              <w:t>Tên chức năng</w:t>
             </w:r>
           </w:p>
         </w:tc>
@@ -19496,15 +19414,9 @@
           <w:p>
             <w:pPr>
               <w:pStyle w:val="MyTable"/>
-              <w:rPr>
-                <w:b/>
-              </w:rPr>
-            </w:pPr>
-            <w:r>
-              <w:t>UC</w:t>
-            </w:r>
-            <w:r>
-              <w:t>CN-2</w:t>
+            </w:pPr>
+            <w:r>
+              <w:t>CapNhatTaiXe</w:t>
             </w:r>
           </w:p>
         </w:tc>
@@ -19520,7 +19432,7 @@
               <w:pStyle w:val="MyTable"/>
             </w:pPr>
             <w:r>
-              <w:t>Tên chức năng</w:t>
+              <w:t>Mô tả</w:t>
             </w:r>
           </w:p>
         </w:tc>
@@ -19533,7 +19445,15 @@
               <w:pStyle w:val="MyTable"/>
             </w:pPr>
             <w:r>
-              <w:t>CapNhatTaiXe</w:t>
+              <w:t xml:space="preserve">Chức năng cập nhật thông tin tài </w:t>
+            </w:r>
+            <w:proofErr w:type="gramStart"/>
+            <w:r>
+              <w:t>xế ,</w:t>
+            </w:r>
+            <w:proofErr w:type="gramEnd"/>
+            <w:r>
+              <w:t xml:space="preserve"> mô hình thể hiện tương tác với các thành phần khác trong hệ thống.</w:t>
             </w:r>
           </w:p>
         </w:tc>
@@ -19549,50 +19469,6 @@
               <w:pStyle w:val="MyTable"/>
             </w:pPr>
             <w:r>
-              <w:t>Mô tả</w:t>
-            </w:r>
-          </w:p>
-        </w:tc>
-        <w:tc>
-          <w:tcPr>
-            <w:tcW w:w="8741" w:type="dxa"/>
-          </w:tcPr>
-          <w:p>
-            <w:pPr>
-              <w:pStyle w:val="MyTable"/>
-            </w:pPr>
-            <w:r>
-              <w:t xml:space="preserve">Chức năng </w:t>
-            </w:r>
-            <w:r>
-              <w:t>cập nhật</w:t>
-            </w:r>
-            <w:r>
-              <w:t xml:space="preserve"> thông tin tài </w:t>
-            </w:r>
-            <w:proofErr w:type="gramStart"/>
-            <w:r>
-              <w:t>xế ,</w:t>
-            </w:r>
-            <w:proofErr w:type="gramEnd"/>
-            <w:r>
-              <w:t xml:space="preserve"> mô hình thể hiện tương tác với các thành phần khác trong hệ thống.</w:t>
-            </w:r>
-          </w:p>
-        </w:tc>
-      </w:tr>
-      <w:tr>
-        <w:tc>
-          <w:tcPr>
-            <w:tcW w:w="1710" w:type="dxa"/>
-            <w:shd w:val="clear" w:color="auto" w:fill="BFBFBF" w:themeFill="background1" w:themeFillShade="BF"/>
-          </w:tcPr>
-          <w:p>
-            <w:pPr>
-              <w:pStyle w:val="MyTable"/>
-            </w:pPr>
-            <w:r>
-              <w:lastRenderedPageBreak/>
               <w:t>Luồng xử lý</w:t>
             </w:r>
           </w:p>
@@ -19673,6 +19549,1968 @@
         <w:ind w:left="1080"/>
         <w:contextualSpacing w:val="0"/>
       </w:pPr>
+      <w:r>
+        <w:t xml:space="preserve">Phương thức </w:t>
+      </w:r>
+      <w:r>
+        <w:t>Tim</w:t>
+      </w:r>
+      <w:r>
+        <w:t>NhanVien</w:t>
+      </w:r>
+    </w:p>
+    <w:tbl>
+      <w:tblPr>
+        <w:tblStyle w:val="TableGrid"/>
+        <w:tblW w:w="10451" w:type="dxa"/>
+        <w:tblInd w:w="-95" w:type="dxa"/>
+        <w:tblLook w:val="04A0" w:firstRow="1" w:lastRow="0" w:firstColumn="1" w:lastColumn="0" w:noHBand="0" w:noVBand="1"/>
+      </w:tblPr>
+      <w:tblGrid>
+        <w:gridCol w:w="875"/>
+        <w:gridCol w:w="9576"/>
+      </w:tblGrid>
+      <w:tr>
+        <w:tc>
+          <w:tcPr>
+            <w:tcW w:w="875" w:type="dxa"/>
+            <w:shd w:val="clear" w:color="auto" w:fill="BFBFBF" w:themeFill="background1" w:themeFillShade="BF"/>
+          </w:tcPr>
+          <w:p>
+            <w:pPr>
+              <w:pStyle w:val="MyTable"/>
+            </w:pPr>
+            <w:r>
+              <w:t>Mã số</w:t>
+            </w:r>
+          </w:p>
+        </w:tc>
+        <w:tc>
+          <w:tcPr>
+            <w:tcW w:w="9576" w:type="dxa"/>
+          </w:tcPr>
+          <w:p>
+            <w:pPr>
+              <w:pStyle w:val="MyTable"/>
+              <w:rPr>
+                <w:b/>
+              </w:rPr>
+            </w:pPr>
+            <w:r>
+              <w:rPr>
+                <w:b/>
+              </w:rPr>
+              <w:t>SQP09</w:t>
+            </w:r>
+          </w:p>
+        </w:tc>
+      </w:tr>
+      <w:tr>
+        <w:tc>
+          <w:tcPr>
+            <w:tcW w:w="875" w:type="dxa"/>
+            <w:shd w:val="clear" w:color="auto" w:fill="BFBFBF" w:themeFill="background1" w:themeFillShade="BF"/>
+          </w:tcPr>
+          <w:p>
+            <w:pPr>
+              <w:pStyle w:val="MyTable"/>
+            </w:pPr>
+            <w:r>
+              <w:t>Tham chiếu</w:t>
+            </w:r>
+          </w:p>
+        </w:tc>
+        <w:tc>
+          <w:tcPr>
+            <w:tcW w:w="9576" w:type="dxa"/>
+          </w:tcPr>
+          <w:p>
+            <w:pPr>
+              <w:pStyle w:val="MyTable"/>
+              <w:rPr>
+                <w:b/>
+              </w:rPr>
+            </w:pPr>
+            <w:r>
+              <w:t>UC</w:t>
+            </w:r>
+            <w:r>
+              <w:t>CN-</w:t>
+            </w:r>
+          </w:p>
+        </w:tc>
+      </w:tr>
+      <w:tr>
+        <w:tc>
+          <w:tcPr>
+            <w:tcW w:w="875" w:type="dxa"/>
+            <w:shd w:val="clear" w:color="auto" w:fill="BFBFBF" w:themeFill="background1" w:themeFillShade="BF"/>
+          </w:tcPr>
+          <w:p>
+            <w:pPr>
+              <w:pStyle w:val="MyTable"/>
+            </w:pPr>
+            <w:r>
+              <w:t>Tên chức năng</w:t>
+            </w:r>
+          </w:p>
+        </w:tc>
+        <w:tc>
+          <w:tcPr>
+            <w:tcW w:w="9576" w:type="dxa"/>
+          </w:tcPr>
+          <w:p>
+            <w:pPr>
+              <w:pStyle w:val="MyTable"/>
+            </w:pPr>
+            <w:r>
+              <w:t>Tim</w:t>
+            </w:r>
+            <w:r>
+              <w:t>NhanVien</w:t>
+            </w:r>
+          </w:p>
+        </w:tc>
+      </w:tr>
+      <w:tr>
+        <w:tc>
+          <w:tcPr>
+            <w:tcW w:w="875" w:type="dxa"/>
+            <w:shd w:val="clear" w:color="auto" w:fill="BFBFBF" w:themeFill="background1" w:themeFillShade="BF"/>
+          </w:tcPr>
+          <w:p>
+            <w:pPr>
+              <w:pStyle w:val="MyTable"/>
+            </w:pPr>
+            <w:r>
+              <w:t>Mô tả</w:t>
+            </w:r>
+          </w:p>
+        </w:tc>
+        <w:tc>
+          <w:tcPr>
+            <w:tcW w:w="9576" w:type="dxa"/>
+          </w:tcPr>
+          <w:p>
+            <w:pPr>
+              <w:pStyle w:val="MyTable"/>
+            </w:pPr>
+            <w:r>
+              <w:t xml:space="preserve">Chức năng </w:t>
+            </w:r>
+            <w:r>
+              <w:t>tìm kiếm</w:t>
+            </w:r>
+            <w:r>
+              <w:t xml:space="preserve"> thông tin </w:t>
+            </w:r>
+            <w:r>
+              <w:t xml:space="preserve">nhân </w:t>
+            </w:r>
+            <w:proofErr w:type="gramStart"/>
+            <w:r>
+              <w:t>viên</w:t>
+            </w:r>
+            <w:r>
+              <w:t xml:space="preserve"> ,</w:t>
+            </w:r>
+            <w:proofErr w:type="gramEnd"/>
+            <w:r>
+              <w:t xml:space="preserve"> mô hình thể hiện tương tác với các thành phần khác trong hệ thống.</w:t>
+            </w:r>
+          </w:p>
+        </w:tc>
+      </w:tr>
+      <w:tr>
+        <w:tc>
+          <w:tcPr>
+            <w:tcW w:w="875" w:type="dxa"/>
+            <w:shd w:val="clear" w:color="auto" w:fill="BFBFBF" w:themeFill="background1" w:themeFillShade="BF"/>
+          </w:tcPr>
+          <w:p>
+            <w:pPr>
+              <w:pStyle w:val="MyTable"/>
+            </w:pPr>
+            <w:r>
+              <w:t>Luồng xử lý</w:t>
+            </w:r>
+          </w:p>
+        </w:tc>
+        <w:tc>
+          <w:tcPr>
+            <w:tcW w:w="9576" w:type="dxa"/>
+          </w:tcPr>
+          <w:p>
+            <w:pPr>
+              <w:pStyle w:val="MyTable"/>
+            </w:pPr>
+            <w:r>
+              <w:rPr>
+                <w:noProof/>
+              </w:rPr>
+              <w:drawing>
+                <wp:inline distT="0" distB="0" distL="0" distR="0">
+                  <wp:extent cx="5943600" cy="2871470"/>
+                  <wp:effectExtent l="0" t="0" r="0" b="5080"/>
+                  <wp:docPr id="57" name="Picture 57"/>
+                  <wp:cNvGraphicFramePr>
+                    <a:graphicFrameLocks xmlns:a="http://schemas.openxmlformats.org/drawingml/2006/main" noChangeAspect="1"/>
+                  </wp:cNvGraphicFramePr>
+                  <a:graphic xmlns:a="http://schemas.openxmlformats.org/drawingml/2006/main">
+                    <a:graphicData uri="http://schemas.openxmlformats.org/drawingml/2006/picture">
+                      <pic:pic xmlns:pic="http://schemas.openxmlformats.org/drawingml/2006/picture">
+                        <pic:nvPicPr>
+                          <pic:cNvPr id="57" name="1412405_Sequence_TimKiemNV.png"/>
+                          <pic:cNvPicPr/>
+                        </pic:nvPicPr>
+                        <pic:blipFill>
+                          <a:blip r:embed="rId70">
+                            <a:extLst>
+                              <a:ext uri="{28A0092B-C50C-407E-A947-70E740481C1C}">
+                                <a14:useLocalDpi xmlns:a14="http://schemas.microsoft.com/office/drawing/2010/main" val="0"/>
+                              </a:ext>
+                            </a:extLst>
+                          </a:blip>
+                          <a:stretch>
+                            <a:fillRect/>
+                          </a:stretch>
+                        </pic:blipFill>
+                        <pic:spPr>
+                          <a:xfrm>
+                            <a:off x="0" y="0"/>
+                            <a:ext cx="5943600" cy="2871470"/>
+                          </a:xfrm>
+                          <a:prstGeom prst="rect">
+                            <a:avLst/>
+                          </a:prstGeom>
+                        </pic:spPr>
+                      </pic:pic>
+                    </a:graphicData>
+                  </a:graphic>
+                </wp:inline>
+              </w:drawing>
+            </w:r>
+          </w:p>
+        </w:tc>
+      </w:tr>
+    </w:tbl>
+    <w:p>
+      <w:pPr>
+        <w:pStyle w:val="TuNormal"/>
+        <w:numPr>
+          <w:ilvl w:val="0"/>
+          <w:numId w:val="0"/>
+        </w:numPr>
+        <w:spacing w:after="120" w:line="240" w:lineRule="auto"/>
+        <w:ind w:left="1080"/>
+        <w:contextualSpacing w:val="0"/>
+      </w:pPr>
+      <w:r>
+        <w:t>Phương thức ThemNhanVien</w:t>
+      </w:r>
+    </w:p>
+    <w:tbl>
+      <w:tblPr>
+        <w:tblStyle w:val="TableGrid"/>
+        <w:tblW w:w="10451" w:type="dxa"/>
+        <w:tblInd w:w="-95" w:type="dxa"/>
+        <w:tblLook w:val="04A0" w:firstRow="1" w:lastRow="0" w:firstColumn="1" w:lastColumn="0" w:noHBand="0" w:noVBand="1"/>
+      </w:tblPr>
+      <w:tblGrid>
+        <w:gridCol w:w="875"/>
+        <w:gridCol w:w="9576"/>
+      </w:tblGrid>
+      <w:tr>
+        <w:tc>
+          <w:tcPr>
+            <w:tcW w:w="875" w:type="dxa"/>
+            <w:shd w:val="clear" w:color="auto" w:fill="BFBFBF" w:themeFill="background1" w:themeFillShade="BF"/>
+          </w:tcPr>
+          <w:p>
+            <w:pPr>
+              <w:pStyle w:val="MyTable"/>
+            </w:pPr>
+            <w:r>
+              <w:t>Mã số</w:t>
+            </w:r>
+          </w:p>
+        </w:tc>
+        <w:tc>
+          <w:tcPr>
+            <w:tcW w:w="9576" w:type="dxa"/>
+          </w:tcPr>
+          <w:p>
+            <w:pPr>
+              <w:pStyle w:val="MyTable"/>
+              <w:rPr>
+                <w:b/>
+              </w:rPr>
+            </w:pPr>
+            <w:r>
+              <w:rPr>
+                <w:b/>
+              </w:rPr>
+              <w:t>SQP10</w:t>
+            </w:r>
+          </w:p>
+        </w:tc>
+      </w:tr>
+      <w:tr>
+        <w:tc>
+          <w:tcPr>
+            <w:tcW w:w="875" w:type="dxa"/>
+            <w:shd w:val="clear" w:color="auto" w:fill="BFBFBF" w:themeFill="background1" w:themeFillShade="BF"/>
+          </w:tcPr>
+          <w:p>
+            <w:pPr>
+              <w:pStyle w:val="MyTable"/>
+            </w:pPr>
+            <w:r>
+              <w:t>Tham chiếu</w:t>
+            </w:r>
+          </w:p>
+        </w:tc>
+        <w:tc>
+          <w:tcPr>
+            <w:tcW w:w="9576" w:type="dxa"/>
+          </w:tcPr>
+          <w:p>
+            <w:pPr>
+              <w:pStyle w:val="MyTable"/>
+              <w:rPr>
+                <w:b/>
+              </w:rPr>
+            </w:pPr>
+            <w:r>
+              <w:t>UC</w:t>
+            </w:r>
+            <w:r>
+              <w:t>CN-</w:t>
+            </w:r>
+          </w:p>
+        </w:tc>
+      </w:tr>
+      <w:tr>
+        <w:tc>
+          <w:tcPr>
+            <w:tcW w:w="875" w:type="dxa"/>
+            <w:shd w:val="clear" w:color="auto" w:fill="BFBFBF" w:themeFill="background1" w:themeFillShade="BF"/>
+          </w:tcPr>
+          <w:p>
+            <w:pPr>
+              <w:pStyle w:val="MyTable"/>
+            </w:pPr>
+            <w:r>
+              <w:t>Tên chức năng</w:t>
+            </w:r>
+          </w:p>
+        </w:tc>
+        <w:tc>
+          <w:tcPr>
+            <w:tcW w:w="9576" w:type="dxa"/>
+          </w:tcPr>
+          <w:p>
+            <w:pPr>
+              <w:pStyle w:val="MyTable"/>
+            </w:pPr>
+            <w:r>
+              <w:t>ThemNhanVien</w:t>
+            </w:r>
+          </w:p>
+        </w:tc>
+      </w:tr>
+      <w:tr>
+        <w:tc>
+          <w:tcPr>
+            <w:tcW w:w="875" w:type="dxa"/>
+            <w:shd w:val="clear" w:color="auto" w:fill="BFBFBF" w:themeFill="background1" w:themeFillShade="BF"/>
+          </w:tcPr>
+          <w:p>
+            <w:pPr>
+              <w:pStyle w:val="MyTable"/>
+            </w:pPr>
+            <w:r>
+              <w:t>Mô tả</w:t>
+            </w:r>
+          </w:p>
+        </w:tc>
+        <w:tc>
+          <w:tcPr>
+            <w:tcW w:w="9576" w:type="dxa"/>
+          </w:tcPr>
+          <w:p>
+            <w:pPr>
+              <w:pStyle w:val="MyTable"/>
+            </w:pPr>
+            <w:r>
+              <w:t xml:space="preserve">Chức năng thêm thông tin nhân </w:t>
+            </w:r>
+            <w:proofErr w:type="gramStart"/>
+            <w:r>
+              <w:t>viên ,</w:t>
+            </w:r>
+            <w:proofErr w:type="gramEnd"/>
+            <w:r>
+              <w:t xml:space="preserve"> mô hình thể hiện tương tác với các thành phần khác trong hệ thống.</w:t>
+            </w:r>
+          </w:p>
+        </w:tc>
+      </w:tr>
+      <w:tr>
+        <w:tc>
+          <w:tcPr>
+            <w:tcW w:w="875" w:type="dxa"/>
+            <w:shd w:val="clear" w:color="auto" w:fill="BFBFBF" w:themeFill="background1" w:themeFillShade="BF"/>
+          </w:tcPr>
+          <w:p>
+            <w:pPr>
+              <w:pStyle w:val="MyTable"/>
+            </w:pPr>
+            <w:r>
+              <w:t>Luồng xử lý</w:t>
+            </w:r>
+          </w:p>
+        </w:tc>
+        <w:tc>
+          <w:tcPr>
+            <w:tcW w:w="9576" w:type="dxa"/>
+          </w:tcPr>
+          <w:p>
+            <w:pPr>
+              <w:pStyle w:val="MyTable"/>
+            </w:pPr>
+            <w:r>
+              <w:rPr>
+                <w:noProof/>
+              </w:rPr>
+              <w:drawing>
+                <wp:inline distT="0" distB="0" distL="0" distR="0" wp14:anchorId="60B15F95" wp14:editId="0FACB3D2">
+                  <wp:extent cx="5943600" cy="2742565"/>
+                  <wp:effectExtent l="0" t="0" r="0" b="635"/>
+                  <wp:docPr id="49" name="Picture 49"/>
+                  <wp:cNvGraphicFramePr>
+                    <a:graphicFrameLocks xmlns:a="http://schemas.openxmlformats.org/drawingml/2006/main" noChangeAspect="1"/>
+                  </wp:cNvGraphicFramePr>
+                  <a:graphic xmlns:a="http://schemas.openxmlformats.org/drawingml/2006/main">
+                    <a:graphicData uri="http://schemas.openxmlformats.org/drawingml/2006/picture">
+                      <pic:pic xmlns:pic="http://schemas.openxmlformats.org/drawingml/2006/picture">
+                        <pic:nvPicPr>
+                          <pic:cNvPr id="42" name="1412405_Sequence_ThemNV.png"/>
+                          <pic:cNvPicPr/>
+                        </pic:nvPicPr>
+                        <pic:blipFill>
+                          <a:blip r:embed="rId71">
+                            <a:extLst>
+                              <a:ext uri="{28A0092B-C50C-407E-A947-70E740481C1C}">
+                                <a14:useLocalDpi xmlns:a14="http://schemas.microsoft.com/office/drawing/2010/main" val="0"/>
+                              </a:ext>
+                            </a:extLst>
+                          </a:blip>
+                          <a:stretch>
+                            <a:fillRect/>
+                          </a:stretch>
+                        </pic:blipFill>
+                        <pic:spPr>
+                          <a:xfrm>
+                            <a:off x="0" y="0"/>
+                            <a:ext cx="5943600" cy="2742565"/>
+                          </a:xfrm>
+                          <a:prstGeom prst="rect">
+                            <a:avLst/>
+                          </a:prstGeom>
+                        </pic:spPr>
+                      </pic:pic>
+                    </a:graphicData>
+                  </a:graphic>
+                </wp:inline>
+              </w:drawing>
+            </w:r>
+          </w:p>
+        </w:tc>
+      </w:tr>
+    </w:tbl>
+    <w:p>
+      <w:pPr>
+        <w:pStyle w:val="TuNormal"/>
+        <w:numPr>
+          <w:ilvl w:val="0"/>
+          <w:numId w:val="0"/>
+        </w:numPr>
+        <w:spacing w:after="120" w:line="240" w:lineRule="auto"/>
+        <w:ind w:left="1080"/>
+        <w:contextualSpacing w:val="0"/>
+      </w:pPr>
+      <w:r>
+        <w:t xml:space="preserve">Phương thức </w:t>
+      </w:r>
+      <w:r>
+        <w:t>Sua</w:t>
+      </w:r>
+      <w:r>
+        <w:t>NhanVien</w:t>
+      </w:r>
+    </w:p>
+    <w:tbl>
+      <w:tblPr>
+        <w:tblStyle w:val="TableGrid"/>
+        <w:tblW w:w="10451" w:type="dxa"/>
+        <w:tblInd w:w="-95" w:type="dxa"/>
+        <w:tblLook w:val="04A0" w:firstRow="1" w:lastRow="0" w:firstColumn="1" w:lastColumn="0" w:noHBand="0" w:noVBand="1"/>
+      </w:tblPr>
+      <w:tblGrid>
+        <w:gridCol w:w="875"/>
+        <w:gridCol w:w="9576"/>
+      </w:tblGrid>
+      <w:tr>
+        <w:tc>
+          <w:tcPr>
+            <w:tcW w:w="875" w:type="dxa"/>
+            <w:shd w:val="clear" w:color="auto" w:fill="BFBFBF" w:themeFill="background1" w:themeFillShade="BF"/>
+          </w:tcPr>
+          <w:p>
+            <w:pPr>
+              <w:pStyle w:val="MyTable"/>
+            </w:pPr>
+            <w:r>
+              <w:t>Mã số</w:t>
+            </w:r>
+          </w:p>
+        </w:tc>
+        <w:tc>
+          <w:tcPr>
+            <w:tcW w:w="9576" w:type="dxa"/>
+          </w:tcPr>
+          <w:p>
+            <w:pPr>
+              <w:pStyle w:val="MyTable"/>
+              <w:rPr>
+                <w:b/>
+              </w:rPr>
+            </w:pPr>
+            <w:r>
+              <w:rPr>
+                <w:b/>
+              </w:rPr>
+              <w:t>SQP11</w:t>
+            </w:r>
+          </w:p>
+        </w:tc>
+      </w:tr>
+      <w:tr>
+        <w:tc>
+          <w:tcPr>
+            <w:tcW w:w="875" w:type="dxa"/>
+            <w:shd w:val="clear" w:color="auto" w:fill="BFBFBF" w:themeFill="background1" w:themeFillShade="BF"/>
+          </w:tcPr>
+          <w:p>
+            <w:pPr>
+              <w:pStyle w:val="MyTable"/>
+            </w:pPr>
+            <w:r>
+              <w:t>Tham chiếu</w:t>
+            </w:r>
+          </w:p>
+        </w:tc>
+        <w:tc>
+          <w:tcPr>
+            <w:tcW w:w="9576" w:type="dxa"/>
+          </w:tcPr>
+          <w:p>
+            <w:pPr>
+              <w:pStyle w:val="MyTable"/>
+              <w:rPr>
+                <w:b/>
+              </w:rPr>
+            </w:pPr>
+            <w:r>
+              <w:t>UC</w:t>
+            </w:r>
+            <w:r>
+              <w:t>CN-</w:t>
+            </w:r>
+          </w:p>
+        </w:tc>
+      </w:tr>
+      <w:tr>
+        <w:tc>
+          <w:tcPr>
+            <w:tcW w:w="875" w:type="dxa"/>
+            <w:shd w:val="clear" w:color="auto" w:fill="BFBFBF" w:themeFill="background1" w:themeFillShade="BF"/>
+          </w:tcPr>
+          <w:p>
+            <w:pPr>
+              <w:pStyle w:val="MyTable"/>
+            </w:pPr>
+            <w:r>
+              <w:t>Tên chức năng</w:t>
+            </w:r>
+          </w:p>
+        </w:tc>
+        <w:tc>
+          <w:tcPr>
+            <w:tcW w:w="9576" w:type="dxa"/>
+          </w:tcPr>
+          <w:p>
+            <w:pPr>
+              <w:pStyle w:val="MyTable"/>
+            </w:pPr>
+            <w:r>
+              <w:t>Sua</w:t>
+            </w:r>
+            <w:r>
+              <w:t>NhanVien</w:t>
+            </w:r>
+          </w:p>
+        </w:tc>
+      </w:tr>
+      <w:tr>
+        <w:tc>
+          <w:tcPr>
+            <w:tcW w:w="875" w:type="dxa"/>
+            <w:shd w:val="clear" w:color="auto" w:fill="BFBFBF" w:themeFill="background1" w:themeFillShade="BF"/>
+          </w:tcPr>
+          <w:p>
+            <w:pPr>
+              <w:pStyle w:val="MyTable"/>
+            </w:pPr>
+            <w:r>
+              <w:t>Mô tả</w:t>
+            </w:r>
+          </w:p>
+        </w:tc>
+        <w:tc>
+          <w:tcPr>
+            <w:tcW w:w="9576" w:type="dxa"/>
+          </w:tcPr>
+          <w:p>
+            <w:pPr>
+              <w:pStyle w:val="MyTable"/>
+            </w:pPr>
+            <w:r>
+              <w:t xml:space="preserve">Chức năng </w:t>
+            </w:r>
+            <w:r>
+              <w:t>cập nhật</w:t>
+            </w:r>
+            <w:r>
+              <w:t xml:space="preserve"> thông tin nhân </w:t>
+            </w:r>
+            <w:proofErr w:type="gramStart"/>
+            <w:r>
+              <w:t>viên ,</w:t>
+            </w:r>
+            <w:proofErr w:type="gramEnd"/>
+            <w:r>
+              <w:t xml:space="preserve"> mô hình thể hiện tương tác với các thành phần khác trong hệ thống.</w:t>
+            </w:r>
+          </w:p>
+        </w:tc>
+      </w:tr>
+      <w:tr>
+        <w:tc>
+          <w:tcPr>
+            <w:tcW w:w="875" w:type="dxa"/>
+            <w:shd w:val="clear" w:color="auto" w:fill="BFBFBF" w:themeFill="background1" w:themeFillShade="BF"/>
+          </w:tcPr>
+          <w:p>
+            <w:pPr>
+              <w:pStyle w:val="MyTable"/>
+            </w:pPr>
+            <w:r>
+              <w:t>Luồng xử lý</w:t>
+            </w:r>
+          </w:p>
+        </w:tc>
+        <w:tc>
+          <w:tcPr>
+            <w:tcW w:w="9576" w:type="dxa"/>
+          </w:tcPr>
+          <w:p>
+            <w:pPr>
+              <w:pStyle w:val="MyTable"/>
+            </w:pPr>
+            <w:r>
+              <w:rPr>
+                <w:noProof/>
+              </w:rPr>
+              <w:drawing>
+                <wp:inline distT="0" distB="0" distL="0" distR="0">
+                  <wp:extent cx="5943600" cy="2871470"/>
+                  <wp:effectExtent l="0" t="0" r="0" b="5080"/>
+                  <wp:docPr id="50" name="Picture 50"/>
+                  <wp:cNvGraphicFramePr>
+                    <a:graphicFrameLocks xmlns:a="http://schemas.openxmlformats.org/drawingml/2006/main" noChangeAspect="1"/>
+                  </wp:cNvGraphicFramePr>
+                  <a:graphic xmlns:a="http://schemas.openxmlformats.org/drawingml/2006/main">
+                    <a:graphicData uri="http://schemas.openxmlformats.org/drawingml/2006/picture">
+                      <pic:pic xmlns:pic="http://schemas.openxmlformats.org/drawingml/2006/picture">
+                        <pic:nvPicPr>
+                          <pic:cNvPr id="50" name="1412405_Sequence_CapNhatNV.png"/>
+                          <pic:cNvPicPr/>
+                        </pic:nvPicPr>
+                        <pic:blipFill>
+                          <a:blip r:embed="rId72">
+                            <a:extLst>
+                              <a:ext uri="{28A0092B-C50C-407E-A947-70E740481C1C}">
+                                <a14:useLocalDpi xmlns:a14="http://schemas.microsoft.com/office/drawing/2010/main" val="0"/>
+                              </a:ext>
+                            </a:extLst>
+                          </a:blip>
+                          <a:stretch>
+                            <a:fillRect/>
+                          </a:stretch>
+                        </pic:blipFill>
+                        <pic:spPr>
+                          <a:xfrm>
+                            <a:off x="0" y="0"/>
+                            <a:ext cx="5943600" cy="2871470"/>
+                          </a:xfrm>
+                          <a:prstGeom prst="rect">
+                            <a:avLst/>
+                          </a:prstGeom>
+                        </pic:spPr>
+                      </pic:pic>
+                    </a:graphicData>
+                  </a:graphic>
+                </wp:inline>
+              </w:drawing>
+            </w:r>
+          </w:p>
+        </w:tc>
+      </w:tr>
+    </w:tbl>
+    <w:p>
+      <w:pPr>
+        <w:pStyle w:val="TuNormal"/>
+        <w:numPr>
+          <w:ilvl w:val="0"/>
+          <w:numId w:val="0"/>
+        </w:numPr>
+        <w:spacing w:after="120" w:line="240" w:lineRule="auto"/>
+        <w:ind w:left="1080"/>
+        <w:contextualSpacing w:val="0"/>
+      </w:pPr>
+      <w:r>
+        <w:t xml:space="preserve">Phương thức </w:t>
+      </w:r>
+      <w:r>
+        <w:t>Xoa</w:t>
+      </w:r>
+      <w:r>
+        <w:t>NhanVien</w:t>
+      </w:r>
+    </w:p>
+    <w:tbl>
+      <w:tblPr>
+        <w:tblStyle w:val="TableGrid"/>
+        <w:tblW w:w="10451" w:type="dxa"/>
+        <w:tblInd w:w="-95" w:type="dxa"/>
+        <w:tblLook w:val="04A0" w:firstRow="1" w:lastRow="0" w:firstColumn="1" w:lastColumn="0" w:noHBand="0" w:noVBand="1"/>
+      </w:tblPr>
+      <w:tblGrid>
+        <w:gridCol w:w="875"/>
+        <w:gridCol w:w="9576"/>
+      </w:tblGrid>
+      <w:tr>
+        <w:tc>
+          <w:tcPr>
+            <w:tcW w:w="875" w:type="dxa"/>
+            <w:shd w:val="clear" w:color="auto" w:fill="BFBFBF" w:themeFill="background1" w:themeFillShade="BF"/>
+          </w:tcPr>
+          <w:p>
+            <w:pPr>
+              <w:pStyle w:val="MyTable"/>
+            </w:pPr>
+            <w:r>
+              <w:t>Mã số</w:t>
+            </w:r>
+          </w:p>
+        </w:tc>
+        <w:tc>
+          <w:tcPr>
+            <w:tcW w:w="9576" w:type="dxa"/>
+          </w:tcPr>
+          <w:p>
+            <w:pPr>
+              <w:pStyle w:val="MyTable"/>
+              <w:rPr>
+                <w:b/>
+              </w:rPr>
+            </w:pPr>
+            <w:r>
+              <w:rPr>
+                <w:b/>
+              </w:rPr>
+              <w:t>SQP12</w:t>
+            </w:r>
+          </w:p>
+        </w:tc>
+      </w:tr>
+      <w:tr>
+        <w:tc>
+          <w:tcPr>
+            <w:tcW w:w="875" w:type="dxa"/>
+            <w:shd w:val="clear" w:color="auto" w:fill="BFBFBF" w:themeFill="background1" w:themeFillShade="BF"/>
+          </w:tcPr>
+          <w:p>
+            <w:pPr>
+              <w:pStyle w:val="MyTable"/>
+            </w:pPr>
+            <w:r>
+              <w:t>Tham chiếu</w:t>
+            </w:r>
+          </w:p>
+        </w:tc>
+        <w:tc>
+          <w:tcPr>
+            <w:tcW w:w="9576" w:type="dxa"/>
+          </w:tcPr>
+          <w:p>
+            <w:pPr>
+              <w:pStyle w:val="MyTable"/>
+              <w:rPr>
+                <w:b/>
+              </w:rPr>
+            </w:pPr>
+            <w:r>
+              <w:t>UC</w:t>
+            </w:r>
+            <w:r>
+              <w:t>CN-</w:t>
+            </w:r>
+          </w:p>
+        </w:tc>
+      </w:tr>
+      <w:tr>
+        <w:tc>
+          <w:tcPr>
+            <w:tcW w:w="875" w:type="dxa"/>
+            <w:shd w:val="clear" w:color="auto" w:fill="BFBFBF" w:themeFill="background1" w:themeFillShade="BF"/>
+          </w:tcPr>
+          <w:p>
+            <w:pPr>
+              <w:pStyle w:val="MyTable"/>
+            </w:pPr>
+            <w:r>
+              <w:t>Tên chức năng</w:t>
+            </w:r>
+          </w:p>
+        </w:tc>
+        <w:tc>
+          <w:tcPr>
+            <w:tcW w:w="9576" w:type="dxa"/>
+          </w:tcPr>
+          <w:p>
+            <w:pPr>
+              <w:pStyle w:val="MyTable"/>
+            </w:pPr>
+            <w:r>
+              <w:t>Xoa</w:t>
+            </w:r>
+            <w:r>
+              <w:t>NhanVien</w:t>
+            </w:r>
+          </w:p>
+        </w:tc>
+      </w:tr>
+      <w:tr>
+        <w:tc>
+          <w:tcPr>
+            <w:tcW w:w="875" w:type="dxa"/>
+            <w:shd w:val="clear" w:color="auto" w:fill="BFBFBF" w:themeFill="background1" w:themeFillShade="BF"/>
+          </w:tcPr>
+          <w:p>
+            <w:pPr>
+              <w:pStyle w:val="MyTable"/>
+            </w:pPr>
+            <w:r>
+              <w:t>Mô tả</w:t>
+            </w:r>
+          </w:p>
+        </w:tc>
+        <w:tc>
+          <w:tcPr>
+            <w:tcW w:w="9576" w:type="dxa"/>
+          </w:tcPr>
+          <w:p>
+            <w:pPr>
+              <w:pStyle w:val="MyTable"/>
+            </w:pPr>
+            <w:r>
+              <w:t xml:space="preserve">Chức năng </w:t>
+            </w:r>
+            <w:r>
+              <w:t>xóa</w:t>
+            </w:r>
+            <w:r>
+              <w:t xml:space="preserve"> thông tin nhân </w:t>
+            </w:r>
+            <w:proofErr w:type="gramStart"/>
+            <w:r>
+              <w:t>viên ,</w:t>
+            </w:r>
+            <w:proofErr w:type="gramEnd"/>
+            <w:r>
+              <w:t xml:space="preserve"> mô hình thể hiện tương tác với các thành phần khác trong hệ thống.</w:t>
+            </w:r>
+          </w:p>
+        </w:tc>
+      </w:tr>
+      <w:tr>
+        <w:tc>
+          <w:tcPr>
+            <w:tcW w:w="875" w:type="dxa"/>
+            <w:shd w:val="clear" w:color="auto" w:fill="BFBFBF" w:themeFill="background1" w:themeFillShade="BF"/>
+          </w:tcPr>
+          <w:p>
+            <w:pPr>
+              <w:pStyle w:val="MyTable"/>
+            </w:pPr>
+            <w:r>
+              <w:t>Luồng xử lý</w:t>
+            </w:r>
+          </w:p>
+        </w:tc>
+        <w:tc>
+          <w:tcPr>
+            <w:tcW w:w="9576" w:type="dxa"/>
+          </w:tcPr>
+          <w:p>
+            <w:pPr>
+              <w:pStyle w:val="MyTable"/>
+            </w:pPr>
+            <w:r>
+              <w:rPr>
+                <w:noProof/>
+              </w:rPr>
+              <w:drawing>
+                <wp:inline distT="0" distB="0" distL="0" distR="0">
+                  <wp:extent cx="5943600" cy="2871470"/>
+                  <wp:effectExtent l="0" t="0" r="0" b="5080"/>
+                  <wp:docPr id="52" name="Picture 52"/>
+                  <wp:cNvGraphicFramePr>
+                    <a:graphicFrameLocks xmlns:a="http://schemas.openxmlformats.org/drawingml/2006/main" noChangeAspect="1"/>
+                  </wp:cNvGraphicFramePr>
+                  <a:graphic xmlns:a="http://schemas.openxmlformats.org/drawingml/2006/main">
+                    <a:graphicData uri="http://schemas.openxmlformats.org/drawingml/2006/picture">
+                      <pic:pic xmlns:pic="http://schemas.openxmlformats.org/drawingml/2006/picture">
+                        <pic:nvPicPr>
+                          <pic:cNvPr id="52" name="1412405_Sequence_XoaNV.png"/>
+                          <pic:cNvPicPr/>
+                        </pic:nvPicPr>
+                        <pic:blipFill>
+                          <a:blip r:embed="rId73">
+                            <a:extLst>
+                              <a:ext uri="{28A0092B-C50C-407E-A947-70E740481C1C}">
+                                <a14:useLocalDpi xmlns:a14="http://schemas.microsoft.com/office/drawing/2010/main" val="0"/>
+                              </a:ext>
+                            </a:extLst>
+                          </a:blip>
+                          <a:stretch>
+                            <a:fillRect/>
+                          </a:stretch>
+                        </pic:blipFill>
+                        <pic:spPr>
+                          <a:xfrm>
+                            <a:off x="0" y="0"/>
+                            <a:ext cx="5943600" cy="2871470"/>
+                          </a:xfrm>
+                          <a:prstGeom prst="rect">
+                            <a:avLst/>
+                          </a:prstGeom>
+                        </pic:spPr>
+                      </pic:pic>
+                    </a:graphicData>
+                  </a:graphic>
+                </wp:inline>
+              </w:drawing>
+            </w:r>
+          </w:p>
+        </w:tc>
+      </w:tr>
+    </w:tbl>
+    <w:p>
+      <w:pPr>
+        <w:pStyle w:val="TuNormal"/>
+        <w:numPr>
+          <w:ilvl w:val="0"/>
+          <w:numId w:val="0"/>
+        </w:numPr>
+        <w:spacing w:after="120" w:line="240" w:lineRule="auto"/>
+        <w:ind w:left="1080"/>
+        <w:contextualSpacing w:val="0"/>
+      </w:pPr>
+      <w:r>
+        <w:t xml:space="preserve">Phương thức </w:t>
+      </w:r>
+      <w:r>
+        <w:t>TimKhachHang</w:t>
+      </w:r>
+    </w:p>
+    <w:tbl>
+      <w:tblPr>
+        <w:tblStyle w:val="TableGrid"/>
+        <w:tblW w:w="10451" w:type="dxa"/>
+        <w:tblInd w:w="-95" w:type="dxa"/>
+        <w:tblLook w:val="04A0" w:firstRow="1" w:lastRow="0" w:firstColumn="1" w:lastColumn="0" w:noHBand="0" w:noVBand="1"/>
+      </w:tblPr>
+      <w:tblGrid>
+        <w:gridCol w:w="875"/>
+        <w:gridCol w:w="9576"/>
+      </w:tblGrid>
+      <w:tr>
+        <w:tc>
+          <w:tcPr>
+            <w:tcW w:w="1710" w:type="dxa"/>
+            <w:shd w:val="clear" w:color="auto" w:fill="BFBFBF" w:themeFill="background1" w:themeFillShade="BF"/>
+          </w:tcPr>
+          <w:p>
+            <w:pPr>
+              <w:pStyle w:val="MyTable"/>
+            </w:pPr>
+            <w:r>
+              <w:t>Mã số</w:t>
+            </w:r>
+          </w:p>
+        </w:tc>
+        <w:tc>
+          <w:tcPr>
+            <w:tcW w:w="8741" w:type="dxa"/>
+          </w:tcPr>
+          <w:p>
+            <w:pPr>
+              <w:pStyle w:val="MyTable"/>
+              <w:rPr>
+                <w:b/>
+              </w:rPr>
+            </w:pPr>
+            <w:r>
+              <w:rPr>
+                <w:b/>
+              </w:rPr>
+              <w:t>SQP13</w:t>
+            </w:r>
+          </w:p>
+        </w:tc>
+      </w:tr>
+      <w:tr>
+        <w:tc>
+          <w:tcPr>
+            <w:tcW w:w="1710" w:type="dxa"/>
+            <w:shd w:val="clear" w:color="auto" w:fill="BFBFBF" w:themeFill="background1" w:themeFillShade="BF"/>
+          </w:tcPr>
+          <w:p>
+            <w:pPr>
+              <w:pStyle w:val="MyTable"/>
+            </w:pPr>
+            <w:r>
+              <w:t>Tham chiếu</w:t>
+            </w:r>
+          </w:p>
+        </w:tc>
+        <w:tc>
+          <w:tcPr>
+            <w:tcW w:w="8741" w:type="dxa"/>
+          </w:tcPr>
+          <w:p>
+            <w:pPr>
+              <w:pStyle w:val="MyTable"/>
+              <w:rPr>
+                <w:b/>
+              </w:rPr>
+            </w:pPr>
+            <w:r>
+              <w:t>UC</w:t>
+            </w:r>
+            <w:r>
+              <w:t>CN-</w:t>
+            </w:r>
+          </w:p>
+        </w:tc>
+      </w:tr>
+      <w:tr>
+        <w:tc>
+          <w:tcPr>
+            <w:tcW w:w="1710" w:type="dxa"/>
+            <w:shd w:val="clear" w:color="auto" w:fill="BFBFBF" w:themeFill="background1" w:themeFillShade="BF"/>
+          </w:tcPr>
+          <w:p>
+            <w:pPr>
+              <w:pStyle w:val="MyTable"/>
+            </w:pPr>
+            <w:r>
+              <w:t>Tên chức năng</w:t>
+            </w:r>
+          </w:p>
+        </w:tc>
+        <w:tc>
+          <w:tcPr>
+            <w:tcW w:w="8741" w:type="dxa"/>
+          </w:tcPr>
+          <w:p>
+            <w:pPr>
+              <w:pStyle w:val="MyTable"/>
+            </w:pPr>
+            <w:r>
+              <w:t>T</w:t>
+            </w:r>
+            <w:r>
+              <w:t>imKhachHang</w:t>
+            </w:r>
+          </w:p>
+        </w:tc>
+      </w:tr>
+      <w:tr>
+        <w:tc>
+          <w:tcPr>
+            <w:tcW w:w="1710" w:type="dxa"/>
+            <w:shd w:val="clear" w:color="auto" w:fill="BFBFBF" w:themeFill="background1" w:themeFillShade="BF"/>
+          </w:tcPr>
+          <w:p>
+            <w:pPr>
+              <w:pStyle w:val="MyTable"/>
+            </w:pPr>
+            <w:r>
+              <w:t>Mô tả</w:t>
+            </w:r>
+          </w:p>
+        </w:tc>
+        <w:tc>
+          <w:tcPr>
+            <w:tcW w:w="8741" w:type="dxa"/>
+          </w:tcPr>
+          <w:p>
+            <w:pPr>
+              <w:pStyle w:val="MyTable"/>
+            </w:pPr>
+            <w:r>
+              <w:t xml:space="preserve">Chức năng </w:t>
+            </w:r>
+            <w:r>
+              <w:t xml:space="preserve">tìm thông tin khách </w:t>
+            </w:r>
+            <w:proofErr w:type="gramStart"/>
+            <w:r>
+              <w:t>hàng</w:t>
+            </w:r>
+            <w:r>
+              <w:t xml:space="preserve"> ,</w:t>
+            </w:r>
+            <w:proofErr w:type="gramEnd"/>
+            <w:r>
+              <w:t xml:space="preserve"> mô hình thể hiện tương tác với các thành phần khác trong hệ thống.</w:t>
+            </w:r>
+          </w:p>
+        </w:tc>
+      </w:tr>
+      <w:tr>
+        <w:tc>
+          <w:tcPr>
+            <w:tcW w:w="1710" w:type="dxa"/>
+            <w:shd w:val="clear" w:color="auto" w:fill="BFBFBF" w:themeFill="background1" w:themeFillShade="BF"/>
+          </w:tcPr>
+          <w:p>
+            <w:pPr>
+              <w:pStyle w:val="MyTable"/>
+            </w:pPr>
+            <w:r>
+              <w:t>Luồng xử lý</w:t>
+            </w:r>
+          </w:p>
+        </w:tc>
+        <w:tc>
+          <w:tcPr>
+            <w:tcW w:w="8741" w:type="dxa"/>
+          </w:tcPr>
+          <w:p>
+            <w:pPr>
+              <w:pStyle w:val="MyTable"/>
+            </w:pPr>
+            <w:bookmarkStart w:id="7" w:name="_GoBack"/>
+            <w:r>
+              <w:rPr>
+                <w:noProof/>
+              </w:rPr>
+              <w:drawing>
+                <wp:inline distT="0" distB="0" distL="0" distR="0">
+                  <wp:extent cx="5943600" cy="2871470"/>
+                  <wp:effectExtent l="0" t="0" r="0" b="5080"/>
+                  <wp:docPr id="58" name="Picture 58"/>
+                  <wp:cNvGraphicFramePr>
+                    <a:graphicFrameLocks xmlns:a="http://schemas.openxmlformats.org/drawingml/2006/main" noChangeAspect="1"/>
+                  </wp:cNvGraphicFramePr>
+                  <a:graphic xmlns:a="http://schemas.openxmlformats.org/drawingml/2006/main">
+                    <a:graphicData uri="http://schemas.openxmlformats.org/drawingml/2006/picture">
+                      <pic:pic xmlns:pic="http://schemas.openxmlformats.org/drawingml/2006/picture">
+                        <pic:nvPicPr>
+                          <pic:cNvPr id="58" name="1412405_Sequence_TimKiemKH.png"/>
+                          <pic:cNvPicPr/>
+                        </pic:nvPicPr>
+                        <pic:blipFill>
+                          <a:blip r:embed="rId74">
+                            <a:extLst>
+                              <a:ext uri="{28A0092B-C50C-407E-A947-70E740481C1C}">
+                                <a14:useLocalDpi xmlns:a14="http://schemas.microsoft.com/office/drawing/2010/main" val="0"/>
+                              </a:ext>
+                            </a:extLst>
+                          </a:blip>
+                          <a:stretch>
+                            <a:fillRect/>
+                          </a:stretch>
+                        </pic:blipFill>
+                        <pic:spPr>
+                          <a:xfrm>
+                            <a:off x="0" y="0"/>
+                            <a:ext cx="5943600" cy="2871470"/>
+                          </a:xfrm>
+                          <a:prstGeom prst="rect">
+                            <a:avLst/>
+                          </a:prstGeom>
+                        </pic:spPr>
+                      </pic:pic>
+                    </a:graphicData>
+                  </a:graphic>
+                </wp:inline>
+              </w:drawing>
+            </w:r>
+            <w:bookmarkEnd w:id="7"/>
+          </w:p>
+        </w:tc>
+      </w:tr>
+    </w:tbl>
+    <w:p>
+      <w:pPr>
+        <w:pStyle w:val="TuNormal"/>
+        <w:numPr>
+          <w:ilvl w:val="0"/>
+          <w:numId w:val="0"/>
+        </w:numPr>
+        <w:spacing w:after="120" w:line="240" w:lineRule="auto"/>
+        <w:ind w:left="1080"/>
+        <w:contextualSpacing w:val="0"/>
+      </w:pPr>
+      <w:r>
+        <w:t xml:space="preserve">Phương thức </w:t>
+      </w:r>
+      <w:r>
+        <w:t>ThemKhachHang</w:t>
+      </w:r>
+    </w:p>
+    <w:tbl>
+      <w:tblPr>
+        <w:tblStyle w:val="TableGrid"/>
+        <w:tblW w:w="10451" w:type="dxa"/>
+        <w:tblInd w:w="-95" w:type="dxa"/>
+        <w:tblLook w:val="04A0" w:firstRow="1" w:lastRow="0" w:firstColumn="1" w:lastColumn="0" w:noHBand="0" w:noVBand="1"/>
+      </w:tblPr>
+      <w:tblGrid>
+        <w:gridCol w:w="875"/>
+        <w:gridCol w:w="9576"/>
+      </w:tblGrid>
+      <w:tr>
+        <w:tc>
+          <w:tcPr>
+            <w:tcW w:w="875" w:type="dxa"/>
+            <w:shd w:val="clear" w:color="auto" w:fill="BFBFBF" w:themeFill="background1" w:themeFillShade="BF"/>
+          </w:tcPr>
+          <w:p>
+            <w:pPr>
+              <w:pStyle w:val="MyTable"/>
+            </w:pPr>
+            <w:r>
+              <w:t>Mã số</w:t>
+            </w:r>
+          </w:p>
+        </w:tc>
+        <w:tc>
+          <w:tcPr>
+            <w:tcW w:w="9576" w:type="dxa"/>
+          </w:tcPr>
+          <w:p>
+            <w:pPr>
+              <w:pStyle w:val="MyTable"/>
+              <w:rPr>
+                <w:b/>
+              </w:rPr>
+            </w:pPr>
+            <w:r>
+              <w:rPr>
+                <w:b/>
+              </w:rPr>
+              <w:t>SQP14</w:t>
+            </w:r>
+          </w:p>
+        </w:tc>
+      </w:tr>
+      <w:tr>
+        <w:tc>
+          <w:tcPr>
+            <w:tcW w:w="875" w:type="dxa"/>
+            <w:shd w:val="clear" w:color="auto" w:fill="BFBFBF" w:themeFill="background1" w:themeFillShade="BF"/>
+          </w:tcPr>
+          <w:p>
+            <w:pPr>
+              <w:pStyle w:val="MyTable"/>
+            </w:pPr>
+            <w:r>
+              <w:t>Tham chiếu</w:t>
+            </w:r>
+          </w:p>
+        </w:tc>
+        <w:tc>
+          <w:tcPr>
+            <w:tcW w:w="9576" w:type="dxa"/>
+          </w:tcPr>
+          <w:p>
+            <w:pPr>
+              <w:pStyle w:val="MyTable"/>
+              <w:rPr>
+                <w:b/>
+              </w:rPr>
+            </w:pPr>
+            <w:r>
+              <w:t>UC</w:t>
+            </w:r>
+            <w:r>
+              <w:t>CN-</w:t>
+            </w:r>
+          </w:p>
+        </w:tc>
+      </w:tr>
+      <w:tr>
+        <w:tc>
+          <w:tcPr>
+            <w:tcW w:w="875" w:type="dxa"/>
+            <w:shd w:val="clear" w:color="auto" w:fill="BFBFBF" w:themeFill="background1" w:themeFillShade="BF"/>
+          </w:tcPr>
+          <w:p>
+            <w:pPr>
+              <w:pStyle w:val="MyTable"/>
+            </w:pPr>
+            <w:r>
+              <w:t>Tên chức năng</w:t>
+            </w:r>
+          </w:p>
+        </w:tc>
+        <w:tc>
+          <w:tcPr>
+            <w:tcW w:w="9576" w:type="dxa"/>
+          </w:tcPr>
+          <w:p>
+            <w:pPr>
+              <w:pStyle w:val="MyTable"/>
+            </w:pPr>
+            <w:r>
+              <w:t>ThemKhachHang</w:t>
+            </w:r>
+          </w:p>
+        </w:tc>
+      </w:tr>
+      <w:tr>
+        <w:tc>
+          <w:tcPr>
+            <w:tcW w:w="875" w:type="dxa"/>
+            <w:shd w:val="clear" w:color="auto" w:fill="BFBFBF" w:themeFill="background1" w:themeFillShade="BF"/>
+          </w:tcPr>
+          <w:p>
+            <w:pPr>
+              <w:pStyle w:val="MyTable"/>
+            </w:pPr>
+            <w:r>
+              <w:t>Mô tả</w:t>
+            </w:r>
+          </w:p>
+        </w:tc>
+        <w:tc>
+          <w:tcPr>
+            <w:tcW w:w="9576" w:type="dxa"/>
+          </w:tcPr>
+          <w:p>
+            <w:pPr>
+              <w:pStyle w:val="MyTable"/>
+            </w:pPr>
+            <w:r>
+              <w:t xml:space="preserve">Chức năng thêm thông tin </w:t>
+            </w:r>
+            <w:r>
+              <w:t>khách hàng</w:t>
+            </w:r>
+            <w:r>
+              <w:t>, mô hình thể hiện tương tác với các thành phần khác trong hệ thống.</w:t>
+            </w:r>
+          </w:p>
+        </w:tc>
+      </w:tr>
+      <w:tr>
+        <w:tc>
+          <w:tcPr>
+            <w:tcW w:w="875" w:type="dxa"/>
+            <w:shd w:val="clear" w:color="auto" w:fill="BFBFBF" w:themeFill="background1" w:themeFillShade="BF"/>
+          </w:tcPr>
+          <w:p>
+            <w:pPr>
+              <w:pStyle w:val="MyTable"/>
+            </w:pPr>
+            <w:r>
+              <w:t>Luồng xử lý</w:t>
+            </w:r>
+          </w:p>
+        </w:tc>
+        <w:tc>
+          <w:tcPr>
+            <w:tcW w:w="9576" w:type="dxa"/>
+          </w:tcPr>
+          <w:p>
+            <w:pPr>
+              <w:pStyle w:val="MyTable"/>
+            </w:pPr>
+            <w:r>
+              <w:rPr>
+                <w:noProof/>
+              </w:rPr>
+              <w:drawing>
+                <wp:inline distT="0" distB="0" distL="0" distR="0">
+                  <wp:extent cx="5943600" cy="2700655"/>
+                  <wp:effectExtent l="0" t="0" r="0" b="4445"/>
+                  <wp:docPr id="54" name="Picture 54"/>
+                  <wp:cNvGraphicFramePr>
+                    <a:graphicFrameLocks xmlns:a="http://schemas.openxmlformats.org/drawingml/2006/main" noChangeAspect="1"/>
+                  </wp:cNvGraphicFramePr>
+                  <a:graphic xmlns:a="http://schemas.openxmlformats.org/drawingml/2006/main">
+                    <a:graphicData uri="http://schemas.openxmlformats.org/drawingml/2006/picture">
+                      <pic:pic xmlns:pic="http://schemas.openxmlformats.org/drawingml/2006/picture">
+                        <pic:nvPicPr>
+                          <pic:cNvPr id="54" name="1412405_Sequence_ThemKH.png"/>
+                          <pic:cNvPicPr/>
+                        </pic:nvPicPr>
+                        <pic:blipFill>
+                          <a:blip r:embed="rId75">
+                            <a:extLst>
+                              <a:ext uri="{28A0092B-C50C-407E-A947-70E740481C1C}">
+                                <a14:useLocalDpi xmlns:a14="http://schemas.microsoft.com/office/drawing/2010/main" val="0"/>
+                              </a:ext>
+                            </a:extLst>
+                          </a:blip>
+                          <a:stretch>
+                            <a:fillRect/>
+                          </a:stretch>
+                        </pic:blipFill>
+                        <pic:spPr>
+                          <a:xfrm>
+                            <a:off x="0" y="0"/>
+                            <a:ext cx="5943600" cy="2700655"/>
+                          </a:xfrm>
+                          <a:prstGeom prst="rect">
+                            <a:avLst/>
+                          </a:prstGeom>
+                        </pic:spPr>
+                      </pic:pic>
+                    </a:graphicData>
+                  </a:graphic>
+                </wp:inline>
+              </w:drawing>
+            </w:r>
+          </w:p>
+        </w:tc>
+      </w:tr>
+    </w:tbl>
+    <w:p>
+      <w:pPr>
+        <w:pStyle w:val="TuNormal"/>
+        <w:numPr>
+          <w:ilvl w:val="0"/>
+          <w:numId w:val="0"/>
+        </w:numPr>
+        <w:spacing w:after="120" w:line="240" w:lineRule="auto"/>
+        <w:ind w:left="1080"/>
+        <w:contextualSpacing w:val="0"/>
+      </w:pPr>
+      <w:r>
+        <w:t xml:space="preserve">Phương thức </w:t>
+      </w:r>
+      <w:r>
+        <w:t>SuaKhachHang</w:t>
+      </w:r>
+    </w:p>
+    <w:tbl>
+      <w:tblPr>
+        <w:tblStyle w:val="TableGrid"/>
+        <w:tblW w:w="10451" w:type="dxa"/>
+        <w:tblInd w:w="-95" w:type="dxa"/>
+        <w:tblLook w:val="04A0" w:firstRow="1" w:lastRow="0" w:firstColumn="1" w:lastColumn="0" w:noHBand="0" w:noVBand="1"/>
+      </w:tblPr>
+      <w:tblGrid>
+        <w:gridCol w:w="875"/>
+        <w:gridCol w:w="9576"/>
+      </w:tblGrid>
+      <w:tr>
+        <w:tc>
+          <w:tcPr>
+            <w:tcW w:w="875" w:type="dxa"/>
+            <w:shd w:val="clear" w:color="auto" w:fill="BFBFBF" w:themeFill="background1" w:themeFillShade="BF"/>
+          </w:tcPr>
+          <w:p>
+            <w:pPr>
+              <w:pStyle w:val="MyTable"/>
+            </w:pPr>
+            <w:r>
+              <w:t>Mã số</w:t>
+            </w:r>
+          </w:p>
+        </w:tc>
+        <w:tc>
+          <w:tcPr>
+            <w:tcW w:w="9576" w:type="dxa"/>
+          </w:tcPr>
+          <w:p>
+            <w:pPr>
+              <w:pStyle w:val="MyTable"/>
+              <w:rPr>
+                <w:b/>
+              </w:rPr>
+            </w:pPr>
+            <w:r>
+              <w:rPr>
+                <w:b/>
+              </w:rPr>
+              <w:t>SQP15</w:t>
+            </w:r>
+          </w:p>
+        </w:tc>
+      </w:tr>
+      <w:tr>
+        <w:tc>
+          <w:tcPr>
+            <w:tcW w:w="875" w:type="dxa"/>
+            <w:shd w:val="clear" w:color="auto" w:fill="BFBFBF" w:themeFill="background1" w:themeFillShade="BF"/>
+          </w:tcPr>
+          <w:p>
+            <w:pPr>
+              <w:pStyle w:val="MyTable"/>
+            </w:pPr>
+            <w:r>
+              <w:t>Tham chiếu</w:t>
+            </w:r>
+          </w:p>
+        </w:tc>
+        <w:tc>
+          <w:tcPr>
+            <w:tcW w:w="9576" w:type="dxa"/>
+          </w:tcPr>
+          <w:p>
+            <w:pPr>
+              <w:pStyle w:val="MyTable"/>
+              <w:rPr>
+                <w:b/>
+              </w:rPr>
+            </w:pPr>
+            <w:r>
+              <w:t>UC</w:t>
+            </w:r>
+            <w:r>
+              <w:t>CN-</w:t>
+            </w:r>
+          </w:p>
+        </w:tc>
+      </w:tr>
+      <w:tr>
+        <w:tc>
+          <w:tcPr>
+            <w:tcW w:w="875" w:type="dxa"/>
+            <w:shd w:val="clear" w:color="auto" w:fill="BFBFBF" w:themeFill="background1" w:themeFillShade="BF"/>
+          </w:tcPr>
+          <w:p>
+            <w:pPr>
+              <w:pStyle w:val="MyTable"/>
+            </w:pPr>
+            <w:r>
+              <w:t>Tên chức năng</w:t>
+            </w:r>
+          </w:p>
+        </w:tc>
+        <w:tc>
+          <w:tcPr>
+            <w:tcW w:w="9576" w:type="dxa"/>
+          </w:tcPr>
+          <w:p>
+            <w:pPr>
+              <w:pStyle w:val="MyTable"/>
+            </w:pPr>
+            <w:r>
+              <w:t>SuaKhachHang</w:t>
+            </w:r>
+          </w:p>
+        </w:tc>
+      </w:tr>
+      <w:tr>
+        <w:tc>
+          <w:tcPr>
+            <w:tcW w:w="875" w:type="dxa"/>
+            <w:shd w:val="clear" w:color="auto" w:fill="BFBFBF" w:themeFill="background1" w:themeFillShade="BF"/>
+          </w:tcPr>
+          <w:p>
+            <w:pPr>
+              <w:pStyle w:val="MyTable"/>
+            </w:pPr>
+            <w:r>
+              <w:t>Mô tả</w:t>
+            </w:r>
+          </w:p>
+        </w:tc>
+        <w:tc>
+          <w:tcPr>
+            <w:tcW w:w="9576" w:type="dxa"/>
+          </w:tcPr>
+          <w:p>
+            <w:pPr>
+              <w:pStyle w:val="MyTable"/>
+            </w:pPr>
+            <w:r>
+              <w:t xml:space="preserve">Chức năng </w:t>
+            </w:r>
+            <w:r>
+              <w:t xml:space="preserve">sửa thông tin khách </w:t>
+            </w:r>
+            <w:proofErr w:type="gramStart"/>
+            <w:r>
+              <w:t>hàng</w:t>
+            </w:r>
+            <w:r>
+              <w:t xml:space="preserve"> ,</w:t>
+            </w:r>
+            <w:proofErr w:type="gramEnd"/>
+            <w:r>
+              <w:t xml:space="preserve"> mô hình thể hiện tương tác với các thành phần khác trong hệ thống.</w:t>
+            </w:r>
+          </w:p>
+        </w:tc>
+      </w:tr>
+      <w:tr>
+        <w:tc>
+          <w:tcPr>
+            <w:tcW w:w="875" w:type="dxa"/>
+            <w:shd w:val="clear" w:color="auto" w:fill="BFBFBF" w:themeFill="background1" w:themeFillShade="BF"/>
+          </w:tcPr>
+          <w:p>
+            <w:pPr>
+              <w:pStyle w:val="MyTable"/>
+            </w:pPr>
+            <w:r>
+              <w:t>Luồng xử lý</w:t>
+            </w:r>
+          </w:p>
+        </w:tc>
+        <w:tc>
+          <w:tcPr>
+            <w:tcW w:w="9576" w:type="dxa"/>
+          </w:tcPr>
+          <w:p>
+            <w:pPr>
+              <w:pStyle w:val="MyTable"/>
+            </w:pPr>
+            <w:r>
+              <w:rPr>
+                <w:noProof/>
+              </w:rPr>
+              <w:drawing>
+                <wp:inline distT="0" distB="0" distL="0" distR="0">
+                  <wp:extent cx="5943600" cy="2871470"/>
+                  <wp:effectExtent l="0" t="0" r="0" b="5080"/>
+                  <wp:docPr id="55" name="Picture 55"/>
+                  <wp:cNvGraphicFramePr>
+                    <a:graphicFrameLocks xmlns:a="http://schemas.openxmlformats.org/drawingml/2006/main" noChangeAspect="1"/>
+                  </wp:cNvGraphicFramePr>
+                  <a:graphic xmlns:a="http://schemas.openxmlformats.org/drawingml/2006/main">
+                    <a:graphicData uri="http://schemas.openxmlformats.org/drawingml/2006/picture">
+                      <pic:pic xmlns:pic="http://schemas.openxmlformats.org/drawingml/2006/picture">
+                        <pic:nvPicPr>
+                          <pic:cNvPr id="55" name="1412405_Sequence_CapNhatKH.png"/>
+                          <pic:cNvPicPr/>
+                        </pic:nvPicPr>
+                        <pic:blipFill>
+                          <a:blip r:embed="rId76">
+                            <a:extLst>
+                              <a:ext uri="{28A0092B-C50C-407E-A947-70E740481C1C}">
+                                <a14:useLocalDpi xmlns:a14="http://schemas.microsoft.com/office/drawing/2010/main" val="0"/>
+                              </a:ext>
+                            </a:extLst>
+                          </a:blip>
+                          <a:stretch>
+                            <a:fillRect/>
+                          </a:stretch>
+                        </pic:blipFill>
+                        <pic:spPr>
+                          <a:xfrm>
+                            <a:off x="0" y="0"/>
+                            <a:ext cx="5943600" cy="2871470"/>
+                          </a:xfrm>
+                          <a:prstGeom prst="rect">
+                            <a:avLst/>
+                          </a:prstGeom>
+                        </pic:spPr>
+                      </pic:pic>
+                    </a:graphicData>
+                  </a:graphic>
+                </wp:inline>
+              </w:drawing>
+            </w:r>
+          </w:p>
+        </w:tc>
+      </w:tr>
+    </w:tbl>
+    <w:p>
+      <w:pPr>
+        <w:pStyle w:val="TuNormal"/>
+        <w:numPr>
+          <w:ilvl w:val="0"/>
+          <w:numId w:val="0"/>
+        </w:numPr>
+        <w:spacing w:after="120" w:line="240" w:lineRule="auto"/>
+        <w:ind w:left="1080"/>
+        <w:contextualSpacing w:val="0"/>
+      </w:pPr>
+      <w:r>
+        <w:t xml:space="preserve">Phương thức </w:t>
+      </w:r>
+      <w:r>
+        <w:t>XoaKhachHang</w:t>
+      </w:r>
+    </w:p>
+    <w:tbl>
+      <w:tblPr>
+        <w:tblStyle w:val="TableGrid"/>
+        <w:tblW w:w="10451" w:type="dxa"/>
+        <w:tblInd w:w="-95" w:type="dxa"/>
+        <w:tblLook w:val="04A0" w:firstRow="1" w:lastRow="0" w:firstColumn="1" w:lastColumn="0" w:noHBand="0" w:noVBand="1"/>
+      </w:tblPr>
+      <w:tblGrid>
+        <w:gridCol w:w="875"/>
+        <w:gridCol w:w="9576"/>
+      </w:tblGrid>
+      <w:tr>
+        <w:tc>
+          <w:tcPr>
+            <w:tcW w:w="1710" w:type="dxa"/>
+            <w:shd w:val="clear" w:color="auto" w:fill="BFBFBF" w:themeFill="background1" w:themeFillShade="BF"/>
+          </w:tcPr>
+          <w:p>
+            <w:pPr>
+              <w:pStyle w:val="MyTable"/>
+            </w:pPr>
+            <w:r>
+              <w:t>Mã số</w:t>
+            </w:r>
+          </w:p>
+        </w:tc>
+        <w:tc>
+          <w:tcPr>
+            <w:tcW w:w="8741" w:type="dxa"/>
+          </w:tcPr>
+          <w:p>
+            <w:pPr>
+              <w:pStyle w:val="MyTable"/>
+              <w:rPr>
+                <w:b/>
+              </w:rPr>
+            </w:pPr>
+            <w:r>
+              <w:rPr>
+                <w:b/>
+              </w:rPr>
+              <w:t>SQP16</w:t>
+            </w:r>
+          </w:p>
+        </w:tc>
+      </w:tr>
+      <w:tr>
+        <w:tc>
+          <w:tcPr>
+            <w:tcW w:w="1710" w:type="dxa"/>
+            <w:shd w:val="clear" w:color="auto" w:fill="BFBFBF" w:themeFill="background1" w:themeFillShade="BF"/>
+          </w:tcPr>
+          <w:p>
+            <w:pPr>
+              <w:pStyle w:val="MyTable"/>
+            </w:pPr>
+            <w:r>
+              <w:t>Tham chiếu</w:t>
+            </w:r>
+          </w:p>
+        </w:tc>
+        <w:tc>
+          <w:tcPr>
+            <w:tcW w:w="8741" w:type="dxa"/>
+          </w:tcPr>
+          <w:p>
+            <w:pPr>
+              <w:pStyle w:val="MyTable"/>
+              <w:rPr>
+                <w:b/>
+              </w:rPr>
+            </w:pPr>
+            <w:r>
+              <w:t>UC</w:t>
+            </w:r>
+            <w:r>
+              <w:t>CN-</w:t>
+            </w:r>
+          </w:p>
+        </w:tc>
+      </w:tr>
+      <w:tr>
+        <w:tc>
+          <w:tcPr>
+            <w:tcW w:w="1710" w:type="dxa"/>
+            <w:shd w:val="clear" w:color="auto" w:fill="BFBFBF" w:themeFill="background1" w:themeFillShade="BF"/>
+          </w:tcPr>
+          <w:p>
+            <w:pPr>
+              <w:pStyle w:val="MyTable"/>
+            </w:pPr>
+            <w:r>
+              <w:t>Tên chức năng</w:t>
+            </w:r>
+          </w:p>
+        </w:tc>
+        <w:tc>
+          <w:tcPr>
+            <w:tcW w:w="8741" w:type="dxa"/>
+          </w:tcPr>
+          <w:p>
+            <w:pPr>
+              <w:pStyle w:val="MyTable"/>
+            </w:pPr>
+            <w:r>
+              <w:t>XoaKhachHang</w:t>
+            </w:r>
+          </w:p>
+        </w:tc>
+      </w:tr>
+      <w:tr>
+        <w:tc>
+          <w:tcPr>
+            <w:tcW w:w="1710" w:type="dxa"/>
+            <w:shd w:val="clear" w:color="auto" w:fill="BFBFBF" w:themeFill="background1" w:themeFillShade="BF"/>
+          </w:tcPr>
+          <w:p>
+            <w:pPr>
+              <w:pStyle w:val="MyTable"/>
+            </w:pPr>
+            <w:r>
+              <w:t>Mô tả</w:t>
+            </w:r>
+          </w:p>
+        </w:tc>
+        <w:tc>
+          <w:tcPr>
+            <w:tcW w:w="8741" w:type="dxa"/>
+          </w:tcPr>
+          <w:p>
+            <w:pPr>
+              <w:pStyle w:val="MyTable"/>
+            </w:pPr>
+            <w:r>
+              <w:t xml:space="preserve">Chức năng </w:t>
+            </w:r>
+            <w:r>
+              <w:t>xóa</w:t>
+            </w:r>
+            <w:r>
+              <w:t xml:space="preserve"> thông tin </w:t>
+            </w:r>
+            <w:r>
+              <w:t>khách hàng</w:t>
+            </w:r>
+            <w:r>
+              <w:t>, mô hình thể hiện tương tác với các thành phần khác trong hệ thống.</w:t>
+            </w:r>
+          </w:p>
+        </w:tc>
+      </w:tr>
+      <w:tr>
+        <w:tc>
+          <w:tcPr>
+            <w:tcW w:w="1710" w:type="dxa"/>
+            <w:shd w:val="clear" w:color="auto" w:fill="BFBFBF" w:themeFill="background1" w:themeFillShade="BF"/>
+          </w:tcPr>
+          <w:p>
+            <w:pPr>
+              <w:pStyle w:val="MyTable"/>
+            </w:pPr>
+            <w:r>
+              <w:t>Luồng xử lý</w:t>
+            </w:r>
+          </w:p>
+        </w:tc>
+        <w:tc>
+          <w:tcPr>
+            <w:tcW w:w="8741" w:type="dxa"/>
+          </w:tcPr>
+          <w:p>
+            <w:pPr>
+              <w:pStyle w:val="MyTable"/>
+            </w:pPr>
+            <w:r>
+              <w:rPr>
+                <w:noProof/>
+              </w:rPr>
+              <w:drawing>
+                <wp:inline distT="0" distB="0" distL="0" distR="0">
+                  <wp:extent cx="5943600" cy="2871470"/>
+                  <wp:effectExtent l="0" t="0" r="0" b="5080"/>
+                  <wp:docPr id="56" name="Picture 56"/>
+                  <wp:cNvGraphicFramePr>
+                    <a:graphicFrameLocks xmlns:a="http://schemas.openxmlformats.org/drawingml/2006/main" noChangeAspect="1"/>
+                  </wp:cNvGraphicFramePr>
+                  <a:graphic xmlns:a="http://schemas.openxmlformats.org/drawingml/2006/main">
+                    <a:graphicData uri="http://schemas.openxmlformats.org/drawingml/2006/picture">
+                      <pic:pic xmlns:pic="http://schemas.openxmlformats.org/drawingml/2006/picture">
+                        <pic:nvPicPr>
+                          <pic:cNvPr id="56" name="1412405_Sequence_XoaKH.png"/>
+                          <pic:cNvPicPr/>
+                        </pic:nvPicPr>
+                        <pic:blipFill>
+                          <a:blip r:embed="rId77">
+                            <a:extLst>
+                              <a:ext uri="{28A0092B-C50C-407E-A947-70E740481C1C}">
+                                <a14:useLocalDpi xmlns:a14="http://schemas.microsoft.com/office/drawing/2010/main" val="0"/>
+                              </a:ext>
+                            </a:extLst>
+                          </a:blip>
+                          <a:stretch>
+                            <a:fillRect/>
+                          </a:stretch>
+                        </pic:blipFill>
+                        <pic:spPr>
+                          <a:xfrm>
+                            <a:off x="0" y="0"/>
+                            <a:ext cx="5943600" cy="2871470"/>
+                          </a:xfrm>
+                          <a:prstGeom prst="rect">
+                            <a:avLst/>
+                          </a:prstGeom>
+                        </pic:spPr>
+                      </pic:pic>
+                    </a:graphicData>
+                  </a:graphic>
+                </wp:inline>
+              </w:drawing>
+            </w:r>
+          </w:p>
+        </w:tc>
+      </w:tr>
+    </w:tbl>
+    <w:p>
+      <w:pPr>
+        <w:pStyle w:val="TuNormal"/>
+        <w:numPr>
+          <w:ilvl w:val="0"/>
+          <w:numId w:val="0"/>
+        </w:numPr>
+        <w:spacing w:after="120" w:line="240" w:lineRule="auto"/>
+        <w:ind w:left="1080"/>
+        <w:contextualSpacing w:val="0"/>
+      </w:pPr>
     </w:p>
     <w:p>
       <w:pPr>
@@ -19878,7 +21716,6 @@
               <w:pStyle w:val="MyTable"/>
             </w:pPr>
             <w:r>
-              <w:lastRenderedPageBreak/>
               <w:t>Mã số</w:t>
             </w:r>
           </w:p>
@@ -20327,7 +22164,6 @@
               <w:pStyle w:val="MyTable"/>
             </w:pPr>
             <w:r>
-              <w:lastRenderedPageBreak/>
               <w:t>Thuật toán</w:t>
             </w:r>
           </w:p>
@@ -20918,7 +22754,6 @@
               <w:pStyle w:val="MyTable"/>
             </w:pPr>
             <w:r>
-              <w:lastRenderedPageBreak/>
               <w:t>Thuật toán</w:t>
             </w:r>
           </w:p>
@@ -20933,10 +22768,10 @@
             </w:pPr>
             <w:r>
               <w:object w:dxaOrig="8685" w:dyaOrig="10320">
-                <v:shape id="_x0000_i1036" type="#_x0000_t75" style="width:353.25pt;height:420pt" o:ole="">
-                  <v:imagedata r:id="rId70" o:title=""/>
+                <v:shape id="_x0000_i1033" type="#_x0000_t75" style="width:353pt;height:420.2pt" o:ole="">
+                  <v:imagedata r:id="rId78" o:title=""/>
                 </v:shape>
-                <o:OLEObject Type="Embed" ProgID="Visio.Drawing.15" ShapeID="_x0000_i1036" DrawAspect="Content" ObjectID="_1573024281" r:id="rId71"/>
+                <o:OLEObject Type="Embed" ProgID="Visio.Drawing.15" ShapeID="_x0000_i1033" DrawAspect="Content" ObjectID="_1573074543" r:id="rId79"/>
               </w:object>
             </w:r>
           </w:p>
@@ -21188,7 +23023,6 @@
               <w:pStyle w:val="MyTable"/>
             </w:pPr>
             <w:r>
-              <w:lastRenderedPageBreak/>
               <w:t>Thuật toán</w:t>
             </w:r>
           </w:p>
@@ -21203,10 +23037,10 @@
             </w:pPr>
             <w:r>
               <w:object w:dxaOrig="8685" w:dyaOrig="10320">
-                <v:shape id="_x0000_i1037" type="#_x0000_t75" style="width:353.25pt;height:420pt" o:ole="">
-                  <v:imagedata r:id="rId72" o:title=""/>
+                <v:shape id="_x0000_i1034" type="#_x0000_t75" style="width:353pt;height:420.2pt" o:ole="">
+                  <v:imagedata r:id="rId80" o:title=""/>
                 </v:shape>
-                <o:OLEObject Type="Embed" ProgID="Visio.Drawing.15" ShapeID="_x0000_i1037" DrawAspect="Content" ObjectID="_1573024282" r:id="rId73"/>
+                <o:OLEObject Type="Embed" ProgID="Visio.Drawing.15" ShapeID="_x0000_i1034" DrawAspect="Content" ObjectID="_1573074544" r:id="rId81"/>
               </w:object>
             </w:r>
           </w:p>
@@ -21458,7 +23292,6 @@
               <w:pStyle w:val="MyTable"/>
             </w:pPr>
             <w:r>
-              <w:lastRenderedPageBreak/>
               <w:t>Thuật toán</w:t>
             </w:r>
           </w:p>
@@ -21473,10 +23306,10 @@
             </w:pPr>
             <w:r>
               <w:object w:dxaOrig="8685" w:dyaOrig="10320">
-                <v:shape id="_x0000_i1034" type="#_x0000_t75" style="width:353.25pt;height:420pt" o:ole="">
-                  <v:imagedata r:id="rId74" o:title=""/>
+                <v:shape id="_x0000_i1035" type="#_x0000_t75" style="width:353pt;height:420.2pt" o:ole="">
+                  <v:imagedata r:id="rId82" o:title=""/>
                 </v:shape>
-                <o:OLEObject Type="Embed" ProgID="Visio.Drawing.15" ShapeID="_x0000_i1034" DrawAspect="Content" ObjectID="_1573024283" r:id="rId75"/>
+                <o:OLEObject Type="Embed" ProgID="Visio.Drawing.15" ShapeID="_x0000_i1035" DrawAspect="Content" ObjectID="_1573074545" r:id="rId83"/>
               </w:object>
             </w:r>
           </w:p>
@@ -22054,7 +23887,6 @@
               <w:pStyle w:val="MyTable"/>
             </w:pPr>
             <w:r>
-              <w:lastRenderedPageBreak/>
               <w:t>Thuật toán</w:t>
             </w:r>
           </w:p>
@@ -22069,10 +23901,10 @@
             </w:pPr>
             <w:r>
               <w:object w:dxaOrig="8685" w:dyaOrig="10320">
-                <v:shape id="_x0000_i1033" type="#_x0000_t75" style="width:353.25pt;height:420pt" o:ole="">
-                  <v:imagedata r:id="rId76" o:title=""/>
+                <v:shape id="_x0000_i1036" type="#_x0000_t75" style="width:353pt;height:420.2pt" o:ole="">
+                  <v:imagedata r:id="rId84" o:title=""/>
                 </v:shape>
-                <o:OLEObject Type="Embed" ProgID="Visio.Drawing.15" ShapeID="_x0000_i1033" DrawAspect="Content" ObjectID="_1573024284" r:id="rId77"/>
+                <o:OLEObject Type="Embed" ProgID="Visio.Drawing.15" ShapeID="_x0000_i1036" DrawAspect="Content" ObjectID="_1573074546" r:id="rId85"/>
               </w:object>
             </w:r>
           </w:p>
@@ -22340,7 +24172,6 @@
               <w:pStyle w:val="MyTable"/>
             </w:pPr>
             <w:r>
-              <w:lastRenderedPageBreak/>
               <w:t>Thuật toán</w:t>
             </w:r>
           </w:p>
@@ -22355,10 +24186,10 @@
             </w:pPr>
             <w:r>
               <w:object w:dxaOrig="8685" w:dyaOrig="10320">
-                <v:shape id="_x0000_i1038" type="#_x0000_t75" style="width:353.25pt;height:420pt" o:ole="">
-                  <v:imagedata r:id="rId78" o:title=""/>
+                <v:shape id="_x0000_i1037" type="#_x0000_t75" style="width:353pt;height:420.2pt" o:ole="">
+                  <v:imagedata r:id="rId86" o:title=""/>
                 </v:shape>
-                <o:OLEObject Type="Embed" ProgID="Visio.Drawing.15" ShapeID="_x0000_i1038" DrawAspect="Content" ObjectID="_1573024285" r:id="rId79"/>
+                <o:OLEObject Type="Embed" ProgID="Visio.Drawing.15" ShapeID="_x0000_i1037" DrawAspect="Content" ObjectID="_1573074547" r:id="rId87"/>
               </w:object>
             </w:r>
           </w:p>
@@ -22473,10 +24304,7 @@
               <w:t>UC</w:t>
             </w:r>
             <w:r>
-              <w:t>CN-</w:t>
-            </w:r>
-            <w:r>
-              <w:t>3</w:t>
+              <w:t>CN-3</w:t>
             </w:r>
           </w:p>
         </w:tc>
@@ -22626,7 +24454,6 @@
               <w:pStyle w:val="MyTable"/>
             </w:pPr>
             <w:r>
-              <w:lastRenderedPageBreak/>
               <w:t>Thuật toán</w:t>
             </w:r>
           </w:p>
@@ -22641,14 +24468,12 @@
             </w:pPr>
             <w:r>
               <w:object w:dxaOrig="8685" w:dyaOrig="10320">
-                <v:shape id="_x0000_i1039" type="#_x0000_t75" style="width:353.25pt;height:420pt" o:ole="">
-                  <v:imagedata r:id="rId80" o:title=""/>
+                <v:shape id="_x0000_i1038" type="#_x0000_t75" style="width:353pt;height:420.2pt" o:ole="">
+                  <v:imagedata r:id="rId88" o:title=""/>
                 </v:shape>
-                <o:OLEObject Type="Embed" ProgID="Visio.Drawing.15" ShapeID="_x0000_i1039" DrawAspect="Content" ObjectID="_1573024286" r:id="rId81"/>
+                <o:OLEObject Type="Embed" ProgID="Visio.Drawing.15" ShapeID="_x0000_i1038" DrawAspect="Content" ObjectID="_1573074548" r:id="rId89"/>
               </w:object>
             </w:r>
-            <w:bookmarkStart w:id="7" w:name="_GoBack"/>
-            <w:bookmarkEnd w:id="7"/>
           </w:p>
         </w:tc>
       </w:tr>
@@ -22761,10 +24586,7 @@
               <w:t>UC</w:t>
             </w:r>
             <w:r>
-              <w:t>CN-</w:t>
-            </w:r>
-            <w:r>
-              <w:t>2</w:t>
+              <w:t>CN-2</w:t>
             </w:r>
           </w:p>
         </w:tc>
@@ -22923,7 +24745,6 @@
               <w:pStyle w:val="MyTable"/>
             </w:pPr>
             <w:r>
-              <w:lastRenderedPageBreak/>
               <w:t>Thuật toán</w:t>
             </w:r>
           </w:p>
@@ -22938,10 +24759,10 @@
             </w:pPr>
             <w:r>
               <w:object w:dxaOrig="8685" w:dyaOrig="10320">
-                <v:shape id="_x0000_i1035" type="#_x0000_t75" style="width:353.25pt;height:420pt" o:ole="">
-                  <v:imagedata r:id="rId82" o:title=""/>
+                <v:shape id="_x0000_i1039" type="#_x0000_t75" style="width:353pt;height:420.2pt" o:ole="">
+                  <v:imagedata r:id="rId90" o:title=""/>
                 </v:shape>
-                <o:OLEObject Type="Embed" ProgID="Visio.Drawing.15" ShapeID="_x0000_i1035" DrawAspect="Content" ObjectID="_1573024287" r:id="rId83"/>
+                <o:OLEObject Type="Embed" ProgID="Visio.Drawing.15" ShapeID="_x0000_i1039" DrawAspect="Content" ObjectID="_1573074549" r:id="rId91"/>
               </w:object>
             </w:r>
           </w:p>
@@ -23192,7 +25013,6 @@
               <w:pStyle w:val="MyTable"/>
             </w:pPr>
             <w:r>
-              <w:lastRenderedPageBreak/>
               <w:t>Thuật toán</w:t>
             </w:r>
           </w:p>
@@ -23501,8 +25321,8 @@
 </file>
 
 <file path=word/numbering.xml><?xml version="1.0" encoding="utf-8"?>
-<w:numbering xmlns:wpc="http://schemas.microsoft.com/office/word/2010/wordprocessingCanvas" xmlns:mc="http://schemas.openxmlformats.org/markup-compatibility/2006" xmlns:o="urn:schemas-microsoft-com:office:office" xmlns:r="http://schemas.openxmlformats.org/officeDocument/2006/relationships" xmlns:m="http://schemas.openxmlformats.org/officeDocument/2006/math" xmlns:v="urn:schemas-microsoft-com:vml" xmlns:wp14="http://schemas.microsoft.com/office/word/2010/wordprocessingDrawing" xmlns:wp="http://schemas.openxmlformats.org/drawingml/2006/wordprocessingDrawing" xmlns:w10="urn:schemas-microsoft-com:office:word" xmlns:w="http://schemas.openxmlformats.org/wordprocessingml/2006/main" xmlns:w14="http://schemas.microsoft.com/office/word/2010/wordml" xmlns:w15="http://schemas.microsoft.com/office/word/2012/wordml" xmlns:wpg="http://schemas.microsoft.com/office/word/2010/wordprocessingGroup" xmlns:wpi="http://schemas.microsoft.com/office/word/2010/wordprocessingInk" xmlns:wne="http://schemas.microsoft.com/office/word/2006/wordml" xmlns:wps="http://schemas.microsoft.com/office/word/2010/wordprocessingShape" mc:Ignorable="w14 w15 wp14">
-  <w:abstractNum w:abstractNumId="0">
+<w:numbering xmlns:wpc="http://schemas.microsoft.com/office/word/2010/wordprocessingCanvas" xmlns:cx="http://schemas.microsoft.com/office/drawing/2014/chartex" xmlns:cx1="http://schemas.microsoft.com/office/drawing/2015/9/8/chartex" xmlns:cx2="http://schemas.microsoft.com/office/drawing/2015/10/21/chartex" xmlns:cx3="http://schemas.microsoft.com/office/drawing/2016/5/9/chartex" xmlns:cx4="http://schemas.microsoft.com/office/drawing/2016/5/10/chartex" xmlns:cx5="http://schemas.microsoft.com/office/drawing/2016/5/11/chartex" xmlns:cx6="http://schemas.microsoft.com/office/drawing/2016/5/12/chartex" xmlns:cx7="http://schemas.microsoft.com/office/drawing/2016/5/13/chartex" xmlns:cx8="http://schemas.microsoft.com/office/drawing/2016/5/14/chartex" xmlns:mc="http://schemas.openxmlformats.org/markup-compatibility/2006" xmlns:aink="http://schemas.microsoft.com/office/drawing/2016/ink" xmlns:am3d="http://schemas.microsoft.com/office/drawing/2017/model3d" xmlns:o="urn:schemas-microsoft-com:office:office" xmlns:r="http://schemas.openxmlformats.org/officeDocument/2006/relationships" xmlns:m="http://schemas.openxmlformats.org/officeDocument/2006/math" xmlns:v="urn:schemas-microsoft-com:vml" xmlns:wp14="http://schemas.microsoft.com/office/word/2010/wordprocessingDrawing" xmlns:wp="http://schemas.openxmlformats.org/drawingml/2006/wordprocessingDrawing" xmlns:w10="urn:schemas-microsoft-com:office:word" xmlns:w="http://schemas.openxmlformats.org/wordprocessingml/2006/main" xmlns:w14="http://schemas.microsoft.com/office/word/2010/wordml" xmlns:w15="http://schemas.microsoft.com/office/word/2012/wordml" xmlns:w16se="http://schemas.microsoft.com/office/word/2015/wordml/symex" xmlns:wpg="http://schemas.microsoft.com/office/word/2010/wordprocessingGroup" xmlns:wpi="http://schemas.microsoft.com/office/word/2010/wordprocessingInk" xmlns:wne="http://schemas.microsoft.com/office/word/2006/wordml" xmlns:wps="http://schemas.microsoft.com/office/word/2010/wordprocessingShape" mc:Ignorable="w14 w15 w16se wp14">
+  <w:abstractNum w:abstractNumId="0" w15:restartNumberingAfterBreak="0">
     <w:nsid w:val="03A213BE"/>
     <w:multiLevelType w:val="hybridMultilevel"/>
     <w:tmpl w:val="4B6028DC"/>
@@ -23614,7 +25434,7 @@
       </w:rPr>
     </w:lvl>
   </w:abstractNum>
-  <w:abstractNum w:abstractNumId="1">
+  <w:abstractNum w:abstractNumId="1" w15:restartNumberingAfterBreak="0">
     <w:nsid w:val="06257071"/>
     <w:multiLevelType w:val="multilevel"/>
     <w:tmpl w:val="DFCAEAFE"/>
@@ -23710,7 +25530,7 @@
       </w:pPr>
     </w:lvl>
   </w:abstractNum>
-  <w:abstractNum w:abstractNumId="2">
+  <w:abstractNum w:abstractNumId="2" w15:restartNumberingAfterBreak="0">
     <w:nsid w:val="094F5771"/>
     <w:multiLevelType w:val="hybridMultilevel"/>
     <w:tmpl w:val="E0C6C794"/>
@@ -23824,7 +25644,7 @@
       </w:rPr>
     </w:lvl>
   </w:abstractNum>
-  <w:abstractNum w:abstractNumId="3">
+  <w:abstractNum w:abstractNumId="3" w15:restartNumberingAfterBreak="0">
     <w:nsid w:val="196D1671"/>
     <w:multiLevelType w:val="multilevel"/>
     <w:tmpl w:val="42AE90D6"/>
@@ -23939,7 +25759,7 @@
       </w:rPr>
     </w:lvl>
   </w:abstractNum>
-  <w:abstractNum w:abstractNumId="4">
+  <w:abstractNum w:abstractNumId="4" w15:restartNumberingAfterBreak="0">
     <w:nsid w:val="24CB2791"/>
     <w:multiLevelType w:val="multilevel"/>
     <w:tmpl w:val="0409001F"/>
@@ -24025,7 +25845,7 @@
       </w:pPr>
     </w:lvl>
   </w:abstractNum>
-  <w:abstractNum w:abstractNumId="5">
+  <w:abstractNum w:abstractNumId="5" w15:restartNumberingAfterBreak="0">
     <w:nsid w:val="289B7C1E"/>
     <w:multiLevelType w:val="multilevel"/>
     <w:tmpl w:val="AB3807E0"/>
@@ -24116,7 +25936,7 @@
       </w:pPr>
     </w:lvl>
   </w:abstractNum>
-  <w:abstractNum w:abstractNumId="6">
+  <w:abstractNum w:abstractNumId="6" w15:restartNumberingAfterBreak="0">
     <w:nsid w:val="2BAB6EE8"/>
     <w:multiLevelType w:val="multilevel"/>
     <w:tmpl w:val="C7C2FA44"/>
@@ -24234,7 +26054,7 @@
       </w:rPr>
     </w:lvl>
   </w:abstractNum>
-  <w:abstractNum w:abstractNumId="7">
+  <w:abstractNum w:abstractNumId="7" w15:restartNumberingAfterBreak="0">
     <w:nsid w:val="2BC26A9A"/>
     <w:multiLevelType w:val="hybridMultilevel"/>
     <w:tmpl w:val="EA123DB6"/>
@@ -24323,13 +26143,13 @@
       </w:pPr>
     </w:lvl>
   </w:abstractNum>
-  <w:abstractNum w:abstractNumId="8">
+  <w:abstractNum w:abstractNumId="8" w15:restartNumberingAfterBreak="0">
     <w:nsid w:val="40B05AC8"/>
     <w:multiLevelType w:val="multilevel"/>
     <w:tmpl w:val="AB3807E0"/>
     <w:numStyleLink w:val="Style1"/>
   </w:abstractNum>
-  <w:abstractNum w:abstractNumId="9">
+  <w:abstractNum w:abstractNumId="9" w15:restartNumberingAfterBreak="0">
     <w:nsid w:val="42446019"/>
     <w:multiLevelType w:val="multilevel"/>
     <w:tmpl w:val="0409001D"/>
@@ -24415,7 +26235,7 @@
       </w:pPr>
     </w:lvl>
   </w:abstractNum>
-  <w:abstractNum w:abstractNumId="10">
+  <w:abstractNum w:abstractNumId="10" w15:restartNumberingAfterBreak="0">
     <w:nsid w:val="5C2A7805"/>
     <w:multiLevelType w:val="multilevel"/>
     <w:tmpl w:val="0409001F"/>
@@ -24501,7 +26321,7 @@
       </w:pPr>
     </w:lvl>
   </w:abstractNum>
-  <w:abstractNum w:abstractNumId="11">
+  <w:abstractNum w:abstractNumId="11" w15:restartNumberingAfterBreak="0">
     <w:nsid w:val="5EED0622"/>
     <w:multiLevelType w:val="multilevel"/>
     <w:tmpl w:val="0409001F"/>
@@ -24587,7 +26407,7 @@
       </w:pPr>
     </w:lvl>
   </w:abstractNum>
-  <w:abstractNum w:abstractNumId="12">
+  <w:abstractNum w:abstractNumId="12" w15:restartNumberingAfterBreak="0">
     <w:nsid w:val="6C6C3D93"/>
     <w:multiLevelType w:val="hybridMultilevel"/>
     <w:tmpl w:val="D608837A"/>
@@ -24673,7 +26493,7 @@
       </w:pPr>
     </w:lvl>
   </w:abstractNum>
-  <w:abstractNum w:abstractNumId="13">
+  <w:abstractNum w:abstractNumId="13" w15:restartNumberingAfterBreak="0">
     <w:nsid w:val="723E09E4"/>
     <w:multiLevelType w:val="hybridMultilevel"/>
     <w:tmpl w:val="65861D20"/>
@@ -24759,7 +26579,7 @@
       </w:pPr>
     </w:lvl>
   </w:abstractNum>
-  <w:abstractNum w:abstractNumId="14">
+  <w:abstractNum w:abstractNumId="14" w15:restartNumberingAfterBreak="0">
     <w:nsid w:val="75EA5132"/>
     <w:multiLevelType w:val="multilevel"/>
     <w:tmpl w:val="750495F2"/>
@@ -24873,7 +26693,7 @@
       </w:rPr>
     </w:lvl>
   </w:abstractNum>
-  <w:abstractNum w:abstractNumId="15">
+  <w:abstractNum w:abstractNumId="15" w15:restartNumberingAfterBreak="0">
     <w:nsid w:val="77071EE0"/>
     <w:multiLevelType w:val="hybridMultilevel"/>
     <w:tmpl w:val="B1440E4C"/>
@@ -24959,7 +26779,7 @@
       </w:pPr>
     </w:lvl>
   </w:abstractNum>
-  <w:abstractNum w:abstractNumId="16">
+  <w:abstractNum w:abstractNumId="16" w15:restartNumberingAfterBreak="0">
     <w:nsid w:val="7CCA2CCB"/>
     <w:multiLevelType w:val="multilevel"/>
     <w:tmpl w:val="AB3807E0"/>
@@ -26098,7 +27918,7 @@
 </file>
 
 <file path=word/styles.xml><?xml version="1.0" encoding="utf-8"?>
-<w:styles xmlns:mc="http://schemas.openxmlformats.org/markup-compatibility/2006" xmlns:r="http://schemas.openxmlformats.org/officeDocument/2006/relationships" xmlns:w="http://schemas.openxmlformats.org/wordprocessingml/2006/main" xmlns:w14="http://schemas.microsoft.com/office/word/2010/wordml" xmlns:w15="http://schemas.microsoft.com/office/word/2012/wordml" mc:Ignorable="w14 w15">
+<w:styles xmlns:mc="http://schemas.openxmlformats.org/markup-compatibility/2006" xmlns:r="http://schemas.openxmlformats.org/officeDocument/2006/relationships" xmlns:w="http://schemas.openxmlformats.org/wordprocessingml/2006/main" xmlns:w14="http://schemas.microsoft.com/office/word/2010/wordml" xmlns:w15="http://schemas.microsoft.com/office/word/2012/wordml" xmlns:w16se="http://schemas.microsoft.com/office/word/2015/wordml/symex" mc:Ignorable="w14 w15 w16se">
   <w:docDefaults>
     <w:rPrDefault>
       <w:rPr>
@@ -26115,7 +27935,7 @@
       </w:pPr>
     </w:pPrDefault>
   </w:docDefaults>
-  <w:latentStyles w:defLockedState="0" w:defUIPriority="99" w:defSemiHidden="0" w:defUnhideWhenUsed="0" w:defQFormat="0" w:count="371">
+  <w:latentStyles w:defLockedState="0" w:defUIPriority="99" w:defSemiHidden="0" w:defUnhideWhenUsed="0" w:defQFormat="0" w:count="375">
     <w:lsdException w:name="Normal" w:uiPriority="0" w:qFormat="1"/>
     <w:lsdException w:name="heading 1" w:uiPriority="9" w:qFormat="1"/>
     <w:lsdException w:name="heading 2" w:semiHidden="1" w:uiPriority="9" w:unhideWhenUsed="1" w:qFormat="1"/>
@@ -26221,7 +28041,6 @@
     <w:lsdException w:name="HTML Sample" w:semiHidden="1" w:unhideWhenUsed="1"/>
     <w:lsdException w:name="HTML Typewriter" w:semiHidden="1" w:unhideWhenUsed="1"/>
     <w:lsdException w:name="HTML Variable" w:semiHidden="1" w:unhideWhenUsed="1"/>
-    <w:lsdException w:name="Normal Table" w:semiHidden="1" w:unhideWhenUsed="1"/>
     <w:lsdException w:name="annotation subject" w:semiHidden="1" w:unhideWhenUsed="1"/>
     <w:lsdException w:name="No List" w:semiHidden="1" w:unhideWhenUsed="1"/>
     <w:lsdException w:name="Outline List 1" w:semiHidden="1" w:unhideWhenUsed="1"/>
@@ -26265,10 +28084,8 @@
     <w:lsdException w:name="Table Elegant" w:semiHidden="1" w:unhideWhenUsed="1"/>
     <w:lsdException w:name="Table Professional" w:semiHidden="1" w:unhideWhenUsed="1"/>
     <w:lsdException w:name="Table Subtle 1" w:semiHidden="1" w:unhideWhenUsed="1"/>
-    <w:lsdException w:name="Table Subtle 2" w:semiHidden="1" w:unhideWhenUsed="1"/>
     <w:lsdException w:name="Table Web 1" w:semiHidden="1" w:unhideWhenUsed="1"/>
     <w:lsdException w:name="Table Web 2" w:semiHidden="1" w:unhideWhenUsed="1"/>
-    <w:lsdException w:name="Table Web 3" w:semiHidden="1" w:unhideWhenUsed="1"/>
     <w:lsdException w:name="Balloon Text" w:semiHidden="1" w:unhideWhenUsed="1"/>
     <w:lsdException w:name="Table Grid" w:uiPriority="59"/>
     <w:lsdException w:name="Table Theme" w:semiHidden="1" w:unhideWhenUsed="1"/>
@@ -26487,6 +28304,10 @@
     <w:lsdException w:name="List Table 5 Dark Accent 6" w:uiPriority="50"/>
     <w:lsdException w:name="List Table 6 Colorful Accent 6" w:uiPriority="51"/>
     <w:lsdException w:name="List Table 7 Colorful Accent 6" w:uiPriority="52"/>
+    <w:lsdException w:name="Mention" w:semiHidden="1" w:unhideWhenUsed="1"/>
+    <w:lsdException w:name="Smart Hyperlink" w:semiHidden="1" w:unhideWhenUsed="1"/>
+    <w:lsdException w:name="Hashtag" w:semiHidden="1" w:unhideWhenUsed="1"/>
+    <w:lsdException w:name="Unresolved Mention" w:semiHidden="1" w:unhideWhenUsed="1"/>
   </w:latentStyles>
   <w:style w:type="paragraph" w:default="1" w:styleId="Normal">
     <w:name w:val="Normal"/>
@@ -26979,7 +28800,6 @@
       <w:spacing w:before="0" w:after="0" w:line="240" w:lineRule="auto"/>
     </w:pPr>
     <w:tblPr>
-      <w:tblInd w:w="0" w:type="dxa"/>
       <w:tblBorders>
         <w:top w:val="single" w:sz="4" w:space="0" w:color="auto"/>
         <w:left w:val="single" w:sz="4" w:space="0" w:color="auto"/>
@@ -26988,12 +28808,6 @@
         <w:insideH w:val="single" w:sz="4" w:space="0" w:color="auto"/>
         <w:insideV w:val="single" w:sz="4" w:space="0" w:color="auto"/>
       </w:tblBorders>
-      <w:tblCellMar>
-        <w:top w:w="0" w:type="dxa"/>
-        <w:left w:w="108" w:type="dxa"/>
-        <w:bottom w:w="0" w:type="dxa"/>
-        <w:right w:w="108" w:type="dxa"/>
-      </w:tblCellMar>
     </w:tblPr>
   </w:style>
   <w:style w:type="character" w:customStyle="1" w:styleId="ParagrapChar">
@@ -27591,7 +29405,6 @@
     <w:tblPr>
       <w:tblStyleRowBandSize w:val="1"/>
       <w:tblStyleColBandSize w:val="1"/>
-      <w:tblInd w:w="0" w:type="dxa"/>
       <w:tblBorders>
         <w:top w:val="single" w:sz="4" w:space="0" w:color="BFBFBF" w:themeColor="background1" w:themeShade="BF"/>
         <w:left w:val="single" w:sz="4" w:space="0" w:color="BFBFBF" w:themeColor="background1" w:themeShade="BF"/>
@@ -27600,12 +29413,6 @@
         <w:insideH w:val="single" w:sz="4" w:space="0" w:color="BFBFBF" w:themeColor="background1" w:themeShade="BF"/>
         <w:insideV w:val="single" w:sz="4" w:space="0" w:color="BFBFBF" w:themeColor="background1" w:themeShade="BF"/>
       </w:tblBorders>
-      <w:tblCellMar>
-        <w:top w:w="0" w:type="dxa"/>
-        <w:left w:w="108" w:type="dxa"/>
-        <w:bottom w:w="0" w:type="dxa"/>
-        <w:right w:w="108" w:type="dxa"/>
-      </w:tblCellMar>
     </w:tblPr>
     <w:tblStylePr w:type="firstRow">
       <w:rPr>
@@ -27983,7 +29790,7 @@
 </file>
 
 <file path=customXml/itemProps2.xml><?xml version="1.0" encoding="utf-8"?>
-<ds:datastoreItem xmlns:ds="http://schemas.openxmlformats.org/officeDocument/2006/customXml" ds:itemID="{14B26F68-FFCE-4EFF-B0CE-CB3E430B555E}">
+<ds:datastoreItem xmlns:ds="http://schemas.openxmlformats.org/officeDocument/2006/customXml" ds:itemID="{0150F814-19EE-475B-8C0F-C19716181ED5}">
   <ds:schemaRefs>
     <ds:schemaRef ds:uri="http://schemas.openxmlformats.org/officeDocument/2006/bibliography"/>
   </ds:schemaRefs>

</xml_diff>